<commit_message>
* Updated Graphs.xlsx and Time spent per member per week and activity.docx * Modified Time Management Account.docx : Added description of the first graph
</commit_message>
<xml_diff>
--- a/doc/End of Project Report/Time Management Account.docx
+++ b/doc/End of Project Report/Time Management Account.docx
@@ -252,6 +252,7 @@
                 <w:lang w:eastAsia="zh-TW"/>
               </w:rPr>
             </w:pPr>
+            <w:proofErr w:type="spellStart"/>
             <w:r>
               <w:rPr>
                 <w:rFonts w:ascii="Verdana" w:eastAsiaTheme="minorEastAsia" w:hAnsi="Verdana" w:hint="eastAsia"/>
@@ -261,6 +262,7 @@
               </w:rPr>
               <w:t>Kristian</w:t>
             </w:r>
+            <w:proofErr w:type="spellEnd"/>
           </w:p>
         </w:tc>
         <w:tc>
@@ -1793,16 +1795,14 @@
       <w:pPr>
         <w:spacing w:after="0"/>
         <w:rPr>
-          <w:rFonts w:ascii="Verdana" w:eastAsiaTheme="minorEastAsia" w:hAnsi="Verdana"/>
-          <w:sz w:val="18"/>
+          <w:rFonts w:eastAsiaTheme="minorEastAsia"/>
           <w:shd w:val="clear" w:color="auto" w:fill="FFFFFF"/>
           <w:lang w:eastAsia="zh-TW"/>
         </w:rPr>
       </w:pPr>
       <w:r>
         <w:rPr>
-          <w:rFonts w:ascii="Verdana" w:eastAsiaTheme="minorEastAsia" w:hAnsi="Verdana" w:hint="eastAsia"/>
-          <w:sz w:val="18"/>
+          <w:rFonts w:eastAsiaTheme="minorEastAsia"/>
           <w:shd w:val="clear" w:color="auto" w:fill="FFFFFF"/>
           <w:lang w:eastAsia="zh-TW"/>
         </w:rPr>
@@ -1810,35 +1810,15 @@
       </w:r>
       <w:r>
         <w:rPr>
-          <w:rFonts w:ascii="Verdana" w:eastAsiaTheme="minorEastAsia" w:hAnsi="Verdana" w:hint="eastAsia"/>
-          <w:sz w:val="18"/>
-          <w:shd w:val="clear" w:color="auto" w:fill="FFFFFF"/>
-          <w:lang w:eastAsia="zh-TW"/>
-        </w:rPr>
-        <w:t xml:space="preserve">project plan because we want to make sure our direction and our planning is more realistic and easier to </w:t>
-      </w:r>
-      <w:r>
-        <w:rPr>
-          <w:rFonts w:ascii="Verdana" w:eastAsiaTheme="minorEastAsia" w:hAnsi="Verdana"/>
-          <w:sz w:val="18"/>
-          <w:shd w:val="clear" w:color="auto" w:fill="FFFFFF"/>
-          <w:lang w:eastAsia="zh-TW"/>
-        </w:rPr>
-        <w:t>achieve</w:t>
-      </w:r>
-      <w:r>
-        <w:rPr>
-          <w:rFonts w:ascii="Verdana" w:eastAsiaTheme="minorEastAsia" w:hAnsi="Verdana" w:hint="eastAsia"/>
-          <w:sz w:val="18"/>
-          <w:shd w:val="clear" w:color="auto" w:fill="FFFFFF"/>
-          <w:lang w:eastAsia="zh-TW"/>
-        </w:rPr>
-        <w:t xml:space="preserve"> so we spend 1.5 hours more </w:t>
-      </w:r>
-      <w:r>
-        <w:rPr>
-          <w:rFonts w:ascii="Verdana" w:eastAsiaTheme="minorEastAsia" w:hAnsi="Verdana" w:hint="eastAsia"/>
-          <w:sz w:val="18"/>
+          <w:rFonts w:eastAsiaTheme="minorEastAsia"/>
+          <w:shd w:val="clear" w:color="auto" w:fill="FFFFFF"/>
+          <w:lang w:eastAsia="zh-TW"/>
+        </w:rPr>
+        <w:t xml:space="preserve">project plan because we want to make sure our direction and our planning is more realistic and easier to achieve so we spend 1.5 hours more </w:t>
+      </w:r>
+      <w:r>
+        <w:rPr>
+          <w:rFonts w:eastAsiaTheme="minorEastAsia"/>
           <w:shd w:val="clear" w:color="auto" w:fill="FFFFFF"/>
           <w:lang w:eastAsia="zh-TW"/>
         </w:rPr>
@@ -1846,8 +1826,7 @@
       </w:r>
       <w:r>
         <w:rPr>
-          <w:rFonts w:ascii="Verdana" w:eastAsiaTheme="minorEastAsia" w:hAnsi="Verdana" w:hint="eastAsia"/>
-          <w:sz w:val="18"/>
+          <w:rFonts w:eastAsiaTheme="minorEastAsia"/>
           <w:shd w:val="clear" w:color="auto" w:fill="FFFFFF"/>
           <w:lang w:eastAsia="zh-TW"/>
         </w:rPr>
@@ -1855,8 +1834,7 @@
       </w:r>
       <w:r>
         <w:rPr>
-          <w:rFonts w:ascii="Verdana" w:eastAsiaTheme="minorEastAsia" w:hAnsi="Verdana" w:hint="eastAsia"/>
-          <w:sz w:val="18"/>
+          <w:rFonts w:eastAsiaTheme="minorEastAsia"/>
           <w:shd w:val="clear" w:color="auto" w:fill="FFFFFF"/>
           <w:lang w:eastAsia="zh-TW"/>
         </w:rPr>
@@ -1864,8 +1842,7 @@
       </w:r>
       <w:r>
         <w:rPr>
-          <w:rFonts w:ascii="Verdana" w:eastAsiaTheme="minorEastAsia" w:hAnsi="Verdana" w:hint="eastAsia"/>
-          <w:sz w:val="18"/>
+          <w:rFonts w:eastAsiaTheme="minorEastAsia"/>
           <w:shd w:val="clear" w:color="auto" w:fill="FFFFFF"/>
           <w:lang w:eastAsia="zh-TW"/>
         </w:rPr>
@@ -1873,8 +1850,7 @@
       </w:r>
       <w:r>
         <w:rPr>
-          <w:rFonts w:ascii="Verdana" w:eastAsiaTheme="minorEastAsia" w:hAnsi="Verdana" w:hint="eastAsia"/>
-          <w:sz w:val="18"/>
+          <w:rFonts w:eastAsiaTheme="minorEastAsia"/>
           <w:shd w:val="clear" w:color="auto" w:fill="FFFFFF"/>
           <w:lang w:eastAsia="zh-TW"/>
         </w:rPr>
@@ -1885,8 +1861,7 @@
       <w:pPr>
         <w:spacing w:after="0"/>
         <w:rPr>
-          <w:rFonts w:ascii="Verdana" w:eastAsiaTheme="minorEastAsia" w:hAnsi="Verdana"/>
-          <w:sz w:val="18"/>
+          <w:rFonts w:eastAsiaTheme="minorEastAsia"/>
           <w:shd w:val="clear" w:color="auto" w:fill="FFFFFF"/>
           <w:lang w:eastAsia="zh-TW"/>
         </w:rPr>
@@ -1896,16 +1871,14 @@
       <w:pPr>
         <w:spacing w:after="0"/>
         <w:rPr>
-          <w:rFonts w:ascii="Verdana" w:eastAsiaTheme="minorEastAsia" w:hAnsi="Verdana"/>
-          <w:sz w:val="18"/>
+          <w:rFonts w:eastAsiaTheme="minorEastAsia"/>
           <w:shd w:val="clear" w:color="auto" w:fill="FFFFFF"/>
           <w:lang w:eastAsia="zh-TW"/>
         </w:rPr>
       </w:pPr>
       <w:r>
         <w:rPr>
-          <w:rFonts w:ascii="Verdana" w:eastAsiaTheme="minorEastAsia" w:hAnsi="Verdana" w:hint="eastAsia"/>
-          <w:sz w:val="18"/>
+          <w:rFonts w:eastAsiaTheme="minorEastAsia"/>
           <w:shd w:val="clear" w:color="auto" w:fill="FFFFFF"/>
           <w:lang w:eastAsia="zh-TW"/>
         </w:rPr>
@@ -1913,8 +1886,7 @@
       </w:r>
       <w:r>
         <w:rPr>
-          <w:rFonts w:ascii="Verdana" w:eastAsiaTheme="minorEastAsia" w:hAnsi="Verdana" w:hint="eastAsia"/>
-          <w:sz w:val="18"/>
+          <w:rFonts w:eastAsiaTheme="minorEastAsia"/>
           <w:shd w:val="clear" w:color="auto" w:fill="FFFFFF"/>
           <w:lang w:eastAsia="zh-TW"/>
         </w:rPr>
@@ -1922,8 +1894,7 @@
       </w:r>
       <w:r>
         <w:rPr>
-          <w:rFonts w:ascii="Verdana" w:eastAsiaTheme="minorEastAsia" w:hAnsi="Verdana" w:hint="eastAsia"/>
-          <w:sz w:val="18"/>
+          <w:rFonts w:eastAsiaTheme="minorEastAsia"/>
           <w:shd w:val="clear" w:color="auto" w:fill="FFFFFF"/>
           <w:lang w:eastAsia="zh-TW"/>
         </w:rPr>
@@ -1931,8 +1902,7 @@
       </w:r>
       <w:r>
         <w:rPr>
-          <w:rFonts w:ascii="Verdana" w:eastAsiaTheme="minorEastAsia" w:hAnsi="Verdana" w:hint="eastAsia"/>
-          <w:sz w:val="18"/>
+          <w:rFonts w:eastAsiaTheme="minorEastAsia"/>
           <w:shd w:val="clear" w:color="auto" w:fill="FFFFFF"/>
           <w:lang w:eastAsia="zh-TW"/>
         </w:rPr>
@@ -1940,8 +1910,7 @@
       </w:r>
       <w:r>
         <w:rPr>
-          <w:rFonts w:ascii="Verdana" w:eastAsiaTheme="minorEastAsia" w:hAnsi="Verdana" w:hint="eastAsia"/>
-          <w:sz w:val="18"/>
+          <w:rFonts w:eastAsiaTheme="minorEastAsia"/>
           <w:shd w:val="clear" w:color="auto" w:fill="FFFFFF"/>
           <w:lang w:eastAsia="zh-TW"/>
         </w:rPr>
@@ -1949,8 +1918,7 @@
       </w:r>
       <w:r>
         <w:rPr>
-          <w:rFonts w:ascii="Verdana" w:eastAsiaTheme="minorEastAsia" w:hAnsi="Verdana" w:hint="eastAsia"/>
-          <w:sz w:val="18"/>
+          <w:rFonts w:eastAsiaTheme="minorEastAsia"/>
           <w:shd w:val="clear" w:color="auto" w:fill="FFFFFF"/>
           <w:lang w:eastAsia="zh-TW"/>
         </w:rPr>
@@ -1958,8 +1926,7 @@
       </w:r>
       <w:r>
         <w:rPr>
-          <w:rFonts w:ascii="Verdana" w:eastAsiaTheme="minorEastAsia" w:hAnsi="Verdana" w:hint="eastAsia"/>
-          <w:sz w:val="18"/>
+          <w:rFonts w:eastAsiaTheme="minorEastAsia"/>
           <w:shd w:val="clear" w:color="auto" w:fill="FFFFFF"/>
           <w:lang w:eastAsia="zh-TW"/>
         </w:rPr>
@@ -1967,8 +1934,7 @@
       </w:r>
       <w:r>
         <w:rPr>
-          <w:rFonts w:ascii="Verdana" w:eastAsiaTheme="minorEastAsia" w:hAnsi="Verdana"/>
-          <w:sz w:val="18"/>
+          <w:rFonts w:eastAsiaTheme="minorEastAsia"/>
           <w:shd w:val="clear" w:color="auto" w:fill="FFFFFF"/>
           <w:lang w:eastAsia="zh-TW"/>
         </w:rPr>
@@ -1976,26 +1942,15 @@
       </w:r>
       <w:r>
         <w:rPr>
-          <w:rFonts w:ascii="Verdana" w:eastAsiaTheme="minorEastAsia" w:hAnsi="Verdana" w:hint="eastAsia"/>
-          <w:sz w:val="18"/>
-          <w:shd w:val="clear" w:color="auto" w:fill="FFFFFF"/>
-          <w:lang w:eastAsia="zh-TW"/>
-        </w:rPr>
-        <w:t xml:space="preserve"> on</w:t>
-      </w:r>
-      <w:r>
-        <w:rPr>
-          <w:rFonts w:ascii="Verdana" w:eastAsiaTheme="minorEastAsia" w:hAnsi="Verdana"/>
-          <w:sz w:val="18"/>
-          <w:shd w:val="clear" w:color="auto" w:fill="FFFFFF"/>
-          <w:lang w:eastAsia="zh-TW"/>
-        </w:rPr>
-        <w:t xml:space="preserve"> some</w:t>
-      </w:r>
-      <w:r>
-        <w:rPr>
-          <w:rFonts w:ascii="Verdana" w:eastAsiaTheme="minorEastAsia" w:hAnsi="Verdana"/>
-          <w:sz w:val="18"/>
+          <w:rFonts w:eastAsiaTheme="minorEastAsia"/>
+          <w:shd w:val="clear" w:color="auto" w:fill="FFFFFF"/>
+          <w:lang w:eastAsia="zh-TW"/>
+        </w:rPr>
+        <w:t xml:space="preserve"> on some</w:t>
+      </w:r>
+      <w:r>
+        <w:rPr>
+          <w:rFonts w:eastAsiaTheme="minorEastAsia"/>
           <w:shd w:val="clear" w:color="auto" w:fill="FFFFFF"/>
           <w:lang w:eastAsia="zh-TW"/>
         </w:rPr>
@@ -2003,8 +1958,7 @@
       </w:r>
       <w:r>
         <w:rPr>
-          <w:rFonts w:ascii="Verdana" w:eastAsiaTheme="minorEastAsia" w:hAnsi="Verdana" w:hint="eastAsia"/>
-          <w:sz w:val="18"/>
+          <w:rFonts w:eastAsiaTheme="minorEastAsia"/>
           <w:shd w:val="clear" w:color="auto" w:fill="FFFFFF"/>
           <w:lang w:eastAsia="zh-TW"/>
         </w:rPr>
@@ -2012,26 +1966,15 @@
       </w:r>
       <w:r>
         <w:rPr>
-          <w:rFonts w:ascii="Verdana" w:eastAsiaTheme="minorEastAsia" w:hAnsi="Verdana"/>
-          <w:sz w:val="18"/>
-          <w:shd w:val="clear" w:color="auto" w:fill="FFFFFF"/>
-          <w:lang w:eastAsia="zh-TW"/>
-        </w:rPr>
-        <w:t xml:space="preserve"> on the implementations</w:t>
-      </w:r>
-      <w:r>
-        <w:rPr>
-          <w:rFonts w:ascii="Verdana" w:eastAsiaTheme="minorEastAsia" w:hAnsi="Verdana" w:hint="eastAsia"/>
-          <w:sz w:val="18"/>
-          <w:shd w:val="clear" w:color="auto" w:fill="FFFFFF"/>
-          <w:lang w:eastAsia="zh-TW"/>
-        </w:rPr>
-        <w:t xml:space="preserve"> of some process</w:t>
-      </w:r>
-      <w:r>
-        <w:rPr>
-          <w:rFonts w:ascii="Verdana" w:eastAsiaTheme="minorEastAsia" w:hAnsi="Verdana" w:hint="eastAsia"/>
-          <w:sz w:val="18"/>
+          <w:rFonts w:eastAsiaTheme="minorEastAsia"/>
+          <w:shd w:val="clear" w:color="auto" w:fill="FFFFFF"/>
+          <w:lang w:eastAsia="zh-TW"/>
+        </w:rPr>
+        <w:t xml:space="preserve"> on the implementations of some process</w:t>
+      </w:r>
+      <w:r>
+        <w:rPr>
+          <w:rFonts w:eastAsiaTheme="minorEastAsia"/>
           <w:shd w:val="clear" w:color="auto" w:fill="FFFFFF"/>
           <w:lang w:eastAsia="zh-TW"/>
         </w:rPr>
@@ -2039,26 +1982,15 @@
       </w:r>
       <w:r>
         <w:rPr>
-          <w:rFonts w:ascii="Verdana" w:eastAsiaTheme="minorEastAsia" w:hAnsi="Verdana"/>
-          <w:sz w:val="18"/>
-          <w:shd w:val="clear" w:color="auto" w:fill="FFFFFF"/>
-          <w:lang w:eastAsia="zh-TW"/>
-        </w:rPr>
-        <w:t xml:space="preserve"> and</w:t>
-      </w:r>
-      <w:r>
-        <w:rPr>
-          <w:rFonts w:ascii="Verdana" w:eastAsiaTheme="minorEastAsia" w:hAnsi="Verdana" w:hint="eastAsia"/>
-          <w:sz w:val="18"/>
-          <w:shd w:val="clear" w:color="auto" w:fill="FFFFFF"/>
-          <w:lang w:eastAsia="zh-TW"/>
-        </w:rPr>
-        <w:t xml:space="preserve"> some of the interface design</w:t>
-      </w:r>
-      <w:r>
-        <w:rPr>
-          <w:rFonts w:ascii="Verdana" w:eastAsiaTheme="minorEastAsia" w:hAnsi="Verdana" w:hint="eastAsia"/>
-          <w:sz w:val="18"/>
+          <w:rFonts w:eastAsiaTheme="minorEastAsia"/>
+          <w:shd w:val="clear" w:color="auto" w:fill="FFFFFF"/>
+          <w:lang w:eastAsia="zh-TW"/>
+        </w:rPr>
+        <w:t xml:space="preserve"> and some of the interface design</w:t>
+      </w:r>
+      <w:r>
+        <w:rPr>
+          <w:rFonts w:eastAsiaTheme="minorEastAsia"/>
           <w:shd w:val="clear" w:color="auto" w:fill="FFFFFF"/>
           <w:lang w:eastAsia="zh-TW"/>
         </w:rPr>
@@ -2066,8 +1998,7 @@
       </w:r>
       <w:r>
         <w:rPr>
-          <w:rFonts w:ascii="Verdana" w:eastAsiaTheme="minorEastAsia" w:hAnsi="Verdana" w:hint="eastAsia"/>
-          <w:sz w:val="18"/>
+          <w:rFonts w:eastAsiaTheme="minorEastAsia"/>
           <w:shd w:val="clear" w:color="auto" w:fill="FFFFFF"/>
           <w:lang w:eastAsia="zh-TW"/>
         </w:rPr>
@@ -2075,8 +2006,7 @@
       </w:r>
       <w:r>
         <w:rPr>
-          <w:rFonts w:ascii="Verdana" w:eastAsiaTheme="minorEastAsia" w:hAnsi="Verdana" w:hint="eastAsia"/>
-          <w:sz w:val="18"/>
+          <w:rFonts w:eastAsiaTheme="minorEastAsia"/>
           <w:shd w:val="clear" w:color="auto" w:fill="FFFFFF"/>
           <w:lang w:eastAsia="zh-TW"/>
         </w:rPr>
@@ -2084,8 +2014,7 @@
       </w:r>
       <w:r>
         <w:rPr>
-          <w:rFonts w:ascii="Verdana" w:eastAsiaTheme="minorEastAsia" w:hAnsi="Verdana" w:hint="eastAsia"/>
-          <w:sz w:val="18"/>
+          <w:rFonts w:eastAsiaTheme="minorEastAsia"/>
           <w:shd w:val="clear" w:color="auto" w:fill="FFFFFF"/>
           <w:lang w:eastAsia="zh-TW"/>
         </w:rPr>
@@ -2093,8 +2022,7 @@
       </w:r>
       <w:r>
         <w:rPr>
-          <w:rFonts w:ascii="Verdana" w:eastAsiaTheme="minorEastAsia" w:hAnsi="Verdana" w:hint="eastAsia"/>
-          <w:sz w:val="18"/>
+          <w:rFonts w:eastAsiaTheme="minorEastAsia"/>
           <w:shd w:val="clear" w:color="auto" w:fill="FFFFFF"/>
           <w:lang w:eastAsia="zh-TW"/>
         </w:rPr>
@@ -2102,26 +2030,15 @@
       </w:r>
       <w:r>
         <w:rPr>
-          <w:rFonts w:ascii="Verdana" w:eastAsiaTheme="minorEastAsia" w:hAnsi="Verdana" w:hint="eastAsia"/>
-          <w:sz w:val="18"/>
-          <w:shd w:val="clear" w:color="auto" w:fill="FFFFFF"/>
-          <w:lang w:eastAsia="zh-TW"/>
-        </w:rPr>
-        <w:t xml:space="preserve">, especially for class diagram due to some recommendation from our supervisor </w:t>
-      </w:r>
-      <w:r>
-        <w:rPr>
-          <w:rFonts w:ascii="Verdana" w:eastAsiaTheme="minorEastAsia" w:hAnsi="Verdana"/>
-          <w:sz w:val="18"/>
-          <w:shd w:val="clear" w:color="auto" w:fill="FFFFFF"/>
-          <w:lang w:eastAsia="zh-TW"/>
-        </w:rPr>
-        <w:t xml:space="preserve">in order to make the structure become </w:t>
-      </w:r>
-      <w:r>
-        <w:rPr>
-          <w:rFonts w:ascii="Verdana" w:eastAsiaTheme="minorEastAsia" w:hAnsi="Verdana" w:hint="eastAsia"/>
-          <w:sz w:val="18"/>
+          <w:rFonts w:eastAsiaTheme="minorEastAsia"/>
+          <w:shd w:val="clear" w:color="auto" w:fill="FFFFFF"/>
+          <w:lang w:eastAsia="zh-TW"/>
+        </w:rPr>
+        <w:t xml:space="preserve">, especially for class diagram due to some recommendation from our supervisor in order to make the structure become </w:t>
+      </w:r>
+      <w:r>
+        <w:rPr>
+          <w:rFonts w:eastAsiaTheme="minorEastAsia"/>
           <w:shd w:val="clear" w:color="auto" w:fill="FFFFFF"/>
           <w:lang w:eastAsia="zh-TW"/>
         </w:rPr>
@@ -2129,8 +2046,7 @@
       </w:r>
       <w:r>
         <w:rPr>
-          <w:rFonts w:ascii="Verdana" w:eastAsiaTheme="minorEastAsia" w:hAnsi="Verdana" w:hint="eastAsia"/>
-          <w:sz w:val="18"/>
+          <w:rFonts w:eastAsiaTheme="minorEastAsia"/>
           <w:shd w:val="clear" w:color="auto" w:fill="FFFFFF"/>
           <w:lang w:eastAsia="zh-TW"/>
         </w:rPr>
@@ -2138,8 +2054,7 @@
       </w:r>
       <w:r>
         <w:rPr>
-          <w:rFonts w:ascii="Verdana" w:eastAsiaTheme="minorEastAsia" w:hAnsi="Verdana" w:hint="eastAsia"/>
-          <w:sz w:val="18"/>
+          <w:rFonts w:eastAsiaTheme="minorEastAsia"/>
           <w:shd w:val="clear" w:color="auto" w:fill="FFFFFF"/>
           <w:lang w:eastAsia="zh-TW"/>
         </w:rPr>
@@ -2147,8 +2062,7 @@
       </w:r>
       <w:r>
         <w:rPr>
-          <w:rFonts w:ascii="Verdana" w:eastAsiaTheme="minorEastAsia" w:hAnsi="Verdana" w:hint="eastAsia"/>
-          <w:sz w:val="18"/>
+          <w:rFonts w:eastAsiaTheme="minorEastAsia"/>
           <w:shd w:val="clear" w:color="auto" w:fill="FFFFFF"/>
           <w:lang w:eastAsia="zh-TW"/>
         </w:rPr>
@@ -2156,8 +2070,7 @@
       </w:r>
       <w:r>
         <w:rPr>
-          <w:rFonts w:ascii="Verdana" w:eastAsiaTheme="minorEastAsia" w:hAnsi="Verdana" w:hint="eastAsia"/>
-          <w:sz w:val="18"/>
+          <w:rFonts w:eastAsiaTheme="minorEastAsia"/>
           <w:shd w:val="clear" w:color="auto" w:fill="FFFFFF"/>
           <w:lang w:eastAsia="zh-TW"/>
         </w:rPr>
@@ -2165,8 +2078,7 @@
       </w:r>
       <w:r>
         <w:rPr>
-          <w:rFonts w:ascii="Verdana" w:eastAsiaTheme="minorEastAsia" w:hAnsi="Verdana" w:hint="eastAsia"/>
-          <w:sz w:val="18"/>
+          <w:rFonts w:eastAsiaTheme="minorEastAsia"/>
           <w:shd w:val="clear" w:color="auto" w:fill="FFFFFF"/>
           <w:lang w:eastAsia="zh-TW"/>
         </w:rPr>
@@ -2174,8 +2086,7 @@
       </w:r>
       <w:r>
         <w:rPr>
-          <w:rFonts w:ascii="Verdana" w:eastAsiaTheme="minorEastAsia" w:hAnsi="Verdana" w:hint="eastAsia"/>
-          <w:sz w:val="18"/>
+          <w:rFonts w:eastAsiaTheme="minorEastAsia"/>
           <w:shd w:val="clear" w:color="auto" w:fill="FFFFFF"/>
           <w:lang w:eastAsia="zh-TW"/>
         </w:rPr>
@@ -2183,8 +2094,7 @@
       </w:r>
       <w:r>
         <w:rPr>
-          <w:rFonts w:ascii="Verdana" w:eastAsiaTheme="minorEastAsia" w:hAnsi="Verdana" w:hint="eastAsia"/>
-          <w:sz w:val="18"/>
+          <w:rFonts w:eastAsiaTheme="minorEastAsia"/>
           <w:shd w:val="clear" w:color="auto" w:fill="FFFFFF"/>
           <w:lang w:eastAsia="zh-TW"/>
         </w:rPr>
@@ -2195,8 +2105,7 @@
       <w:pPr>
         <w:spacing w:after="0"/>
         <w:rPr>
-          <w:rFonts w:ascii="Verdana" w:eastAsiaTheme="minorEastAsia" w:hAnsi="Verdana"/>
-          <w:sz w:val="18"/>
+          <w:rFonts w:eastAsiaTheme="minorEastAsia"/>
           <w:shd w:val="clear" w:color="auto" w:fill="FFFFFF"/>
           <w:lang w:eastAsia="zh-TW"/>
         </w:rPr>
@@ -2206,16 +2115,14 @@
       <w:pPr>
         <w:spacing w:after="0"/>
         <w:rPr>
-          <w:rFonts w:ascii="Verdana" w:eastAsiaTheme="minorEastAsia" w:hAnsi="Verdana"/>
-          <w:sz w:val="18"/>
+          <w:rFonts w:eastAsiaTheme="minorEastAsia"/>
           <w:shd w:val="clear" w:color="auto" w:fill="FFFFFF"/>
           <w:lang w:eastAsia="zh-TW"/>
         </w:rPr>
       </w:pPr>
       <w:r>
         <w:rPr>
-          <w:rFonts w:ascii="Verdana" w:eastAsiaTheme="minorEastAsia" w:hAnsi="Verdana" w:hint="eastAsia"/>
-          <w:sz w:val="18"/>
+          <w:rFonts w:eastAsiaTheme="minorEastAsia"/>
           <w:shd w:val="clear" w:color="auto" w:fill="FFFFFF"/>
           <w:lang w:eastAsia="zh-TW"/>
         </w:rPr>
@@ -2223,8 +2130,7 @@
       </w:r>
       <w:r>
         <w:rPr>
-          <w:rFonts w:ascii="Verdana" w:eastAsiaTheme="minorEastAsia" w:hAnsi="Verdana" w:hint="eastAsia"/>
-          <w:sz w:val="18"/>
+          <w:rFonts w:eastAsiaTheme="minorEastAsia"/>
           <w:shd w:val="clear" w:color="auto" w:fill="FFFFFF"/>
           <w:lang w:eastAsia="zh-TW"/>
         </w:rPr>
@@ -2232,8 +2138,7 @@
       </w:r>
       <w:r>
         <w:rPr>
-          <w:rFonts w:ascii="Verdana" w:eastAsiaTheme="minorEastAsia" w:hAnsi="Verdana" w:hint="eastAsia"/>
-          <w:sz w:val="18"/>
+          <w:rFonts w:eastAsiaTheme="minorEastAsia"/>
           <w:shd w:val="clear" w:color="auto" w:fill="FFFFFF"/>
           <w:lang w:eastAsia="zh-TW"/>
         </w:rPr>
@@ -2241,8 +2146,7 @@
       </w:r>
       <w:r>
         <w:rPr>
-          <w:rFonts w:ascii="Verdana" w:eastAsiaTheme="minorEastAsia" w:hAnsi="Verdana" w:hint="eastAsia"/>
-          <w:sz w:val="18"/>
+          <w:rFonts w:eastAsiaTheme="minorEastAsia"/>
           <w:shd w:val="clear" w:color="auto" w:fill="FFFFFF"/>
           <w:lang w:eastAsia="zh-TW"/>
         </w:rPr>
@@ -2250,8 +2154,7 @@
       </w:r>
       <w:r>
         <w:rPr>
-          <w:rFonts w:ascii="Verdana" w:eastAsiaTheme="minorEastAsia" w:hAnsi="Verdana" w:hint="eastAsia"/>
-          <w:sz w:val="18"/>
+          <w:rFonts w:eastAsiaTheme="minorEastAsia"/>
           <w:shd w:val="clear" w:color="auto" w:fill="FFFFFF"/>
           <w:lang w:eastAsia="zh-TW"/>
         </w:rPr>
@@ -2259,8 +2162,7 @@
       </w:r>
       <w:r>
         <w:rPr>
-          <w:rFonts w:ascii="Verdana" w:eastAsiaTheme="minorEastAsia" w:hAnsi="Verdana" w:hint="eastAsia"/>
-          <w:sz w:val="18"/>
+          <w:rFonts w:eastAsiaTheme="minorEastAsia"/>
           <w:shd w:val="clear" w:color="auto" w:fill="FFFFFF"/>
           <w:lang w:eastAsia="zh-TW"/>
         </w:rPr>
@@ -2268,8 +2170,7 @@
       </w:r>
       <w:r>
         <w:rPr>
-          <w:rFonts w:ascii="Verdana" w:eastAsiaTheme="minorEastAsia" w:hAnsi="Verdana" w:hint="eastAsia"/>
-          <w:sz w:val="18"/>
+          <w:rFonts w:eastAsiaTheme="minorEastAsia"/>
           <w:shd w:val="clear" w:color="auto" w:fill="FFFFFF"/>
           <w:lang w:eastAsia="zh-TW"/>
         </w:rPr>
@@ -2277,8 +2178,7 @@
       </w:r>
       <w:r>
         <w:rPr>
-          <w:rFonts w:ascii="Verdana" w:eastAsiaTheme="minorEastAsia" w:hAnsi="Verdana" w:hint="eastAsia"/>
-          <w:sz w:val="18"/>
+          <w:rFonts w:eastAsiaTheme="minorEastAsia"/>
           <w:shd w:val="clear" w:color="auto" w:fill="FFFFFF"/>
           <w:lang w:eastAsia="zh-TW"/>
         </w:rPr>
@@ -2286,80 +2186,40 @@
       </w:r>
       <w:r>
         <w:rPr>
-          <w:rFonts w:ascii="Verdana" w:eastAsiaTheme="minorEastAsia" w:hAnsi="Verdana" w:hint="eastAsia"/>
-          <w:sz w:val="18"/>
-          <w:shd w:val="clear" w:color="auto" w:fill="FFFFFF"/>
-          <w:lang w:eastAsia="zh-TW"/>
-        </w:rPr>
-        <w:t xml:space="preserve"> and we try to </w:t>
-      </w:r>
-      <w:r>
-        <w:rPr>
-          <w:rFonts w:ascii="Verdana" w:eastAsiaTheme="minorEastAsia" w:hAnsi="Verdana"/>
-          <w:sz w:val="18"/>
-          <w:shd w:val="clear" w:color="auto" w:fill="FFFFFF"/>
-          <w:lang w:eastAsia="zh-TW"/>
-        </w:rPr>
-        <w:t>finish the core part</w:t>
-      </w:r>
-      <w:r>
-        <w:rPr>
-          <w:rFonts w:ascii="Verdana" w:eastAsiaTheme="minorEastAsia" w:hAnsi="Verdana" w:hint="eastAsia"/>
-          <w:sz w:val="18"/>
-          <w:shd w:val="clear" w:color="auto" w:fill="FFFFFF"/>
-          <w:lang w:eastAsia="zh-TW"/>
-        </w:rPr>
-        <w:t xml:space="preserve"> of</w:t>
-      </w:r>
-      <w:r>
-        <w:rPr>
-          <w:rFonts w:ascii="Verdana" w:eastAsiaTheme="minorEastAsia" w:hAnsi="Verdana"/>
-          <w:sz w:val="18"/>
-          <w:shd w:val="clear" w:color="auto" w:fill="FFFFFF"/>
-          <w:lang w:eastAsia="zh-TW"/>
-        </w:rPr>
-        <w:t xml:space="preserve"> the model classes </w:t>
-      </w:r>
-      <w:r>
-        <w:rPr>
-          <w:rFonts w:ascii="Verdana" w:eastAsiaTheme="minorEastAsia" w:hAnsi="Verdana" w:hint="eastAsia"/>
-          <w:sz w:val="18"/>
-          <w:shd w:val="clear" w:color="auto" w:fill="FFFFFF"/>
-          <w:lang w:eastAsia="zh-TW"/>
-        </w:rPr>
-        <w:t>for less than 20 hours</w:t>
-      </w:r>
-      <w:r>
-        <w:rPr>
-          <w:rFonts w:ascii="Verdana" w:eastAsiaTheme="minorEastAsia" w:hAnsi="Verdana" w:hint="eastAsia"/>
-          <w:sz w:val="18"/>
-          <w:shd w:val="clear" w:color="auto" w:fill="FFFFFF"/>
-          <w:lang w:eastAsia="zh-TW"/>
-        </w:rPr>
-        <w:t xml:space="preserve"> right before the first </w:t>
-      </w:r>
-      <w:r>
-        <w:rPr>
-          <w:rFonts w:ascii="Verdana" w:eastAsiaTheme="minorEastAsia" w:hAnsi="Verdana"/>
-          <w:sz w:val="18"/>
-          <w:shd w:val="clear" w:color="auto" w:fill="FFFFFF"/>
-          <w:lang w:eastAsia="zh-TW"/>
-        </w:rPr>
-        <w:t>demonstration</w:t>
-      </w:r>
-      <w:r>
-        <w:rPr>
-          <w:rFonts w:ascii="Verdana" w:eastAsiaTheme="minorEastAsia" w:hAnsi="Verdana" w:hint="eastAsia"/>
-          <w:sz w:val="18"/>
-          <w:shd w:val="clear" w:color="auto" w:fill="FFFFFF"/>
-          <w:lang w:eastAsia="zh-TW"/>
-        </w:rPr>
-        <w:t xml:space="preserve"> in order to </w:t>
-      </w:r>
-      <w:r>
-        <w:rPr>
-          <w:rFonts w:ascii="Verdana" w:eastAsiaTheme="minorEastAsia" w:hAnsi="Verdana" w:hint="eastAsia"/>
-          <w:sz w:val="18"/>
+          <w:rFonts w:eastAsiaTheme="minorEastAsia"/>
+          <w:shd w:val="clear" w:color="auto" w:fill="FFFFFF"/>
+          <w:lang w:eastAsia="zh-TW"/>
+        </w:rPr>
+        <w:t xml:space="preserve"> and we try to finish the core part of</w:t>
+      </w:r>
+      <w:r>
+        <w:rPr>
+          <w:rFonts w:eastAsiaTheme="minorEastAsia"/>
+          <w:shd w:val="clear" w:color="auto" w:fill="FFFFFF"/>
+          <w:lang w:eastAsia="zh-TW"/>
+        </w:rPr>
+        <w:t xml:space="preserve"> the </w:t>
+      </w:r>
+      <w:r>
+        <w:rPr>
+          <w:rFonts w:eastAsiaTheme="minorEastAsia"/>
+          <w:shd w:val="clear" w:color="auto" w:fill="FFFFFF"/>
+          <w:lang w:eastAsia="zh-TW"/>
+        </w:rPr>
+        <w:lastRenderedPageBreak/>
+        <w:t>model classes for less than 20 hours</w:t>
+      </w:r>
+      <w:r>
+        <w:rPr>
+          <w:rFonts w:eastAsiaTheme="minorEastAsia"/>
+          <w:shd w:val="clear" w:color="auto" w:fill="FFFFFF"/>
+          <w:lang w:eastAsia="zh-TW"/>
+        </w:rPr>
+        <w:t xml:space="preserve"> right before the first demonstration in order to </w:t>
+      </w:r>
+      <w:r>
+        <w:rPr>
+          <w:rFonts w:eastAsiaTheme="minorEastAsia"/>
           <w:shd w:val="clear" w:color="auto" w:fill="FFFFFF"/>
           <w:lang w:eastAsia="zh-TW"/>
         </w:rPr>
@@ -2367,27 +2227,15 @@
       </w:r>
       <w:r>
         <w:rPr>
-          <w:rFonts w:ascii="Verdana" w:eastAsiaTheme="minorEastAsia" w:hAnsi="Verdana" w:hint="eastAsia"/>
-          <w:sz w:val="18"/>
-          <w:shd w:val="clear" w:color="auto" w:fill="FFFFFF"/>
-          <w:lang w:eastAsia="zh-TW"/>
-        </w:rPr>
-        <w:t xml:space="preserve"> concrete progress to be </w:t>
-      </w:r>
-      <w:r>
-        <w:rPr>
-          <w:rFonts w:ascii="Verdana" w:eastAsiaTheme="minorEastAsia" w:hAnsi="Verdana" w:hint="eastAsia"/>
-          <w:sz w:val="18"/>
-          <w:shd w:val="clear" w:color="auto" w:fill="FFFFFF"/>
-          <w:lang w:eastAsia="zh-TW"/>
-        </w:rPr>
-        <w:lastRenderedPageBreak/>
-        <w:t>demonstrated</w:t>
-      </w:r>
-      <w:r>
-        <w:rPr>
-          <w:rFonts w:ascii="Verdana" w:eastAsiaTheme="minorEastAsia" w:hAnsi="Verdana" w:hint="eastAsia"/>
-          <w:sz w:val="18"/>
+          <w:rFonts w:eastAsiaTheme="minorEastAsia"/>
+          <w:shd w:val="clear" w:color="auto" w:fill="FFFFFF"/>
+          <w:lang w:eastAsia="zh-TW"/>
+        </w:rPr>
+        <w:t xml:space="preserve"> concrete progress to be demonstrated</w:t>
+      </w:r>
+      <w:r>
+        <w:rPr>
+          <w:rFonts w:eastAsiaTheme="minorEastAsia"/>
           <w:shd w:val="clear" w:color="auto" w:fill="FFFFFF"/>
           <w:lang w:eastAsia="zh-TW"/>
         </w:rPr>
@@ -2395,29 +2243,18 @@
       </w:r>
       <w:r>
         <w:rPr>
-          <w:rFonts w:ascii="Verdana" w:eastAsiaTheme="minorEastAsia" w:hAnsi="Verdana"/>
-          <w:sz w:val="18"/>
-          <w:shd w:val="clear" w:color="auto" w:fill="FFFFFF"/>
-          <w:lang w:eastAsia="zh-TW"/>
-        </w:rPr>
-        <w:t>B</w:t>
-      </w:r>
-      <w:r>
-        <w:rPr>
-          <w:rFonts w:ascii="Verdana" w:eastAsiaTheme="minorEastAsia" w:hAnsi="Verdana" w:hint="eastAsia"/>
-          <w:sz w:val="18"/>
-          <w:shd w:val="clear" w:color="auto" w:fill="FFFFFF"/>
-          <w:lang w:eastAsia="zh-TW"/>
-        </w:rPr>
-        <w:t>efore the Easter we are expecting to finish implementation within 100 hours but then we faced the problems of misunderstanding and misinterpretation of the codes within the group. We need more effort than the expectation after Easter in order to clear our doubts and misunderstanding and proceed to testing, final reports and preparation of the final presentation and demonstration.</w:t>
+          <w:rFonts w:eastAsiaTheme="minorEastAsia"/>
+          <w:shd w:val="clear" w:color="auto" w:fill="FFFFFF"/>
+          <w:lang w:eastAsia="zh-TW"/>
+        </w:rPr>
+        <w:t>Before the Easter we are expecting to finish implementation within 100 hours but then we faced the problems of misunderstanding and misinterpretation of the codes within the group. We need more effort than the expectation after Easter in order to clear our doubts and misunderstanding and proceed to testing, final reports and preparation of the final presentation and demonstration.</w:t>
       </w:r>
     </w:p>
     <w:p>
       <w:pPr>
         <w:spacing w:after="0"/>
         <w:rPr>
-          <w:rFonts w:ascii="Verdana" w:eastAsiaTheme="minorEastAsia" w:hAnsi="Verdana"/>
-          <w:sz w:val="18"/>
+          <w:rFonts w:eastAsiaTheme="minorEastAsia"/>
           <w:shd w:val="clear" w:color="auto" w:fill="FFFFFF"/>
           <w:lang w:eastAsia="zh-TW"/>
         </w:rPr>
@@ -2427,16 +2264,14 @@
       <w:pPr>
         <w:spacing w:after="0"/>
         <w:rPr>
-          <w:rFonts w:ascii="Verdana" w:eastAsiaTheme="minorEastAsia" w:hAnsi="Verdana" w:hint="eastAsia"/>
-          <w:sz w:val="18"/>
+          <w:rFonts w:eastAsiaTheme="minorEastAsia"/>
           <w:shd w:val="clear" w:color="auto" w:fill="FFFFFF"/>
           <w:lang w:eastAsia="zh-TW"/>
         </w:rPr>
       </w:pPr>
       <w:r>
         <w:rPr>
-          <w:rFonts w:ascii="Verdana" w:eastAsiaTheme="minorEastAsia" w:hAnsi="Verdana" w:hint="eastAsia"/>
-          <w:sz w:val="18"/>
+          <w:rFonts w:eastAsiaTheme="minorEastAsia"/>
           <w:shd w:val="clear" w:color="auto" w:fill="FFFFFF"/>
           <w:lang w:eastAsia="zh-TW"/>
         </w:rPr>
@@ -2444,8 +2279,7 @@
       </w:r>
       <w:r>
         <w:rPr>
-          <w:rFonts w:ascii="Verdana" w:eastAsiaTheme="minorEastAsia" w:hAnsi="Verdana" w:hint="eastAsia"/>
-          <w:sz w:val="18"/>
+          <w:rFonts w:eastAsiaTheme="minorEastAsia"/>
           <w:shd w:val="clear" w:color="auto" w:fill="FFFFFF"/>
           <w:lang w:eastAsia="zh-TW"/>
         </w:rPr>
@@ -2453,44 +2287,23 @@
       </w:r>
       <w:r>
         <w:rPr>
-          <w:rFonts w:ascii="Verdana" w:eastAsiaTheme="minorEastAsia" w:hAnsi="Verdana" w:hint="eastAsia"/>
-          <w:sz w:val="18"/>
-          <w:shd w:val="clear" w:color="auto" w:fill="FFFFFF"/>
-          <w:lang w:eastAsia="zh-TW"/>
-        </w:rPr>
-        <w:t xml:space="preserve"> that</w:t>
-      </w:r>
-      <w:r>
-        <w:rPr>
-          <w:rFonts w:ascii="Verdana" w:eastAsiaTheme="minorEastAsia" w:hAnsi="Verdana"/>
-          <w:sz w:val="18"/>
-          <w:shd w:val="clear" w:color="auto" w:fill="FFFFFF"/>
-          <w:lang w:eastAsia="zh-TW"/>
-        </w:rPr>
-        <w:t xml:space="preserve"> is</w:t>
-      </w:r>
-      <w:r>
-        <w:rPr>
-          <w:rFonts w:ascii="Verdana" w:eastAsiaTheme="minorEastAsia" w:hAnsi="Verdana"/>
-          <w:sz w:val="18"/>
-          <w:shd w:val="clear" w:color="auto" w:fill="FFFFFF"/>
-          <w:lang w:eastAsia="zh-TW"/>
-        </w:rPr>
-        <w:t xml:space="preserve"> why we do not have much time </w:t>
-      </w:r>
-      <w:r>
-        <w:rPr>
-          <w:rFonts w:ascii="Verdana" w:eastAsiaTheme="minorEastAsia" w:hAnsi="Verdana" w:hint="eastAsia"/>
-          <w:sz w:val="18"/>
-          <w:shd w:val="clear" w:color="auto" w:fill="FFFFFF"/>
-          <w:lang w:eastAsia="zh-TW"/>
-        </w:rPr>
-        <w:t>to conduct a fully</w:t>
-      </w:r>
-      <w:r>
-        <w:rPr>
-          <w:rFonts w:ascii="Verdana" w:eastAsiaTheme="minorEastAsia" w:hAnsi="Verdana"/>
-          <w:sz w:val="18"/>
+          <w:rFonts w:eastAsiaTheme="minorEastAsia"/>
+          <w:shd w:val="clear" w:color="auto" w:fill="FFFFFF"/>
+          <w:lang w:eastAsia="zh-TW"/>
+        </w:rPr>
+        <w:t xml:space="preserve"> that is</w:t>
+      </w:r>
+      <w:r>
+        <w:rPr>
+          <w:rFonts w:eastAsiaTheme="minorEastAsia"/>
+          <w:shd w:val="clear" w:color="auto" w:fill="FFFFFF"/>
+          <w:lang w:eastAsia="zh-TW"/>
+        </w:rPr>
+        <w:t xml:space="preserve"> why we do not have much time to conduct a fully</w:t>
+      </w:r>
+      <w:r>
+        <w:rPr>
+          <w:rFonts w:eastAsiaTheme="minorEastAsia"/>
           <w:shd w:val="clear" w:color="auto" w:fill="FFFFFF"/>
           <w:lang w:eastAsia="zh-TW"/>
         </w:rPr>
@@ -2498,8 +2311,7 @@
       </w:r>
       <w:r>
         <w:rPr>
-          <w:rFonts w:ascii="Verdana" w:eastAsiaTheme="minorEastAsia" w:hAnsi="Verdana" w:hint="eastAsia"/>
-          <w:sz w:val="18"/>
+          <w:rFonts w:eastAsiaTheme="minorEastAsia"/>
           <w:shd w:val="clear" w:color="auto" w:fill="FFFFFF"/>
           <w:lang w:eastAsia="zh-TW"/>
         </w:rPr>
@@ -2507,8 +2319,7 @@
       </w:r>
       <w:r>
         <w:rPr>
-          <w:rFonts w:ascii="Verdana" w:eastAsiaTheme="minorEastAsia" w:hAnsi="Verdana"/>
-          <w:sz w:val="18"/>
+          <w:rFonts w:eastAsiaTheme="minorEastAsia"/>
           <w:shd w:val="clear" w:color="auto" w:fill="FFFFFF"/>
           <w:lang w:eastAsia="zh-TW"/>
         </w:rPr>
@@ -2516,26 +2327,15 @@
       </w:r>
       <w:r>
         <w:rPr>
-          <w:rFonts w:ascii="Verdana" w:eastAsiaTheme="minorEastAsia" w:hAnsi="Verdana"/>
-          <w:sz w:val="18"/>
-          <w:shd w:val="clear" w:color="auto" w:fill="FFFFFF"/>
-          <w:lang w:eastAsia="zh-TW"/>
-        </w:rPr>
-        <w:t xml:space="preserve">ur system but </w:t>
-      </w:r>
-      <w:r>
-        <w:rPr>
-          <w:rFonts w:ascii="Verdana" w:eastAsiaTheme="minorEastAsia" w:hAnsi="Verdana" w:hint="eastAsia"/>
-          <w:sz w:val="18"/>
-          <w:shd w:val="clear" w:color="auto" w:fill="FFFFFF"/>
-          <w:lang w:eastAsia="zh-TW"/>
-        </w:rPr>
-        <w:t>at least test it against the UAT and</w:t>
-      </w:r>
-      <w:r>
-        <w:rPr>
-          <w:rFonts w:ascii="Verdana" w:eastAsiaTheme="minorEastAsia" w:hAnsi="Verdana"/>
-          <w:sz w:val="18"/>
+          <w:rFonts w:eastAsiaTheme="minorEastAsia"/>
+          <w:shd w:val="clear" w:color="auto" w:fill="FFFFFF"/>
+          <w:lang w:eastAsia="zh-TW"/>
+        </w:rPr>
+        <w:t>ur system but at least test it against the UAT and</w:t>
+      </w:r>
+      <w:r>
+        <w:rPr>
+          <w:rFonts w:eastAsiaTheme="minorEastAsia"/>
           <w:shd w:val="clear" w:color="auto" w:fill="FFFFFF"/>
           <w:lang w:eastAsia="zh-TW"/>
         </w:rPr>
@@ -2543,44 +2343,23 @@
       </w:r>
       <w:r>
         <w:rPr>
-          <w:rFonts w:ascii="Verdana" w:eastAsiaTheme="minorEastAsia" w:hAnsi="Verdana"/>
-          <w:sz w:val="18"/>
-          <w:shd w:val="clear" w:color="auto" w:fill="FFFFFF"/>
-          <w:lang w:eastAsia="zh-TW"/>
-        </w:rPr>
-        <w:t xml:space="preserve"> normal, error</w:t>
-      </w:r>
-      <w:r>
-        <w:rPr>
-          <w:rFonts w:ascii="Verdana" w:eastAsiaTheme="minorEastAsia" w:hAnsi="Verdana" w:hint="eastAsia"/>
-          <w:sz w:val="18"/>
-          <w:shd w:val="clear" w:color="auto" w:fill="FFFFFF"/>
-          <w:lang w:eastAsia="zh-TW"/>
-        </w:rPr>
-        <w:t>,</w:t>
-      </w:r>
-      <w:r>
-        <w:rPr>
-          <w:rFonts w:ascii="Verdana" w:eastAsiaTheme="minorEastAsia" w:hAnsi="Verdana"/>
-          <w:sz w:val="18"/>
-          <w:shd w:val="clear" w:color="auto" w:fill="FFFFFF"/>
-          <w:lang w:eastAsia="zh-TW"/>
-        </w:rPr>
-        <w:t xml:space="preserve"> boundary</w:t>
-      </w:r>
-      <w:r>
-        <w:rPr>
-          <w:rFonts w:ascii="Verdana" w:eastAsiaTheme="minorEastAsia" w:hAnsi="Verdana" w:hint="eastAsia"/>
-          <w:sz w:val="18"/>
-          <w:shd w:val="clear" w:color="auto" w:fill="FFFFFF"/>
-          <w:lang w:eastAsia="zh-TW"/>
-        </w:rPr>
-        <w:t xml:space="preserve"> cases</w:t>
-      </w:r>
-      <w:r>
-        <w:rPr>
-          <w:rFonts w:ascii="Verdana" w:eastAsiaTheme="minorEastAsia" w:hAnsi="Verdana" w:hint="eastAsia"/>
-          <w:sz w:val="18"/>
+          <w:rFonts w:eastAsiaTheme="minorEastAsia"/>
+          <w:shd w:val="clear" w:color="auto" w:fill="FFFFFF"/>
+          <w:lang w:eastAsia="zh-TW"/>
+        </w:rPr>
+        <w:t xml:space="preserve"> normal, error,</w:t>
+      </w:r>
+      <w:r>
+        <w:rPr>
+          <w:rFonts w:eastAsiaTheme="minorEastAsia"/>
+          <w:shd w:val="clear" w:color="auto" w:fill="FFFFFF"/>
+          <w:lang w:eastAsia="zh-TW"/>
+        </w:rPr>
+        <w:t xml:space="preserve"> boundary cases</w:t>
+      </w:r>
+      <w:r>
+        <w:rPr>
+          <w:rFonts w:eastAsiaTheme="minorEastAsia"/>
           <w:shd w:val="clear" w:color="auto" w:fill="FFFFFF"/>
           <w:lang w:eastAsia="zh-TW"/>
         </w:rPr>
@@ -2588,8 +2367,7 @@
       </w:r>
       <w:r>
         <w:rPr>
-          <w:rFonts w:ascii="Verdana" w:eastAsiaTheme="minorEastAsia" w:hAnsi="Verdana" w:hint="eastAsia"/>
-          <w:sz w:val="18"/>
+          <w:rFonts w:eastAsiaTheme="minorEastAsia"/>
           <w:shd w:val="clear" w:color="auto" w:fill="FFFFFF"/>
           <w:lang w:eastAsia="zh-TW"/>
         </w:rPr>
@@ -2600,8 +2378,7 @@
       <w:pPr>
         <w:spacing w:after="0"/>
         <w:rPr>
-          <w:rFonts w:ascii="Verdana" w:eastAsiaTheme="minorEastAsia" w:hAnsi="Verdana" w:hint="eastAsia"/>
-          <w:sz w:val="18"/>
+          <w:rFonts w:eastAsiaTheme="minorEastAsia"/>
           <w:shd w:val="clear" w:color="auto" w:fill="FFFFFF"/>
           <w:lang w:eastAsia="zh-TW"/>
         </w:rPr>
@@ -2611,25 +2388,40 @@
       <w:pPr>
         <w:spacing w:after="0"/>
         <w:rPr>
-          <w:rFonts w:ascii="Verdana" w:eastAsiaTheme="minorEastAsia" w:hAnsi="Verdana" w:hint="eastAsia"/>
-          <w:sz w:val="18"/>
+          <w:rFonts w:eastAsiaTheme="minorEastAsia"/>
           <w:shd w:val="clear" w:color="auto" w:fill="FFFFFF"/>
           <w:lang w:eastAsia="zh-TW"/>
         </w:rPr>
       </w:pPr>
       <w:r>
         <w:rPr>
-          <w:rFonts w:ascii="Verdana" w:eastAsiaTheme="minorEastAsia" w:hAnsi="Verdana" w:hint="eastAsia"/>
-          <w:sz w:val="18"/>
-          <w:shd w:val="clear" w:color="auto" w:fill="FFFFFF"/>
-          <w:lang w:eastAsia="zh-TW"/>
-        </w:rPr>
-        <w:t>After finishing most of the implementation, progressing in testing we started to review the whole project and writing for this final report. Most of us spend decent time and effort on this final report in order to get a higher mark so the difference between the actual time spent and the initial</w:t>
-      </w:r>
-      <w:r>
-        <w:rPr>
-          <w:rFonts w:ascii="Verdana" w:eastAsiaTheme="minorEastAsia" w:hAnsi="Verdana" w:hint="eastAsia"/>
-          <w:sz w:val="18"/>
+          <w:rFonts w:eastAsiaTheme="minorEastAsia"/>
+          <w:shd w:val="clear" w:color="auto" w:fill="FFFFFF"/>
+          <w:lang w:eastAsia="zh-TW"/>
+        </w:rPr>
+        <w:t xml:space="preserve">After finishing most of the implementation, progressing in testing we started to review the whole project and writing for this final report. Most of us spend decent time and effort on this final report in order to get a higher mark so the difference between the actual </w:t>
+      </w:r>
+      <w:proofErr w:type="gramStart"/>
+      <w:r>
+        <w:rPr>
+          <w:rFonts w:eastAsiaTheme="minorEastAsia"/>
+          <w:shd w:val="clear" w:color="auto" w:fill="FFFFFF"/>
+          <w:lang w:eastAsia="zh-TW"/>
+        </w:rPr>
+        <w:t>time</w:t>
+      </w:r>
+      <w:proofErr w:type="gramEnd"/>
+      <w:r>
+        <w:rPr>
+          <w:rFonts w:eastAsiaTheme="minorEastAsia"/>
+          <w:shd w:val="clear" w:color="auto" w:fill="FFFFFF"/>
+          <w:lang w:eastAsia="zh-TW"/>
+        </w:rPr>
+        <w:t xml:space="preserve"> spent and the initial</w:t>
+      </w:r>
+      <w:r>
+        <w:rPr>
+          <w:rFonts w:eastAsiaTheme="minorEastAsia"/>
           <w:shd w:val="clear" w:color="auto" w:fill="FFFFFF"/>
           <w:lang w:eastAsia="zh-TW"/>
         </w:rPr>
@@ -2637,8 +2429,7 @@
       </w:r>
       <w:r>
         <w:rPr>
-          <w:rFonts w:ascii="Verdana" w:eastAsiaTheme="minorEastAsia" w:hAnsi="Verdana" w:hint="eastAsia"/>
-          <w:sz w:val="18"/>
+          <w:rFonts w:eastAsiaTheme="minorEastAsia"/>
           <w:shd w:val="clear" w:color="auto" w:fill="FFFFFF"/>
           <w:lang w:eastAsia="zh-TW"/>
         </w:rPr>
@@ -2649,8 +2440,7 @@
       <w:pPr>
         <w:spacing w:after="0"/>
         <w:rPr>
-          <w:rFonts w:ascii="Verdana" w:eastAsiaTheme="minorEastAsia" w:hAnsi="Verdana"/>
-          <w:sz w:val="18"/>
+          <w:rFonts w:eastAsiaTheme="minorEastAsia"/>
           <w:shd w:val="clear" w:color="auto" w:fill="FFFFFF"/>
           <w:lang w:eastAsia="zh-TW"/>
         </w:rPr>
@@ -2660,8 +2450,7 @@
       <w:pPr>
         <w:spacing w:after="0" w:line="240" w:lineRule="auto"/>
         <w:rPr>
-          <w:rFonts w:ascii="Verdana" w:eastAsiaTheme="minorEastAsia" w:hAnsi="Verdana"/>
-          <w:sz w:val="18"/>
+          <w:rFonts w:eastAsiaTheme="minorEastAsia"/>
           <w:shd w:val="clear" w:color="auto" w:fill="FFFFFF"/>
           <w:lang w:eastAsia="zh-TW"/>
         </w:rPr>
@@ -2670,56 +2459,18 @@
       <w:bookmarkEnd w:id="1"/>
       <w:r>
         <w:rPr>
-          <w:rFonts w:ascii="Verdana" w:eastAsiaTheme="minorEastAsia" w:hAnsi="Verdana" w:hint="eastAsia"/>
-          <w:sz w:val="18"/>
-          <w:shd w:val="clear" w:color="auto" w:fill="FFFFFF"/>
-          <w:lang w:eastAsia="zh-TW"/>
-        </w:rPr>
-        <w:t xml:space="preserve">There is one thing that we have forgotten to add into our initial time estimation which is our formal meeting with our supervisor and informal meetings within the group. Even though we were just reporting our progress to our supervisor during the formal meeting but we still have some time to get some </w:t>
-      </w:r>
-      <w:r>
-        <w:rPr>
-          <w:rFonts w:ascii="Verdana" w:eastAsiaTheme="minorEastAsia" w:hAnsi="Verdana"/>
-          <w:sz w:val="18"/>
-          <w:shd w:val="clear" w:color="auto" w:fill="FFFFFF"/>
-          <w:lang w:eastAsia="zh-TW"/>
-        </w:rPr>
-        <w:t>suggestions</w:t>
-      </w:r>
-      <w:r>
-        <w:rPr>
-          <w:rFonts w:ascii="Verdana" w:eastAsiaTheme="minorEastAsia" w:hAnsi="Verdana" w:hint="eastAsia"/>
-          <w:sz w:val="18"/>
-          <w:shd w:val="clear" w:color="auto" w:fill="FFFFFF"/>
-          <w:lang w:eastAsia="zh-TW"/>
-        </w:rPr>
-        <w:t xml:space="preserve"> from our supervisor or to discuss our direction and work distribution for the coming week which should be also counted in our time </w:t>
-      </w:r>
-      <w:r>
-        <w:rPr>
-          <w:rFonts w:ascii="Verdana" w:eastAsiaTheme="minorEastAsia" w:hAnsi="Verdana"/>
-          <w:sz w:val="18"/>
-          <w:shd w:val="clear" w:color="auto" w:fill="FFFFFF"/>
-          <w:lang w:eastAsia="zh-TW"/>
-        </w:rPr>
-        <w:t>expenditure</w:t>
-      </w:r>
-      <w:r>
-        <w:rPr>
-          <w:rFonts w:ascii="Verdana" w:eastAsiaTheme="minorEastAsia" w:hAnsi="Verdana" w:hint="eastAsia"/>
-          <w:sz w:val="18"/>
-          <w:shd w:val="clear" w:color="auto" w:fill="FFFFFF"/>
-          <w:lang w:eastAsia="zh-TW"/>
-        </w:rPr>
-        <w:t xml:space="preserve"> for this project. </w:t>
+          <w:rFonts w:eastAsiaTheme="minorEastAsia"/>
+          <w:shd w:val="clear" w:color="auto" w:fill="FFFFFF"/>
+          <w:lang w:eastAsia="zh-TW"/>
+        </w:rPr>
+        <w:t xml:space="preserve">There is one thing that we have forgotten to add into our initial time estimation which is our formal meeting with our supervisor and informal meetings within the group. Even though we were just reporting our progress to our supervisor during the formal meeting but we still have some time to get some suggestions from our supervisor or to discuss our direction and work distribution for the coming week which should be also counted in our time expenditure for this project. </w:t>
       </w:r>
     </w:p>
     <w:p>
       <w:pPr>
         <w:spacing w:after="0" w:line="240" w:lineRule="auto"/>
         <w:rPr>
-          <w:rFonts w:ascii="Arial Black" w:eastAsiaTheme="minorEastAsia" w:hAnsi="Arial Black"/>
-          <w:sz w:val="18"/>
+          <w:rFonts w:eastAsiaTheme="minorEastAsia"/>
           <w:shd w:val="clear" w:color="auto" w:fill="FFFFFF"/>
           <w:lang w:eastAsia="zh-TW"/>
         </w:rPr>
@@ -2779,7 +2530,7 @@
     <w:p>
       <w:pPr>
         <w:rPr>
-          <w:rFonts w:ascii="Verdana" w:eastAsiaTheme="minorEastAsia" w:hAnsi="Verdana" w:hint="eastAsia"/>
+          <w:rFonts w:ascii="Verdana" w:eastAsiaTheme="minorEastAsia" w:hAnsi="Verdana"/>
           <w:sz w:val="18"/>
           <w:shd w:val="clear" w:color="auto" w:fill="FFFFFF"/>
           <w:lang w:eastAsia="zh-TW"/>
@@ -2797,8 +2548,190 @@
     <w:p>
       <w:pPr>
         <w:rPr>
-          <w:rFonts w:ascii="Verdana" w:eastAsiaTheme="minorEastAsia" w:hAnsi="Verdana" w:hint="eastAsia"/>
-          <w:sz w:val="18"/>
+          <w:rFonts w:eastAsiaTheme="minorEastAsia" w:hint="eastAsia"/>
+          <w:shd w:val="clear" w:color="auto" w:fill="FFFFFF"/>
+          <w:lang w:eastAsia="zh-TW"/>
+        </w:rPr>
+      </w:pPr>
+      <w:r>
+        <w:rPr>
+          <w:rFonts w:eastAsiaTheme="minorEastAsia"/>
+          <w:shd w:val="clear" w:color="auto" w:fill="FFFFFF"/>
+          <w:lang w:eastAsia="zh-TW"/>
+        </w:rPr>
+        <w:t>Throughout</w:t>
+      </w:r>
+      <w:r>
+        <w:rPr>
+          <w:rFonts w:eastAsiaTheme="minorEastAsia" w:hint="eastAsia"/>
+          <w:shd w:val="clear" w:color="auto" w:fill="FFFFFF"/>
+          <w:lang w:eastAsia="zh-TW"/>
+        </w:rPr>
+        <w:t xml:space="preserve"> the whole project we have spent</w:t>
+      </w:r>
+      <w:r>
+        <w:rPr>
+          <w:rFonts w:eastAsiaTheme="minorEastAsia" w:hint="eastAsia"/>
+          <w:color w:val="FF0000"/>
+          <w:shd w:val="clear" w:color="auto" w:fill="FFFFFF"/>
+          <w:lang w:eastAsia="zh-TW"/>
+        </w:rPr>
+        <w:t xml:space="preserve"> xxx</w:t>
+      </w:r>
+      <w:r>
+        <w:rPr>
+          <w:rFonts w:eastAsiaTheme="minorEastAsia" w:hint="eastAsia"/>
+          <w:shd w:val="clear" w:color="auto" w:fill="FFFFFF"/>
+          <w:lang w:eastAsia="zh-TW"/>
+        </w:rPr>
+        <w:t xml:space="preserve"> hours in total which is less the original estimation 356 hours and the followings are the graphs which give a clearer image of how we spend our time on different part of the project and individual efforts.</w:t>
+      </w:r>
+    </w:p>
+    <w:p>
+      <w:pPr>
+        <w:rPr>
+          <w:rFonts w:eastAsiaTheme="minorEastAsia" w:hint="eastAsia"/>
+          <w:shd w:val="clear" w:color="auto" w:fill="FFFFFF"/>
+          <w:lang w:eastAsia="zh-TW"/>
+        </w:rPr>
+      </w:pPr>
+      <w:r>
+        <w:rPr>
+          <w:rFonts w:eastAsiaTheme="minorEastAsia" w:hint="eastAsia"/>
+          <w:shd w:val="clear" w:color="auto" w:fill="FFFFFF"/>
+          <w:lang w:eastAsia="zh-TW"/>
+        </w:rPr>
+        <w:t>[</w:t>
+      </w:r>
+      <w:r>
+        <w:rPr>
+          <w:rFonts w:eastAsiaTheme="minorEastAsia" w:hint="eastAsia"/>
+          <w:shd w:val="clear" w:color="auto" w:fill="FFFFFF"/>
+          <w:lang w:eastAsia="zh-TW"/>
+        </w:rPr>
+        <w:t xml:space="preserve">CHART 4.2.1 </w:t>
+      </w:r>
+      <w:r>
+        <w:rPr>
+          <w:rFonts w:eastAsiaTheme="minorEastAsia"/>
+          <w:shd w:val="clear" w:color="auto" w:fill="FFFFFF"/>
+          <w:lang w:eastAsia="zh-TW"/>
+        </w:rPr>
+        <w:t>–</w:t>
+      </w:r>
+      <w:r>
+        <w:rPr>
+          <w:rFonts w:eastAsiaTheme="minorEastAsia" w:hint="eastAsia"/>
+          <w:shd w:val="clear" w:color="auto" w:fill="FFFFFF"/>
+          <w:lang w:eastAsia="zh-TW"/>
+        </w:rPr>
+        <w:t xml:space="preserve"> Distribution of work per task per member</w:t>
+      </w:r>
+      <w:r>
+        <w:rPr>
+          <w:rFonts w:eastAsiaTheme="minorEastAsia" w:hint="eastAsia"/>
+          <w:shd w:val="clear" w:color="auto" w:fill="FFFFFF"/>
+          <w:lang w:eastAsia="zh-TW"/>
+        </w:rPr>
+        <w:t>]</w:t>
+      </w:r>
+    </w:p>
+    <w:p>
+      <w:pPr>
+        <w:rPr>
+          <w:rFonts w:eastAsiaTheme="minorEastAsia" w:hint="eastAsia"/>
+          <w:shd w:val="clear" w:color="auto" w:fill="FFFFFF"/>
+          <w:lang w:eastAsia="zh-TW"/>
+        </w:rPr>
+      </w:pPr>
+      <w:r>
+        <w:rPr>
+          <w:rFonts w:eastAsiaTheme="minorEastAsia" w:hint="eastAsia"/>
+          <w:shd w:val="clear" w:color="auto" w:fill="FFFFFF"/>
+          <w:lang w:eastAsia="zh-TW"/>
+        </w:rPr>
+        <w:t xml:space="preserve">From chart 4.2.1, you can see the time spent for most of the task are fairly distributed among the group members except for Edward who have paid a bit more than the others that is why he deserved to get 24% of mark distribution on this project. While Kelvin pay slightly less than the others in some tasks as he is the time manager while the time for managing the time expenditure form did not shown in the graph but you can see the time he paid in the final report to summarise the time expenditure and time management accounting. For testing as Kelvin and Oscar are responsible for the model </w:t>
+      </w:r>
+      <w:r>
+        <w:rPr>
+          <w:rFonts w:eastAsiaTheme="minorEastAsia"/>
+          <w:shd w:val="clear" w:color="auto" w:fill="FFFFFF"/>
+          <w:lang w:eastAsia="zh-TW"/>
+        </w:rPr>
+        <w:t>classes which require</w:t>
+      </w:r>
+      <w:r>
+        <w:rPr>
+          <w:rFonts w:eastAsiaTheme="minorEastAsia" w:hint="eastAsia"/>
+          <w:shd w:val="clear" w:color="auto" w:fill="FFFFFF"/>
+          <w:lang w:eastAsia="zh-TW"/>
+        </w:rPr>
+        <w:t xml:space="preserve"> more unit testing than the other classes so they paid most of the effort on testing. For </w:t>
+      </w:r>
+      <w:proofErr w:type="spellStart"/>
+      <w:r>
+        <w:rPr>
+          <w:rFonts w:eastAsiaTheme="minorEastAsia" w:hint="eastAsia"/>
+          <w:shd w:val="clear" w:color="auto" w:fill="FFFFFF"/>
+          <w:lang w:eastAsia="zh-TW"/>
+        </w:rPr>
+        <w:t>Kristian</w:t>
+      </w:r>
+      <w:proofErr w:type="spellEnd"/>
+      <w:r>
+        <w:rPr>
+          <w:rFonts w:eastAsiaTheme="minorEastAsia" w:hint="eastAsia"/>
+          <w:shd w:val="clear" w:color="auto" w:fill="FFFFFF"/>
+          <w:lang w:eastAsia="zh-TW"/>
+        </w:rPr>
+        <w:t>, he paid a lot of effort on visualization of the system so he did not have much time to write for the final report and we decided to distribute most of the task in final project to the other group members.</w:t>
+      </w:r>
+      <w:r>
+        <w:rPr>
+          <w:rFonts w:eastAsiaTheme="minorEastAsia" w:hint="eastAsia"/>
+          <w:shd w:val="clear" w:color="auto" w:fill="FFFFFF"/>
+          <w:lang w:eastAsia="zh-TW"/>
+        </w:rPr>
+        <w:t xml:space="preserve"> Brian provided some critical comments and worked for most of the task as he responsible for the controller classes which requires him to understand both model and view classes of how they works and integrate both of them into a single system.</w:t>
+      </w:r>
+    </w:p>
+    <w:p>
+      <w:pPr>
+        <w:rPr>
+          <w:rFonts w:eastAsiaTheme="minorEastAsia" w:hint="eastAsia"/>
+          <w:shd w:val="clear" w:color="auto" w:fill="FFFFFF"/>
+          <w:lang w:eastAsia="zh-TW"/>
+        </w:rPr>
+      </w:pPr>
+      <w:r>
+        <w:rPr>
+          <w:rFonts w:eastAsiaTheme="minorEastAsia" w:hint="eastAsia"/>
+          <w:shd w:val="clear" w:color="auto" w:fill="FFFFFF"/>
+          <w:lang w:eastAsia="zh-TW"/>
+        </w:rPr>
+        <w:t xml:space="preserve">[CHART 4.2.2 </w:t>
+      </w:r>
+      <w:r>
+        <w:rPr>
+          <w:rFonts w:eastAsiaTheme="minorEastAsia"/>
+          <w:shd w:val="clear" w:color="auto" w:fill="FFFFFF"/>
+          <w:lang w:eastAsia="zh-TW"/>
+        </w:rPr>
+        <w:t>–</w:t>
+      </w:r>
+      <w:r>
+        <w:rPr>
+          <w:rFonts w:eastAsiaTheme="minorEastAsia" w:hint="eastAsia"/>
+          <w:shd w:val="clear" w:color="auto" w:fill="FFFFFF"/>
+          <w:lang w:eastAsia="zh-TW"/>
+        </w:rPr>
+        <w:t xml:space="preserve"> Number of commits per week per member]</w:t>
+      </w:r>
+    </w:p>
+    <w:p>
+      <w:pPr>
+        <w:rPr>
+          <w:rFonts w:eastAsiaTheme="minorEastAsia" w:hint="eastAsia"/>
           <w:shd w:val="clear" w:color="auto" w:fill="FFFFFF"/>
           <w:lang w:eastAsia="zh-TW"/>
         </w:rPr>
@@ -2807,7 +2740,73 @@
     <w:p>
       <w:pPr>
         <w:rPr>
-          <w:rFonts w:ascii="Verdana" w:eastAsiaTheme="minorEastAsia" w:hAnsi="Verdana" w:hint="eastAsia"/>
+          <w:rFonts w:eastAsiaTheme="minorEastAsia" w:hint="eastAsia"/>
+          <w:shd w:val="clear" w:color="auto" w:fill="FFFFFF"/>
+          <w:lang w:eastAsia="zh-TW"/>
+        </w:rPr>
+      </w:pPr>
+      <w:r>
+        <w:rPr>
+          <w:rFonts w:eastAsiaTheme="minorEastAsia" w:hint="eastAsia"/>
+          <w:shd w:val="clear" w:color="auto" w:fill="FFFFFF"/>
+          <w:lang w:eastAsia="zh-TW"/>
+        </w:rPr>
+        <w:t xml:space="preserve">[CHART 4.2.3 </w:t>
+      </w:r>
+      <w:r>
+        <w:rPr>
+          <w:rFonts w:eastAsiaTheme="minorEastAsia"/>
+          <w:shd w:val="clear" w:color="auto" w:fill="FFFFFF"/>
+          <w:lang w:eastAsia="zh-TW"/>
+        </w:rPr>
+        <w:t>–</w:t>
+      </w:r>
+      <w:r>
+        <w:rPr>
+          <w:rFonts w:eastAsiaTheme="minorEastAsia" w:hint="eastAsia"/>
+          <w:shd w:val="clear" w:color="auto" w:fill="FFFFFF"/>
+          <w:lang w:eastAsia="zh-TW"/>
+        </w:rPr>
+        <w:t xml:space="preserve"> Working hours per week per member]</w:t>
+      </w:r>
+    </w:p>
+    <w:p>
+      <w:pPr>
+        <w:rPr>
+          <w:rFonts w:eastAsiaTheme="minorEastAsia" w:hint="eastAsia"/>
+          <w:shd w:val="clear" w:color="auto" w:fill="FFFFFF"/>
+          <w:lang w:eastAsia="zh-TW"/>
+        </w:rPr>
+      </w:pPr>
+      <w:r>
+        <w:rPr>
+          <w:rFonts w:eastAsiaTheme="minorEastAsia" w:hint="eastAsia"/>
+          <w:shd w:val="clear" w:color="auto" w:fill="FFFFFF"/>
+          <w:lang w:eastAsia="zh-TW"/>
+        </w:rPr>
+        <w:t xml:space="preserve">[CHART 4.2.3 </w:t>
+      </w:r>
+      <w:r>
+        <w:rPr>
+          <w:rFonts w:eastAsiaTheme="minorEastAsia"/>
+          <w:shd w:val="clear" w:color="auto" w:fill="FFFFFF"/>
+          <w:lang w:eastAsia="zh-TW"/>
+        </w:rPr>
+        <w:t>–</w:t>
+      </w:r>
+      <w:r>
+        <w:rPr>
+          <w:rFonts w:eastAsiaTheme="minorEastAsia" w:hint="eastAsia"/>
+          <w:shd w:val="clear" w:color="auto" w:fill="FFFFFF"/>
+          <w:lang w:eastAsia="zh-TW"/>
+        </w:rPr>
+        <w:t xml:space="preserve"> Actual time spent against original estimation]</w:t>
+      </w:r>
+    </w:p>
+    <w:p>
+      <w:pPr>
+        <w:rPr>
+          <w:rFonts w:ascii="Verdana" w:eastAsiaTheme="minorEastAsia" w:hAnsi="Verdana"/>
           <w:sz w:val="18"/>
           <w:shd w:val="clear" w:color="auto" w:fill="FFFFFF"/>
           <w:lang w:eastAsia="zh-TW"/>
@@ -2859,6 +2858,7 @@
           <w:shd w:val="clear" w:color="auto" w:fill="FFFFFF"/>
         </w:rPr>
       </w:pPr>
+      <w:proofErr w:type="gramStart"/>
       <w:r>
         <w:rPr>
           <w:rFonts w:ascii="Verdana" w:hAnsi="Verdana"/>
@@ -2867,6 +2867,7 @@
         </w:rPr>
         <w:t>Reflection on the effectiveness of time usage and management.</w:t>
       </w:r>
+      <w:proofErr w:type="gramEnd"/>
     </w:p>
     <w:p/>
     <w:sectPr>

</xml_diff>

<commit_message>
* Updated Graphs.xlsx and Time spent per member per week and activity.docx * Modified Time Management Account.docx : Added descriptions on first 3 graphs, 1 left
</commit_message>
<xml_diff>
--- a/doc/End of Project Report/Time Management Account.docx
+++ b/doc/End of Project Report/Time Management Account.docx
@@ -2548,7 +2548,7 @@
     <w:p>
       <w:pPr>
         <w:rPr>
-          <w:rFonts w:eastAsiaTheme="minorEastAsia" w:hint="eastAsia"/>
+          <w:rFonts w:eastAsiaTheme="minorEastAsia"/>
           <w:shd w:val="clear" w:color="auto" w:fill="FFFFFF"/>
           <w:lang w:eastAsia="zh-TW"/>
         </w:rPr>
@@ -2590,46 +2590,52 @@
     <w:p>
       <w:pPr>
         <w:rPr>
+          <w:rFonts w:eastAsiaTheme="minorEastAsia"/>
+          <w:color w:val="FF0000"/>
+          <w:shd w:val="clear" w:color="auto" w:fill="FFFFFF"/>
+          <w:lang w:eastAsia="zh-TW"/>
+        </w:rPr>
+      </w:pPr>
+      <w:r>
+        <w:rPr>
           <w:rFonts w:eastAsiaTheme="minorEastAsia" w:hint="eastAsia"/>
-          <w:shd w:val="clear" w:color="auto" w:fill="FFFFFF"/>
-          <w:lang w:eastAsia="zh-TW"/>
-        </w:rPr>
-      </w:pPr>
+          <w:color w:val="FF0000"/>
+          <w:shd w:val="clear" w:color="auto" w:fill="FFFFFF"/>
+          <w:lang w:eastAsia="zh-TW"/>
+        </w:rPr>
+        <w:t>[</w:t>
+      </w:r>
       <w:r>
         <w:rPr>
           <w:rFonts w:eastAsiaTheme="minorEastAsia" w:hint="eastAsia"/>
-          <w:shd w:val="clear" w:color="auto" w:fill="FFFFFF"/>
-          <w:lang w:eastAsia="zh-TW"/>
-        </w:rPr>
-        <w:t>[</w:t>
+          <w:color w:val="FF0000"/>
+          <w:shd w:val="clear" w:color="auto" w:fill="FFFFFF"/>
+          <w:lang w:eastAsia="zh-TW"/>
+        </w:rPr>
+        <w:t xml:space="preserve">CHART 4.2.1 </w:t>
+      </w:r>
+      <w:r>
+        <w:rPr>
+          <w:rFonts w:eastAsiaTheme="minorEastAsia"/>
+          <w:color w:val="FF0000"/>
+          <w:shd w:val="clear" w:color="auto" w:fill="FFFFFF"/>
+          <w:lang w:eastAsia="zh-TW"/>
+        </w:rPr>
+        <w:t>–</w:t>
       </w:r>
       <w:r>
         <w:rPr>
           <w:rFonts w:eastAsiaTheme="minorEastAsia" w:hint="eastAsia"/>
-          <w:shd w:val="clear" w:color="auto" w:fill="FFFFFF"/>
-          <w:lang w:eastAsia="zh-TW"/>
-        </w:rPr>
-        <w:t xml:space="preserve">CHART 4.2.1 </w:t>
-      </w:r>
-      <w:r>
-        <w:rPr>
-          <w:rFonts w:eastAsiaTheme="minorEastAsia"/>
-          <w:shd w:val="clear" w:color="auto" w:fill="FFFFFF"/>
-          <w:lang w:eastAsia="zh-TW"/>
-        </w:rPr>
-        <w:t>–</w:t>
+          <w:color w:val="FF0000"/>
+          <w:shd w:val="clear" w:color="auto" w:fill="FFFFFF"/>
+          <w:lang w:eastAsia="zh-TW"/>
+        </w:rPr>
+        <w:t xml:space="preserve"> Distribution of work per task per member</w:t>
       </w:r>
       <w:r>
         <w:rPr>
           <w:rFonts w:eastAsiaTheme="minorEastAsia" w:hint="eastAsia"/>
-          <w:shd w:val="clear" w:color="auto" w:fill="FFFFFF"/>
-          <w:lang w:eastAsia="zh-TW"/>
-        </w:rPr>
-        <w:t xml:space="preserve"> Distribution of work per task per member</w:t>
-      </w:r>
-      <w:r>
-        <w:rPr>
-          <w:rFonts w:eastAsiaTheme="minorEastAsia" w:hint="eastAsia"/>
+          <w:color w:val="FF0000"/>
           <w:shd w:val="clear" w:color="auto" w:fill="FFFFFF"/>
           <w:lang w:eastAsia="zh-TW"/>
         </w:rPr>
@@ -2639,7 +2645,7 @@
     <w:p>
       <w:pPr>
         <w:rPr>
-          <w:rFonts w:eastAsiaTheme="minorEastAsia" w:hint="eastAsia"/>
+          <w:rFonts w:eastAsiaTheme="minorEastAsia"/>
           <w:shd w:val="clear" w:color="auto" w:fill="FFFFFF"/>
           <w:lang w:eastAsia="zh-TW"/>
         </w:rPr>
@@ -2698,30 +2704,34 @@
     <w:p>
       <w:pPr>
         <w:rPr>
+          <w:rFonts w:eastAsiaTheme="minorEastAsia"/>
+          <w:color w:val="FF0000"/>
+          <w:shd w:val="clear" w:color="auto" w:fill="FFFFFF"/>
+          <w:lang w:eastAsia="zh-TW"/>
+        </w:rPr>
+      </w:pPr>
+      <w:r>
+        <w:rPr>
           <w:rFonts w:eastAsiaTheme="minorEastAsia" w:hint="eastAsia"/>
-          <w:shd w:val="clear" w:color="auto" w:fill="FFFFFF"/>
-          <w:lang w:eastAsia="zh-TW"/>
-        </w:rPr>
-      </w:pPr>
+          <w:color w:val="FF0000"/>
+          <w:shd w:val="clear" w:color="auto" w:fill="FFFFFF"/>
+          <w:lang w:eastAsia="zh-TW"/>
+        </w:rPr>
+        <w:t xml:space="preserve">[CHART 4.2.2 </w:t>
+      </w:r>
+      <w:r>
+        <w:rPr>
+          <w:rFonts w:eastAsiaTheme="minorEastAsia"/>
+          <w:color w:val="FF0000"/>
+          <w:shd w:val="clear" w:color="auto" w:fill="FFFFFF"/>
+          <w:lang w:eastAsia="zh-TW"/>
+        </w:rPr>
+        <w:t>–</w:t>
+      </w:r>
       <w:r>
         <w:rPr>
           <w:rFonts w:eastAsiaTheme="minorEastAsia" w:hint="eastAsia"/>
-          <w:shd w:val="clear" w:color="auto" w:fill="FFFFFF"/>
-          <w:lang w:eastAsia="zh-TW"/>
-        </w:rPr>
-        <w:t xml:space="preserve">[CHART 4.2.2 </w:t>
-      </w:r>
-      <w:r>
-        <w:rPr>
-          <w:rFonts w:eastAsiaTheme="minorEastAsia"/>
-          <w:shd w:val="clear" w:color="auto" w:fill="FFFFFF"/>
-          <w:lang w:eastAsia="zh-TW"/>
-        </w:rPr>
-        <w:t>–</w:t>
-      </w:r>
-      <w:r>
-        <w:rPr>
-          <w:rFonts w:eastAsiaTheme="minorEastAsia" w:hint="eastAsia"/>
+          <w:color w:val="FF0000"/>
           <w:shd w:val="clear" w:color="auto" w:fill="FFFFFF"/>
           <w:lang w:eastAsia="zh-TW"/>
         </w:rPr>
@@ -2732,10 +2742,38 @@
       <w:pPr>
         <w:rPr>
           <w:rFonts w:eastAsiaTheme="minorEastAsia" w:hint="eastAsia"/>
+          <w:color w:val="FF0000"/>
           <w:shd w:val="clear" w:color="auto" w:fill="FFFFFF"/>
           <w:lang w:eastAsia="zh-TW"/>
         </w:rPr>
       </w:pPr>
+      <w:r>
+        <w:rPr>
+          <w:rFonts w:eastAsiaTheme="minorEastAsia" w:hint="eastAsia"/>
+          <w:color w:val="FF0000"/>
+          <w:shd w:val="clear" w:color="auto" w:fill="FFFFFF"/>
+          <w:lang w:eastAsia="zh-TW"/>
+        </w:rPr>
+        <w:t xml:space="preserve">[CHART 4.2.3 </w:t>
+      </w:r>
+      <w:r>
+        <w:rPr>
+          <w:rFonts w:eastAsiaTheme="minorEastAsia"/>
+          <w:color w:val="FF0000"/>
+          <w:shd w:val="clear" w:color="auto" w:fill="FFFFFF"/>
+          <w:lang w:eastAsia="zh-TW"/>
+        </w:rPr>
+        <w:t>–</w:t>
+      </w:r>
+      <w:r>
+        <w:rPr>
+          <w:rFonts w:eastAsiaTheme="minorEastAsia" w:hint="eastAsia"/>
+          <w:color w:val="FF0000"/>
+          <w:shd w:val="clear" w:color="auto" w:fill="FFFFFF"/>
+          <w:lang w:eastAsia="zh-TW"/>
+        </w:rPr>
+        <w:t xml:space="preserve"> Working hours per week per member]</w:t>
+      </w:r>
     </w:p>
     <w:p>
       <w:pPr>
@@ -2751,15 +2789,7 @@
           <w:shd w:val="clear" w:color="auto" w:fill="FFFFFF"/>
           <w:lang w:eastAsia="zh-TW"/>
         </w:rPr>
-        <w:t xml:space="preserve">[CHART 4.2.3 </w:t>
-      </w:r>
-      <w:r>
-        <w:rPr>
-          <w:rFonts w:eastAsiaTheme="minorEastAsia"/>
-          <w:shd w:val="clear" w:color="auto" w:fill="FFFFFF"/>
-          <w:lang w:eastAsia="zh-TW"/>
-        </w:rPr>
-        <w:t>–</w:t>
+        <w:t>By comparing the charts above, chart 4.2.2 and chart 4.2.3, the number of commits to the SVN</w:t>
       </w:r>
       <w:r>
         <w:rPr>
@@ -2767,13 +2797,177 @@
           <w:shd w:val="clear" w:color="auto" w:fill="FFFFFF"/>
           <w:lang w:eastAsia="zh-TW"/>
         </w:rPr>
-        <w:t xml:space="preserve"> Working hours per week per member]</w:t>
+        <w:t xml:space="preserve"> is in proportion with</w:t>
+      </w:r>
+      <w:r>
+        <w:rPr>
+          <w:rFonts w:eastAsiaTheme="minorEastAsia" w:hint="eastAsia"/>
+          <w:shd w:val="clear" w:color="auto" w:fill="FFFFFF"/>
+          <w:lang w:eastAsia="zh-TW"/>
+        </w:rPr>
+        <w:t xml:space="preserve"> workin</w:t>
+      </w:r>
+      <w:r>
+        <w:rPr>
+          <w:rFonts w:eastAsiaTheme="minorEastAsia" w:hint="eastAsia"/>
+          <w:shd w:val="clear" w:color="auto" w:fill="FFFFFF"/>
+          <w:lang w:eastAsia="zh-TW"/>
+        </w:rPr>
+        <w:t xml:space="preserve">g hours as the shape of the charts are quite similar which is quite delightful that the whole group pay </w:t>
+      </w:r>
+      <w:r>
+        <w:rPr>
+          <w:rFonts w:eastAsiaTheme="minorEastAsia" w:hint="eastAsia"/>
+          <w:shd w:val="clear" w:color="auto" w:fill="FFFFFF"/>
+          <w:lang w:eastAsia="zh-TW"/>
+        </w:rPr>
+        <w:t>around the same range of time</w:t>
+      </w:r>
+      <w:r>
+        <w:rPr>
+          <w:rFonts w:eastAsiaTheme="minorEastAsia" w:hint="eastAsia"/>
+          <w:shd w:val="clear" w:color="auto" w:fill="FFFFFF"/>
+          <w:lang w:eastAsia="zh-TW"/>
+        </w:rPr>
+        <w:t xml:space="preserve"> before each commits. </w:t>
+      </w:r>
+      <w:r>
+        <w:rPr>
+          <w:rFonts w:eastAsiaTheme="minorEastAsia" w:hint="eastAsia"/>
+          <w:shd w:val="clear" w:color="auto" w:fill="FFFFFF"/>
+          <w:lang w:eastAsia="zh-TW"/>
+        </w:rPr>
+        <w:t xml:space="preserve">From the first few weeks we work on </w:t>
+      </w:r>
+      <w:proofErr w:type="gramStart"/>
+      <w:r>
+        <w:rPr>
+          <w:rFonts w:eastAsiaTheme="minorEastAsia" w:hint="eastAsia"/>
+          <w:shd w:val="clear" w:color="auto" w:fill="FFFFFF"/>
+          <w:lang w:eastAsia="zh-TW"/>
+        </w:rPr>
+        <w:t>a</w:t>
+      </w:r>
+      <w:proofErr w:type="gramEnd"/>
+      <w:r>
+        <w:rPr>
+          <w:rFonts w:eastAsiaTheme="minorEastAsia" w:hint="eastAsia"/>
+          <w:shd w:val="clear" w:color="auto" w:fill="FFFFFF"/>
+          <w:lang w:eastAsia="zh-TW"/>
+        </w:rPr>
+        <w:t xml:space="preserve"> </w:t>
+      </w:r>
+      <w:r>
+        <w:rPr>
+          <w:rFonts w:eastAsiaTheme="minorEastAsia"/>
+          <w:shd w:val="clear" w:color="auto" w:fill="FFFFFF"/>
+          <w:lang w:eastAsia="zh-TW"/>
+        </w:rPr>
+        <w:t>average</w:t>
+      </w:r>
+      <w:r>
+        <w:rPr>
+          <w:rFonts w:eastAsiaTheme="minorEastAsia" w:hint="eastAsia"/>
+          <w:shd w:val="clear" w:color="auto" w:fill="FFFFFF"/>
+          <w:lang w:eastAsia="zh-TW"/>
+        </w:rPr>
+        <w:t xml:space="preserve"> time of five hours and do six commits per week and we reach to a small peak on the fourth and fifth week as we are going to do the first </w:t>
+      </w:r>
+      <w:r>
+        <w:rPr>
+          <w:rFonts w:eastAsiaTheme="minorEastAsia"/>
+          <w:shd w:val="clear" w:color="auto" w:fill="FFFFFF"/>
+          <w:lang w:eastAsia="zh-TW"/>
+        </w:rPr>
+        <w:lastRenderedPageBreak/>
+        <w:t>demonstration</w:t>
+      </w:r>
+      <w:r>
+        <w:rPr>
+          <w:rFonts w:eastAsiaTheme="minorEastAsia" w:hint="eastAsia"/>
+          <w:shd w:val="clear" w:color="auto" w:fill="FFFFFF"/>
+          <w:lang w:eastAsia="zh-TW"/>
+        </w:rPr>
+        <w:t xml:space="preserve"> so we make frequent changes and more effort within week four and five. After the motivation for the first demonstration we fail to keep it as Easter comes the work rate of the whole group drops gradually until the Easter finishes. </w:t>
+      </w:r>
+      <w:r>
+        <w:rPr>
+          <w:rFonts w:eastAsiaTheme="minorEastAsia" w:hint="eastAsia"/>
+          <w:shd w:val="clear" w:color="auto" w:fill="FFFFFF"/>
+          <w:lang w:eastAsia="zh-TW"/>
+        </w:rPr>
+        <w:t>After Easter finishes we try to get back on track with a slow start then a blast to the maximum of work rate in the last two weeks of the project schedule. But then the project deadline is postponed so we can still make some fine tunes on both our systems and documents so the work rate drops gradually in the last week of the schedule.</w:t>
       </w:r>
     </w:p>
     <w:p>
       <w:pPr>
         <w:rPr>
+          <w:rFonts w:eastAsiaTheme="minorEastAsia"/>
+          <w:shd w:val="clear" w:color="auto" w:fill="FFFFFF"/>
+          <w:lang w:eastAsia="zh-TW"/>
+        </w:rPr>
+      </w:pPr>
+      <w:r>
+        <w:rPr>
           <w:rFonts w:eastAsiaTheme="minorEastAsia" w:hint="eastAsia"/>
+          <w:shd w:val="clear" w:color="auto" w:fill="FFFFFF"/>
+          <w:lang w:eastAsia="zh-TW"/>
+        </w:rPr>
+        <w:t xml:space="preserve">Again, </w:t>
+      </w:r>
+      <w:r>
+        <w:rPr>
+          <w:rFonts w:eastAsiaTheme="minorEastAsia"/>
+          <w:shd w:val="clear" w:color="auto" w:fill="FFFFFF"/>
+          <w:lang w:eastAsia="zh-TW"/>
+        </w:rPr>
+        <w:t>obviously</w:t>
+      </w:r>
+      <w:r>
+        <w:rPr>
+          <w:rFonts w:eastAsiaTheme="minorEastAsia" w:hint="eastAsia"/>
+          <w:shd w:val="clear" w:color="auto" w:fill="FFFFFF"/>
+          <w:lang w:eastAsia="zh-TW"/>
+        </w:rPr>
+        <w:t xml:space="preserve"> Edward has paid more effort and time on the project that is why his lines on both graphs are on top of other member</w:t>
+      </w:r>
+      <w:r>
+        <w:rPr>
+          <w:rFonts w:eastAsiaTheme="minorEastAsia"/>
+          <w:shd w:val="clear" w:color="auto" w:fill="FFFFFF"/>
+          <w:lang w:eastAsia="zh-TW"/>
+        </w:rPr>
+        <w:t>’</w:t>
+      </w:r>
+      <w:r>
+        <w:rPr>
+          <w:rFonts w:eastAsiaTheme="minorEastAsia" w:hint="eastAsia"/>
+          <w:shd w:val="clear" w:color="auto" w:fill="FFFFFF"/>
+          <w:lang w:eastAsia="zh-TW"/>
+        </w:rPr>
+        <w:t>s line for most of the time.</w:t>
+      </w:r>
+      <w:r>
+        <w:rPr>
+          <w:rFonts w:eastAsiaTheme="minorEastAsia" w:hint="eastAsia"/>
+          <w:shd w:val="clear" w:color="auto" w:fill="FFFFFF"/>
+          <w:lang w:eastAsia="zh-TW"/>
+        </w:rPr>
+        <w:t xml:space="preserve"> </w:t>
+      </w:r>
+      <w:r>
+        <w:rPr>
+          <w:rFonts w:eastAsiaTheme="minorEastAsia" w:hint="eastAsia"/>
+          <w:shd w:val="clear" w:color="auto" w:fill="FFFFFF"/>
+          <w:lang w:eastAsia="zh-TW"/>
+        </w:rPr>
+        <w:t>In the chart 4.2.2 shows Brian and Kelvin do not commit as much as the other members but when compare to chart 4.2.3 they actually pay decent time on each tasks which shows they try to do a bit more work before doing a commit to the SVN.</w:t>
+      </w:r>
+    </w:p>
+    <w:p>
+      <w:pPr>
+        <w:rPr>
+          <w:rFonts w:eastAsiaTheme="minorEastAsia"/>
           <w:shd w:val="clear" w:color="auto" w:fill="FFFFFF"/>
           <w:lang w:eastAsia="zh-TW"/>
         </w:rPr>

</xml_diff>

<commit_message>
* Updated Graphs.xlsx and Time spent per member per week and activity.docx * Modified Time Management Account.docx : Added description on the last graph, only graphs needed to be finalize * Added the CommitsByDate.jpg : Commits by date graph from TortoiseSVN
</commit_message>
<xml_diff>
--- a/doc/End of Project Report/Time Management Account.docx
+++ b/doc/End of Project Report/Time Management Account.docx
@@ -2523,75 +2523,114 @@
       </w:r>
     </w:p>
     <w:p>
-      <w:r>
-        <w:t xml:space="preserve">Graphs as floating figures, discuss what they mean in the narrative. </w:t>
-      </w:r>
+      <w:pPr>
+        <w:rPr>
+          <w:rFonts w:eastAsiaTheme="minorEastAsia" w:hint="eastAsia"/>
+          <w:lang w:eastAsia="zh-TW"/>
+        </w:rPr>
+      </w:pPr>
     </w:p>
     <w:p>
       <w:pPr>
         <w:rPr>
-          <w:rFonts w:ascii="Verdana" w:eastAsiaTheme="minorEastAsia" w:hAnsi="Verdana"/>
-          <w:sz w:val="18"/>
+          <w:rFonts w:eastAsiaTheme="minorEastAsia"/>
           <w:shd w:val="clear" w:color="auto" w:fill="FFFFFF"/>
           <w:lang w:eastAsia="zh-TW"/>
         </w:rPr>
       </w:pPr>
       <w:r>
         <w:rPr>
-          <w:rFonts w:ascii="Verdana" w:hAnsi="Verdana"/>
-          <w:sz w:val="18"/>
-          <w:shd w:val="clear" w:color="auto" w:fill="FFFFFF"/>
-        </w:rPr>
-        <w:t xml:space="preserve">Analyses (graphic and narrative) of time spend by week/ activity/ member. Discussion of any time management decisions requiring departure from the 100 hours budget, e.g. choice to overspend to add value to the product, or the choice to spend the "ghost" budget of an absent (ill or dropped out) group member. </w:t>
+          <w:rFonts w:eastAsiaTheme="minorEastAsia"/>
+          <w:shd w:val="clear" w:color="auto" w:fill="FFFFFF"/>
+          <w:lang w:eastAsia="zh-TW"/>
+        </w:rPr>
+        <w:t>Throughout</w:t>
+      </w:r>
+      <w:r>
+        <w:rPr>
+          <w:rFonts w:eastAsiaTheme="minorEastAsia" w:hint="eastAsia"/>
+          <w:shd w:val="clear" w:color="auto" w:fill="FFFFFF"/>
+          <w:lang w:eastAsia="zh-TW"/>
+        </w:rPr>
+        <w:t xml:space="preserve"> the whole project we have spent</w:t>
+      </w:r>
+      <w:r>
+        <w:rPr>
+          <w:rFonts w:eastAsiaTheme="minorEastAsia" w:hint="eastAsia"/>
+          <w:color w:val="FF0000"/>
+          <w:shd w:val="clear" w:color="auto" w:fill="FFFFFF"/>
+          <w:lang w:eastAsia="zh-TW"/>
+        </w:rPr>
+        <w:t xml:space="preserve"> xxx</w:t>
+      </w:r>
+      <w:r>
+        <w:rPr>
+          <w:rFonts w:eastAsiaTheme="minorEastAsia" w:hint="eastAsia"/>
+          <w:shd w:val="clear" w:color="auto" w:fill="FFFFFF"/>
+          <w:lang w:eastAsia="zh-TW"/>
+        </w:rPr>
+        <w:t xml:space="preserve"> hours in total which is less the original estimation 356 hours and the followings are the graphs which give a clearer image of how we spend our time on different part of the project and individual efforts.</w:t>
       </w:r>
     </w:p>
     <w:p>
       <w:pPr>
         <w:rPr>
           <w:rFonts w:eastAsiaTheme="minorEastAsia"/>
+          <w:color w:val="FF0000"/>
           <w:shd w:val="clear" w:color="auto" w:fill="FFFFFF"/>
           <w:lang w:eastAsia="zh-TW"/>
         </w:rPr>
       </w:pPr>
       <w:r>
         <w:rPr>
-          <w:rFonts w:eastAsiaTheme="minorEastAsia"/>
-          <w:shd w:val="clear" w:color="auto" w:fill="FFFFFF"/>
-          <w:lang w:eastAsia="zh-TW"/>
-        </w:rPr>
-        <w:t>Throughout</w:t>
-      </w:r>
-      <w:r>
-        <w:rPr>
-          <w:rFonts w:eastAsiaTheme="minorEastAsia" w:hint="eastAsia"/>
-          <w:shd w:val="clear" w:color="auto" w:fill="FFFFFF"/>
-          <w:lang w:eastAsia="zh-TW"/>
-        </w:rPr>
-        <w:t xml:space="preserve"> the whole project we have spent</w:t>
-      </w:r>
-      <w:r>
-        <w:rPr>
           <w:rFonts w:eastAsiaTheme="minorEastAsia" w:hint="eastAsia"/>
           <w:color w:val="FF0000"/>
           <w:shd w:val="clear" w:color="auto" w:fill="FFFFFF"/>
           <w:lang w:eastAsia="zh-TW"/>
         </w:rPr>
-        <w:t xml:space="preserve"> xxx</w:t>
-      </w:r>
-      <w:r>
-        <w:rPr>
-          <w:rFonts w:eastAsiaTheme="minorEastAsia" w:hint="eastAsia"/>
-          <w:shd w:val="clear" w:color="auto" w:fill="FFFFFF"/>
-          <w:lang w:eastAsia="zh-TW"/>
-        </w:rPr>
-        <w:t xml:space="preserve"> hours in total which is less the original estimation 356 hours and the followings are the graphs which give a clearer image of how we spend our time on different part of the project and individual efforts.</w:t>
+        <w:t>[</w:t>
+      </w:r>
+      <w:r>
+        <w:rPr>
+          <w:rFonts w:eastAsiaTheme="minorEastAsia" w:hint="eastAsia"/>
+          <w:color w:val="FF0000"/>
+          <w:shd w:val="clear" w:color="auto" w:fill="FFFFFF"/>
+          <w:lang w:eastAsia="zh-TW"/>
+        </w:rPr>
+        <w:t xml:space="preserve">CHART 4.2.1 </w:t>
+      </w:r>
+      <w:r>
+        <w:rPr>
+          <w:rFonts w:eastAsiaTheme="minorEastAsia"/>
+          <w:color w:val="FF0000"/>
+          <w:shd w:val="clear" w:color="auto" w:fill="FFFFFF"/>
+          <w:lang w:eastAsia="zh-TW"/>
+        </w:rPr>
+        <w:t>–</w:t>
+      </w:r>
+      <w:r>
+        <w:rPr>
+          <w:rFonts w:eastAsiaTheme="minorEastAsia" w:hint="eastAsia"/>
+          <w:color w:val="FF0000"/>
+          <w:shd w:val="clear" w:color="auto" w:fill="FFFFFF"/>
+          <w:lang w:eastAsia="zh-TW"/>
+        </w:rPr>
+        <w:t xml:space="preserve"> Distribution of work per task per member</w:t>
+      </w:r>
+      <w:r>
+        <w:rPr>
+          <w:rFonts w:eastAsiaTheme="minorEastAsia" w:hint="eastAsia"/>
+          <w:color w:val="FF0000"/>
+          <w:shd w:val="clear" w:color="auto" w:fill="FFFFFF"/>
+          <w:lang w:eastAsia="zh-TW"/>
+        </w:rPr>
+        <w:t>]</w:t>
       </w:r>
     </w:p>
     <w:p>
       <w:pPr>
         <w:rPr>
           <w:rFonts w:eastAsiaTheme="minorEastAsia"/>
-          <w:color w:val="FF0000"/>
           <w:shd w:val="clear" w:color="auto" w:fill="FFFFFF"/>
           <w:lang w:eastAsia="zh-TW"/>
         </w:rPr>
@@ -2599,53 +2638,59 @@
       <w:r>
         <w:rPr>
           <w:rFonts w:eastAsiaTheme="minorEastAsia" w:hint="eastAsia"/>
-          <w:color w:val="FF0000"/>
-          <w:shd w:val="clear" w:color="auto" w:fill="FFFFFF"/>
-          <w:lang w:eastAsia="zh-TW"/>
-        </w:rPr>
-        <w:t>[</w:t>
-      </w:r>
-      <w:r>
-        <w:rPr>
-          <w:rFonts w:eastAsiaTheme="minorEastAsia" w:hint="eastAsia"/>
-          <w:color w:val="FF0000"/>
-          <w:shd w:val="clear" w:color="auto" w:fill="FFFFFF"/>
-          <w:lang w:eastAsia="zh-TW"/>
-        </w:rPr>
-        <w:t xml:space="preserve">CHART 4.2.1 </w:t>
-      </w:r>
-      <w:r>
-        <w:rPr>
-          <w:rFonts w:eastAsiaTheme="minorEastAsia"/>
-          <w:color w:val="FF0000"/>
-          <w:shd w:val="clear" w:color="auto" w:fill="FFFFFF"/>
-          <w:lang w:eastAsia="zh-TW"/>
-        </w:rPr>
-        <w:t>–</w:t>
-      </w:r>
-      <w:r>
-        <w:rPr>
-          <w:rFonts w:eastAsiaTheme="minorEastAsia" w:hint="eastAsia"/>
-          <w:color w:val="FF0000"/>
-          <w:shd w:val="clear" w:color="auto" w:fill="FFFFFF"/>
-          <w:lang w:eastAsia="zh-TW"/>
-        </w:rPr>
-        <w:t xml:space="preserve"> Distribution of work per task per member</w:t>
-      </w:r>
-      <w:r>
-        <w:rPr>
-          <w:rFonts w:eastAsiaTheme="minorEastAsia" w:hint="eastAsia"/>
-          <w:color w:val="FF0000"/>
-          <w:shd w:val="clear" w:color="auto" w:fill="FFFFFF"/>
-          <w:lang w:eastAsia="zh-TW"/>
-        </w:rPr>
-        <w:t>]</w:t>
+          <w:shd w:val="clear" w:color="auto" w:fill="FFFFFF"/>
+          <w:lang w:eastAsia="zh-TW"/>
+        </w:rPr>
+        <w:t xml:space="preserve">From chart 4.2.1, you can see the time spent for most of the task are fairly distributed among the group members except for Edward who have paid a bit more than the others that is why he deserved to get 24% of mark distribution on this project. While Kelvin pay slightly less than the others in some tasks as he is the time manager while the time for managing the time expenditure form did not shown in the graph but you can see the time he paid in the final report to summarise the time expenditure and time management accounting. For testing as Kelvin and Oscar are responsible for the model </w:t>
+      </w:r>
+      <w:r>
+        <w:rPr>
+          <w:rFonts w:eastAsiaTheme="minorEastAsia"/>
+          <w:shd w:val="clear" w:color="auto" w:fill="FFFFFF"/>
+          <w:lang w:eastAsia="zh-TW"/>
+        </w:rPr>
+        <w:t>classes which require</w:t>
+      </w:r>
+      <w:r>
+        <w:rPr>
+          <w:rFonts w:eastAsiaTheme="minorEastAsia" w:hint="eastAsia"/>
+          <w:shd w:val="clear" w:color="auto" w:fill="FFFFFF"/>
+          <w:lang w:eastAsia="zh-TW"/>
+        </w:rPr>
+        <w:t xml:space="preserve"> more unit testing than the other classes so they paid most of the effort on testing. For </w:t>
+      </w:r>
+      <w:proofErr w:type="spellStart"/>
+      <w:r>
+        <w:rPr>
+          <w:rFonts w:eastAsiaTheme="minorEastAsia" w:hint="eastAsia"/>
+          <w:shd w:val="clear" w:color="auto" w:fill="FFFFFF"/>
+          <w:lang w:eastAsia="zh-TW"/>
+        </w:rPr>
+        <w:t>Kristian</w:t>
+      </w:r>
+      <w:proofErr w:type="spellEnd"/>
+      <w:r>
+        <w:rPr>
+          <w:rFonts w:eastAsiaTheme="minorEastAsia" w:hint="eastAsia"/>
+          <w:shd w:val="clear" w:color="auto" w:fill="FFFFFF"/>
+          <w:lang w:eastAsia="zh-TW"/>
+        </w:rPr>
+        <w:t>, he paid a lot of effort on visualization of the system so he did not have much time to write for the final report and we decided to distribute most of the task in final project to the other group members.</w:t>
+      </w:r>
+      <w:r>
+        <w:rPr>
+          <w:rFonts w:eastAsiaTheme="minorEastAsia" w:hint="eastAsia"/>
+          <w:shd w:val="clear" w:color="auto" w:fill="FFFFFF"/>
+          <w:lang w:eastAsia="zh-TW"/>
+        </w:rPr>
+        <w:t xml:space="preserve"> Brian provided some critical comments and worked for most of the task as he responsible for the controller classes which requires him to understand both model and view classes of how they works and integrate both of them into a single system.</w:t>
       </w:r>
     </w:p>
     <w:p>
       <w:pPr>
         <w:rPr>
           <w:rFonts w:eastAsiaTheme="minorEastAsia"/>
+          <w:color w:val="FF0000"/>
           <w:shd w:val="clear" w:color="auto" w:fill="FFFFFF"/>
           <w:lang w:eastAsia="zh-TW"/>
         </w:rPr>
@@ -2653,52 +2698,29 @@
       <w:r>
         <w:rPr>
           <w:rFonts w:eastAsiaTheme="minorEastAsia" w:hint="eastAsia"/>
-          <w:shd w:val="clear" w:color="auto" w:fill="FFFFFF"/>
-          <w:lang w:eastAsia="zh-TW"/>
-        </w:rPr>
-        <w:t xml:space="preserve">From chart 4.2.1, you can see the time spent for most of the task are fairly distributed among the group members except for Edward who have paid a bit more than the others that is why he deserved to get 24% of mark distribution on this project. While Kelvin pay slightly less than the others in some tasks as he is the time manager while the time for managing the time expenditure form did not shown in the graph but you can see the time he paid in the final report to summarise the time expenditure and time management accounting. For testing as Kelvin and Oscar are responsible for the model </w:t>
-      </w:r>
-      <w:r>
-        <w:rPr>
-          <w:rFonts w:eastAsiaTheme="minorEastAsia"/>
-          <w:shd w:val="clear" w:color="auto" w:fill="FFFFFF"/>
-          <w:lang w:eastAsia="zh-TW"/>
-        </w:rPr>
-        <w:t>classes which require</w:t>
-      </w:r>
-      <w:r>
-        <w:rPr>
-          <w:rFonts w:eastAsiaTheme="minorEastAsia" w:hint="eastAsia"/>
-          <w:shd w:val="clear" w:color="auto" w:fill="FFFFFF"/>
-          <w:lang w:eastAsia="zh-TW"/>
-        </w:rPr>
-        <w:t xml:space="preserve"> more unit testing than the other classes so they paid most of the effort on testing. For </w:t>
-      </w:r>
-      <w:proofErr w:type="spellStart"/>
-      <w:r>
-        <w:rPr>
-          <w:rFonts w:eastAsiaTheme="minorEastAsia" w:hint="eastAsia"/>
-          <w:shd w:val="clear" w:color="auto" w:fill="FFFFFF"/>
-          <w:lang w:eastAsia="zh-TW"/>
-        </w:rPr>
-        <w:t>Kristian</w:t>
-      </w:r>
-      <w:proofErr w:type="spellEnd"/>
-      <w:r>
-        <w:rPr>
-          <w:rFonts w:eastAsiaTheme="minorEastAsia" w:hint="eastAsia"/>
-          <w:shd w:val="clear" w:color="auto" w:fill="FFFFFF"/>
-          <w:lang w:eastAsia="zh-TW"/>
-        </w:rPr>
-        <w:t>, he paid a lot of effort on visualization of the system so he did not have much time to write for the final report and we decided to distribute most of the task in final project to the other group members.</w:t>
-      </w:r>
-      <w:r>
-        <w:rPr>
-          <w:rFonts w:eastAsiaTheme="minorEastAsia" w:hint="eastAsia"/>
-          <w:shd w:val="clear" w:color="auto" w:fill="FFFFFF"/>
-          <w:lang w:eastAsia="zh-TW"/>
-        </w:rPr>
-        <w:t xml:space="preserve"> Brian provided some critical comments and worked for most of the task as he responsible for the controller classes which requires him to understand both model and view classes of how they works and integrate both of them into a single system.</w:t>
+          <w:color w:val="FF0000"/>
+          <w:shd w:val="clear" w:color="auto" w:fill="FFFFFF"/>
+          <w:lang w:eastAsia="zh-TW"/>
+        </w:rPr>
+        <w:t xml:space="preserve">[CHART 4.2.2 </w:t>
+      </w:r>
+      <w:r>
+        <w:rPr>
+          <w:rFonts w:eastAsiaTheme="minorEastAsia"/>
+          <w:color w:val="FF0000"/>
+          <w:shd w:val="clear" w:color="auto" w:fill="FFFFFF"/>
+          <w:lang w:eastAsia="zh-TW"/>
+        </w:rPr>
+        <w:t>–</w:t>
+      </w:r>
+      <w:r>
+        <w:rPr>
+          <w:rFonts w:eastAsiaTheme="minorEastAsia" w:hint="eastAsia"/>
+          <w:color w:val="FF0000"/>
+          <w:shd w:val="clear" w:color="auto" w:fill="FFFFFF"/>
+          <w:lang w:eastAsia="zh-TW"/>
+        </w:rPr>
+        <w:t xml:space="preserve"> Number of commits per week per member]</w:t>
       </w:r>
     </w:p>
     <w:p>
@@ -2717,7 +2739,7 @@
           <w:shd w:val="clear" w:color="auto" w:fill="FFFFFF"/>
           <w:lang w:eastAsia="zh-TW"/>
         </w:rPr>
-        <w:t xml:space="preserve">[CHART 4.2.2 </w:t>
+        <w:t xml:space="preserve">[CHART 4.2.3 </w:t>
       </w:r>
       <w:r>
         <w:rPr>
@@ -2735,14 +2757,13 @@
           <w:shd w:val="clear" w:color="auto" w:fill="FFFFFF"/>
           <w:lang w:eastAsia="zh-TW"/>
         </w:rPr>
-        <w:t xml:space="preserve"> Number of commits per week per member]</w:t>
+        <w:t xml:space="preserve"> Working hours per week per member]</w:t>
       </w:r>
     </w:p>
     <w:p>
       <w:pPr>
         <w:rPr>
-          <w:rFonts w:eastAsiaTheme="minorEastAsia" w:hint="eastAsia"/>
-          <w:color w:val="FF0000"/>
+          <w:rFonts w:eastAsiaTheme="minorEastAsia"/>
           <w:shd w:val="clear" w:color="auto" w:fill="FFFFFF"/>
           <w:lang w:eastAsia="zh-TW"/>
         </w:rPr>
@@ -2750,35 +2771,131 @@
       <w:r>
         <w:rPr>
           <w:rFonts w:eastAsiaTheme="minorEastAsia" w:hint="eastAsia"/>
-          <w:color w:val="FF0000"/>
-          <w:shd w:val="clear" w:color="auto" w:fill="FFFFFF"/>
-          <w:lang w:eastAsia="zh-TW"/>
-        </w:rPr>
-        <w:t xml:space="preserve">[CHART 4.2.3 </w:t>
-      </w:r>
-      <w:r>
-        <w:rPr>
-          <w:rFonts w:eastAsiaTheme="minorEastAsia"/>
-          <w:color w:val="FF0000"/>
-          <w:shd w:val="clear" w:color="auto" w:fill="FFFFFF"/>
-          <w:lang w:eastAsia="zh-TW"/>
-        </w:rPr>
-        <w:t>–</w:t>
-      </w:r>
-      <w:r>
-        <w:rPr>
-          <w:rFonts w:eastAsiaTheme="minorEastAsia" w:hint="eastAsia"/>
-          <w:color w:val="FF0000"/>
-          <w:shd w:val="clear" w:color="auto" w:fill="FFFFFF"/>
-          <w:lang w:eastAsia="zh-TW"/>
-        </w:rPr>
-        <w:t xml:space="preserve"> Working hours per week per member]</w:t>
+          <w:shd w:val="clear" w:color="auto" w:fill="FFFFFF"/>
+          <w:lang w:eastAsia="zh-TW"/>
+        </w:rPr>
+        <w:t>By comparing the charts above, chart 4.2.2 and chart 4.2.3, the number of commits to the SVN</w:t>
+      </w:r>
+      <w:r>
+        <w:rPr>
+          <w:rFonts w:eastAsiaTheme="minorEastAsia" w:hint="eastAsia"/>
+          <w:shd w:val="clear" w:color="auto" w:fill="FFFFFF"/>
+          <w:lang w:eastAsia="zh-TW"/>
+        </w:rPr>
+        <w:t xml:space="preserve"> is in proportion with</w:t>
+      </w:r>
+      <w:r>
+        <w:rPr>
+          <w:rFonts w:eastAsiaTheme="minorEastAsia" w:hint="eastAsia"/>
+          <w:shd w:val="clear" w:color="auto" w:fill="FFFFFF"/>
+          <w:lang w:eastAsia="zh-TW"/>
+        </w:rPr>
+        <w:t xml:space="preserve"> workin</w:t>
+      </w:r>
+      <w:r>
+        <w:rPr>
+          <w:rFonts w:eastAsiaTheme="minorEastAsia" w:hint="eastAsia"/>
+          <w:shd w:val="clear" w:color="auto" w:fill="FFFFFF"/>
+          <w:lang w:eastAsia="zh-TW"/>
+        </w:rPr>
+        <w:t xml:space="preserve">g hours as the shape of the charts are quite similar which is quite delightful that the whole group pay </w:t>
+      </w:r>
+      <w:r>
+        <w:rPr>
+          <w:rFonts w:eastAsiaTheme="minorEastAsia" w:hint="eastAsia"/>
+          <w:shd w:val="clear" w:color="auto" w:fill="FFFFFF"/>
+          <w:lang w:eastAsia="zh-TW"/>
+        </w:rPr>
+        <w:t>around the same range of time</w:t>
+      </w:r>
+      <w:r>
+        <w:rPr>
+          <w:rFonts w:eastAsiaTheme="minorEastAsia" w:hint="eastAsia"/>
+          <w:shd w:val="clear" w:color="auto" w:fill="FFFFFF"/>
+          <w:lang w:eastAsia="zh-TW"/>
+        </w:rPr>
+        <w:t xml:space="preserve"> before each commits. </w:t>
+      </w:r>
+      <w:r>
+        <w:rPr>
+          <w:rFonts w:eastAsiaTheme="minorEastAsia" w:hint="eastAsia"/>
+          <w:shd w:val="clear" w:color="auto" w:fill="FFFFFF"/>
+          <w:lang w:eastAsia="zh-TW"/>
+        </w:rPr>
+        <w:t xml:space="preserve">From the first few weeks we work on </w:t>
+      </w:r>
+      <w:proofErr w:type="gramStart"/>
+      <w:r>
+        <w:rPr>
+          <w:rFonts w:eastAsiaTheme="minorEastAsia" w:hint="eastAsia"/>
+          <w:shd w:val="clear" w:color="auto" w:fill="FFFFFF"/>
+          <w:lang w:eastAsia="zh-TW"/>
+        </w:rPr>
+        <w:t>a</w:t>
+      </w:r>
+      <w:proofErr w:type="gramEnd"/>
+      <w:r>
+        <w:rPr>
+          <w:rFonts w:eastAsiaTheme="minorEastAsia" w:hint="eastAsia"/>
+          <w:shd w:val="clear" w:color="auto" w:fill="FFFFFF"/>
+          <w:lang w:eastAsia="zh-TW"/>
+        </w:rPr>
+        <w:t xml:space="preserve"> </w:t>
+      </w:r>
+      <w:r>
+        <w:rPr>
+          <w:rFonts w:eastAsiaTheme="minorEastAsia"/>
+          <w:shd w:val="clear" w:color="auto" w:fill="FFFFFF"/>
+          <w:lang w:eastAsia="zh-TW"/>
+        </w:rPr>
+        <w:t>average</w:t>
+      </w:r>
+      <w:r>
+        <w:rPr>
+          <w:rFonts w:eastAsiaTheme="minorEastAsia" w:hint="eastAsia"/>
+          <w:shd w:val="clear" w:color="auto" w:fill="FFFFFF"/>
+          <w:lang w:eastAsia="zh-TW"/>
+        </w:rPr>
+        <w:t xml:space="preserve"> time of five hours and do six commits per week and we reach to a small peak on the fourth and fifth week as we are going to do the first </w:t>
+      </w:r>
+      <w:r>
+        <w:rPr>
+          <w:rFonts w:eastAsiaTheme="minorEastAsia"/>
+          <w:shd w:val="clear" w:color="auto" w:fill="FFFFFF"/>
+          <w:lang w:eastAsia="zh-TW"/>
+        </w:rPr>
+        <w:t>demonstration</w:t>
+      </w:r>
+      <w:r>
+        <w:rPr>
+          <w:rFonts w:eastAsiaTheme="minorEastAsia" w:hint="eastAsia"/>
+          <w:shd w:val="clear" w:color="auto" w:fill="FFFFFF"/>
+          <w:lang w:eastAsia="zh-TW"/>
+        </w:rPr>
+        <w:t xml:space="preserve"> so we make frequent changes and more effort within week four and five. After the motivation for the first demonstration we fail to keep it as Easter comes the work rate of the whole group drops gradually until the Easter finishes. </w:t>
+      </w:r>
+      <w:r>
+        <w:rPr>
+          <w:rFonts w:eastAsiaTheme="minorEastAsia" w:hint="eastAsia"/>
+          <w:shd w:val="clear" w:color="auto" w:fill="FFFFFF"/>
+          <w:lang w:eastAsia="zh-TW"/>
+        </w:rPr>
+        <w:t xml:space="preserve">After Easter finishes we try to get back on track with a slow start then a blast to the maximum of work rate in the last two weeks of the project schedule. But then the project deadline is postponed so we can still make some </w:t>
+      </w:r>
+      <w:r>
+        <w:rPr>
+          <w:rFonts w:eastAsiaTheme="minorEastAsia" w:hint="eastAsia"/>
+          <w:shd w:val="clear" w:color="auto" w:fill="FFFFFF"/>
+          <w:lang w:eastAsia="zh-TW"/>
+        </w:rPr>
+        <w:lastRenderedPageBreak/>
+        <w:t>fine tunes on both our systems and documents so the work rate drops gradually in the last week of the schedule.</w:t>
       </w:r>
     </w:p>
     <w:p>
       <w:pPr>
         <w:rPr>
-          <w:rFonts w:eastAsiaTheme="minorEastAsia" w:hint="eastAsia"/>
+          <w:rFonts w:eastAsiaTheme="minorEastAsia"/>
           <w:shd w:val="clear" w:color="auto" w:fill="FFFFFF"/>
           <w:lang w:eastAsia="zh-TW"/>
         </w:rPr>
@@ -2789,66 +2906,40 @@
           <w:shd w:val="clear" w:color="auto" w:fill="FFFFFF"/>
           <w:lang w:eastAsia="zh-TW"/>
         </w:rPr>
-        <w:t>By comparing the charts above, chart 4.2.2 and chart 4.2.3, the number of commits to the SVN</w:t>
-      </w:r>
-      <w:r>
-        <w:rPr>
-          <w:rFonts w:eastAsiaTheme="minorEastAsia" w:hint="eastAsia"/>
-          <w:shd w:val="clear" w:color="auto" w:fill="FFFFFF"/>
-          <w:lang w:eastAsia="zh-TW"/>
-        </w:rPr>
-        <w:t xml:space="preserve"> is in proportion with</w:t>
-      </w:r>
-      <w:r>
-        <w:rPr>
-          <w:rFonts w:eastAsiaTheme="minorEastAsia" w:hint="eastAsia"/>
-          <w:shd w:val="clear" w:color="auto" w:fill="FFFFFF"/>
-          <w:lang w:eastAsia="zh-TW"/>
-        </w:rPr>
-        <w:t xml:space="preserve"> workin</w:t>
-      </w:r>
-      <w:r>
-        <w:rPr>
-          <w:rFonts w:eastAsiaTheme="minorEastAsia" w:hint="eastAsia"/>
-          <w:shd w:val="clear" w:color="auto" w:fill="FFFFFF"/>
-          <w:lang w:eastAsia="zh-TW"/>
-        </w:rPr>
-        <w:t xml:space="preserve">g hours as the shape of the charts are quite similar which is quite delightful that the whole group pay </w:t>
-      </w:r>
-      <w:r>
-        <w:rPr>
-          <w:rFonts w:eastAsiaTheme="minorEastAsia" w:hint="eastAsia"/>
-          <w:shd w:val="clear" w:color="auto" w:fill="FFFFFF"/>
-          <w:lang w:eastAsia="zh-TW"/>
-        </w:rPr>
-        <w:t>around the same range of time</w:t>
-      </w:r>
-      <w:r>
-        <w:rPr>
-          <w:rFonts w:eastAsiaTheme="minorEastAsia" w:hint="eastAsia"/>
-          <w:shd w:val="clear" w:color="auto" w:fill="FFFFFF"/>
-          <w:lang w:eastAsia="zh-TW"/>
-        </w:rPr>
-        <w:t xml:space="preserve"> before each commits. </w:t>
-      </w:r>
-      <w:r>
-        <w:rPr>
-          <w:rFonts w:eastAsiaTheme="minorEastAsia" w:hint="eastAsia"/>
-          <w:shd w:val="clear" w:color="auto" w:fill="FFFFFF"/>
-          <w:lang w:eastAsia="zh-TW"/>
-        </w:rPr>
-        <w:t xml:space="preserve">From the first few weeks we work on </w:t>
-      </w:r>
-      <w:proofErr w:type="gramStart"/>
-      <w:r>
-        <w:rPr>
-          <w:rFonts w:eastAsiaTheme="minorEastAsia" w:hint="eastAsia"/>
-          <w:shd w:val="clear" w:color="auto" w:fill="FFFFFF"/>
-          <w:lang w:eastAsia="zh-TW"/>
-        </w:rPr>
-        <w:t>a</w:t>
-      </w:r>
-      <w:proofErr w:type="gramEnd"/>
+        <w:t xml:space="preserve">Again, </w:t>
+      </w:r>
+      <w:r>
+        <w:rPr>
+          <w:rFonts w:eastAsiaTheme="minorEastAsia"/>
+          <w:shd w:val="clear" w:color="auto" w:fill="FFFFFF"/>
+          <w:lang w:eastAsia="zh-TW"/>
+        </w:rPr>
+        <w:t>obviously</w:t>
+      </w:r>
+      <w:r>
+        <w:rPr>
+          <w:rFonts w:eastAsiaTheme="minorEastAsia" w:hint="eastAsia"/>
+          <w:shd w:val="clear" w:color="auto" w:fill="FFFFFF"/>
+          <w:lang w:eastAsia="zh-TW"/>
+        </w:rPr>
+        <w:t xml:space="preserve"> Edward has paid more effort and time on the project that is why his lines on both graphs are on top of other member</w:t>
+      </w:r>
+      <w:r>
+        <w:rPr>
+          <w:rFonts w:eastAsiaTheme="minorEastAsia"/>
+          <w:shd w:val="clear" w:color="auto" w:fill="FFFFFF"/>
+          <w:lang w:eastAsia="zh-TW"/>
+        </w:rPr>
+        <w:t>’</w:t>
+      </w:r>
+      <w:r>
+        <w:rPr>
+          <w:rFonts w:eastAsiaTheme="minorEastAsia" w:hint="eastAsia"/>
+          <w:shd w:val="clear" w:color="auto" w:fill="FFFFFF"/>
+          <w:lang w:eastAsia="zh-TW"/>
+        </w:rPr>
+        <w:t>s line for most of the time.</w:t>
+      </w:r>
       <w:r>
         <w:rPr>
           <w:rFonts w:eastAsiaTheme="minorEastAsia" w:hint="eastAsia"/>
@@ -2859,50 +2950,18 @@
       </w:r>
       <w:r>
         <w:rPr>
-          <w:rFonts w:eastAsiaTheme="minorEastAsia"/>
-          <w:shd w:val="clear" w:color="auto" w:fill="FFFFFF"/>
-          <w:lang w:eastAsia="zh-TW"/>
-        </w:rPr>
-        <w:t>average</w:t>
-      </w:r>
-      <w:r>
-        <w:rPr>
-          <w:rFonts w:eastAsiaTheme="minorEastAsia" w:hint="eastAsia"/>
-          <w:shd w:val="clear" w:color="auto" w:fill="FFFFFF"/>
-          <w:lang w:eastAsia="zh-TW"/>
-        </w:rPr>
-        <w:t xml:space="preserve"> time of five hours and do six commits per week and we reach to a small peak on the fourth and fifth week as we are going to do the first </w:t>
-      </w:r>
-      <w:r>
-        <w:rPr>
-          <w:rFonts w:eastAsiaTheme="minorEastAsia"/>
-          <w:shd w:val="clear" w:color="auto" w:fill="FFFFFF"/>
-          <w:lang w:eastAsia="zh-TW"/>
-        </w:rPr>
-        <w:lastRenderedPageBreak/>
-        <w:t>demonstration</w:t>
-      </w:r>
-      <w:r>
-        <w:rPr>
-          <w:rFonts w:eastAsiaTheme="minorEastAsia" w:hint="eastAsia"/>
-          <w:shd w:val="clear" w:color="auto" w:fill="FFFFFF"/>
-          <w:lang w:eastAsia="zh-TW"/>
-        </w:rPr>
-        <w:t xml:space="preserve"> so we make frequent changes and more effort within week four and five. After the motivation for the first demonstration we fail to keep it as Easter comes the work rate of the whole group drops gradually until the Easter finishes. </w:t>
-      </w:r>
-      <w:r>
-        <w:rPr>
-          <w:rFonts w:eastAsiaTheme="minorEastAsia" w:hint="eastAsia"/>
-          <w:shd w:val="clear" w:color="auto" w:fill="FFFFFF"/>
-          <w:lang w:eastAsia="zh-TW"/>
-        </w:rPr>
-        <w:t>After Easter finishes we try to get back on track with a slow start then a blast to the maximum of work rate in the last two weeks of the project schedule. But then the project deadline is postponed so we can still make some fine tunes on both our systems and documents so the work rate drops gradually in the last week of the schedule.</w:t>
+          <w:rFonts w:eastAsiaTheme="minorEastAsia" w:hint="eastAsia"/>
+          <w:shd w:val="clear" w:color="auto" w:fill="FFFFFF"/>
+          <w:lang w:eastAsia="zh-TW"/>
+        </w:rPr>
+        <w:t>In the chart 4.2.2 shows Brian and Kelvin do not commit as much as the other members but when compare to chart 4.2.3 they actually pay decent time on each tasks which shows they try to do a bit more work before doing a commit to the SVN.</w:t>
       </w:r>
     </w:p>
     <w:p>
       <w:pPr>
         <w:rPr>
-          <w:rFonts w:eastAsiaTheme="minorEastAsia"/>
+          <w:rFonts w:eastAsiaTheme="minorEastAsia" w:hint="eastAsia"/>
+          <w:color w:val="FF0000"/>
           <w:shd w:val="clear" w:color="auto" w:fill="FFFFFF"/>
           <w:lang w:eastAsia="zh-TW"/>
         </w:rPr>
@@ -2910,58 +2969,29 @@
       <w:r>
         <w:rPr>
           <w:rFonts w:eastAsiaTheme="minorEastAsia" w:hint="eastAsia"/>
-          <w:shd w:val="clear" w:color="auto" w:fill="FFFFFF"/>
-          <w:lang w:eastAsia="zh-TW"/>
-        </w:rPr>
-        <w:t xml:space="preserve">Again, </w:t>
-      </w:r>
-      <w:r>
-        <w:rPr>
-          <w:rFonts w:eastAsiaTheme="minorEastAsia"/>
-          <w:shd w:val="clear" w:color="auto" w:fill="FFFFFF"/>
-          <w:lang w:eastAsia="zh-TW"/>
-        </w:rPr>
-        <w:t>obviously</w:t>
-      </w:r>
-      <w:r>
-        <w:rPr>
-          <w:rFonts w:eastAsiaTheme="minorEastAsia" w:hint="eastAsia"/>
-          <w:shd w:val="clear" w:color="auto" w:fill="FFFFFF"/>
-          <w:lang w:eastAsia="zh-TW"/>
-        </w:rPr>
-        <w:t xml:space="preserve"> Edward has paid more effort and time on the project that is why his lines on both graphs are on top of other member</w:t>
-      </w:r>
-      <w:r>
-        <w:rPr>
-          <w:rFonts w:eastAsiaTheme="minorEastAsia"/>
-          <w:shd w:val="clear" w:color="auto" w:fill="FFFFFF"/>
-          <w:lang w:eastAsia="zh-TW"/>
-        </w:rPr>
-        <w:t>’</w:t>
-      </w:r>
-      <w:r>
-        <w:rPr>
-          <w:rFonts w:eastAsiaTheme="minorEastAsia" w:hint="eastAsia"/>
-          <w:shd w:val="clear" w:color="auto" w:fill="FFFFFF"/>
-          <w:lang w:eastAsia="zh-TW"/>
-        </w:rPr>
-        <w:t>s line for most of the time.</w:t>
-      </w:r>
-      <w:r>
-        <w:rPr>
-          <w:rFonts w:eastAsiaTheme="minorEastAsia" w:hint="eastAsia"/>
-          <w:shd w:val="clear" w:color="auto" w:fill="FFFFFF"/>
-          <w:lang w:eastAsia="zh-TW"/>
-        </w:rPr>
-        <w:t xml:space="preserve"> </w:t>
-      </w:r>
-      <w:r>
-        <w:rPr>
-          <w:rFonts w:eastAsiaTheme="minorEastAsia" w:hint="eastAsia"/>
-          <w:shd w:val="clear" w:color="auto" w:fill="FFFFFF"/>
-          <w:lang w:eastAsia="zh-TW"/>
-        </w:rPr>
-        <w:t>In the chart 4.2.2 shows Brian and Kelvin do not commit as much as the other members but when compare to chart 4.2.3 they actually pay decent time on each tasks which shows they try to do a bit more work before doing a commit to the SVN.</w:t>
+          <w:color w:val="FF0000"/>
+          <w:shd w:val="clear" w:color="auto" w:fill="FFFFFF"/>
+          <w:lang w:eastAsia="zh-TW"/>
+        </w:rPr>
+        <w:t xml:space="preserve">[CHART 4.2.3 </w:t>
+      </w:r>
+      <w:r>
+        <w:rPr>
+          <w:rFonts w:eastAsiaTheme="minorEastAsia"/>
+          <w:color w:val="FF0000"/>
+          <w:shd w:val="clear" w:color="auto" w:fill="FFFFFF"/>
+          <w:lang w:eastAsia="zh-TW"/>
+        </w:rPr>
+        <w:t>–</w:t>
+      </w:r>
+      <w:r>
+        <w:rPr>
+          <w:rFonts w:eastAsiaTheme="minorEastAsia" w:hint="eastAsia"/>
+          <w:color w:val="FF0000"/>
+          <w:shd w:val="clear" w:color="auto" w:fill="FFFFFF"/>
+          <w:lang w:eastAsia="zh-TW"/>
+        </w:rPr>
+        <w:t xml:space="preserve"> Actual time spent against original estimation]</w:t>
       </w:r>
     </w:p>
     <w:p>
@@ -2978,23 +3008,23 @@
           <w:shd w:val="clear" w:color="auto" w:fill="FFFFFF"/>
           <w:lang w:eastAsia="zh-TW"/>
         </w:rPr>
-        <w:t xml:space="preserve">[CHART 4.2.3 </w:t>
-      </w:r>
-      <w:r>
-        <w:rPr>
-          <w:rFonts w:eastAsiaTheme="minorEastAsia"/>
-          <w:shd w:val="clear" w:color="auto" w:fill="FFFFFF"/>
-          <w:lang w:eastAsia="zh-TW"/>
-        </w:rPr>
-        <w:t>–</w:t>
-      </w:r>
-      <w:r>
-        <w:rPr>
-          <w:rFonts w:eastAsiaTheme="minorEastAsia" w:hint="eastAsia"/>
-          <w:shd w:val="clear" w:color="auto" w:fill="FFFFFF"/>
-          <w:lang w:eastAsia="zh-TW"/>
-        </w:rPr>
-        <w:t xml:space="preserve"> Actual time spent against original estimation]</w:t>
+        <w:t>The last graph, chart 4.2.3, is showing the comparison between the actual time the whole group have spent throughout the project and the initial estimation of the time spending. Our group have tried to work above the expectation in order to finish as much as we can before Easter holiday. But after week 5, which is the start of Easter, we have stopped working at all and focus on other course works. We have nearly spent zero effort during Easter which cost us the result of the second half of the graph which is we can</w:t>
+      </w:r>
+      <w:r>
+        <w:rPr>
+          <w:rFonts w:eastAsiaTheme="minorEastAsia"/>
+          <w:shd w:val="clear" w:color="auto" w:fill="FFFFFF"/>
+          <w:lang w:eastAsia="zh-TW"/>
+        </w:rPr>
+        <w:t>not catch up with the schedule and the time we should pay for the project.</w:t>
+      </w:r>
+      <w:r>
+        <w:rPr>
+          <w:rFonts w:eastAsiaTheme="minorEastAsia" w:hint="eastAsia"/>
+          <w:shd w:val="clear" w:color="auto" w:fill="FFFFFF"/>
+          <w:lang w:eastAsia="zh-TW"/>
+        </w:rPr>
+        <w:t xml:space="preserve"> As we did not spent any time for the project in the Easter holiday, the week 7 in the graph is actually week 11 which is the first week after Easter holiday. After coming back from the Easter holiday we start getting back on track and make our last effort on the project in the last two weeks of the project schedule so we have spent nearly 80 hours in week 9, actually week 13, to get our system ready for the demonstration and well prepared for the documents that we are going to hand in. </w:t>
       </w:r>
     </w:p>
     <w:p>
@@ -3027,43 +3057,6 @@
         <w:br w:type="page"/>
       </w:r>
     </w:p>
-    <w:p>
-      <w:pPr>
-        <w:pStyle w:val="21"/>
-        <w:rPr>
-          <w:shd w:val="clear" w:color="auto" w:fill="FFFFFF"/>
-        </w:rPr>
-      </w:pPr>
-      <w:bookmarkStart w:id="2" w:name="_TOC4763"/>
-      <w:bookmarkEnd w:id="2"/>
-      <w:r>
-        <w:rPr>
-          <w:shd w:val="clear" w:color="auto" w:fill="FFFFFF"/>
-        </w:rPr>
-        <w:lastRenderedPageBreak/>
-        <w:t>4.3 Reflection</w:t>
-      </w:r>
-    </w:p>
-    <w:p>
-      <w:pPr>
-        <w:rPr>
-          <w:rFonts w:ascii="Verdana" w:hAnsi="Verdana"/>
-          <w:sz w:val="18"/>
-          <w:shd w:val="clear" w:color="auto" w:fill="FFFFFF"/>
-        </w:rPr>
-      </w:pPr>
-      <w:proofErr w:type="gramStart"/>
-      <w:r>
-        <w:rPr>
-          <w:rFonts w:ascii="Verdana" w:hAnsi="Verdana"/>
-          <w:sz w:val="18"/>
-          <w:shd w:val="clear" w:color="auto" w:fill="FFFFFF"/>
-        </w:rPr>
-        <w:t>Reflection on the effectiveness of time usage and management.</w:t>
-      </w:r>
-      <w:proofErr w:type="gramEnd"/>
-    </w:p>
-    <w:p/>
     <w:sectPr>
       <w:pgSz w:w="11906" w:h="16838"/>
       <w:pgMar w:top="1440" w:right="1440" w:bottom="1440" w:left="1440" w:header="851" w:footer="992" w:gutter="0"/>

</xml_diff>

<commit_message>
* Updated Graphs.xlsx, Time Management Account.docx, Time spent per member per week and activity.docx * Added Time spent per member per week and activity_2PageVersion.docx * Updated CommitsByDate graph
</commit_message>
<xml_diff>
--- a/doc/End of Project Report/Time Management Account.docx
+++ b/doc/End of Project Report/Time Management Account.docx
@@ -97,20 +97,20 @@
         <w:tblLook w:val="04A0"/>
       </w:tblPr>
       <w:tblGrid>
-        <w:gridCol w:w="549"/>
-        <w:gridCol w:w="1617"/>
-        <w:gridCol w:w="1282"/>
-        <w:gridCol w:w="1727"/>
+        <w:gridCol w:w="548"/>
+        <w:gridCol w:w="1614"/>
+        <w:gridCol w:w="1280"/>
+        <w:gridCol w:w="1711"/>
         <w:gridCol w:w="887"/>
-        <w:gridCol w:w="991"/>
+        <w:gridCol w:w="989"/>
         <w:gridCol w:w="688"/>
-        <w:gridCol w:w="731"/>
-        <w:gridCol w:w="800"/>
+        <w:gridCol w:w="756"/>
+        <w:gridCol w:w="799"/>
       </w:tblGrid>
       <w:tr>
         <w:tc>
           <w:tcPr>
-            <w:tcW w:w="549" w:type="dxa"/>
+            <w:tcW w:w="548" w:type="dxa"/>
           </w:tcPr>
           <w:p>
             <w:pPr>
@@ -136,7 +136,7 @@
         </w:tc>
         <w:tc>
           <w:tcPr>
-            <w:tcW w:w="1617" w:type="dxa"/>
+            <w:tcW w:w="1614" w:type="dxa"/>
           </w:tcPr>
           <w:p>
             <w:pPr>
@@ -161,7 +161,7 @@
         </w:tc>
         <w:tc>
           <w:tcPr>
-            <w:tcW w:w="1282" w:type="dxa"/>
+            <w:tcW w:w="1280" w:type="dxa"/>
           </w:tcPr>
           <w:p>
             <w:pPr>
@@ -187,7 +187,7 @@
         </w:tc>
         <w:tc>
           <w:tcPr>
-            <w:tcW w:w="1727" w:type="dxa"/>
+            <w:tcW w:w="1711" w:type="dxa"/>
           </w:tcPr>
           <w:p>
             <w:pPr>
@@ -239,7 +239,7 @@
         </w:tc>
         <w:tc>
           <w:tcPr>
-            <w:tcW w:w="991" w:type="dxa"/>
+            <w:tcW w:w="989" w:type="dxa"/>
           </w:tcPr>
           <w:p>
             <w:pPr>
@@ -293,7 +293,7 @@
         </w:tc>
         <w:tc>
           <w:tcPr>
-            <w:tcW w:w="731" w:type="dxa"/>
+            <w:tcW w:w="756" w:type="dxa"/>
           </w:tcPr>
           <w:p>
             <w:pPr>
@@ -319,7 +319,7 @@
         </w:tc>
         <w:tc>
           <w:tcPr>
-            <w:tcW w:w="800" w:type="dxa"/>
+            <w:tcW w:w="799" w:type="dxa"/>
           </w:tcPr>
           <w:p>
             <w:pPr>
@@ -347,12 +347,12 @@
       <w:tr>
         <w:tc>
           <w:tcPr>
-            <w:tcW w:w="549" w:type="dxa"/>
+            <w:tcW w:w="548" w:type="dxa"/>
+            <w:vAlign w:val="center"/>
           </w:tcPr>
           <w:p>
             <w:pPr>
               <w:spacing w:after="0" w:line="240" w:lineRule="auto"/>
-              <w:jc w:val="center"/>
               <w:rPr>
                 <w:rFonts w:ascii="Verdana" w:eastAsiaTheme="minorEastAsia" w:hAnsi="Verdana"/>
                 <w:sz w:val="18"/>
@@ -373,7 +373,7 @@
         </w:tc>
         <w:tc>
           <w:tcPr>
-            <w:tcW w:w="1617" w:type="dxa"/>
+            <w:tcW w:w="1614" w:type="dxa"/>
           </w:tcPr>
           <w:p>
             <w:pPr>
@@ -398,7 +398,7 @@
         </w:tc>
         <w:tc>
           <w:tcPr>
-            <w:tcW w:w="1282" w:type="dxa"/>
+            <w:tcW w:w="1280" w:type="dxa"/>
             <w:vAlign w:val="center"/>
           </w:tcPr>
           <w:p>
@@ -423,7 +423,7 @@
         </w:tc>
         <w:tc>
           <w:tcPr>
-            <w:tcW w:w="1727" w:type="dxa"/>
+            <w:tcW w:w="1711" w:type="dxa"/>
             <w:vAlign w:val="center"/>
           </w:tcPr>
           <w:p>
@@ -469,7 +469,7 @@
         </w:tc>
         <w:tc>
           <w:tcPr>
-            <w:tcW w:w="991" w:type="dxa"/>
+            <w:tcW w:w="989" w:type="dxa"/>
             <w:vAlign w:val="center"/>
           </w:tcPr>
           <w:p>
@@ -511,7 +511,7 @@
         </w:tc>
         <w:tc>
           <w:tcPr>
-            <w:tcW w:w="731" w:type="dxa"/>
+            <w:tcW w:w="756" w:type="dxa"/>
             <w:vAlign w:val="center"/>
           </w:tcPr>
           <w:p>
@@ -532,7 +532,7 @@
         </w:tc>
         <w:tc>
           <w:tcPr>
-            <w:tcW w:w="800" w:type="dxa"/>
+            <w:tcW w:w="799" w:type="dxa"/>
             <w:vAlign w:val="center"/>
           </w:tcPr>
           <w:p>
@@ -555,12 +555,12 @@
       <w:tr>
         <w:tc>
           <w:tcPr>
-            <w:tcW w:w="549" w:type="dxa"/>
+            <w:tcW w:w="548" w:type="dxa"/>
+            <w:vAlign w:val="center"/>
           </w:tcPr>
           <w:p>
             <w:pPr>
               <w:spacing w:after="0" w:line="240" w:lineRule="auto"/>
-              <w:jc w:val="center"/>
               <w:rPr>
                 <w:rFonts w:ascii="Verdana" w:eastAsiaTheme="minorEastAsia" w:hAnsi="Verdana"/>
                 <w:sz w:val="18"/>
@@ -581,7 +581,7 @@
         </w:tc>
         <w:tc>
           <w:tcPr>
-            <w:tcW w:w="1617" w:type="dxa"/>
+            <w:tcW w:w="1614" w:type="dxa"/>
           </w:tcPr>
           <w:p>
             <w:pPr>
@@ -600,13 +600,22 @@
                 <w:shd w:val="clear" w:color="auto" w:fill="FFFFFF"/>
                 <w:lang w:eastAsia="zh-TW"/>
               </w:rPr>
-              <w:t>Analysis, Design and Testing</w:t>
-            </w:r>
-          </w:p>
-        </w:tc>
-        <w:tc>
-          <w:tcPr>
-            <w:tcW w:w="1282" w:type="dxa"/>
+              <w:t xml:space="preserve">Analysis, Design </w:t>
+            </w:r>
+            <w:r>
+              <w:rPr>
+                <w:rFonts w:ascii="Verdana" w:eastAsiaTheme="minorEastAsia" w:hAnsi="Verdana" w:hint="eastAsia"/>
+                <w:sz w:val="18"/>
+                <w:shd w:val="clear" w:color="auto" w:fill="FFFFFF"/>
+                <w:lang w:eastAsia="zh-TW"/>
+              </w:rPr>
+              <w:t>and Testing</w:t>
+            </w:r>
+          </w:p>
+        </w:tc>
+        <w:tc>
+          <w:tcPr>
+            <w:tcW w:w="1280" w:type="dxa"/>
             <w:vAlign w:val="center"/>
           </w:tcPr>
           <w:p>
@@ -631,7 +640,7 @@
         </w:tc>
         <w:tc>
           <w:tcPr>
-            <w:tcW w:w="1727" w:type="dxa"/>
+            <w:tcW w:w="1711" w:type="dxa"/>
             <w:vAlign w:val="center"/>
           </w:tcPr>
           <w:p>
@@ -646,19 +655,11 @@
             </w:pPr>
             <w:r>
               <w:rPr>
-                <w:rFonts w:eastAsiaTheme="minorEastAsia"/>
-                <w:shd w:val="clear" w:color="auto" w:fill="FFFFFF"/>
-                <w:lang w:eastAsia="zh-TW"/>
-              </w:rPr>
-              <w:t>3</w:t>
-            </w:r>
-            <w:r>
-              <w:rPr>
                 <w:rFonts w:eastAsiaTheme="minorEastAsia" w:hint="eastAsia"/>
                 <w:shd w:val="clear" w:color="auto" w:fill="FFFFFF"/>
                 <w:lang w:eastAsia="zh-TW"/>
               </w:rPr>
-              <w:t>9.25</w:t>
+              <w:t>43</w:t>
             </w:r>
           </w:p>
         </w:tc>
@@ -679,13 +680,20 @@
               <w:rPr>
                 <w:shd w:val="clear" w:color="auto" w:fill="FFFFFF"/>
               </w:rPr>
-              <w:t>16</w:t>
-            </w:r>
-          </w:p>
-        </w:tc>
-        <w:tc>
-          <w:tcPr>
-            <w:tcW w:w="991" w:type="dxa"/>
+              <w:t>1</w:t>
+            </w:r>
+            <w:r>
+              <w:rPr>
+                <w:rFonts w:hint="eastAsia"/>
+                <w:shd w:val="clear" w:color="auto" w:fill="FFFFFF"/>
+              </w:rPr>
+              <w:t>8</w:t>
+            </w:r>
+          </w:p>
+        </w:tc>
+        <w:tc>
+          <w:tcPr>
+            <w:tcW w:w="989" w:type="dxa"/>
             <w:vAlign w:val="center"/>
           </w:tcPr>
           <w:p>
@@ -723,13 +731,13 @@
                 <w:rFonts w:hint="eastAsia"/>
                 <w:shd w:val="clear" w:color="auto" w:fill="FFFFFF"/>
               </w:rPr>
-              <w:t>8</w:t>
-            </w:r>
-          </w:p>
-        </w:tc>
-        <w:tc>
-          <w:tcPr>
-            <w:tcW w:w="731" w:type="dxa"/>
+              <w:t>8.75</w:t>
+            </w:r>
+          </w:p>
+        </w:tc>
+        <w:tc>
+          <w:tcPr>
+            <w:tcW w:w="756" w:type="dxa"/>
             <w:vAlign w:val="center"/>
           </w:tcPr>
           <w:p>
@@ -745,13 +753,13 @@
                 <w:rFonts w:hint="eastAsia"/>
                 <w:shd w:val="clear" w:color="auto" w:fill="FFFFFF"/>
               </w:rPr>
-              <w:t>7.5</w:t>
-            </w:r>
-          </w:p>
-        </w:tc>
-        <w:tc>
-          <w:tcPr>
-            <w:tcW w:w="800" w:type="dxa"/>
+              <w:t>8.5</w:t>
+            </w:r>
+          </w:p>
+        </w:tc>
+        <w:tc>
+          <w:tcPr>
+            <w:tcW w:w="799" w:type="dxa"/>
             <w:vAlign w:val="center"/>
           </w:tcPr>
           <w:p>
@@ -775,12 +783,12 @@
       <w:tr>
         <w:tc>
           <w:tcPr>
-            <w:tcW w:w="549" w:type="dxa"/>
+            <w:tcW w:w="548" w:type="dxa"/>
+            <w:vAlign w:val="center"/>
           </w:tcPr>
           <w:p>
             <w:pPr>
               <w:spacing w:after="0" w:line="240" w:lineRule="auto"/>
-              <w:jc w:val="center"/>
               <w:rPr>
                 <w:rFonts w:ascii="Verdana" w:eastAsiaTheme="minorEastAsia" w:hAnsi="Verdana"/>
                 <w:sz w:val="18"/>
@@ -801,7 +809,7 @@
         </w:tc>
         <w:tc>
           <w:tcPr>
-            <w:tcW w:w="1617" w:type="dxa"/>
+            <w:tcW w:w="1614" w:type="dxa"/>
           </w:tcPr>
           <w:p>
             <w:pPr>
@@ -826,7 +834,7 @@
         </w:tc>
         <w:tc>
           <w:tcPr>
-            <w:tcW w:w="1282" w:type="dxa"/>
+            <w:tcW w:w="1280" w:type="dxa"/>
             <w:vAlign w:val="center"/>
           </w:tcPr>
           <w:p>
@@ -851,7 +859,7 @@
         </w:tc>
         <w:tc>
           <w:tcPr>
-            <w:tcW w:w="1727" w:type="dxa"/>
+            <w:tcW w:w="1711" w:type="dxa"/>
             <w:vAlign w:val="center"/>
           </w:tcPr>
           <w:p>
@@ -870,7 +878,7 @@
                 <w:shd w:val="clear" w:color="auto" w:fill="FFFFFF"/>
                 <w:lang w:eastAsia="zh-TW"/>
               </w:rPr>
-              <w:t>104.75</w:t>
+              <w:t>122.75</w:t>
             </w:r>
           </w:p>
         </w:tc>
@@ -891,13 +899,13 @@
               <w:rPr>
                 <w:rFonts w:eastAsia="PMingLiU" w:hint="eastAsia"/>
               </w:rPr>
-              <w:t>33</w:t>
-            </w:r>
-          </w:p>
-        </w:tc>
-        <w:tc>
-          <w:tcPr>
-            <w:tcW w:w="991" w:type="dxa"/>
+              <w:t>36.25</w:t>
+            </w:r>
+          </w:p>
+        </w:tc>
+        <w:tc>
+          <w:tcPr>
+            <w:tcW w:w="989" w:type="dxa"/>
             <w:vAlign w:val="center"/>
           </w:tcPr>
           <w:p>
@@ -912,7 +920,7 @@
               <w:rPr>
                 <w:rFonts w:eastAsia="PMingLiU" w:hint="eastAsia"/>
               </w:rPr>
-              <w:t>23</w:t>
+              <w:t>24</w:t>
             </w:r>
           </w:p>
         </w:tc>
@@ -933,13 +941,13 @@
               <w:rPr>
                 <w:rFonts w:eastAsia="PMingLiU" w:hint="eastAsia"/>
               </w:rPr>
-              <w:t>18</w:t>
-            </w:r>
-          </w:p>
-        </w:tc>
-        <w:tc>
-          <w:tcPr>
-            <w:tcW w:w="731" w:type="dxa"/>
+              <w:t>24.5</w:t>
+            </w:r>
+          </w:p>
+        </w:tc>
+        <w:tc>
+          <w:tcPr>
+            <w:tcW w:w="756" w:type="dxa"/>
             <w:vAlign w:val="center"/>
           </w:tcPr>
           <w:p>
@@ -954,13 +962,13 @@
               <w:rPr>
                 <w:rFonts w:eastAsia="PMingLiU" w:hint="eastAsia"/>
               </w:rPr>
-              <w:t>17</w:t>
-            </w:r>
-          </w:p>
-        </w:tc>
-        <w:tc>
-          <w:tcPr>
-            <w:tcW w:w="800" w:type="dxa"/>
+              <w:t>19.5</w:t>
+            </w:r>
+          </w:p>
+        </w:tc>
+        <w:tc>
+          <w:tcPr>
+            <w:tcW w:w="799" w:type="dxa"/>
             <w:vAlign w:val="center"/>
           </w:tcPr>
           <w:p>
@@ -975,7 +983,7 @@
               <w:rPr>
                 <w:rFonts w:eastAsia="PMingLiU" w:hint="eastAsia"/>
               </w:rPr>
-              <w:t>17.25</w:t>
+              <w:t>18.5</w:t>
             </w:r>
           </w:p>
         </w:tc>
@@ -983,12 +991,12 @@
       <w:tr>
         <w:tc>
           <w:tcPr>
-            <w:tcW w:w="549" w:type="dxa"/>
+            <w:tcW w:w="548" w:type="dxa"/>
+            <w:vAlign w:val="center"/>
           </w:tcPr>
           <w:p>
             <w:pPr>
               <w:spacing w:after="0" w:line="240" w:lineRule="auto"/>
-              <w:jc w:val="center"/>
               <w:rPr>
                 <w:rFonts w:ascii="Verdana" w:eastAsiaTheme="minorEastAsia" w:hAnsi="Verdana"/>
                 <w:sz w:val="18"/>
@@ -1009,7 +1017,7 @@
         </w:tc>
         <w:tc>
           <w:tcPr>
-            <w:tcW w:w="1617" w:type="dxa"/>
+            <w:tcW w:w="1614" w:type="dxa"/>
           </w:tcPr>
           <w:p>
             <w:pPr>
@@ -1034,7 +1042,7 @@
         </w:tc>
         <w:tc>
           <w:tcPr>
-            <w:tcW w:w="1282" w:type="dxa"/>
+            <w:tcW w:w="1280" w:type="dxa"/>
             <w:vAlign w:val="center"/>
           </w:tcPr>
           <w:p>
@@ -1059,7 +1067,7 @@
         </w:tc>
         <w:tc>
           <w:tcPr>
-            <w:tcW w:w="1727" w:type="dxa"/>
+            <w:tcW w:w="1711" w:type="dxa"/>
             <w:vAlign w:val="center"/>
           </w:tcPr>
           <w:p>
@@ -1078,7 +1086,7 @@
                 <w:shd w:val="clear" w:color="auto" w:fill="FFFFFF"/>
                 <w:lang w:eastAsia="zh-TW"/>
               </w:rPr>
-              <w:t>8</w:t>
+              <w:t>20.75</w:t>
             </w:r>
           </w:p>
         </w:tc>
@@ -1095,11 +1103,17 @@
                 <w:rFonts w:eastAsia="PMingLiU"/>
               </w:rPr>
             </w:pPr>
-          </w:p>
-        </w:tc>
-        <w:tc>
-          <w:tcPr>
-            <w:tcW w:w="991" w:type="dxa"/>
+            <w:r>
+              <w:rPr>
+                <w:rFonts w:eastAsia="PMingLiU" w:hint="eastAsia"/>
+              </w:rPr>
+              <w:t>3</w:t>
+            </w:r>
+          </w:p>
+        </w:tc>
+        <w:tc>
+          <w:tcPr>
+            <w:tcW w:w="989" w:type="dxa"/>
             <w:vAlign w:val="center"/>
           </w:tcPr>
           <w:p>
@@ -1110,6 +1124,12 @@
                 <w:rFonts w:eastAsia="PMingLiU"/>
               </w:rPr>
             </w:pPr>
+            <w:r>
+              <w:rPr>
+                <w:rFonts w:eastAsia="PMingLiU" w:hint="eastAsia"/>
+              </w:rPr>
+              <w:t>4</w:t>
+            </w:r>
           </w:p>
         </w:tc>
         <w:tc>
@@ -1125,11 +1145,17 @@
                 <w:rFonts w:eastAsia="PMingLiU"/>
               </w:rPr>
             </w:pPr>
-          </w:p>
-        </w:tc>
-        <w:tc>
-          <w:tcPr>
-            <w:tcW w:w="731" w:type="dxa"/>
+            <w:r>
+              <w:rPr>
+                <w:rFonts w:eastAsia="PMingLiU" w:hint="eastAsia"/>
+              </w:rPr>
+              <w:t>1.75</w:t>
+            </w:r>
+          </w:p>
+        </w:tc>
+        <w:tc>
+          <w:tcPr>
+            <w:tcW w:w="756" w:type="dxa"/>
             <w:vAlign w:val="center"/>
           </w:tcPr>
           <w:p>
@@ -1144,13 +1170,13 @@
               <w:rPr>
                 <w:rFonts w:eastAsia="PMingLiU" w:hint="eastAsia"/>
               </w:rPr>
-              <w:t>2</w:t>
-            </w:r>
-          </w:p>
-        </w:tc>
-        <w:tc>
-          <w:tcPr>
-            <w:tcW w:w="800" w:type="dxa"/>
+              <w:t>6</w:t>
+            </w:r>
+          </w:p>
+        </w:tc>
+        <w:tc>
+          <w:tcPr>
+            <w:tcW w:w="799" w:type="dxa"/>
             <w:vAlign w:val="center"/>
           </w:tcPr>
           <w:p>
@@ -1173,12 +1199,12 @@
       <w:tr>
         <w:tc>
           <w:tcPr>
-            <w:tcW w:w="549" w:type="dxa"/>
+            <w:tcW w:w="548" w:type="dxa"/>
+            <w:vAlign w:val="center"/>
           </w:tcPr>
           <w:p>
             <w:pPr>
               <w:spacing w:after="0" w:line="240" w:lineRule="auto"/>
-              <w:jc w:val="center"/>
               <w:rPr>
                 <w:rFonts w:ascii="Verdana" w:eastAsiaTheme="minorEastAsia" w:hAnsi="Verdana"/>
                 <w:sz w:val="18"/>
@@ -1199,7 +1225,7 @@
         </w:tc>
         <w:tc>
           <w:tcPr>
-            <w:tcW w:w="1617" w:type="dxa"/>
+            <w:tcW w:w="1614" w:type="dxa"/>
           </w:tcPr>
           <w:p>
             <w:pPr>
@@ -1224,7 +1250,7 @@
         </w:tc>
         <w:tc>
           <w:tcPr>
-            <w:tcW w:w="1282" w:type="dxa"/>
+            <w:tcW w:w="1280" w:type="dxa"/>
             <w:vAlign w:val="center"/>
           </w:tcPr>
           <w:p>
@@ -1249,7 +1275,7 @@
         </w:tc>
         <w:tc>
           <w:tcPr>
-            <w:tcW w:w="1727" w:type="dxa"/>
+            <w:tcW w:w="1711" w:type="dxa"/>
             <w:vAlign w:val="center"/>
           </w:tcPr>
           <w:p>
@@ -1295,7 +1321,7 @@
         </w:tc>
         <w:tc>
           <w:tcPr>
-            <w:tcW w:w="991" w:type="dxa"/>
+            <w:tcW w:w="989" w:type="dxa"/>
             <w:vAlign w:val="center"/>
           </w:tcPr>
           <w:p>
@@ -1337,7 +1363,7 @@
         </w:tc>
         <w:tc>
           <w:tcPr>
-            <w:tcW w:w="731" w:type="dxa"/>
+            <w:tcW w:w="756" w:type="dxa"/>
             <w:vAlign w:val="center"/>
           </w:tcPr>
           <w:p>
@@ -1358,7 +1384,7 @@
         </w:tc>
         <w:tc>
           <w:tcPr>
-            <w:tcW w:w="800" w:type="dxa"/>
+            <w:tcW w:w="799" w:type="dxa"/>
             <w:vAlign w:val="center"/>
           </w:tcPr>
           <w:p>
@@ -1381,12 +1407,220 @@
       <w:tr>
         <w:tc>
           <w:tcPr>
-            <w:tcW w:w="549" w:type="dxa"/>
+            <w:tcW w:w="548" w:type="dxa"/>
+            <w:vAlign w:val="center"/>
           </w:tcPr>
           <w:p>
             <w:pPr>
               <w:spacing w:after="0" w:line="240" w:lineRule="auto"/>
-              <w:jc w:val="center"/>
+              <w:rPr>
+                <w:rFonts w:ascii="Verdana" w:eastAsiaTheme="minorEastAsia" w:hAnsi="Verdana" w:hint="eastAsia"/>
+                <w:sz w:val="18"/>
+                <w:shd w:val="clear" w:color="auto" w:fill="FFFFFF"/>
+                <w:lang w:eastAsia="zh-TW"/>
+              </w:rPr>
+            </w:pPr>
+            <w:r>
+              <w:rPr>
+                <w:rFonts w:ascii="Verdana" w:eastAsiaTheme="minorEastAsia" w:hAnsi="Verdana" w:hint="eastAsia"/>
+                <w:sz w:val="18"/>
+                <w:shd w:val="clear" w:color="auto" w:fill="FFFFFF"/>
+                <w:lang w:eastAsia="zh-TW"/>
+              </w:rPr>
+              <w:t>28</w:t>
+            </w:r>
+          </w:p>
+        </w:tc>
+        <w:tc>
+          <w:tcPr>
+            <w:tcW w:w="1614" w:type="dxa"/>
+          </w:tcPr>
+          <w:p>
+            <w:pPr>
+              <w:spacing w:after="0" w:line="240" w:lineRule="auto"/>
+              <w:rPr>
+                <w:rFonts w:ascii="Verdana" w:eastAsiaTheme="minorEastAsia" w:hAnsi="Verdana" w:hint="eastAsia"/>
+                <w:sz w:val="18"/>
+                <w:shd w:val="clear" w:color="auto" w:fill="FFFFFF"/>
+                <w:lang w:eastAsia="zh-TW"/>
+              </w:rPr>
+            </w:pPr>
+            <w:r>
+              <w:rPr>
+                <w:rFonts w:ascii="Verdana" w:eastAsiaTheme="minorEastAsia" w:hAnsi="Verdana" w:hint="eastAsia"/>
+                <w:sz w:val="18"/>
+                <w:shd w:val="clear" w:color="auto" w:fill="FFFFFF"/>
+                <w:lang w:eastAsia="zh-TW"/>
+              </w:rPr>
+              <w:t>Second Presentation</w:t>
+            </w:r>
+          </w:p>
+        </w:tc>
+        <w:tc>
+          <w:tcPr>
+            <w:tcW w:w="1280" w:type="dxa"/>
+            <w:vAlign w:val="center"/>
+          </w:tcPr>
+          <w:p>
+            <w:pPr>
+              <w:spacing w:after="0" w:line="240" w:lineRule="auto"/>
+              <w:jc w:val="center"/>
+              <w:rPr>
+                <w:rFonts w:eastAsiaTheme="minorEastAsia"/>
+                <w:shd w:val="clear" w:color="auto" w:fill="FFFFFF"/>
+                <w:lang w:eastAsia="zh-TW"/>
+              </w:rPr>
+            </w:pPr>
+            <w:r>
+              <w:rPr>
+                <w:rFonts w:eastAsiaTheme="minorEastAsia"/>
+                <w:shd w:val="clear" w:color="auto" w:fill="FFFFFF"/>
+                <w:lang w:eastAsia="zh-TW"/>
+              </w:rPr>
+              <w:t>30</w:t>
+            </w:r>
+          </w:p>
+        </w:tc>
+        <w:tc>
+          <w:tcPr>
+            <w:tcW w:w="1711" w:type="dxa"/>
+            <w:vAlign w:val="center"/>
+          </w:tcPr>
+          <w:p>
+            <w:pPr>
+              <w:spacing w:after="0" w:line="240" w:lineRule="auto"/>
+              <w:jc w:val="center"/>
+              <w:rPr>
+                <w:rFonts w:eastAsiaTheme="minorEastAsia"/>
+                <w:shd w:val="clear" w:color="auto" w:fill="FFFFFF"/>
+                <w:lang w:eastAsia="zh-TW"/>
+              </w:rPr>
+            </w:pPr>
+            <w:r>
+              <w:rPr>
+                <w:rFonts w:eastAsiaTheme="minorEastAsia"/>
+                <w:shd w:val="clear" w:color="auto" w:fill="FFFFFF"/>
+                <w:lang w:eastAsia="zh-TW"/>
+              </w:rPr>
+              <w:t>30</w:t>
+            </w:r>
+          </w:p>
+        </w:tc>
+        <w:tc>
+          <w:tcPr>
+            <w:tcW w:w="887" w:type="dxa"/>
+            <w:vAlign w:val="center"/>
+          </w:tcPr>
+          <w:p>
+            <w:pPr>
+              <w:spacing w:after="0"/>
+              <w:jc w:val="center"/>
+              <w:rPr>
+                <w:rFonts w:eastAsia="PMingLiU"/>
+              </w:rPr>
+            </w:pPr>
+            <w:r>
+              <w:rPr>
+                <w:rFonts w:eastAsia="PMingLiU" w:hint="eastAsia"/>
+              </w:rPr>
+              <w:t>6</w:t>
+            </w:r>
+          </w:p>
+        </w:tc>
+        <w:tc>
+          <w:tcPr>
+            <w:tcW w:w="989" w:type="dxa"/>
+            <w:vAlign w:val="center"/>
+          </w:tcPr>
+          <w:p>
+            <w:pPr>
+              <w:spacing w:after="0"/>
+              <w:jc w:val="center"/>
+              <w:rPr>
+                <w:rFonts w:eastAsia="PMingLiU"/>
+              </w:rPr>
+            </w:pPr>
+            <w:r>
+              <w:rPr>
+                <w:rFonts w:eastAsia="PMingLiU" w:hint="eastAsia"/>
+              </w:rPr>
+              <w:t>6</w:t>
+            </w:r>
+          </w:p>
+        </w:tc>
+        <w:tc>
+          <w:tcPr>
+            <w:tcW w:w="688" w:type="dxa"/>
+            <w:vAlign w:val="center"/>
+          </w:tcPr>
+          <w:p>
+            <w:pPr>
+              <w:spacing w:after="0"/>
+              <w:jc w:val="center"/>
+              <w:rPr>
+                <w:rFonts w:eastAsia="PMingLiU"/>
+              </w:rPr>
+            </w:pPr>
+            <w:r>
+              <w:rPr>
+                <w:rFonts w:eastAsia="PMingLiU" w:hint="eastAsia"/>
+              </w:rPr>
+              <w:t>6</w:t>
+            </w:r>
+          </w:p>
+        </w:tc>
+        <w:tc>
+          <w:tcPr>
+            <w:tcW w:w="756" w:type="dxa"/>
+            <w:vAlign w:val="center"/>
+          </w:tcPr>
+          <w:p>
+            <w:pPr>
+              <w:spacing w:after="0"/>
+              <w:jc w:val="center"/>
+              <w:rPr>
+                <w:rFonts w:eastAsia="PMingLiU"/>
+              </w:rPr>
+            </w:pPr>
+            <w:r>
+              <w:rPr>
+                <w:rFonts w:eastAsia="PMingLiU" w:hint="eastAsia"/>
+              </w:rPr>
+              <w:t>6</w:t>
+            </w:r>
+          </w:p>
+        </w:tc>
+        <w:tc>
+          <w:tcPr>
+            <w:tcW w:w="799" w:type="dxa"/>
+            <w:vAlign w:val="center"/>
+          </w:tcPr>
+          <w:p>
+            <w:pPr>
+              <w:spacing w:after="0"/>
+              <w:jc w:val="center"/>
+              <w:rPr>
+                <w:rFonts w:eastAsia="PMingLiU"/>
+              </w:rPr>
+            </w:pPr>
+            <w:r>
+              <w:rPr>
+                <w:rFonts w:eastAsia="PMingLiU" w:hint="eastAsia"/>
+              </w:rPr>
+              <w:t>6</w:t>
+            </w:r>
+          </w:p>
+        </w:tc>
+      </w:tr>
+      <w:tr>
+        <w:tc>
+          <w:tcPr>
+            <w:tcW w:w="548" w:type="dxa"/>
+            <w:vAlign w:val="center"/>
+          </w:tcPr>
+          <w:p>
+            <w:pPr>
+              <w:spacing w:after="0" w:line="240" w:lineRule="auto"/>
               <w:rPr>
                 <w:rFonts w:ascii="Verdana" w:eastAsiaTheme="minorEastAsia" w:hAnsi="Verdana"/>
                 <w:sz w:val="18"/>
@@ -1407,7 +1641,7 @@
         </w:tc>
         <w:tc>
           <w:tcPr>
-            <w:tcW w:w="1617" w:type="dxa"/>
+            <w:tcW w:w="1614" w:type="dxa"/>
           </w:tcPr>
           <w:p>
             <w:pPr>
@@ -1432,7 +1666,7 @@
         </w:tc>
         <w:tc>
           <w:tcPr>
-            <w:tcW w:w="1282" w:type="dxa"/>
+            <w:tcW w:w="1280" w:type="dxa"/>
             <w:vAlign w:val="center"/>
           </w:tcPr>
           <w:p>
@@ -1457,7 +1691,7 @@
         </w:tc>
         <w:tc>
           <w:tcPr>
-            <w:tcW w:w="1727" w:type="dxa"/>
+            <w:tcW w:w="1711" w:type="dxa"/>
             <w:vAlign w:val="center"/>
           </w:tcPr>
           <w:p>
@@ -1476,7 +1710,7 @@
                 <w:shd w:val="clear" w:color="auto" w:fill="FFFFFF"/>
                 <w:lang w:eastAsia="zh-TW"/>
               </w:rPr>
-              <w:t>29.75</w:t>
+              <w:t>53</w:t>
             </w:r>
           </w:p>
         </w:tc>
@@ -1497,13 +1731,13 @@
               <w:rPr>
                 <w:rFonts w:eastAsia="PMingLiU" w:hint="eastAsia"/>
               </w:rPr>
-              <w:t>5.75</w:t>
-            </w:r>
-          </w:p>
-        </w:tc>
-        <w:tc>
-          <w:tcPr>
-            <w:tcW w:w="991" w:type="dxa"/>
+              <w:t>7.75</w:t>
+            </w:r>
+          </w:p>
+        </w:tc>
+        <w:tc>
+          <w:tcPr>
+            <w:tcW w:w="989" w:type="dxa"/>
             <w:vAlign w:val="center"/>
           </w:tcPr>
           <w:p>
@@ -1514,6 +1748,12 @@
                 <w:rFonts w:eastAsia="PMingLiU"/>
               </w:rPr>
             </w:pPr>
+            <w:r>
+              <w:rPr>
+                <w:rFonts w:eastAsia="PMingLiU" w:hint="eastAsia"/>
+              </w:rPr>
+              <w:t>0</w:t>
+            </w:r>
           </w:p>
         </w:tc>
         <w:tc>
@@ -1533,13 +1773,13 @@
               <w:rPr>
                 <w:rFonts w:eastAsia="PMingLiU" w:hint="eastAsia"/>
               </w:rPr>
-              <w:t>5.5</w:t>
-            </w:r>
-          </w:p>
-        </w:tc>
-        <w:tc>
-          <w:tcPr>
-            <w:tcW w:w="731" w:type="dxa"/>
+              <w:t>8.5</w:t>
+            </w:r>
+          </w:p>
+        </w:tc>
+        <w:tc>
+          <w:tcPr>
+            <w:tcW w:w="756" w:type="dxa"/>
             <w:vAlign w:val="center"/>
           </w:tcPr>
           <w:p>
@@ -1554,13 +1794,13 @@
               <w:rPr>
                 <w:rFonts w:eastAsia="PMingLiU" w:hint="eastAsia"/>
               </w:rPr>
-              <w:t>7.5</w:t>
-            </w:r>
-          </w:p>
-        </w:tc>
-        <w:tc>
-          <w:tcPr>
-            <w:tcW w:w="800" w:type="dxa"/>
+              <w:t>19.75</w:t>
+            </w:r>
+          </w:p>
+        </w:tc>
+        <w:tc>
+          <w:tcPr>
+            <w:tcW w:w="799" w:type="dxa"/>
             <w:vAlign w:val="center"/>
           </w:tcPr>
           <w:p>
@@ -1575,7 +1815,7 @@
               <w:rPr>
                 <w:rFonts w:eastAsia="PMingLiU" w:hint="eastAsia"/>
               </w:rPr>
-              <w:t>13.25</w:t>
+              <w:t>17</w:t>
             </w:r>
           </w:p>
         </w:tc>
@@ -1583,12 +1823,12 @@
       <w:tr>
         <w:tc>
           <w:tcPr>
-            <w:tcW w:w="549" w:type="dxa"/>
+            <w:tcW w:w="548" w:type="dxa"/>
+            <w:vAlign w:val="center"/>
           </w:tcPr>
           <w:p>
             <w:pPr>
               <w:spacing w:after="0" w:line="240" w:lineRule="auto"/>
-              <w:jc w:val="center"/>
               <w:rPr>
                 <w:rFonts w:ascii="Verdana" w:eastAsiaTheme="minorEastAsia" w:hAnsi="Verdana"/>
                 <w:sz w:val="18"/>
@@ -1600,7 +1840,7 @@
         </w:tc>
         <w:tc>
           <w:tcPr>
-            <w:tcW w:w="1617" w:type="dxa"/>
+            <w:tcW w:w="1614" w:type="dxa"/>
           </w:tcPr>
           <w:p>
             <w:pPr>
@@ -1625,7 +1865,7 @@
         </w:tc>
         <w:tc>
           <w:tcPr>
-            <w:tcW w:w="1282" w:type="dxa"/>
+            <w:tcW w:w="1280" w:type="dxa"/>
             <w:vAlign w:val="center"/>
           </w:tcPr>
           <w:p>
@@ -1650,7 +1890,7 @@
         </w:tc>
         <w:tc>
           <w:tcPr>
-            <w:tcW w:w="1727" w:type="dxa"/>
+            <w:tcW w:w="1711" w:type="dxa"/>
             <w:vAlign w:val="center"/>
           </w:tcPr>
           <w:p>
@@ -1683,20 +1923,20 @@
               <w:spacing w:after="0"/>
               <w:jc w:val="center"/>
               <w:rPr>
-                <w:rFonts w:eastAsia="PMingLiU"/>
-              </w:rPr>
-            </w:pPr>
-            <w:r>
-              <w:rPr>
-                <w:rFonts w:eastAsia="PMingLiU"/>
-              </w:rPr>
-              <w:t>14</w:t>
-            </w:r>
-          </w:p>
-        </w:tc>
-        <w:tc>
-          <w:tcPr>
-            <w:tcW w:w="991" w:type="dxa"/>
+                <w:shd w:val="clear" w:color="auto" w:fill="FFFFFF"/>
+              </w:rPr>
+            </w:pPr>
+            <w:r>
+              <w:rPr>
+                <w:shd w:val="clear" w:color="auto" w:fill="FFFFFF"/>
+              </w:rPr>
+              <w:t>5</w:t>
+            </w:r>
+          </w:p>
+        </w:tc>
+        <w:tc>
+          <w:tcPr>
+            <w:tcW w:w="989" w:type="dxa"/>
             <w:vAlign w:val="center"/>
           </w:tcPr>
           <w:p>
@@ -1704,14 +1944,14 @@
               <w:spacing w:after="0"/>
               <w:jc w:val="center"/>
               <w:rPr>
-                <w:rFonts w:eastAsia="PMingLiU"/>
-              </w:rPr>
-            </w:pPr>
-            <w:r>
-              <w:rPr>
-                <w:rFonts w:eastAsia="PMingLiU"/>
-              </w:rPr>
-              <w:t>14</w:t>
+                <w:shd w:val="clear" w:color="auto" w:fill="FFFFFF"/>
+              </w:rPr>
+            </w:pPr>
+            <w:r>
+              <w:rPr>
+                <w:shd w:val="clear" w:color="auto" w:fill="FFFFFF"/>
+              </w:rPr>
+              <w:t>5</w:t>
             </w:r>
           </w:p>
         </w:tc>
@@ -1725,20 +1965,20 @@
               <w:spacing w:after="0"/>
               <w:jc w:val="center"/>
               <w:rPr>
-                <w:rFonts w:eastAsia="PMingLiU"/>
-              </w:rPr>
-            </w:pPr>
-            <w:r>
-              <w:rPr>
-                <w:rFonts w:eastAsia="PMingLiU"/>
-              </w:rPr>
-              <w:t>14</w:t>
-            </w:r>
-          </w:p>
-        </w:tc>
-        <w:tc>
-          <w:tcPr>
-            <w:tcW w:w="731" w:type="dxa"/>
+                <w:shd w:val="clear" w:color="auto" w:fill="FFFFFF"/>
+              </w:rPr>
+            </w:pPr>
+            <w:r>
+              <w:rPr>
+                <w:shd w:val="clear" w:color="auto" w:fill="FFFFFF"/>
+              </w:rPr>
+              <w:t>3.5</w:t>
+            </w:r>
+          </w:p>
+        </w:tc>
+        <w:tc>
+          <w:tcPr>
+            <w:tcW w:w="756" w:type="dxa"/>
             <w:vAlign w:val="center"/>
           </w:tcPr>
           <w:p>
@@ -1746,20 +1986,20 @@
               <w:spacing w:after="0"/>
               <w:jc w:val="center"/>
               <w:rPr>
-                <w:rFonts w:eastAsia="PMingLiU"/>
-              </w:rPr>
-            </w:pPr>
-            <w:r>
-              <w:rPr>
-                <w:rFonts w:eastAsia="PMingLiU"/>
-              </w:rPr>
-              <w:t>14</w:t>
-            </w:r>
-          </w:p>
-        </w:tc>
-        <w:tc>
-          <w:tcPr>
-            <w:tcW w:w="800" w:type="dxa"/>
+                <w:shd w:val="clear" w:color="auto" w:fill="FFFFFF"/>
+              </w:rPr>
+            </w:pPr>
+            <w:r>
+              <w:rPr>
+                <w:shd w:val="clear" w:color="auto" w:fill="FFFFFF"/>
+              </w:rPr>
+              <w:t>3</w:t>
+            </w:r>
+          </w:p>
+        </w:tc>
+        <w:tc>
+          <w:tcPr>
+            <w:tcW w:w="799" w:type="dxa"/>
             <w:vAlign w:val="center"/>
           </w:tcPr>
           <w:p>
@@ -1767,14 +2007,14 @@
               <w:spacing w:after="0"/>
               <w:jc w:val="center"/>
               <w:rPr>
-                <w:rFonts w:eastAsia="PMingLiU"/>
-              </w:rPr>
-            </w:pPr>
-            <w:r>
-              <w:rPr>
-                <w:rFonts w:eastAsia="PMingLiU"/>
-              </w:rPr>
-              <w:t>14</w:t>
+                <w:shd w:val="clear" w:color="auto" w:fill="FFFFFF"/>
+              </w:rPr>
+            </w:pPr>
+            <w:r>
+              <w:rPr>
+                <w:shd w:val="clear" w:color="auto" w:fill="FFFFFF"/>
+              </w:rPr>
+              <w:t>3</w:t>
             </w:r>
           </w:p>
         </w:tc>
@@ -1782,10 +2022,98 @@
     </w:tbl>
     <w:p>
       <w:pPr>
+        <w:tabs>
+          <w:tab w:val="left" w:pos="1425"/>
+        </w:tabs>
         <w:spacing w:after="0"/>
         <w:rPr>
           <w:rFonts w:ascii="Verdana" w:eastAsiaTheme="minorEastAsia" w:hAnsi="Verdana"/>
           <w:sz w:val="18"/>
+          <w:shd w:val="clear" w:color="auto" w:fill="FFFFFF"/>
+          <w:lang w:eastAsia="zh-TW"/>
+        </w:rPr>
+      </w:pPr>
+      <w:r>
+        <w:rPr>
+          <w:rFonts w:ascii="Verdana" w:eastAsiaTheme="minorEastAsia" w:hAnsi="Verdana"/>
+          <w:sz w:val="18"/>
+          <w:shd w:val="clear" w:color="auto" w:fill="FFFFFF"/>
+          <w:lang w:eastAsia="zh-TW"/>
+        </w:rPr>
+        <w:tab/>
+      </w:r>
+    </w:p>
+    <w:p>
+      <w:pPr>
+        <w:spacing w:after="0"/>
+        <w:rPr>
+          <w:rFonts w:eastAsiaTheme="minorEastAsia"/>
+          <w:shd w:val="clear" w:color="auto" w:fill="FFFFFF"/>
+          <w:lang w:eastAsia="zh-TW"/>
+        </w:rPr>
+      </w:pPr>
+      <w:r>
+        <w:rPr>
+          <w:rFonts w:eastAsiaTheme="minorEastAsia"/>
+          <w:shd w:val="clear" w:color="auto" w:fill="FFFFFF"/>
+          <w:lang w:eastAsia="zh-TW"/>
+        </w:rPr>
+        <w:t xml:space="preserve">At the beginning we have spend a little bit more than expect for the </w:t>
+      </w:r>
+      <w:r>
+        <w:rPr>
+          <w:rFonts w:eastAsiaTheme="minorEastAsia"/>
+          <w:shd w:val="clear" w:color="auto" w:fill="FFFFFF"/>
+          <w:lang w:eastAsia="zh-TW"/>
+        </w:rPr>
+        <w:t xml:space="preserve">project plan because we want to make sure our direction and our planning is more realistic and easier to achieve so we spend 1.5 hours more </w:t>
+      </w:r>
+      <w:r>
+        <w:rPr>
+          <w:rFonts w:eastAsiaTheme="minorEastAsia"/>
+          <w:shd w:val="clear" w:color="auto" w:fill="FFFFFF"/>
+          <w:lang w:eastAsia="zh-TW"/>
+        </w:rPr>
+        <w:t>on</w:t>
+      </w:r>
+      <w:r>
+        <w:rPr>
+          <w:rFonts w:eastAsiaTheme="minorEastAsia"/>
+          <w:shd w:val="clear" w:color="auto" w:fill="FFFFFF"/>
+          <w:lang w:eastAsia="zh-TW"/>
+        </w:rPr>
+        <w:t xml:space="preserve"> review</w:t>
+      </w:r>
+      <w:r>
+        <w:rPr>
+          <w:rFonts w:eastAsiaTheme="minorEastAsia"/>
+          <w:shd w:val="clear" w:color="auto" w:fill="FFFFFF"/>
+          <w:lang w:eastAsia="zh-TW"/>
+        </w:rPr>
+        <w:t>ing</w:t>
+      </w:r>
+      <w:r>
+        <w:rPr>
+          <w:rFonts w:eastAsiaTheme="minorEastAsia"/>
+          <w:shd w:val="clear" w:color="auto" w:fill="FFFFFF"/>
+          <w:lang w:eastAsia="zh-TW"/>
+        </w:rPr>
+        <w:t xml:space="preserve"> our project plan</w:t>
+      </w:r>
+      <w:r>
+        <w:rPr>
+          <w:rFonts w:eastAsiaTheme="minorEastAsia"/>
+          <w:shd w:val="clear" w:color="auto" w:fill="FFFFFF"/>
+          <w:lang w:eastAsia="zh-TW"/>
+        </w:rPr>
+        <w:t xml:space="preserve"> especially on the Gantt chart and work breakdown.</w:t>
+      </w:r>
+    </w:p>
+    <w:p>
+      <w:pPr>
+        <w:spacing w:after="0"/>
+        <w:rPr>
+          <w:rFonts w:eastAsiaTheme="minorEastAsia"/>
           <w:shd w:val="clear" w:color="auto" w:fill="FFFFFF"/>
           <w:lang w:eastAsia="zh-TW"/>
         </w:rPr>
@@ -1806,55 +2134,223 @@
           <w:shd w:val="clear" w:color="auto" w:fill="FFFFFF"/>
           <w:lang w:eastAsia="zh-TW"/>
         </w:rPr>
-        <w:t xml:space="preserve">At the beginning we have spend a little bit more than expect for the </w:t>
-      </w:r>
-      <w:r>
-        <w:rPr>
-          <w:rFonts w:eastAsiaTheme="minorEastAsia"/>
-          <w:shd w:val="clear" w:color="auto" w:fill="FFFFFF"/>
-          <w:lang w:eastAsia="zh-TW"/>
-        </w:rPr>
-        <w:t xml:space="preserve">project plan because we want to make sure our direction and our planning is more realistic and easier to achieve so we spend 1.5 hours more </w:t>
-      </w:r>
-      <w:r>
-        <w:rPr>
-          <w:rFonts w:eastAsiaTheme="minorEastAsia"/>
-          <w:shd w:val="clear" w:color="auto" w:fill="FFFFFF"/>
-          <w:lang w:eastAsia="zh-TW"/>
-        </w:rPr>
-        <w:t>on</w:t>
-      </w:r>
-      <w:r>
-        <w:rPr>
-          <w:rFonts w:eastAsiaTheme="minorEastAsia"/>
-          <w:shd w:val="clear" w:color="auto" w:fill="FFFFFF"/>
-          <w:lang w:eastAsia="zh-TW"/>
-        </w:rPr>
-        <w:t xml:space="preserve"> review</w:t>
-      </w:r>
-      <w:r>
-        <w:rPr>
-          <w:rFonts w:eastAsiaTheme="minorEastAsia"/>
-          <w:shd w:val="clear" w:color="auto" w:fill="FFFFFF"/>
-          <w:lang w:eastAsia="zh-TW"/>
-        </w:rPr>
-        <w:t>ing</w:t>
-      </w:r>
-      <w:r>
-        <w:rPr>
-          <w:rFonts w:eastAsiaTheme="minorEastAsia"/>
-          <w:shd w:val="clear" w:color="auto" w:fill="FFFFFF"/>
-          <w:lang w:eastAsia="zh-TW"/>
-        </w:rPr>
-        <w:t xml:space="preserve"> our project plan</w:t>
-      </w:r>
-      <w:r>
-        <w:rPr>
-          <w:rFonts w:eastAsiaTheme="minorEastAsia"/>
-          <w:shd w:val="clear" w:color="auto" w:fill="FFFFFF"/>
-          <w:lang w:eastAsia="zh-TW"/>
-        </w:rPr>
-        <w:t xml:space="preserve"> especially on the Gantt chart and work breakdown.</w:t>
+        <w:t>For</w:t>
+      </w:r>
+      <w:r>
+        <w:rPr>
+          <w:rFonts w:eastAsiaTheme="minorEastAsia"/>
+          <w:shd w:val="clear" w:color="auto" w:fill="FFFFFF"/>
+          <w:lang w:eastAsia="zh-TW"/>
+        </w:rPr>
+        <w:t xml:space="preserve"> the Analysis, Design and Testing</w:t>
+      </w:r>
+      <w:r>
+        <w:rPr>
+          <w:rFonts w:eastAsiaTheme="minorEastAsia"/>
+          <w:shd w:val="clear" w:color="auto" w:fill="FFFFFF"/>
+          <w:lang w:eastAsia="zh-TW"/>
+        </w:rPr>
+        <w:t xml:space="preserve"> document</w:t>
+      </w:r>
+      <w:r>
+        <w:rPr>
+          <w:rFonts w:eastAsiaTheme="minorEastAsia"/>
+          <w:shd w:val="clear" w:color="auto" w:fill="FFFFFF"/>
+          <w:lang w:eastAsia="zh-TW"/>
+        </w:rPr>
+        <w:t xml:space="preserve"> again we have spent</w:t>
+      </w:r>
+      <w:r>
+        <w:rPr>
+          <w:rFonts w:eastAsiaTheme="minorEastAsia"/>
+          <w:shd w:val="clear" w:color="auto" w:fill="FFFFFF"/>
+          <w:lang w:eastAsia="zh-TW"/>
+        </w:rPr>
+        <w:t xml:space="preserve"> a bit</w:t>
+      </w:r>
+      <w:r>
+        <w:rPr>
+          <w:rFonts w:eastAsiaTheme="minorEastAsia"/>
+          <w:shd w:val="clear" w:color="auto" w:fill="FFFFFF"/>
+          <w:lang w:eastAsia="zh-TW"/>
+        </w:rPr>
+        <w:t xml:space="preserve"> more than expected because we </w:t>
+      </w:r>
+      <w:r>
+        <w:rPr>
+          <w:rFonts w:eastAsiaTheme="minorEastAsia"/>
+          <w:shd w:val="clear" w:color="auto" w:fill="FFFFFF"/>
+          <w:lang w:eastAsia="zh-TW"/>
+        </w:rPr>
+        <w:t>did not</w:t>
+      </w:r>
+      <w:r>
+        <w:rPr>
+          <w:rFonts w:eastAsiaTheme="minorEastAsia"/>
+          <w:shd w:val="clear" w:color="auto" w:fill="FFFFFF"/>
+          <w:lang w:eastAsia="zh-TW"/>
+        </w:rPr>
+        <w:t xml:space="preserve"> agree</w:t>
+      </w:r>
+      <w:r>
+        <w:rPr>
+          <w:rFonts w:eastAsiaTheme="minorEastAsia"/>
+          <w:shd w:val="clear" w:color="auto" w:fill="FFFFFF"/>
+          <w:lang w:eastAsia="zh-TW"/>
+        </w:rPr>
+        <w:t xml:space="preserve"> on some</w:t>
+      </w:r>
+      <w:r>
+        <w:rPr>
+          <w:rFonts w:eastAsiaTheme="minorEastAsia"/>
+          <w:shd w:val="clear" w:color="auto" w:fill="FFFFFF"/>
+          <w:lang w:eastAsia="zh-TW"/>
+        </w:rPr>
+        <w:t xml:space="preserve"> decision</w:t>
+      </w:r>
+      <w:r>
+        <w:rPr>
+          <w:rFonts w:eastAsiaTheme="minorEastAsia"/>
+          <w:shd w:val="clear" w:color="auto" w:fill="FFFFFF"/>
+          <w:lang w:eastAsia="zh-TW"/>
+        </w:rPr>
+        <w:t>s</w:t>
+      </w:r>
+      <w:r>
+        <w:rPr>
+          <w:rFonts w:eastAsiaTheme="minorEastAsia"/>
+          <w:shd w:val="clear" w:color="auto" w:fill="FFFFFF"/>
+          <w:lang w:eastAsia="zh-TW"/>
+        </w:rPr>
+        <w:t xml:space="preserve"> on the implementations of some process</w:t>
+      </w:r>
+      <w:r>
+        <w:rPr>
+          <w:rFonts w:eastAsiaTheme="minorEastAsia"/>
+          <w:shd w:val="clear" w:color="auto" w:fill="FFFFFF"/>
+          <w:lang w:eastAsia="zh-TW"/>
+        </w:rPr>
+        <w:t xml:space="preserve"> flow</w:t>
+      </w:r>
+      <w:r>
+        <w:rPr>
+          <w:rFonts w:eastAsiaTheme="minorEastAsia"/>
+          <w:shd w:val="clear" w:color="auto" w:fill="FFFFFF"/>
+          <w:lang w:eastAsia="zh-TW"/>
+        </w:rPr>
+        <w:t xml:space="preserve"> and some of the interface design</w:t>
+      </w:r>
+      <w:r>
+        <w:rPr>
+          <w:rFonts w:eastAsiaTheme="minorEastAsia"/>
+          <w:shd w:val="clear" w:color="auto" w:fill="FFFFFF"/>
+          <w:lang w:eastAsia="zh-TW"/>
+        </w:rPr>
+        <w:t xml:space="preserve">. That is why we consume </w:t>
+      </w:r>
+      <w:r>
+        <w:rPr>
+          <w:rFonts w:eastAsiaTheme="minorEastAsia"/>
+          <w:shd w:val="clear" w:color="auto" w:fill="FFFFFF"/>
+          <w:lang w:eastAsia="zh-TW"/>
+        </w:rPr>
+        <w:t>more</w:t>
+      </w:r>
+      <w:r>
+        <w:rPr>
+          <w:rFonts w:eastAsiaTheme="minorEastAsia"/>
+          <w:shd w:val="clear" w:color="auto" w:fill="FFFFFF"/>
+          <w:lang w:eastAsia="zh-TW"/>
+        </w:rPr>
+        <w:t xml:space="preserve"> effort and</w:t>
+      </w:r>
+      <w:r>
+        <w:rPr>
+          <w:rFonts w:eastAsiaTheme="minorEastAsia"/>
+          <w:shd w:val="clear" w:color="auto" w:fill="FFFFFF"/>
+          <w:lang w:eastAsia="zh-TW"/>
+        </w:rPr>
+        <w:t xml:space="preserve"> time on refining </w:t>
+      </w:r>
+      <w:r>
+        <w:rPr>
+          <w:rFonts w:eastAsiaTheme="minorEastAsia"/>
+          <w:shd w:val="clear" w:color="auto" w:fill="FFFFFF"/>
+          <w:lang w:eastAsia="zh-TW"/>
+        </w:rPr>
+        <w:t>our requirements and design UML diagrams</w:t>
+      </w:r>
+      <w:r>
+        <w:rPr>
+          <w:rFonts w:eastAsiaTheme="minorEastAsia"/>
+          <w:shd w:val="clear" w:color="auto" w:fill="FFFFFF"/>
+          <w:lang w:eastAsia="zh-TW"/>
+        </w:rPr>
+        <w:t xml:space="preserve">, especially for class diagram due to some recommendation from our supervisor in order to make the structure become </w:t>
+      </w:r>
+      <w:r>
+        <w:rPr>
+          <w:rFonts w:eastAsiaTheme="minorEastAsia"/>
+          <w:shd w:val="clear" w:color="auto" w:fill="FFFFFF"/>
+          <w:lang w:eastAsia="zh-TW"/>
+        </w:rPr>
+        <w:t>more efficient and tends</w:t>
+      </w:r>
+      <w:r>
+        <w:rPr>
+          <w:rFonts w:eastAsiaTheme="minorEastAsia"/>
+          <w:shd w:val="clear" w:color="auto" w:fill="FFFFFF"/>
+          <w:lang w:eastAsia="zh-TW"/>
+        </w:rPr>
+        <w:t xml:space="preserve"> to </w:t>
+      </w:r>
+      <w:r>
+        <w:rPr>
+          <w:rFonts w:eastAsiaTheme="minorEastAsia"/>
+          <w:shd w:val="clear" w:color="auto" w:fill="FFFFFF"/>
+          <w:lang w:eastAsia="zh-TW"/>
+        </w:rPr>
+        <w:t xml:space="preserve">a </w:t>
+      </w:r>
+      <w:r>
+        <w:rPr>
+          <w:rFonts w:eastAsiaTheme="minorEastAsia"/>
+          <w:shd w:val="clear" w:color="auto" w:fill="FFFFFF"/>
+          <w:lang w:eastAsia="zh-TW"/>
+        </w:rPr>
+        <w:t>MVC</w:t>
+      </w:r>
+      <w:r>
+        <w:rPr>
+          <w:rFonts w:eastAsiaTheme="minorEastAsia"/>
+          <w:shd w:val="clear" w:color="auto" w:fill="FFFFFF"/>
+          <w:lang w:eastAsia="zh-TW"/>
+        </w:rPr>
+        <w:t xml:space="preserve"> structure</w:t>
+      </w:r>
+      <w:r>
+        <w:rPr>
+          <w:rFonts w:eastAsiaTheme="minorEastAsia"/>
+          <w:shd w:val="clear" w:color="auto" w:fill="FFFFFF"/>
+          <w:lang w:eastAsia="zh-TW"/>
+        </w:rPr>
+        <w:t>, and Human C</w:t>
+      </w:r>
+      <w:r>
+        <w:rPr>
+          <w:rFonts w:eastAsiaTheme="minorEastAsia"/>
+          <w:shd w:val="clear" w:color="auto" w:fill="FFFFFF"/>
+          <w:lang w:eastAsia="zh-TW"/>
+        </w:rPr>
+        <w:t>omputer Interaction related tasks</w:t>
+      </w:r>
+      <w:r>
+        <w:rPr>
+          <w:rFonts w:eastAsiaTheme="minorEastAsia"/>
+          <w:shd w:val="clear" w:color="auto" w:fill="FFFFFF"/>
+          <w:lang w:eastAsia="zh-TW"/>
+        </w:rPr>
+        <w:t>.</w:t>
       </w:r>
     </w:p>
     <w:p>
@@ -1882,223 +2378,120 @@
           <w:shd w:val="clear" w:color="auto" w:fill="FFFFFF"/>
           <w:lang w:eastAsia="zh-TW"/>
         </w:rPr>
-        <w:t>For</w:t>
-      </w:r>
-      <w:r>
-        <w:rPr>
-          <w:rFonts w:eastAsiaTheme="minorEastAsia"/>
-          <w:shd w:val="clear" w:color="auto" w:fill="FFFFFF"/>
-          <w:lang w:eastAsia="zh-TW"/>
-        </w:rPr>
-        <w:t xml:space="preserve"> the Analysis, Design and Testing</w:t>
-      </w:r>
-      <w:r>
-        <w:rPr>
-          <w:rFonts w:eastAsiaTheme="minorEastAsia"/>
-          <w:shd w:val="clear" w:color="auto" w:fill="FFFFFF"/>
-          <w:lang w:eastAsia="zh-TW"/>
-        </w:rPr>
-        <w:t xml:space="preserve"> document</w:t>
-      </w:r>
-      <w:r>
-        <w:rPr>
-          <w:rFonts w:eastAsiaTheme="minorEastAsia"/>
-          <w:shd w:val="clear" w:color="auto" w:fill="FFFFFF"/>
-          <w:lang w:eastAsia="zh-TW"/>
-        </w:rPr>
-        <w:t xml:space="preserve"> again we have spent</w:t>
-      </w:r>
-      <w:r>
-        <w:rPr>
-          <w:rFonts w:eastAsiaTheme="minorEastAsia"/>
-          <w:shd w:val="clear" w:color="auto" w:fill="FFFFFF"/>
-          <w:lang w:eastAsia="zh-TW"/>
-        </w:rPr>
-        <w:t xml:space="preserve"> a bit</w:t>
-      </w:r>
-      <w:r>
-        <w:rPr>
-          <w:rFonts w:eastAsiaTheme="minorEastAsia"/>
-          <w:shd w:val="clear" w:color="auto" w:fill="FFFFFF"/>
-          <w:lang w:eastAsia="zh-TW"/>
-        </w:rPr>
-        <w:t xml:space="preserve"> more than expected because we </w:t>
-      </w:r>
-      <w:r>
-        <w:rPr>
-          <w:rFonts w:eastAsiaTheme="minorEastAsia"/>
-          <w:shd w:val="clear" w:color="auto" w:fill="FFFFFF"/>
-          <w:lang w:eastAsia="zh-TW"/>
-        </w:rPr>
-        <w:t>did not</w:t>
-      </w:r>
-      <w:r>
-        <w:rPr>
-          <w:rFonts w:eastAsiaTheme="minorEastAsia"/>
-          <w:shd w:val="clear" w:color="auto" w:fill="FFFFFF"/>
-          <w:lang w:eastAsia="zh-TW"/>
-        </w:rPr>
-        <w:t xml:space="preserve"> agree</w:t>
-      </w:r>
-      <w:r>
-        <w:rPr>
-          <w:rFonts w:eastAsiaTheme="minorEastAsia"/>
-          <w:shd w:val="clear" w:color="auto" w:fill="FFFFFF"/>
-          <w:lang w:eastAsia="zh-TW"/>
-        </w:rPr>
-        <w:t xml:space="preserve"> on some</w:t>
-      </w:r>
-      <w:r>
-        <w:rPr>
-          <w:rFonts w:eastAsiaTheme="minorEastAsia"/>
-          <w:shd w:val="clear" w:color="auto" w:fill="FFFFFF"/>
-          <w:lang w:eastAsia="zh-TW"/>
-        </w:rPr>
-        <w:t xml:space="preserve"> decision</w:t>
-      </w:r>
-      <w:r>
-        <w:rPr>
-          <w:rFonts w:eastAsiaTheme="minorEastAsia"/>
-          <w:shd w:val="clear" w:color="auto" w:fill="FFFFFF"/>
-          <w:lang w:eastAsia="zh-TW"/>
-        </w:rPr>
-        <w:t>s</w:t>
-      </w:r>
-      <w:r>
-        <w:rPr>
-          <w:rFonts w:eastAsiaTheme="minorEastAsia"/>
-          <w:shd w:val="clear" w:color="auto" w:fill="FFFFFF"/>
-          <w:lang w:eastAsia="zh-TW"/>
-        </w:rPr>
-        <w:t xml:space="preserve"> on the implementations of some process</w:t>
-      </w:r>
-      <w:r>
-        <w:rPr>
-          <w:rFonts w:eastAsiaTheme="minorEastAsia"/>
-          <w:shd w:val="clear" w:color="auto" w:fill="FFFFFF"/>
-          <w:lang w:eastAsia="zh-TW"/>
-        </w:rPr>
-        <w:t xml:space="preserve"> flow</w:t>
-      </w:r>
-      <w:r>
-        <w:rPr>
-          <w:rFonts w:eastAsiaTheme="minorEastAsia"/>
-          <w:shd w:val="clear" w:color="auto" w:fill="FFFFFF"/>
-          <w:lang w:eastAsia="zh-TW"/>
-        </w:rPr>
-        <w:t xml:space="preserve"> and some of the interface design</w:t>
-      </w:r>
-      <w:r>
-        <w:rPr>
-          <w:rFonts w:eastAsiaTheme="minorEastAsia"/>
-          <w:shd w:val="clear" w:color="auto" w:fill="FFFFFF"/>
-          <w:lang w:eastAsia="zh-TW"/>
-        </w:rPr>
-        <w:t xml:space="preserve">. That is why we consume </w:t>
-      </w:r>
-      <w:r>
-        <w:rPr>
-          <w:rFonts w:eastAsiaTheme="minorEastAsia"/>
-          <w:shd w:val="clear" w:color="auto" w:fill="FFFFFF"/>
-          <w:lang w:eastAsia="zh-TW"/>
-        </w:rPr>
-        <w:t>more</w:t>
-      </w:r>
-      <w:r>
-        <w:rPr>
-          <w:rFonts w:eastAsiaTheme="minorEastAsia"/>
-          <w:shd w:val="clear" w:color="auto" w:fill="FFFFFF"/>
-          <w:lang w:eastAsia="zh-TW"/>
-        </w:rPr>
-        <w:t xml:space="preserve"> effort and</w:t>
-      </w:r>
-      <w:r>
-        <w:rPr>
-          <w:rFonts w:eastAsiaTheme="minorEastAsia"/>
-          <w:shd w:val="clear" w:color="auto" w:fill="FFFFFF"/>
-          <w:lang w:eastAsia="zh-TW"/>
-        </w:rPr>
-        <w:t xml:space="preserve"> time on refining </w:t>
-      </w:r>
-      <w:r>
-        <w:rPr>
-          <w:rFonts w:eastAsiaTheme="minorEastAsia"/>
-          <w:shd w:val="clear" w:color="auto" w:fill="FFFFFF"/>
-          <w:lang w:eastAsia="zh-TW"/>
-        </w:rPr>
-        <w:t>our requirements and design UML diagrams</w:t>
-      </w:r>
-      <w:r>
-        <w:rPr>
-          <w:rFonts w:eastAsiaTheme="minorEastAsia"/>
-          <w:shd w:val="clear" w:color="auto" w:fill="FFFFFF"/>
-          <w:lang w:eastAsia="zh-TW"/>
-        </w:rPr>
-        <w:t xml:space="preserve">, especially for class diagram due to some recommendation from our supervisor in order to make the structure become </w:t>
-      </w:r>
-      <w:r>
-        <w:rPr>
-          <w:rFonts w:eastAsiaTheme="minorEastAsia"/>
-          <w:shd w:val="clear" w:color="auto" w:fill="FFFFFF"/>
-          <w:lang w:eastAsia="zh-TW"/>
-        </w:rPr>
-        <w:t>more efficient and tends</w:t>
-      </w:r>
-      <w:r>
-        <w:rPr>
-          <w:rFonts w:eastAsiaTheme="minorEastAsia"/>
-          <w:shd w:val="clear" w:color="auto" w:fill="FFFFFF"/>
-          <w:lang w:eastAsia="zh-TW"/>
-        </w:rPr>
-        <w:t xml:space="preserve"> to </w:t>
-      </w:r>
-      <w:r>
-        <w:rPr>
-          <w:rFonts w:eastAsiaTheme="minorEastAsia"/>
-          <w:shd w:val="clear" w:color="auto" w:fill="FFFFFF"/>
-          <w:lang w:eastAsia="zh-TW"/>
-        </w:rPr>
-        <w:t xml:space="preserve">a </w:t>
-      </w:r>
-      <w:r>
-        <w:rPr>
-          <w:rFonts w:eastAsiaTheme="minorEastAsia"/>
-          <w:shd w:val="clear" w:color="auto" w:fill="FFFFFF"/>
-          <w:lang w:eastAsia="zh-TW"/>
-        </w:rPr>
-        <w:t>MVC</w:t>
-      </w:r>
-      <w:r>
-        <w:rPr>
-          <w:rFonts w:eastAsiaTheme="minorEastAsia"/>
-          <w:shd w:val="clear" w:color="auto" w:fill="FFFFFF"/>
-          <w:lang w:eastAsia="zh-TW"/>
-        </w:rPr>
-        <w:t xml:space="preserve"> structure</w:t>
-      </w:r>
-      <w:r>
-        <w:rPr>
-          <w:rFonts w:eastAsiaTheme="minorEastAsia"/>
-          <w:shd w:val="clear" w:color="auto" w:fill="FFFFFF"/>
-          <w:lang w:eastAsia="zh-TW"/>
-        </w:rPr>
-        <w:t>, and Human C</w:t>
-      </w:r>
-      <w:r>
-        <w:rPr>
-          <w:rFonts w:eastAsiaTheme="minorEastAsia"/>
-          <w:shd w:val="clear" w:color="auto" w:fill="FFFFFF"/>
-          <w:lang w:eastAsia="zh-TW"/>
-        </w:rPr>
-        <w:t>omputer Interaction related tasks</w:t>
-      </w:r>
-      <w:r>
-        <w:rPr>
-          <w:rFonts w:eastAsiaTheme="minorEastAsia"/>
-          <w:shd w:val="clear" w:color="auto" w:fill="FFFFFF"/>
-          <w:lang w:eastAsia="zh-TW"/>
-        </w:rPr>
-        <w:t>.</w:t>
+        <w:lastRenderedPageBreak/>
+        <w:t xml:space="preserve">On the other hand, the </w:t>
+      </w:r>
+      <w:r>
+        <w:rPr>
+          <w:rFonts w:eastAsiaTheme="minorEastAsia"/>
+          <w:shd w:val="clear" w:color="auto" w:fill="FFFFFF"/>
+          <w:lang w:eastAsia="zh-TW"/>
+        </w:rPr>
+        <w:t>estimation</w:t>
+      </w:r>
+      <w:r>
+        <w:rPr>
+          <w:rFonts w:eastAsiaTheme="minorEastAsia"/>
+          <w:shd w:val="clear" w:color="auto" w:fill="FFFFFF"/>
+          <w:lang w:eastAsia="zh-TW"/>
+        </w:rPr>
+        <w:t xml:space="preserve"> of time needed</w:t>
+      </w:r>
+      <w:r>
+        <w:rPr>
+          <w:rFonts w:eastAsiaTheme="minorEastAsia"/>
+          <w:shd w:val="clear" w:color="auto" w:fill="FFFFFF"/>
+          <w:lang w:eastAsia="zh-TW"/>
+        </w:rPr>
+        <w:t xml:space="preserve"> for programming is much overestimated</w:t>
+      </w:r>
+      <w:r>
+        <w:rPr>
+          <w:rFonts w:eastAsiaTheme="minorEastAsia"/>
+          <w:shd w:val="clear" w:color="auto" w:fill="FFFFFF"/>
+          <w:lang w:eastAsia="zh-TW"/>
+        </w:rPr>
+        <w:t>, from 180 hours of initial estimate to 110 hours of actually implementation.</w:t>
+      </w:r>
+      <w:r>
+        <w:rPr>
+          <w:rFonts w:eastAsiaTheme="minorEastAsia"/>
+          <w:shd w:val="clear" w:color="auto" w:fill="FFFFFF"/>
+          <w:lang w:eastAsia="zh-TW"/>
+        </w:rPr>
+        <w:t xml:space="preserve"> </w:t>
+      </w:r>
+      <w:r>
+        <w:rPr>
+          <w:rFonts w:eastAsiaTheme="minorEastAsia"/>
+          <w:shd w:val="clear" w:color="auto" w:fill="FFFFFF"/>
+          <w:lang w:eastAsia="zh-TW"/>
+        </w:rPr>
+        <w:t xml:space="preserve">I would say our implementation rate is </w:t>
+      </w:r>
+      <w:r>
+        <w:rPr>
+          <w:rFonts w:eastAsiaTheme="minorEastAsia"/>
+          <w:shd w:val="clear" w:color="auto" w:fill="FFFFFF"/>
+          <w:lang w:eastAsia="zh-TW"/>
+        </w:rPr>
+        <w:t>better than our expectation</w:t>
+      </w:r>
+      <w:r>
+        <w:rPr>
+          <w:rFonts w:eastAsiaTheme="minorEastAsia"/>
+          <w:shd w:val="clear" w:color="auto" w:fill="FFFFFF"/>
+          <w:lang w:eastAsia="zh-TW"/>
+        </w:rPr>
+        <w:t xml:space="preserve"> and we try to finish the core part of</w:t>
+      </w:r>
+      <w:r>
+        <w:rPr>
+          <w:rFonts w:eastAsiaTheme="minorEastAsia"/>
+          <w:shd w:val="clear" w:color="auto" w:fill="FFFFFF"/>
+          <w:lang w:eastAsia="zh-TW"/>
+        </w:rPr>
+        <w:t xml:space="preserve"> the model classes for less than 20 hours</w:t>
+      </w:r>
+      <w:r>
+        <w:rPr>
+          <w:rFonts w:eastAsiaTheme="minorEastAsia"/>
+          <w:shd w:val="clear" w:color="auto" w:fill="FFFFFF"/>
+          <w:lang w:eastAsia="zh-TW"/>
+        </w:rPr>
+        <w:t xml:space="preserve"> right before the first demonstration in order to </w:t>
+      </w:r>
+      <w:r>
+        <w:rPr>
+          <w:rFonts w:eastAsiaTheme="minorEastAsia"/>
+          <w:shd w:val="clear" w:color="auto" w:fill="FFFFFF"/>
+          <w:lang w:eastAsia="zh-TW"/>
+        </w:rPr>
+        <w:t>get enough</w:t>
+      </w:r>
+      <w:r>
+        <w:rPr>
+          <w:rFonts w:eastAsiaTheme="minorEastAsia"/>
+          <w:shd w:val="clear" w:color="auto" w:fill="FFFFFF"/>
+          <w:lang w:eastAsia="zh-TW"/>
+        </w:rPr>
+        <w:t xml:space="preserve"> concrete progress to be demonstrated</w:t>
+      </w:r>
+      <w:r>
+        <w:rPr>
+          <w:rFonts w:eastAsiaTheme="minorEastAsia"/>
+          <w:shd w:val="clear" w:color="auto" w:fill="FFFFFF"/>
+          <w:lang w:eastAsia="zh-TW"/>
+        </w:rPr>
+        <w:t xml:space="preserve">. </w:t>
+      </w:r>
+      <w:r>
+        <w:rPr>
+          <w:rFonts w:eastAsiaTheme="minorEastAsia"/>
+          <w:shd w:val="clear" w:color="auto" w:fill="FFFFFF"/>
+          <w:lang w:eastAsia="zh-TW"/>
+        </w:rPr>
+        <w:t>Before the Easter we are expecting to finish implementation within 100 hours but then we faced the problems of misunderstanding and misinterpretation of the codes within the group. We need more effort than the expectation after Easter in order to clear our doubts and misunderstanding and proceed to testing, final reports and preparation of the final presentation and demonstration.</w:t>
       </w:r>
     </w:p>
     <w:p>
@@ -2126,112 +2519,95 @@
           <w:shd w:val="clear" w:color="auto" w:fill="FFFFFF"/>
           <w:lang w:eastAsia="zh-TW"/>
         </w:rPr>
-        <w:t xml:space="preserve">On the other hand, the </w:t>
-      </w:r>
-      <w:r>
-        <w:rPr>
-          <w:rFonts w:eastAsiaTheme="minorEastAsia"/>
-          <w:shd w:val="clear" w:color="auto" w:fill="FFFFFF"/>
-          <w:lang w:eastAsia="zh-TW"/>
-        </w:rPr>
-        <w:t>estimation</w:t>
-      </w:r>
-      <w:r>
-        <w:rPr>
-          <w:rFonts w:eastAsiaTheme="minorEastAsia"/>
-          <w:shd w:val="clear" w:color="auto" w:fill="FFFFFF"/>
-          <w:lang w:eastAsia="zh-TW"/>
-        </w:rPr>
-        <w:t xml:space="preserve"> of time needed</w:t>
-      </w:r>
-      <w:r>
-        <w:rPr>
-          <w:rFonts w:eastAsiaTheme="minorEastAsia"/>
-          <w:shd w:val="clear" w:color="auto" w:fill="FFFFFF"/>
-          <w:lang w:eastAsia="zh-TW"/>
-        </w:rPr>
-        <w:t xml:space="preserve"> for programming is much overestimated</w:t>
-      </w:r>
-      <w:r>
-        <w:rPr>
-          <w:rFonts w:eastAsiaTheme="minorEastAsia"/>
-          <w:shd w:val="clear" w:color="auto" w:fill="FFFFFF"/>
-          <w:lang w:eastAsia="zh-TW"/>
-        </w:rPr>
-        <w:t>, from 180 hours of initial estimate to 110 hours of actually implementation.</w:t>
-      </w:r>
-      <w:r>
-        <w:rPr>
-          <w:rFonts w:eastAsiaTheme="minorEastAsia"/>
-          <w:shd w:val="clear" w:color="auto" w:fill="FFFFFF"/>
-          <w:lang w:eastAsia="zh-TW"/>
-        </w:rPr>
-        <w:t xml:space="preserve"> </w:t>
-      </w:r>
-      <w:r>
-        <w:rPr>
-          <w:rFonts w:eastAsiaTheme="minorEastAsia"/>
-          <w:shd w:val="clear" w:color="auto" w:fill="FFFFFF"/>
-          <w:lang w:eastAsia="zh-TW"/>
-        </w:rPr>
-        <w:t xml:space="preserve">I would say our implementation rate is </w:t>
-      </w:r>
-      <w:r>
-        <w:rPr>
-          <w:rFonts w:eastAsiaTheme="minorEastAsia"/>
-          <w:shd w:val="clear" w:color="auto" w:fill="FFFFFF"/>
-          <w:lang w:eastAsia="zh-TW"/>
-        </w:rPr>
-        <w:t>better than our expectation</w:t>
-      </w:r>
-      <w:r>
-        <w:rPr>
-          <w:rFonts w:eastAsiaTheme="minorEastAsia"/>
-          <w:shd w:val="clear" w:color="auto" w:fill="FFFFFF"/>
-          <w:lang w:eastAsia="zh-TW"/>
-        </w:rPr>
-        <w:t xml:space="preserve"> and we try to finish the core part of</w:t>
-      </w:r>
-      <w:r>
-        <w:rPr>
-          <w:rFonts w:eastAsiaTheme="minorEastAsia"/>
-          <w:shd w:val="clear" w:color="auto" w:fill="FFFFFF"/>
-          <w:lang w:eastAsia="zh-TW"/>
-        </w:rPr>
-        <w:t xml:space="preserve"> the </w:t>
-      </w:r>
-      <w:r>
-        <w:rPr>
-          <w:rFonts w:eastAsiaTheme="minorEastAsia"/>
-          <w:shd w:val="clear" w:color="auto" w:fill="FFFFFF"/>
-          <w:lang w:eastAsia="zh-TW"/>
-        </w:rPr>
-        <w:lastRenderedPageBreak/>
-        <w:t>model classes for less than 20 hours</w:t>
-      </w:r>
-      <w:r>
-        <w:rPr>
-          <w:rFonts w:eastAsiaTheme="minorEastAsia"/>
-          <w:shd w:val="clear" w:color="auto" w:fill="FFFFFF"/>
-          <w:lang w:eastAsia="zh-TW"/>
-        </w:rPr>
-        <w:t xml:space="preserve"> right before the first demonstration in order to </w:t>
-      </w:r>
-      <w:r>
-        <w:rPr>
-          <w:rFonts w:eastAsiaTheme="minorEastAsia"/>
-          <w:shd w:val="clear" w:color="auto" w:fill="FFFFFF"/>
-          <w:lang w:eastAsia="zh-TW"/>
-        </w:rPr>
-        <w:t>get enough</w:t>
-      </w:r>
-      <w:r>
-        <w:rPr>
-          <w:rFonts w:eastAsiaTheme="minorEastAsia"/>
-          <w:shd w:val="clear" w:color="auto" w:fill="FFFFFF"/>
-          <w:lang w:eastAsia="zh-TW"/>
-        </w:rPr>
-        <w:t xml:space="preserve"> concrete progress to be demonstrated</w:t>
+        <w:t xml:space="preserve">In order to solve the problem of misunderstanding of the codes </w:t>
+      </w:r>
+      <w:r>
+        <w:rPr>
+          <w:rFonts w:eastAsiaTheme="minorEastAsia"/>
+          <w:shd w:val="clear" w:color="auto" w:fill="FFFFFF"/>
+          <w:lang w:eastAsia="zh-TW"/>
+        </w:rPr>
+        <w:t>we have delayed the testing process</w:t>
+      </w:r>
+      <w:r>
+        <w:rPr>
+          <w:rFonts w:eastAsiaTheme="minorEastAsia"/>
+          <w:shd w:val="clear" w:color="auto" w:fill="FFFFFF"/>
+          <w:lang w:eastAsia="zh-TW"/>
+        </w:rPr>
+        <w:t xml:space="preserve"> that is</w:t>
+      </w:r>
+      <w:r>
+        <w:rPr>
+          <w:rFonts w:eastAsiaTheme="minorEastAsia"/>
+          <w:shd w:val="clear" w:color="auto" w:fill="FFFFFF"/>
+          <w:lang w:eastAsia="zh-TW"/>
+        </w:rPr>
+        <w:t xml:space="preserve"> why we do not have much time to conduct a fully</w:t>
+      </w:r>
+      <w:r>
+        <w:rPr>
+          <w:rFonts w:eastAsiaTheme="minorEastAsia"/>
+          <w:shd w:val="clear" w:color="auto" w:fill="FFFFFF"/>
+          <w:lang w:eastAsia="zh-TW"/>
+        </w:rPr>
+        <w:t xml:space="preserve"> test </w:t>
+      </w:r>
+      <w:r>
+        <w:rPr>
+          <w:rFonts w:eastAsiaTheme="minorEastAsia"/>
+          <w:shd w:val="clear" w:color="auto" w:fill="FFFFFF"/>
+          <w:lang w:eastAsia="zh-TW"/>
+        </w:rPr>
+        <w:t xml:space="preserve">on </w:t>
+      </w:r>
+      <w:r>
+        <w:rPr>
+          <w:rFonts w:eastAsiaTheme="minorEastAsia"/>
+          <w:shd w:val="clear" w:color="auto" w:fill="FFFFFF"/>
+          <w:lang w:eastAsia="zh-TW"/>
+        </w:rPr>
+        <w:t>o</w:t>
+      </w:r>
+      <w:r>
+        <w:rPr>
+          <w:rFonts w:eastAsiaTheme="minorEastAsia"/>
+          <w:shd w:val="clear" w:color="auto" w:fill="FFFFFF"/>
+          <w:lang w:eastAsia="zh-TW"/>
+        </w:rPr>
+        <w:t>ur system but at least test it against the UAT and</w:t>
+      </w:r>
+      <w:r>
+        <w:rPr>
+          <w:rFonts w:eastAsiaTheme="minorEastAsia"/>
+          <w:shd w:val="clear" w:color="auto" w:fill="FFFFFF"/>
+          <w:lang w:eastAsia="zh-TW"/>
+        </w:rPr>
+        <w:t xml:space="preserve"> some</w:t>
+      </w:r>
+      <w:r>
+        <w:rPr>
+          <w:rFonts w:eastAsiaTheme="minorEastAsia"/>
+          <w:shd w:val="clear" w:color="auto" w:fill="FFFFFF"/>
+          <w:lang w:eastAsia="zh-TW"/>
+        </w:rPr>
+        <w:t xml:space="preserve"> normal, error,</w:t>
+      </w:r>
+      <w:r>
+        <w:rPr>
+          <w:rFonts w:eastAsiaTheme="minorEastAsia"/>
+          <w:shd w:val="clear" w:color="auto" w:fill="FFFFFF"/>
+          <w:lang w:eastAsia="zh-TW"/>
+        </w:rPr>
+        <w:t xml:space="preserve"> boundary cases</w:t>
+      </w:r>
+      <w:r>
+        <w:rPr>
+          <w:rFonts w:eastAsiaTheme="minorEastAsia"/>
+          <w:shd w:val="clear" w:color="auto" w:fill="FFFFFF"/>
+          <w:lang w:eastAsia="zh-TW"/>
+        </w:rPr>
+        <w:t xml:space="preserve"> which does not require too much time so our actual time spent for testing is far less than our expectation</w:t>
       </w:r>
       <w:r>
         <w:rPr>
@@ -2240,14 +2616,6 @@
           <w:lang w:eastAsia="zh-TW"/>
         </w:rPr>
         <w:t xml:space="preserve">. </w:t>
-      </w:r>
-      <w:r>
-        <w:rPr>
-          <w:rFonts w:eastAsiaTheme="minorEastAsia"/>
-          <w:shd w:val="clear" w:color="auto" w:fill="FFFFFF"/>
-          <w:lang w:eastAsia="zh-TW"/>
-        </w:rPr>
-        <w:t>Before the Easter we are expecting to finish implementation within 100 hours but then we faced the problems of misunderstanding and misinterpretation of the codes within the group. We need more effort than the expectation after Easter in order to clear our doubts and misunderstanding and proceed to testing, final reports and preparation of the final presentation and demonstration.</w:t>
       </w:r>
     </w:p>
     <w:p>
@@ -2275,130 +2643,6 @@
           <w:shd w:val="clear" w:color="auto" w:fill="FFFFFF"/>
           <w:lang w:eastAsia="zh-TW"/>
         </w:rPr>
-        <w:t xml:space="preserve">In order to solve the problem of misunderstanding of the codes </w:t>
-      </w:r>
-      <w:r>
-        <w:rPr>
-          <w:rFonts w:eastAsiaTheme="minorEastAsia"/>
-          <w:shd w:val="clear" w:color="auto" w:fill="FFFFFF"/>
-          <w:lang w:eastAsia="zh-TW"/>
-        </w:rPr>
-        <w:t>we have delayed the testing process</w:t>
-      </w:r>
-      <w:r>
-        <w:rPr>
-          <w:rFonts w:eastAsiaTheme="minorEastAsia"/>
-          <w:shd w:val="clear" w:color="auto" w:fill="FFFFFF"/>
-          <w:lang w:eastAsia="zh-TW"/>
-        </w:rPr>
-        <w:t xml:space="preserve"> that is</w:t>
-      </w:r>
-      <w:r>
-        <w:rPr>
-          <w:rFonts w:eastAsiaTheme="minorEastAsia"/>
-          <w:shd w:val="clear" w:color="auto" w:fill="FFFFFF"/>
-          <w:lang w:eastAsia="zh-TW"/>
-        </w:rPr>
-        <w:t xml:space="preserve"> why we do not have much time to conduct a fully</w:t>
-      </w:r>
-      <w:r>
-        <w:rPr>
-          <w:rFonts w:eastAsiaTheme="minorEastAsia"/>
-          <w:shd w:val="clear" w:color="auto" w:fill="FFFFFF"/>
-          <w:lang w:eastAsia="zh-TW"/>
-        </w:rPr>
-        <w:t xml:space="preserve"> test </w:t>
-      </w:r>
-      <w:r>
-        <w:rPr>
-          <w:rFonts w:eastAsiaTheme="minorEastAsia"/>
-          <w:shd w:val="clear" w:color="auto" w:fill="FFFFFF"/>
-          <w:lang w:eastAsia="zh-TW"/>
-        </w:rPr>
-        <w:t xml:space="preserve">on </w:t>
-      </w:r>
-      <w:r>
-        <w:rPr>
-          <w:rFonts w:eastAsiaTheme="minorEastAsia"/>
-          <w:shd w:val="clear" w:color="auto" w:fill="FFFFFF"/>
-          <w:lang w:eastAsia="zh-TW"/>
-        </w:rPr>
-        <w:t>o</w:t>
-      </w:r>
-      <w:r>
-        <w:rPr>
-          <w:rFonts w:eastAsiaTheme="minorEastAsia"/>
-          <w:shd w:val="clear" w:color="auto" w:fill="FFFFFF"/>
-          <w:lang w:eastAsia="zh-TW"/>
-        </w:rPr>
-        <w:t>ur system but at least test it against the UAT and</w:t>
-      </w:r>
-      <w:r>
-        <w:rPr>
-          <w:rFonts w:eastAsiaTheme="minorEastAsia"/>
-          <w:shd w:val="clear" w:color="auto" w:fill="FFFFFF"/>
-          <w:lang w:eastAsia="zh-TW"/>
-        </w:rPr>
-        <w:t xml:space="preserve"> some</w:t>
-      </w:r>
-      <w:r>
-        <w:rPr>
-          <w:rFonts w:eastAsiaTheme="minorEastAsia"/>
-          <w:shd w:val="clear" w:color="auto" w:fill="FFFFFF"/>
-          <w:lang w:eastAsia="zh-TW"/>
-        </w:rPr>
-        <w:t xml:space="preserve"> normal, error,</w:t>
-      </w:r>
-      <w:r>
-        <w:rPr>
-          <w:rFonts w:eastAsiaTheme="minorEastAsia"/>
-          <w:shd w:val="clear" w:color="auto" w:fill="FFFFFF"/>
-          <w:lang w:eastAsia="zh-TW"/>
-        </w:rPr>
-        <w:t xml:space="preserve"> boundary cases</w:t>
-      </w:r>
-      <w:r>
-        <w:rPr>
-          <w:rFonts w:eastAsiaTheme="minorEastAsia"/>
-          <w:shd w:val="clear" w:color="auto" w:fill="FFFFFF"/>
-          <w:lang w:eastAsia="zh-TW"/>
-        </w:rPr>
-        <w:t xml:space="preserve"> which does not require too much time so our actual time spent for testing is far less than our expectation</w:t>
-      </w:r>
-      <w:r>
-        <w:rPr>
-          <w:rFonts w:eastAsiaTheme="minorEastAsia"/>
-          <w:shd w:val="clear" w:color="auto" w:fill="FFFFFF"/>
-          <w:lang w:eastAsia="zh-TW"/>
-        </w:rPr>
-        <w:t xml:space="preserve">. </w:t>
-      </w:r>
-    </w:p>
-    <w:p>
-      <w:pPr>
-        <w:spacing w:after="0"/>
-        <w:rPr>
-          <w:rFonts w:eastAsiaTheme="minorEastAsia"/>
-          <w:shd w:val="clear" w:color="auto" w:fill="FFFFFF"/>
-          <w:lang w:eastAsia="zh-TW"/>
-        </w:rPr>
-      </w:pPr>
-    </w:p>
-    <w:p>
-      <w:pPr>
-        <w:spacing w:after="0"/>
-        <w:rPr>
-          <w:rFonts w:eastAsiaTheme="minorEastAsia"/>
-          <w:shd w:val="clear" w:color="auto" w:fill="FFFFFF"/>
-          <w:lang w:eastAsia="zh-TW"/>
-        </w:rPr>
-      </w:pPr>
-      <w:r>
-        <w:rPr>
-          <w:rFonts w:eastAsiaTheme="minorEastAsia"/>
-          <w:shd w:val="clear" w:color="auto" w:fill="FFFFFF"/>
-          <w:lang w:eastAsia="zh-TW"/>
-        </w:rPr>
         <w:t xml:space="preserve">After finishing most of the implementation, progressing in testing we started to review the whole project and writing for this final report. Most of us spend decent time and effort on this final report in order to get a higher mark so the difference between the actual </w:t>
       </w:r>
       <w:proofErr w:type="gramStart"/>
@@ -2525,7 +2769,7 @@
     <w:p>
       <w:pPr>
         <w:rPr>
-          <w:rFonts w:eastAsiaTheme="minorEastAsia" w:hint="eastAsia"/>
+          <w:rFonts w:eastAsiaTheme="minorEastAsia"/>
           <w:lang w:eastAsia="zh-TW"/>
         </w:rPr>
       </w:pPr>
@@ -2561,7 +2805,16 @@
           <w:shd w:val="clear" w:color="auto" w:fill="FFFFFF"/>
           <w:lang w:eastAsia="zh-TW"/>
         </w:rPr>
-        <w:t xml:space="preserve"> xxx</w:t>
+        <w:t xml:space="preserve"> </w:t>
+      </w:r>
+      <w:r>
+        <w:rPr>
+          <w:rFonts w:eastAsiaTheme="minorEastAsia" w:hint="eastAsia"/>
+          <w:color w:val="auto"/>
+          <w:shd w:val="clear" w:color="auto" w:fill="FFFFFF"/>
+          <w:lang w:eastAsia="zh-TW"/>
+        </w:rPr>
+        <w:t>316</w:t>
       </w:r>
       <w:r>
         <w:rPr>
@@ -2575,56 +2828,32 @@
     <w:p>
       <w:pPr>
         <w:rPr>
-          <w:rFonts w:eastAsiaTheme="minorEastAsia"/>
-          <w:color w:val="FF0000"/>
-          <w:shd w:val="clear" w:color="auto" w:fill="FFFFFF"/>
-          <w:lang w:eastAsia="zh-TW"/>
-        </w:rPr>
-      </w:pPr>
-      <w:r>
-        <w:rPr>
           <w:rFonts w:eastAsiaTheme="minorEastAsia" w:hint="eastAsia"/>
           <w:color w:val="FF0000"/>
           <w:shd w:val="clear" w:color="auto" w:fill="FFFFFF"/>
           <w:lang w:eastAsia="zh-TW"/>
         </w:rPr>
-        <w:t>[</w:t>
-      </w:r>
-      <w:r>
-        <w:rPr>
-          <w:rFonts w:eastAsiaTheme="minorEastAsia" w:hint="eastAsia"/>
+      </w:pPr>
+      <w:r>
+        <w:rPr>
+          <w:rFonts w:eastAsiaTheme="minorEastAsia"/>
           <w:color w:val="FF0000"/>
           <w:shd w:val="clear" w:color="auto" w:fill="FFFFFF"/>
           <w:lang w:eastAsia="zh-TW"/>
         </w:rPr>
-        <w:t xml:space="preserve">CHART 4.2.1 </w:t>
-      </w:r>
-      <w:r>
-        <w:rPr>
-          <w:rFonts w:eastAsiaTheme="minorEastAsia"/>
-          <w:color w:val="FF0000"/>
-          <w:shd w:val="clear" w:color="auto" w:fill="FFFFFF"/>
-          <w:lang w:eastAsia="zh-TW"/>
-        </w:rPr>
-        <w:t>–</w:t>
-      </w:r>
-      <w:r>
-        <w:rPr>
-          <w:rFonts w:eastAsiaTheme="minorEastAsia" w:hint="eastAsia"/>
-          <w:color w:val="FF0000"/>
-          <w:shd w:val="clear" w:color="auto" w:fill="FFFFFF"/>
-          <w:lang w:eastAsia="zh-TW"/>
-        </w:rPr>
-        <w:t xml:space="preserve"> Distribution of work per task per member</w:t>
-      </w:r>
-      <w:r>
-        <w:rPr>
-          <w:rFonts w:eastAsiaTheme="minorEastAsia" w:hint="eastAsia"/>
-          <w:color w:val="FF0000"/>
-          <w:shd w:val="clear" w:color="auto" w:fill="FFFFFF"/>
-          <w:lang w:eastAsia="zh-TW"/>
-        </w:rPr>
-        <w:t>]</w:t>
+        <w:drawing>
+          <wp:inline distT="0" distB="0" distL="0" distR="0">
+            <wp:extent cx="5731510" cy="3626282"/>
+            <wp:effectExtent l="19050" t="0" r="21590" b="0"/>
+            <wp:docPr id="2" name="圖表 2"/>
+            <wp:cNvGraphicFramePr/>
+            <a:graphic xmlns:a="http://schemas.openxmlformats.org/drawingml/2006/main">
+              <a:graphicData uri="http://schemas.openxmlformats.org/drawingml/2006/chart">
+                <c:chart xmlns:c="http://schemas.openxmlformats.org/drawingml/2006/chart" xmlns:r="http://schemas.openxmlformats.org/officeDocument/2006/relationships" r:id="rId6"/>
+              </a:graphicData>
+            </a:graphic>
+          </wp:inline>
+        </w:drawing>
       </w:r>
     </w:p>
     <w:p>
@@ -2689,75 +2918,261 @@
     <w:p>
       <w:pPr>
         <w:rPr>
-          <w:rFonts w:eastAsiaTheme="minorEastAsia"/>
+          <w:rFonts w:eastAsiaTheme="minorEastAsia" w:hint="eastAsia"/>
+          <w:shd w:val="clear" w:color="auto" w:fill="FFFFFF"/>
+          <w:lang w:eastAsia="zh-TW"/>
+        </w:rPr>
+      </w:pPr>
+      <w:r>
+        <w:rPr>
+          <w:rFonts w:eastAsiaTheme="minorEastAsia"/>
+          <w:noProof/>
           <w:color w:val="FF0000"/>
           <w:shd w:val="clear" w:color="auto" w:fill="FFFFFF"/>
           <w:lang w:eastAsia="zh-TW"/>
         </w:rPr>
-      </w:pPr>
+        <w:lastRenderedPageBreak/>
+        <w:pict>
+          <v:shapetype id="_x0000_t202" coordsize="21600,21600" o:spt="202" path="m,l,21600r21600,l21600,xe">
+            <v:stroke joinstyle="miter"/>
+            <v:path gradientshapeok="t" o:connecttype="rect"/>
+          </v:shapetype>
+          <v:shape id="_x0000_s1026" type="#_x0000_t202" style="position:absolute;margin-left:129pt;margin-top:-3.75pt;width:54.75pt;height:44.25pt;z-index:251660288;mso-width-relative:margin;mso-height-relative:margin" stroked="f">
+            <v:textbox>
+              <w:txbxContent>
+                <w:p>
+                  <w:pPr>
+                    <w:spacing w:after="0"/>
+                    <w:rPr>
+                      <w:rFonts w:asciiTheme="minorHAnsi" w:hAnsiTheme="minorHAnsi" w:cstheme="minorHAnsi"/>
+                      <w:b/>
+                      <w:sz w:val="36"/>
+                      <w:szCs w:val="36"/>
+                      <w:lang w:eastAsia="zh-TW"/>
+                    </w:rPr>
+                  </w:pPr>
+                  <w:r>
+                    <w:rPr>
+                      <w:rFonts w:asciiTheme="minorHAnsi" w:eastAsiaTheme="minorEastAsia" w:hAnsiTheme="minorHAnsi" w:cstheme="minorHAnsi"/>
+                      <w:b/>
+                      <w:sz w:val="36"/>
+                      <w:szCs w:val="36"/>
+                      <w:lang w:eastAsia="zh-TW"/>
+                    </w:rPr>
+                    <w:t>4.2.2</w:t>
+                  </w:r>
+                </w:p>
+              </w:txbxContent>
+            </v:textbox>
+          </v:shape>
+        </w:pict>
+      </w:r>
       <w:r>
         <w:rPr>
           <w:rFonts w:eastAsiaTheme="minorEastAsia" w:hint="eastAsia"/>
-          <w:color w:val="FF0000"/>
-          <w:shd w:val="clear" w:color="auto" w:fill="FFFFFF"/>
-          <w:lang w:eastAsia="zh-TW"/>
-        </w:rPr>
-        <w:t xml:space="preserve">[CHART 4.2.2 </w:t>
-      </w:r>
-      <w:r>
-        <w:rPr>
-          <w:rFonts w:eastAsiaTheme="minorEastAsia"/>
-          <w:color w:val="FF0000"/>
-          <w:shd w:val="clear" w:color="auto" w:fill="FFFFFF"/>
-          <w:lang w:eastAsia="zh-TW"/>
-        </w:rPr>
-        <w:t>–</w:t>
-      </w:r>
-      <w:r>
-        <w:rPr>
-          <w:rFonts w:eastAsiaTheme="minorEastAsia" w:hint="eastAsia"/>
-          <w:color w:val="FF0000"/>
-          <w:shd w:val="clear" w:color="auto" w:fill="FFFFFF"/>
-          <w:lang w:eastAsia="zh-TW"/>
-        </w:rPr>
-        <w:t xml:space="preserve"> Number of commits per week per member]</w:t>
+          <w:noProof/>
+          <w:shd w:val="clear" w:color="auto" w:fill="FFFFFF"/>
+          <w:lang w:val="en-US" w:eastAsia="zh-TW"/>
+        </w:rPr>
+        <w:drawing>
+          <wp:inline distT="0" distB="0" distL="0" distR="0">
+            <wp:extent cx="5724525" cy="2695575"/>
+            <wp:effectExtent l="19050" t="0" r="9525" b="0"/>
+            <wp:docPr id="5" name="圖片 2" descr="D:\Dropbox\Soton\YR2 SEM2\COMP2012 SEG\Sources Files\seg2012gp9\doc\End of Project Report\CommitsByDate.jpg"/>
+            <wp:cNvGraphicFramePr>
+              <a:graphicFrameLocks xmlns:a="http://schemas.openxmlformats.org/drawingml/2006/main" noChangeAspect="1"/>
+            </wp:cNvGraphicFramePr>
+            <a:graphic xmlns:a="http://schemas.openxmlformats.org/drawingml/2006/main">
+              <a:graphicData uri="http://schemas.openxmlformats.org/drawingml/2006/picture">
+                <pic:pic xmlns:pic="http://schemas.openxmlformats.org/drawingml/2006/picture">
+                  <pic:nvPicPr>
+                    <pic:cNvPr id="0" name="Picture 2" descr="D:\Dropbox\Soton\YR2 SEM2\COMP2012 SEG\Sources Files\seg2012gp9\doc\End of Project Report\CommitsByDate.jpg"/>
+                    <pic:cNvPicPr>
+                      <a:picLocks noChangeAspect="1" noChangeArrowheads="1"/>
+                    </pic:cNvPicPr>
+                  </pic:nvPicPr>
+                  <pic:blipFill>
+                    <a:blip r:embed="rId7" cstate="print"/>
+                    <a:srcRect/>
+                    <a:stretch>
+                      <a:fillRect/>
+                    </a:stretch>
+                  </pic:blipFill>
+                  <pic:spPr bwMode="auto">
+                    <a:xfrm>
+                      <a:off x="0" y="0"/>
+                      <a:ext cx="5724525" cy="2695575"/>
+                    </a:xfrm>
+                    <a:prstGeom prst="rect">
+                      <a:avLst/>
+                    </a:prstGeom>
+                    <a:noFill/>
+                    <a:ln w="9525">
+                      <a:noFill/>
+                      <a:miter lim="800000"/>
+                      <a:headEnd/>
+                      <a:tailEnd/>
+                    </a:ln>
+                  </pic:spPr>
+                </pic:pic>
+              </a:graphicData>
+            </a:graphic>
+          </wp:inline>
+        </w:drawing>
       </w:r>
     </w:p>
     <w:p>
       <w:pPr>
+        <w:spacing w:after="0"/>
+        <w:rPr>
+          <w:rFonts w:eastAsiaTheme="minorEastAsia" w:hint="eastAsia"/>
+          <w:shd w:val="clear" w:color="auto" w:fill="FFFFFF"/>
+          <w:lang w:eastAsia="zh-TW"/>
+        </w:rPr>
+      </w:pPr>
+      <w:r>
         <w:rPr>
           <w:rFonts w:eastAsiaTheme="minorEastAsia"/>
           <w:color w:val="FF0000"/>
           <w:shd w:val="clear" w:color="auto" w:fill="FFFFFF"/>
           <w:lang w:eastAsia="zh-TW"/>
         </w:rPr>
-      </w:pPr>
+        <w:drawing>
+          <wp:inline distT="0" distB="0" distL="0" distR="0">
+            <wp:extent cx="5731510" cy="3076400"/>
+            <wp:effectExtent l="19050" t="0" r="21590" b="0"/>
+            <wp:docPr id="4" name="圖表 3"/>
+            <wp:cNvGraphicFramePr/>
+            <a:graphic xmlns:a="http://schemas.openxmlformats.org/drawingml/2006/main">
+              <a:graphicData uri="http://schemas.openxmlformats.org/drawingml/2006/chart">
+                <c:chart xmlns:c="http://schemas.openxmlformats.org/drawingml/2006/chart" xmlns:r="http://schemas.openxmlformats.org/officeDocument/2006/relationships" r:id="rId8"/>
+              </a:graphicData>
+            </a:graphic>
+          </wp:inline>
+        </w:drawing>
+      </w:r>
       <w:r>
         <w:rPr>
           <w:rFonts w:eastAsiaTheme="minorEastAsia" w:hint="eastAsia"/>
-          <w:color w:val="FF0000"/>
-          <w:shd w:val="clear" w:color="auto" w:fill="FFFFFF"/>
-          <w:lang w:eastAsia="zh-TW"/>
-        </w:rPr>
-        <w:t xml:space="preserve">[CHART 4.2.3 </w:t>
-      </w:r>
-      <w:r>
-        <w:rPr>
-          <w:rFonts w:eastAsiaTheme="minorEastAsia"/>
-          <w:color w:val="FF0000"/>
-          <w:shd w:val="clear" w:color="auto" w:fill="FFFFFF"/>
-          <w:lang w:eastAsia="zh-TW"/>
-        </w:rPr>
-        <w:t>–</w:t>
+          <w:shd w:val="clear" w:color="auto" w:fill="FFFFFF"/>
+          <w:lang w:eastAsia="zh-TW"/>
+        </w:rPr>
+        <w:t>By comparing the charts above, chart 4.2.2 and chart 4.2.3, the number of commits to the SVN</w:t>
       </w:r>
       <w:r>
         <w:rPr>
           <w:rFonts w:eastAsiaTheme="minorEastAsia" w:hint="eastAsia"/>
-          <w:color w:val="FF0000"/>
-          <w:shd w:val="clear" w:color="auto" w:fill="FFFFFF"/>
-          <w:lang w:eastAsia="zh-TW"/>
-        </w:rPr>
-        <w:t xml:space="preserve"> Working hours per week per member]</w:t>
+          <w:shd w:val="clear" w:color="auto" w:fill="FFFFFF"/>
+          <w:lang w:eastAsia="zh-TW"/>
+        </w:rPr>
+        <w:t xml:space="preserve"> is in proportion with</w:t>
+      </w:r>
+      <w:r>
+        <w:rPr>
+          <w:rFonts w:eastAsiaTheme="minorEastAsia" w:hint="eastAsia"/>
+          <w:shd w:val="clear" w:color="auto" w:fill="FFFFFF"/>
+          <w:lang w:eastAsia="zh-TW"/>
+        </w:rPr>
+        <w:t xml:space="preserve"> workin</w:t>
+      </w:r>
+      <w:r>
+        <w:rPr>
+          <w:rFonts w:eastAsiaTheme="minorEastAsia" w:hint="eastAsia"/>
+          <w:shd w:val="clear" w:color="auto" w:fill="FFFFFF"/>
+          <w:lang w:eastAsia="zh-TW"/>
+        </w:rPr>
+        <w:t xml:space="preserve">g hours as the shape of the charts are quite similar which is quite delightful that the whole group pay </w:t>
+      </w:r>
+      <w:r>
+        <w:rPr>
+          <w:rFonts w:eastAsiaTheme="minorEastAsia" w:hint="eastAsia"/>
+          <w:shd w:val="clear" w:color="auto" w:fill="FFFFFF"/>
+          <w:lang w:eastAsia="zh-TW"/>
+        </w:rPr>
+        <w:t>around the same range of time</w:t>
+      </w:r>
+      <w:r>
+        <w:rPr>
+          <w:rFonts w:eastAsiaTheme="minorEastAsia" w:hint="eastAsia"/>
+          <w:shd w:val="clear" w:color="auto" w:fill="FFFFFF"/>
+          <w:lang w:eastAsia="zh-TW"/>
+        </w:rPr>
+        <w:t xml:space="preserve"> before each commits. </w:t>
+      </w:r>
+      <w:r>
+        <w:rPr>
+          <w:rFonts w:eastAsiaTheme="minorEastAsia" w:hint="eastAsia"/>
+          <w:shd w:val="clear" w:color="auto" w:fill="FFFFFF"/>
+          <w:lang w:eastAsia="zh-TW"/>
+        </w:rPr>
+        <w:t xml:space="preserve">From the first few weeks we work on </w:t>
+      </w:r>
+      <w:proofErr w:type="gramStart"/>
+      <w:r>
+        <w:rPr>
+          <w:rFonts w:eastAsiaTheme="minorEastAsia" w:hint="eastAsia"/>
+          <w:shd w:val="clear" w:color="auto" w:fill="FFFFFF"/>
+          <w:lang w:eastAsia="zh-TW"/>
+        </w:rPr>
+        <w:t>a</w:t>
+      </w:r>
+      <w:proofErr w:type="gramEnd"/>
+      <w:r>
+        <w:rPr>
+          <w:rFonts w:eastAsiaTheme="minorEastAsia" w:hint="eastAsia"/>
+          <w:shd w:val="clear" w:color="auto" w:fill="FFFFFF"/>
+          <w:lang w:eastAsia="zh-TW"/>
+        </w:rPr>
+        <w:t xml:space="preserve"> </w:t>
+      </w:r>
+      <w:r>
+        <w:rPr>
+          <w:rFonts w:eastAsiaTheme="minorEastAsia"/>
+          <w:shd w:val="clear" w:color="auto" w:fill="FFFFFF"/>
+          <w:lang w:eastAsia="zh-TW"/>
+        </w:rPr>
+        <w:t>average</w:t>
+      </w:r>
+      <w:r>
+        <w:rPr>
+          <w:rFonts w:eastAsiaTheme="minorEastAsia" w:hint="eastAsia"/>
+          <w:shd w:val="clear" w:color="auto" w:fill="FFFFFF"/>
+          <w:lang w:eastAsia="zh-TW"/>
+        </w:rPr>
+        <w:t xml:space="preserve"> time of five hours and do six commits per week and we reach to a small peak on the fourth and fifth week as we are going to do the first </w:t>
+      </w:r>
+      <w:r>
+        <w:rPr>
+          <w:rFonts w:eastAsiaTheme="minorEastAsia"/>
+          <w:shd w:val="clear" w:color="auto" w:fill="FFFFFF"/>
+          <w:lang w:eastAsia="zh-TW"/>
+        </w:rPr>
+        <w:t>demonstration</w:t>
+      </w:r>
+      <w:r>
+        <w:rPr>
+          <w:rFonts w:eastAsiaTheme="minorEastAsia" w:hint="eastAsia"/>
+          <w:shd w:val="clear" w:color="auto" w:fill="FFFFFF"/>
+          <w:lang w:eastAsia="zh-TW"/>
+        </w:rPr>
+        <w:t xml:space="preserve"> so we make frequent changes and more effort within week four and five. After the motivation for the first demonstration we fail to keep it as Easter comes the work rate of the whole group drops gradually until the Easter finishes. </w:t>
+      </w:r>
+      <w:r>
+        <w:rPr>
+          <w:rFonts w:eastAsiaTheme="minorEastAsia" w:hint="eastAsia"/>
+          <w:shd w:val="clear" w:color="auto" w:fill="FFFFFF"/>
+          <w:lang w:eastAsia="zh-TW"/>
+        </w:rPr>
+        <w:t xml:space="preserve">After Easter finishes we try to get back on track with a slow start then a blast to the maximum of work rate in the last two weeks of the project schedule. But then the project deadline is postponed so we can still make some </w:t>
+      </w:r>
+      <w:r>
+        <w:rPr>
+          <w:rFonts w:eastAsiaTheme="minorEastAsia" w:hint="eastAsia"/>
+          <w:shd w:val="clear" w:color="auto" w:fill="FFFFFF"/>
+          <w:lang w:eastAsia="zh-TW"/>
+        </w:rPr>
+        <w:lastRenderedPageBreak/>
+        <w:t>fine tunes on both our systems and documents so the work rate drops gradually in the last week of the schedule.</w:t>
       </w:r>
     </w:p>
     <w:p>
@@ -2774,7 +3189,15 @@
           <w:shd w:val="clear" w:color="auto" w:fill="FFFFFF"/>
           <w:lang w:eastAsia="zh-TW"/>
         </w:rPr>
-        <w:t>By comparing the charts above, chart 4.2.2 and chart 4.2.3, the number of commits to the SVN</w:t>
+        <w:t xml:space="preserve">Again, </w:t>
+      </w:r>
+      <w:r>
+        <w:rPr>
+          <w:rFonts w:eastAsiaTheme="minorEastAsia"/>
+          <w:shd w:val="clear" w:color="auto" w:fill="FFFFFF"/>
+          <w:lang w:eastAsia="zh-TW"/>
+        </w:rPr>
+        <w:t>obviously</w:t>
       </w:r>
       <w:r>
         <w:rPr>
@@ -2782,7 +3205,15 @@
           <w:shd w:val="clear" w:color="auto" w:fill="FFFFFF"/>
           <w:lang w:eastAsia="zh-TW"/>
         </w:rPr>
-        <w:t xml:space="preserve"> is in proportion with</w:t>
+        <w:t xml:space="preserve"> Edward has paid more effort and time on the project that is why his lines on both graphs are on top of other member</w:t>
+      </w:r>
+      <w:r>
+        <w:rPr>
+          <w:rFonts w:eastAsiaTheme="minorEastAsia"/>
+          <w:shd w:val="clear" w:color="auto" w:fill="FFFFFF"/>
+          <w:lang w:eastAsia="zh-TW"/>
+        </w:rPr>
+        <w:t>’</w:t>
       </w:r>
       <w:r>
         <w:rPr>
@@ -2790,7 +3221,7 @@
           <w:shd w:val="clear" w:color="auto" w:fill="FFFFFF"/>
           <w:lang w:eastAsia="zh-TW"/>
         </w:rPr>
-        <w:t xml:space="preserve"> workin</w:t>
+        <w:t>s line for most of the time.</w:t>
       </w:r>
       <w:r>
         <w:rPr>
@@ -2798,7 +3229,7 @@
           <w:shd w:val="clear" w:color="auto" w:fill="FFFFFF"/>
           <w:lang w:eastAsia="zh-TW"/>
         </w:rPr>
-        <w:t xml:space="preserve">g hours as the shape of the charts are quite similar which is quite delightful that the whole group pay </w:t>
+        <w:t xml:space="preserve"> </w:t>
       </w:r>
       <w:r>
         <w:rPr>
@@ -2806,255 +3237,71 @@
           <w:shd w:val="clear" w:color="auto" w:fill="FFFFFF"/>
           <w:lang w:eastAsia="zh-TW"/>
         </w:rPr>
-        <w:t>around the same range of time</w:t>
-      </w:r>
-      <w:r>
-        <w:rPr>
-          <w:rFonts w:eastAsiaTheme="minorEastAsia" w:hint="eastAsia"/>
-          <w:shd w:val="clear" w:color="auto" w:fill="FFFFFF"/>
-          <w:lang w:eastAsia="zh-TW"/>
-        </w:rPr>
-        <w:t xml:space="preserve"> before each commits. </w:t>
-      </w:r>
-      <w:r>
-        <w:rPr>
-          <w:rFonts w:eastAsiaTheme="minorEastAsia" w:hint="eastAsia"/>
-          <w:shd w:val="clear" w:color="auto" w:fill="FFFFFF"/>
-          <w:lang w:eastAsia="zh-TW"/>
-        </w:rPr>
-        <w:t xml:space="preserve">From the first few weeks we work on </w:t>
-      </w:r>
-      <w:proofErr w:type="gramStart"/>
-      <w:r>
-        <w:rPr>
-          <w:rFonts w:eastAsiaTheme="minorEastAsia" w:hint="eastAsia"/>
-          <w:shd w:val="clear" w:color="auto" w:fill="FFFFFF"/>
-          <w:lang w:eastAsia="zh-TW"/>
-        </w:rPr>
-        <w:t>a</w:t>
-      </w:r>
-      <w:proofErr w:type="gramEnd"/>
-      <w:r>
-        <w:rPr>
-          <w:rFonts w:eastAsiaTheme="minorEastAsia" w:hint="eastAsia"/>
-          <w:shd w:val="clear" w:color="auto" w:fill="FFFFFF"/>
-          <w:lang w:eastAsia="zh-TW"/>
-        </w:rPr>
-        <w:t xml:space="preserve"> </w:t>
-      </w:r>
-      <w:r>
-        <w:rPr>
-          <w:rFonts w:eastAsiaTheme="minorEastAsia"/>
-          <w:shd w:val="clear" w:color="auto" w:fill="FFFFFF"/>
-          <w:lang w:eastAsia="zh-TW"/>
-        </w:rPr>
-        <w:t>average</w:t>
-      </w:r>
-      <w:r>
-        <w:rPr>
-          <w:rFonts w:eastAsiaTheme="minorEastAsia" w:hint="eastAsia"/>
-          <w:shd w:val="clear" w:color="auto" w:fill="FFFFFF"/>
-          <w:lang w:eastAsia="zh-TW"/>
-        </w:rPr>
-        <w:t xml:space="preserve"> time of five hours and do six commits per week and we reach to a small peak on the fourth and fifth week as we are going to do the first </w:t>
-      </w:r>
-      <w:r>
-        <w:rPr>
-          <w:rFonts w:eastAsiaTheme="minorEastAsia"/>
-          <w:shd w:val="clear" w:color="auto" w:fill="FFFFFF"/>
-          <w:lang w:eastAsia="zh-TW"/>
-        </w:rPr>
-        <w:t>demonstration</w:t>
-      </w:r>
-      <w:r>
-        <w:rPr>
-          <w:rFonts w:eastAsiaTheme="minorEastAsia" w:hint="eastAsia"/>
-          <w:shd w:val="clear" w:color="auto" w:fill="FFFFFF"/>
-          <w:lang w:eastAsia="zh-TW"/>
-        </w:rPr>
-        <w:t xml:space="preserve"> so we make frequent changes and more effort within week four and five. After the motivation for the first demonstration we fail to keep it as Easter comes the work rate of the whole group drops gradually until the Easter finishes. </w:t>
-      </w:r>
-      <w:r>
-        <w:rPr>
-          <w:rFonts w:eastAsiaTheme="minorEastAsia" w:hint="eastAsia"/>
-          <w:shd w:val="clear" w:color="auto" w:fill="FFFFFF"/>
-          <w:lang w:eastAsia="zh-TW"/>
-        </w:rPr>
-        <w:t xml:space="preserve">After Easter finishes we try to get back on track with a slow start then a blast to the maximum of work rate in the last two weeks of the project schedule. But then the project deadline is postponed so we can still make some </w:t>
-      </w:r>
-      <w:r>
-        <w:rPr>
-          <w:rFonts w:eastAsiaTheme="minorEastAsia" w:hint="eastAsia"/>
-          <w:shd w:val="clear" w:color="auto" w:fill="FFFFFF"/>
-          <w:lang w:eastAsia="zh-TW"/>
-        </w:rPr>
-        <w:lastRenderedPageBreak/>
-        <w:t>fine tunes on both our systems and documents so the work rate drops gradually in the last week of the schedule.</w:t>
+        <w:t>In the chart 4.2.2 shows Brian and Kelvin do not commit as much as the other members but when compare to chart 4.2.3 they actually pay decent time on each tasks which shows they try to do a bit more work before doing a commit to the SVN.</w:t>
       </w:r>
     </w:p>
     <w:p>
       <w:pPr>
         <w:rPr>
           <w:rFonts w:eastAsiaTheme="minorEastAsia"/>
+          <w:color w:val="FF0000"/>
           <w:shd w:val="clear" w:color="auto" w:fill="FFFFFF"/>
           <w:lang w:eastAsia="zh-TW"/>
         </w:rPr>
       </w:pPr>
       <w:r>
         <w:rPr>
-          <w:rFonts w:eastAsiaTheme="minorEastAsia" w:hint="eastAsia"/>
-          <w:shd w:val="clear" w:color="auto" w:fill="FFFFFF"/>
-          <w:lang w:eastAsia="zh-TW"/>
-        </w:rPr>
-        <w:t xml:space="preserve">Again, </w:t>
-      </w:r>
-      <w:r>
-        <w:rPr>
-          <w:rFonts w:eastAsiaTheme="minorEastAsia"/>
-          <w:shd w:val="clear" w:color="auto" w:fill="FFFFFF"/>
-          <w:lang w:eastAsia="zh-TW"/>
-        </w:rPr>
-        <w:t>obviously</w:t>
-      </w:r>
-      <w:r>
-        <w:rPr>
-          <w:rFonts w:eastAsiaTheme="minorEastAsia" w:hint="eastAsia"/>
-          <w:shd w:val="clear" w:color="auto" w:fill="FFFFFF"/>
-          <w:lang w:eastAsia="zh-TW"/>
-        </w:rPr>
-        <w:t xml:space="preserve"> Edward has paid more effort and time on the project that is why his lines on both graphs are on top of other member</w:t>
-      </w:r>
-      <w:r>
-        <w:rPr>
-          <w:rFonts w:eastAsiaTheme="minorEastAsia"/>
-          <w:shd w:val="clear" w:color="auto" w:fill="FFFFFF"/>
-          <w:lang w:eastAsia="zh-TW"/>
-        </w:rPr>
-        <w:t>’</w:t>
-      </w:r>
-      <w:r>
-        <w:rPr>
-          <w:rFonts w:eastAsiaTheme="minorEastAsia" w:hint="eastAsia"/>
-          <w:shd w:val="clear" w:color="auto" w:fill="FFFFFF"/>
-          <w:lang w:eastAsia="zh-TW"/>
-        </w:rPr>
-        <w:t>s line for most of the time.</w:t>
-      </w:r>
-      <w:r>
-        <w:rPr>
-          <w:rFonts w:eastAsiaTheme="minorEastAsia" w:hint="eastAsia"/>
-          <w:shd w:val="clear" w:color="auto" w:fill="FFFFFF"/>
-          <w:lang w:eastAsia="zh-TW"/>
-        </w:rPr>
-        <w:t xml:space="preserve"> </w:t>
-      </w:r>
-      <w:r>
-        <w:rPr>
-          <w:rFonts w:eastAsiaTheme="minorEastAsia" w:hint="eastAsia"/>
-          <w:shd w:val="clear" w:color="auto" w:fill="FFFFFF"/>
-          <w:lang w:eastAsia="zh-TW"/>
-        </w:rPr>
-        <w:t>In the chart 4.2.2 shows Brian and Kelvin do not commit as much as the other members but when compare to chart 4.2.3 they actually pay decent time on each tasks which shows they try to do a bit more work before doing a commit to the SVN.</w:t>
+          <w:rFonts w:eastAsiaTheme="minorEastAsia"/>
+          <w:color w:val="FF0000"/>
+          <w:shd w:val="clear" w:color="auto" w:fill="FFFFFF"/>
+          <w:lang w:eastAsia="zh-TW"/>
+        </w:rPr>
+        <w:drawing>
+          <wp:inline distT="0" distB="0" distL="0" distR="0">
+            <wp:extent cx="6076950" cy="3553460"/>
+            <wp:effectExtent l="19050" t="0" r="19050" b="8890"/>
+            <wp:docPr id="6" name="圖表 4"/>
+            <wp:cNvGraphicFramePr/>
+            <a:graphic xmlns:a="http://schemas.openxmlformats.org/drawingml/2006/main">
+              <a:graphicData uri="http://schemas.openxmlformats.org/drawingml/2006/chart">
+                <c:chart xmlns:c="http://schemas.openxmlformats.org/drawingml/2006/chart" xmlns:r="http://schemas.openxmlformats.org/officeDocument/2006/relationships" r:id="rId9"/>
+              </a:graphicData>
+            </a:graphic>
+          </wp:inline>
+        </w:drawing>
       </w:r>
     </w:p>
     <w:p>
       <w:pPr>
         <w:rPr>
+          <w:rFonts w:eastAsiaTheme="minorEastAsia"/>
+          <w:shd w:val="clear" w:color="auto" w:fill="FFFFFF"/>
+          <w:lang w:eastAsia="zh-TW"/>
+        </w:rPr>
+      </w:pPr>
+      <w:r>
+        <w:rPr>
           <w:rFonts w:eastAsiaTheme="minorEastAsia" w:hint="eastAsia"/>
-          <w:color w:val="FF0000"/>
-          <w:shd w:val="clear" w:color="auto" w:fill="FFFFFF"/>
-          <w:lang w:eastAsia="zh-TW"/>
-        </w:rPr>
-      </w:pPr>
+          <w:shd w:val="clear" w:color="auto" w:fill="FFFFFF"/>
+          <w:lang w:eastAsia="zh-TW"/>
+        </w:rPr>
+        <w:t>The last graph, chart 4.2.3, is showing the comparison between the actual time the whole group have spent throughout the project and the initial estimation of the time spending. Our group have tried to work above the expectation in order to finish as much as we can before Easter holiday. But after week 5, which is the start of Easter, we have stopped working at all and focus on other course works. We have nearly spent zero effort during Easter which cost us the result of the second half of the graph which is we can</w:t>
+      </w:r>
+      <w:r>
+        <w:rPr>
+          <w:rFonts w:eastAsiaTheme="minorEastAsia"/>
+          <w:shd w:val="clear" w:color="auto" w:fill="FFFFFF"/>
+          <w:lang w:eastAsia="zh-TW"/>
+        </w:rPr>
+        <w:t>not catch up with the schedule and the time we should pay for the project.</w:t>
+      </w:r>
       <w:r>
         <w:rPr>
           <w:rFonts w:eastAsiaTheme="minorEastAsia" w:hint="eastAsia"/>
-          <w:color w:val="FF0000"/>
-          <w:shd w:val="clear" w:color="auto" w:fill="FFFFFF"/>
-          <w:lang w:eastAsia="zh-TW"/>
-        </w:rPr>
-        <w:t xml:space="preserve">[CHART 4.2.3 </w:t>
-      </w:r>
-      <w:r>
-        <w:rPr>
-          <w:rFonts w:eastAsiaTheme="minorEastAsia"/>
-          <w:color w:val="FF0000"/>
-          <w:shd w:val="clear" w:color="auto" w:fill="FFFFFF"/>
-          <w:lang w:eastAsia="zh-TW"/>
-        </w:rPr>
-        <w:t>–</w:t>
-      </w:r>
-      <w:r>
-        <w:rPr>
-          <w:rFonts w:eastAsiaTheme="minorEastAsia" w:hint="eastAsia"/>
-          <w:color w:val="FF0000"/>
-          <w:shd w:val="clear" w:color="auto" w:fill="FFFFFF"/>
-          <w:lang w:eastAsia="zh-TW"/>
-        </w:rPr>
-        <w:t xml:space="preserve"> Actual time spent against original estimation]</w:t>
-      </w:r>
-    </w:p>
-    <w:p>
-      <w:pPr>
-        <w:rPr>
-          <w:rFonts w:eastAsiaTheme="minorEastAsia"/>
-          <w:shd w:val="clear" w:color="auto" w:fill="FFFFFF"/>
-          <w:lang w:eastAsia="zh-TW"/>
-        </w:rPr>
-      </w:pPr>
-      <w:r>
-        <w:rPr>
-          <w:rFonts w:eastAsiaTheme="minorEastAsia" w:hint="eastAsia"/>
-          <w:shd w:val="clear" w:color="auto" w:fill="FFFFFF"/>
-          <w:lang w:eastAsia="zh-TW"/>
-        </w:rPr>
-        <w:t>The last graph, chart 4.2.3, is showing the comparison between the actual time the whole group have spent throughout the project and the initial estimation of the time spending. Our group have tried to work above the expectation in order to finish as much as we can before Easter holiday. But after week 5, which is the start of Easter, we have stopped working at all and focus on other course works. We have nearly spent zero effort during Easter which cost us the result of the second half of the graph which is we can</w:t>
-      </w:r>
-      <w:r>
-        <w:rPr>
-          <w:rFonts w:eastAsiaTheme="minorEastAsia"/>
-          <w:shd w:val="clear" w:color="auto" w:fill="FFFFFF"/>
-          <w:lang w:eastAsia="zh-TW"/>
-        </w:rPr>
-        <w:t>not catch up with the schedule and the time we should pay for the project.</w:t>
-      </w:r>
-      <w:r>
-        <w:rPr>
-          <w:rFonts w:eastAsiaTheme="minorEastAsia" w:hint="eastAsia"/>
           <w:shd w:val="clear" w:color="auto" w:fill="FFFFFF"/>
           <w:lang w:eastAsia="zh-TW"/>
         </w:rPr>
         <w:t xml:space="preserve"> As we did not spent any time for the project in the Easter holiday, the week 7 in the graph is actually week 11 which is the first week after Easter holiday. After coming back from the Easter holiday we start getting back on track and make our last effort on the project in the last two weeks of the project schedule so we have spent nearly 80 hours in week 9, actually week 13, to get our system ready for the demonstration and well prepared for the documents that we are going to hand in. </w:t>
-      </w:r>
-    </w:p>
-    <w:p>
-      <w:pPr>
-        <w:rPr>
-          <w:rFonts w:ascii="Verdana" w:eastAsiaTheme="minorEastAsia" w:hAnsi="Verdana"/>
-          <w:sz w:val="18"/>
-          <w:shd w:val="clear" w:color="auto" w:fill="FFFFFF"/>
-          <w:lang w:eastAsia="zh-TW"/>
-        </w:rPr>
-      </w:pPr>
-    </w:p>
-    <w:p>
-      <w:pPr>
-        <w:spacing w:after="0" w:line="240" w:lineRule="auto"/>
-        <w:rPr>
-          <w:rFonts w:ascii="Verdana" w:eastAsiaTheme="minorEastAsia" w:hAnsi="Verdana"/>
-          <w:sz w:val="18"/>
-          <w:shd w:val="clear" w:color="auto" w:fill="FFFFFF"/>
-          <w:lang w:eastAsia="zh-TW"/>
-        </w:rPr>
-      </w:pPr>
-      <w:r>
-        <w:rPr>
-          <w:rFonts w:ascii="Verdana" w:eastAsiaTheme="minorEastAsia" w:hAnsi="Verdana"/>
-          <w:sz w:val="18"/>
-          <w:shd w:val="clear" w:color="auto" w:fill="FFFFFF"/>
-          <w:lang w:eastAsia="zh-TW"/>
-        </w:rPr>
-        <w:br w:type="page"/>
       </w:r>
     </w:p>
     <w:sectPr>
@@ -3552,6 +3799,1450 @@
 </w:styles>
 </file>
 
+<file path=word/charts/chart1.xml><?xml version="1.0" encoding="utf-8"?>
+<c:chartSpace xmlns:c="http://schemas.openxmlformats.org/drawingml/2006/chart" xmlns:a="http://schemas.openxmlformats.org/drawingml/2006/main" xmlns:r="http://schemas.openxmlformats.org/officeDocument/2006/relationships">
+  <c:date1904 val="1"/>
+  <c:lang val="zh-TW"/>
+  <c:chart>
+    <c:title>
+      <c:tx>
+        <c:rich>
+          <a:bodyPr/>
+          <a:lstStyle/>
+          <a:p>
+            <a:pPr>
+              <a:defRPr/>
+            </a:pPr>
+            <a:r>
+              <a:rPr lang="en-US" altLang="zh-TW"/>
+              <a:t>4.2.1 Distribution</a:t>
+            </a:r>
+            <a:r>
+              <a:rPr lang="en-US" altLang="zh-TW" baseline="0"/>
+              <a:t> of work per tasks per member</a:t>
+            </a:r>
+          </a:p>
+        </c:rich>
+      </c:tx>
+    </c:title>
+    <c:view3D>
+      <c:rAngAx val="1"/>
+    </c:view3D>
+    <c:plotArea>
+      <c:layout/>
+      <c:bar3DChart>
+        <c:barDir val="col"/>
+        <c:grouping val="percentStacked"/>
+        <c:ser>
+          <c:idx val="0"/>
+          <c:order val="0"/>
+          <c:tx>
+            <c:strRef>
+              <c:f>Sheet1!$Q$2</c:f>
+              <c:strCache>
+                <c:ptCount val="1"/>
+                <c:pt idx="0">
+                  <c:v>Edward</c:v>
+                </c:pt>
+              </c:strCache>
+            </c:strRef>
+          </c:tx>
+          <c:cat>
+            <c:strRef>
+              <c:f>Sheet1!$P$3:$P$9</c:f>
+              <c:strCache>
+                <c:ptCount val="7"/>
+                <c:pt idx="0">
+                  <c:v>Project Plan</c:v>
+                </c:pt>
+                <c:pt idx="1">
+                  <c:v>ADT</c:v>
+                </c:pt>
+                <c:pt idx="2">
+                  <c:v>Programming</c:v>
+                </c:pt>
+                <c:pt idx="3">
+                  <c:v>Testing</c:v>
+                </c:pt>
+                <c:pt idx="4">
+                  <c:v>First Presentation</c:v>
+                </c:pt>
+                <c:pt idx="5">
+                  <c:v>Second Presentation</c:v>
+                </c:pt>
+                <c:pt idx="6">
+                  <c:v>Final Report</c:v>
+                </c:pt>
+              </c:strCache>
+            </c:strRef>
+          </c:cat>
+          <c:val>
+            <c:numRef>
+              <c:f>Sheet1!$Q$3:$Q$9</c:f>
+              <c:numCache>
+                <c:formatCode>General</c:formatCode>
+                <c:ptCount val="7"/>
+                <c:pt idx="0">
+                  <c:v>5</c:v>
+                </c:pt>
+                <c:pt idx="1">
+                  <c:v>18</c:v>
+                </c:pt>
+                <c:pt idx="2">
+                  <c:v>36.25</c:v>
+                </c:pt>
+                <c:pt idx="3">
+                  <c:v>3</c:v>
+                </c:pt>
+                <c:pt idx="4">
+                  <c:v>6</c:v>
+                </c:pt>
+                <c:pt idx="5">
+                  <c:v>6</c:v>
+                </c:pt>
+                <c:pt idx="6">
+                  <c:v>7.75</c:v>
+                </c:pt>
+              </c:numCache>
+            </c:numRef>
+          </c:val>
+        </c:ser>
+        <c:ser>
+          <c:idx val="1"/>
+          <c:order val="1"/>
+          <c:tx>
+            <c:strRef>
+              <c:f>Sheet1!$R$2</c:f>
+              <c:strCache>
+                <c:ptCount val="1"/>
+                <c:pt idx="0">
+                  <c:v>Kristian</c:v>
+                </c:pt>
+              </c:strCache>
+            </c:strRef>
+          </c:tx>
+          <c:cat>
+            <c:strRef>
+              <c:f>Sheet1!$P$3:$P$9</c:f>
+              <c:strCache>
+                <c:ptCount val="7"/>
+                <c:pt idx="0">
+                  <c:v>Project Plan</c:v>
+                </c:pt>
+                <c:pt idx="1">
+                  <c:v>ADT</c:v>
+                </c:pt>
+                <c:pt idx="2">
+                  <c:v>Programming</c:v>
+                </c:pt>
+                <c:pt idx="3">
+                  <c:v>Testing</c:v>
+                </c:pt>
+                <c:pt idx="4">
+                  <c:v>First Presentation</c:v>
+                </c:pt>
+                <c:pt idx="5">
+                  <c:v>Second Presentation</c:v>
+                </c:pt>
+                <c:pt idx="6">
+                  <c:v>Final Report</c:v>
+                </c:pt>
+              </c:strCache>
+            </c:strRef>
+          </c:cat>
+          <c:val>
+            <c:numRef>
+              <c:f>Sheet1!$R$3:$R$9</c:f>
+              <c:numCache>
+                <c:formatCode>General</c:formatCode>
+                <c:ptCount val="7"/>
+                <c:pt idx="0">
+                  <c:v>5</c:v>
+                </c:pt>
+                <c:pt idx="1">
+                  <c:v>4.5</c:v>
+                </c:pt>
+                <c:pt idx="2">
+                  <c:v>24</c:v>
+                </c:pt>
+                <c:pt idx="3">
+                  <c:v>4</c:v>
+                </c:pt>
+                <c:pt idx="4">
+                  <c:v>6</c:v>
+                </c:pt>
+                <c:pt idx="5">
+                  <c:v>6</c:v>
+                </c:pt>
+                <c:pt idx="6">
+                  <c:v>0</c:v>
+                </c:pt>
+              </c:numCache>
+            </c:numRef>
+          </c:val>
+        </c:ser>
+        <c:ser>
+          <c:idx val="2"/>
+          <c:order val="2"/>
+          <c:tx>
+            <c:strRef>
+              <c:f>Sheet1!$S$2</c:f>
+              <c:strCache>
+                <c:ptCount val="1"/>
+                <c:pt idx="0">
+                  <c:v>Brian</c:v>
+                </c:pt>
+              </c:strCache>
+            </c:strRef>
+          </c:tx>
+          <c:cat>
+            <c:strRef>
+              <c:f>Sheet1!$P$3:$P$9</c:f>
+              <c:strCache>
+                <c:ptCount val="7"/>
+                <c:pt idx="0">
+                  <c:v>Project Plan</c:v>
+                </c:pt>
+                <c:pt idx="1">
+                  <c:v>ADT</c:v>
+                </c:pt>
+                <c:pt idx="2">
+                  <c:v>Programming</c:v>
+                </c:pt>
+                <c:pt idx="3">
+                  <c:v>Testing</c:v>
+                </c:pt>
+                <c:pt idx="4">
+                  <c:v>First Presentation</c:v>
+                </c:pt>
+                <c:pt idx="5">
+                  <c:v>Second Presentation</c:v>
+                </c:pt>
+                <c:pt idx="6">
+                  <c:v>Final Report</c:v>
+                </c:pt>
+              </c:strCache>
+            </c:strRef>
+          </c:cat>
+          <c:val>
+            <c:numRef>
+              <c:f>Sheet1!$S$3:$S$9</c:f>
+              <c:numCache>
+                <c:formatCode>General</c:formatCode>
+                <c:ptCount val="7"/>
+                <c:pt idx="0">
+                  <c:v>3.5</c:v>
+                </c:pt>
+                <c:pt idx="1">
+                  <c:v>8.75</c:v>
+                </c:pt>
+                <c:pt idx="2">
+                  <c:v>24.5</c:v>
+                </c:pt>
+                <c:pt idx="3">
+                  <c:v>1.75</c:v>
+                </c:pt>
+                <c:pt idx="4">
+                  <c:v>6</c:v>
+                </c:pt>
+                <c:pt idx="5">
+                  <c:v>6</c:v>
+                </c:pt>
+                <c:pt idx="6">
+                  <c:v>8.5</c:v>
+                </c:pt>
+              </c:numCache>
+            </c:numRef>
+          </c:val>
+        </c:ser>
+        <c:ser>
+          <c:idx val="3"/>
+          <c:order val="3"/>
+          <c:tx>
+            <c:strRef>
+              <c:f>Sheet1!$T$2</c:f>
+              <c:strCache>
+                <c:ptCount val="1"/>
+                <c:pt idx="0">
+                  <c:v>Oscar</c:v>
+                </c:pt>
+              </c:strCache>
+            </c:strRef>
+          </c:tx>
+          <c:cat>
+            <c:strRef>
+              <c:f>Sheet1!$P$3:$P$9</c:f>
+              <c:strCache>
+                <c:ptCount val="7"/>
+                <c:pt idx="0">
+                  <c:v>Project Plan</c:v>
+                </c:pt>
+                <c:pt idx="1">
+                  <c:v>ADT</c:v>
+                </c:pt>
+                <c:pt idx="2">
+                  <c:v>Programming</c:v>
+                </c:pt>
+                <c:pt idx="3">
+                  <c:v>Testing</c:v>
+                </c:pt>
+                <c:pt idx="4">
+                  <c:v>First Presentation</c:v>
+                </c:pt>
+                <c:pt idx="5">
+                  <c:v>Second Presentation</c:v>
+                </c:pt>
+                <c:pt idx="6">
+                  <c:v>Final Report</c:v>
+                </c:pt>
+              </c:strCache>
+            </c:strRef>
+          </c:cat>
+          <c:val>
+            <c:numRef>
+              <c:f>Sheet1!$T$3:$T$9</c:f>
+              <c:numCache>
+                <c:formatCode>General</c:formatCode>
+                <c:ptCount val="7"/>
+                <c:pt idx="0">
+                  <c:v>3</c:v>
+                </c:pt>
+                <c:pt idx="1">
+                  <c:v>8.5</c:v>
+                </c:pt>
+                <c:pt idx="2">
+                  <c:v>19.5</c:v>
+                </c:pt>
+                <c:pt idx="3">
+                  <c:v>6</c:v>
+                </c:pt>
+                <c:pt idx="4">
+                  <c:v>6</c:v>
+                </c:pt>
+                <c:pt idx="5">
+                  <c:v>6</c:v>
+                </c:pt>
+                <c:pt idx="6">
+                  <c:v>19.75</c:v>
+                </c:pt>
+              </c:numCache>
+            </c:numRef>
+          </c:val>
+        </c:ser>
+        <c:ser>
+          <c:idx val="4"/>
+          <c:order val="4"/>
+          <c:tx>
+            <c:strRef>
+              <c:f>Sheet1!$U$2</c:f>
+              <c:strCache>
+                <c:ptCount val="1"/>
+                <c:pt idx="0">
+                  <c:v>Kelvin</c:v>
+                </c:pt>
+              </c:strCache>
+            </c:strRef>
+          </c:tx>
+          <c:cat>
+            <c:strRef>
+              <c:f>Sheet1!$P$3:$P$9</c:f>
+              <c:strCache>
+                <c:ptCount val="7"/>
+                <c:pt idx="0">
+                  <c:v>Project Plan</c:v>
+                </c:pt>
+                <c:pt idx="1">
+                  <c:v>ADT</c:v>
+                </c:pt>
+                <c:pt idx="2">
+                  <c:v>Programming</c:v>
+                </c:pt>
+                <c:pt idx="3">
+                  <c:v>Testing</c:v>
+                </c:pt>
+                <c:pt idx="4">
+                  <c:v>First Presentation</c:v>
+                </c:pt>
+                <c:pt idx="5">
+                  <c:v>Second Presentation</c:v>
+                </c:pt>
+                <c:pt idx="6">
+                  <c:v>Final Report</c:v>
+                </c:pt>
+              </c:strCache>
+            </c:strRef>
+          </c:cat>
+          <c:val>
+            <c:numRef>
+              <c:f>Sheet1!$U$3:$U$9</c:f>
+              <c:numCache>
+                <c:formatCode>General</c:formatCode>
+                <c:ptCount val="7"/>
+                <c:pt idx="0">
+                  <c:v>3</c:v>
+                </c:pt>
+                <c:pt idx="1">
+                  <c:v>3.25</c:v>
+                </c:pt>
+                <c:pt idx="2">
+                  <c:v>18.5</c:v>
+                </c:pt>
+                <c:pt idx="3">
+                  <c:v>6</c:v>
+                </c:pt>
+                <c:pt idx="4">
+                  <c:v>6</c:v>
+                </c:pt>
+                <c:pt idx="5">
+                  <c:v>6</c:v>
+                </c:pt>
+                <c:pt idx="6">
+                  <c:v>17</c:v>
+                </c:pt>
+              </c:numCache>
+            </c:numRef>
+          </c:val>
+        </c:ser>
+        <c:shape val="box"/>
+        <c:axId val="141964416"/>
+        <c:axId val="143298560"/>
+        <c:axId val="0"/>
+      </c:bar3DChart>
+      <c:catAx>
+        <c:axId val="141964416"/>
+        <c:scaling>
+          <c:orientation val="minMax"/>
+        </c:scaling>
+        <c:axPos val="b"/>
+        <c:tickLblPos val="nextTo"/>
+        <c:crossAx val="143298560"/>
+        <c:crosses val="autoZero"/>
+        <c:auto val="1"/>
+        <c:lblAlgn val="ctr"/>
+        <c:lblOffset val="100"/>
+      </c:catAx>
+      <c:valAx>
+        <c:axId val="143298560"/>
+        <c:scaling>
+          <c:orientation val="minMax"/>
+        </c:scaling>
+        <c:axPos val="l"/>
+        <c:majorGridlines/>
+        <c:numFmt formatCode="0%" sourceLinked="1"/>
+        <c:tickLblPos val="nextTo"/>
+        <c:crossAx val="141964416"/>
+        <c:crosses val="autoZero"/>
+        <c:crossBetween val="between"/>
+      </c:valAx>
+    </c:plotArea>
+    <c:legend>
+      <c:legendPos val="r"/>
+    </c:legend>
+    <c:plotVisOnly val="1"/>
+  </c:chart>
+  <c:externalData r:id="rId1"/>
+</c:chartSpace>
+</file>
+
+<file path=word/charts/chart2.xml><?xml version="1.0" encoding="utf-8"?>
+<c:chartSpace xmlns:c="http://schemas.openxmlformats.org/drawingml/2006/chart" xmlns:a="http://schemas.openxmlformats.org/drawingml/2006/main" xmlns:r="http://schemas.openxmlformats.org/officeDocument/2006/relationships">
+  <c:lang val="zh-TW"/>
+  <c:chart>
+    <c:title>
+      <c:tx>
+        <c:rich>
+          <a:bodyPr/>
+          <a:lstStyle/>
+          <a:p>
+            <a:pPr>
+              <a:defRPr/>
+            </a:pPr>
+            <a:r>
+              <a:rPr lang="en-US" altLang="zh-TW"/>
+              <a:t>4.2.3 Working</a:t>
+            </a:r>
+            <a:r>
+              <a:rPr lang="en-US" altLang="zh-TW" baseline="0"/>
+              <a:t> hours per week per member</a:t>
+            </a:r>
+            <a:endParaRPr lang="zh-TW" altLang="en-US"/>
+          </a:p>
+        </c:rich>
+      </c:tx>
+    </c:title>
+    <c:plotArea>
+      <c:layout/>
+      <c:lineChart>
+        <c:grouping val="standard"/>
+        <c:ser>
+          <c:idx val="0"/>
+          <c:order val="0"/>
+          <c:tx>
+            <c:strRef>
+              <c:f>Sheet1!$J$2</c:f>
+              <c:strCache>
+                <c:ptCount val="1"/>
+                <c:pt idx="0">
+                  <c:v>Edward</c:v>
+                </c:pt>
+              </c:strCache>
+            </c:strRef>
+          </c:tx>
+          <c:marker>
+            <c:symbol val="none"/>
+          </c:marker>
+          <c:cat>
+            <c:strRef>
+              <c:f>Sheet1!$I$3:$I$12</c:f>
+              <c:strCache>
+                <c:ptCount val="10"/>
+                <c:pt idx="0">
+                  <c:v>Week 1</c:v>
+                </c:pt>
+                <c:pt idx="1">
+                  <c:v>Week 2</c:v>
+                </c:pt>
+                <c:pt idx="2">
+                  <c:v>Week 3</c:v>
+                </c:pt>
+                <c:pt idx="3">
+                  <c:v>Week 4</c:v>
+                </c:pt>
+                <c:pt idx="4">
+                  <c:v>Week 5</c:v>
+                </c:pt>
+                <c:pt idx="5">
+                  <c:v>Week 6</c:v>
+                </c:pt>
+                <c:pt idx="6">
+                  <c:v>Week 7</c:v>
+                </c:pt>
+                <c:pt idx="7">
+                  <c:v>Week 8</c:v>
+                </c:pt>
+                <c:pt idx="8">
+                  <c:v>Week 9</c:v>
+                </c:pt>
+                <c:pt idx="9">
+                  <c:v>Week 10</c:v>
+                </c:pt>
+              </c:strCache>
+            </c:strRef>
+          </c:cat>
+          <c:val>
+            <c:numRef>
+              <c:f>Sheet1!$J$3:$J$12</c:f>
+              <c:numCache>
+                <c:formatCode>General</c:formatCode>
+                <c:ptCount val="10"/>
+                <c:pt idx="0">
+                  <c:v>5</c:v>
+                </c:pt>
+                <c:pt idx="1">
+                  <c:v>1</c:v>
+                </c:pt>
+                <c:pt idx="2">
+                  <c:v>7</c:v>
+                </c:pt>
+                <c:pt idx="3">
+                  <c:v>1</c:v>
+                </c:pt>
+                <c:pt idx="4">
+                  <c:v>11</c:v>
+                </c:pt>
+                <c:pt idx="5">
+                  <c:v>0</c:v>
+                </c:pt>
+                <c:pt idx="6">
+                  <c:v>0</c:v>
+                </c:pt>
+                <c:pt idx="7">
+                  <c:v>12.25</c:v>
+                </c:pt>
+                <c:pt idx="8">
+                  <c:v>22</c:v>
+                </c:pt>
+                <c:pt idx="9">
+                  <c:v>22.75</c:v>
+                </c:pt>
+              </c:numCache>
+            </c:numRef>
+          </c:val>
+        </c:ser>
+        <c:ser>
+          <c:idx val="1"/>
+          <c:order val="1"/>
+          <c:tx>
+            <c:strRef>
+              <c:f>Sheet1!$K$2</c:f>
+              <c:strCache>
+                <c:ptCount val="1"/>
+                <c:pt idx="0">
+                  <c:v>Kristian</c:v>
+                </c:pt>
+              </c:strCache>
+            </c:strRef>
+          </c:tx>
+          <c:marker>
+            <c:symbol val="none"/>
+          </c:marker>
+          <c:cat>
+            <c:strRef>
+              <c:f>Sheet1!$I$3:$I$12</c:f>
+              <c:strCache>
+                <c:ptCount val="10"/>
+                <c:pt idx="0">
+                  <c:v>Week 1</c:v>
+                </c:pt>
+                <c:pt idx="1">
+                  <c:v>Week 2</c:v>
+                </c:pt>
+                <c:pt idx="2">
+                  <c:v>Week 3</c:v>
+                </c:pt>
+                <c:pt idx="3">
+                  <c:v>Week 4</c:v>
+                </c:pt>
+                <c:pt idx="4">
+                  <c:v>Week 5</c:v>
+                </c:pt>
+                <c:pt idx="5">
+                  <c:v>Week 6</c:v>
+                </c:pt>
+                <c:pt idx="6">
+                  <c:v>Week 7</c:v>
+                </c:pt>
+                <c:pt idx="7">
+                  <c:v>Week 8</c:v>
+                </c:pt>
+                <c:pt idx="8">
+                  <c:v>Week 9</c:v>
+                </c:pt>
+                <c:pt idx="9">
+                  <c:v>Week 10</c:v>
+                </c:pt>
+              </c:strCache>
+            </c:strRef>
+          </c:cat>
+          <c:val>
+            <c:numRef>
+              <c:f>Sheet1!$K$3:$K$12</c:f>
+              <c:numCache>
+                <c:formatCode>General</c:formatCode>
+                <c:ptCount val="10"/>
+                <c:pt idx="0">
+                  <c:v>5</c:v>
+                </c:pt>
+                <c:pt idx="1">
+                  <c:v>1.5</c:v>
+                </c:pt>
+                <c:pt idx="2">
+                  <c:v>3</c:v>
+                </c:pt>
+                <c:pt idx="3">
+                  <c:v>7</c:v>
+                </c:pt>
+                <c:pt idx="4">
+                  <c:v>7</c:v>
+                </c:pt>
+                <c:pt idx="5">
+                  <c:v>0</c:v>
+                </c:pt>
+                <c:pt idx="6">
+                  <c:v>0</c:v>
+                </c:pt>
+                <c:pt idx="7">
+                  <c:v>0</c:v>
+                </c:pt>
+                <c:pt idx="8">
+                  <c:v>15</c:v>
+                </c:pt>
+                <c:pt idx="9">
+                  <c:v>11</c:v>
+                </c:pt>
+              </c:numCache>
+            </c:numRef>
+          </c:val>
+        </c:ser>
+        <c:ser>
+          <c:idx val="2"/>
+          <c:order val="2"/>
+          <c:tx>
+            <c:strRef>
+              <c:f>Sheet1!$L$2</c:f>
+              <c:strCache>
+                <c:ptCount val="1"/>
+                <c:pt idx="0">
+                  <c:v>Brian</c:v>
+                </c:pt>
+              </c:strCache>
+            </c:strRef>
+          </c:tx>
+          <c:marker>
+            <c:symbol val="none"/>
+          </c:marker>
+          <c:cat>
+            <c:strRef>
+              <c:f>Sheet1!$I$3:$I$12</c:f>
+              <c:strCache>
+                <c:ptCount val="10"/>
+                <c:pt idx="0">
+                  <c:v>Week 1</c:v>
+                </c:pt>
+                <c:pt idx="1">
+                  <c:v>Week 2</c:v>
+                </c:pt>
+                <c:pt idx="2">
+                  <c:v>Week 3</c:v>
+                </c:pt>
+                <c:pt idx="3">
+                  <c:v>Week 4</c:v>
+                </c:pt>
+                <c:pt idx="4">
+                  <c:v>Week 5</c:v>
+                </c:pt>
+                <c:pt idx="5">
+                  <c:v>Week 6</c:v>
+                </c:pt>
+                <c:pt idx="6">
+                  <c:v>Week 7</c:v>
+                </c:pt>
+                <c:pt idx="7">
+                  <c:v>Week 8</c:v>
+                </c:pt>
+                <c:pt idx="8">
+                  <c:v>Week 9</c:v>
+                </c:pt>
+                <c:pt idx="9">
+                  <c:v>Week 10</c:v>
+                </c:pt>
+              </c:strCache>
+            </c:strRef>
+          </c:cat>
+          <c:val>
+            <c:numRef>
+              <c:f>Sheet1!$L$3:$L$12</c:f>
+              <c:numCache>
+                <c:formatCode>General</c:formatCode>
+                <c:ptCount val="10"/>
+                <c:pt idx="0">
+                  <c:v>3.5</c:v>
+                </c:pt>
+                <c:pt idx="1">
+                  <c:v>1</c:v>
+                </c:pt>
+                <c:pt idx="2">
+                  <c:v>2</c:v>
+                </c:pt>
+                <c:pt idx="3">
+                  <c:v>1.5</c:v>
+                </c:pt>
+                <c:pt idx="4">
+                  <c:v>6</c:v>
+                </c:pt>
+                <c:pt idx="5">
+                  <c:v>6</c:v>
+                </c:pt>
+                <c:pt idx="6">
+                  <c:v>6</c:v>
+                </c:pt>
+                <c:pt idx="7">
+                  <c:v>2</c:v>
+                </c:pt>
+                <c:pt idx="8">
+                  <c:v>12.5</c:v>
+                </c:pt>
+                <c:pt idx="9">
+                  <c:v>18.5</c:v>
+                </c:pt>
+              </c:numCache>
+            </c:numRef>
+          </c:val>
+        </c:ser>
+        <c:ser>
+          <c:idx val="3"/>
+          <c:order val="3"/>
+          <c:tx>
+            <c:strRef>
+              <c:f>Sheet1!$M$2</c:f>
+              <c:strCache>
+                <c:ptCount val="1"/>
+                <c:pt idx="0">
+                  <c:v>Oscar</c:v>
+                </c:pt>
+              </c:strCache>
+            </c:strRef>
+          </c:tx>
+          <c:marker>
+            <c:symbol val="none"/>
+          </c:marker>
+          <c:cat>
+            <c:strRef>
+              <c:f>Sheet1!$I$3:$I$12</c:f>
+              <c:strCache>
+                <c:ptCount val="10"/>
+                <c:pt idx="0">
+                  <c:v>Week 1</c:v>
+                </c:pt>
+                <c:pt idx="1">
+                  <c:v>Week 2</c:v>
+                </c:pt>
+                <c:pt idx="2">
+                  <c:v>Week 3</c:v>
+                </c:pt>
+                <c:pt idx="3">
+                  <c:v>Week 4</c:v>
+                </c:pt>
+                <c:pt idx="4">
+                  <c:v>Week 5</c:v>
+                </c:pt>
+                <c:pt idx="5">
+                  <c:v>Week 6</c:v>
+                </c:pt>
+                <c:pt idx="6">
+                  <c:v>Week 7</c:v>
+                </c:pt>
+                <c:pt idx="7">
+                  <c:v>Week 8</c:v>
+                </c:pt>
+                <c:pt idx="8">
+                  <c:v>Week 9</c:v>
+                </c:pt>
+                <c:pt idx="9">
+                  <c:v>Week 10</c:v>
+                </c:pt>
+              </c:strCache>
+            </c:strRef>
+          </c:cat>
+          <c:val>
+            <c:numRef>
+              <c:f>Sheet1!$M$3:$M$12</c:f>
+              <c:numCache>
+                <c:formatCode>General</c:formatCode>
+                <c:ptCount val="10"/>
+                <c:pt idx="0">
+                  <c:v>3</c:v>
+                </c:pt>
+                <c:pt idx="1">
+                  <c:v>2</c:v>
+                </c:pt>
+                <c:pt idx="2">
+                  <c:v>10.25</c:v>
+                </c:pt>
+                <c:pt idx="3">
+                  <c:v>2.5</c:v>
+                </c:pt>
+                <c:pt idx="4">
+                  <c:v>7.75</c:v>
+                </c:pt>
+                <c:pt idx="5">
+                  <c:v>0</c:v>
+                </c:pt>
+                <c:pt idx="6">
+                  <c:v>3.5</c:v>
+                </c:pt>
+                <c:pt idx="7">
+                  <c:v>5</c:v>
+                </c:pt>
+                <c:pt idx="8">
+                  <c:v>9</c:v>
+                </c:pt>
+                <c:pt idx="9">
+                  <c:v>25.75</c:v>
+                </c:pt>
+              </c:numCache>
+            </c:numRef>
+          </c:val>
+        </c:ser>
+        <c:ser>
+          <c:idx val="4"/>
+          <c:order val="4"/>
+          <c:tx>
+            <c:strRef>
+              <c:f>Sheet1!$N$2</c:f>
+              <c:strCache>
+                <c:ptCount val="1"/>
+                <c:pt idx="0">
+                  <c:v>Kelvin</c:v>
+                </c:pt>
+              </c:strCache>
+            </c:strRef>
+          </c:tx>
+          <c:spPr>
+            <a:ln w="25400" cap="flat" cmpd="sng" algn="ctr">
+              <a:solidFill>
+                <a:schemeClr val="accent6">
+                  <a:shade val="50000"/>
+                </a:schemeClr>
+              </a:solidFill>
+              <a:prstDash val="solid"/>
+            </a:ln>
+            <a:effectLst/>
+          </c:spPr>
+          <c:marker>
+            <c:symbol val="none"/>
+          </c:marker>
+          <c:cat>
+            <c:strRef>
+              <c:f>Sheet1!$I$3:$I$12</c:f>
+              <c:strCache>
+                <c:ptCount val="10"/>
+                <c:pt idx="0">
+                  <c:v>Week 1</c:v>
+                </c:pt>
+                <c:pt idx="1">
+                  <c:v>Week 2</c:v>
+                </c:pt>
+                <c:pt idx="2">
+                  <c:v>Week 3</c:v>
+                </c:pt>
+                <c:pt idx="3">
+                  <c:v>Week 4</c:v>
+                </c:pt>
+                <c:pt idx="4">
+                  <c:v>Week 5</c:v>
+                </c:pt>
+                <c:pt idx="5">
+                  <c:v>Week 6</c:v>
+                </c:pt>
+                <c:pt idx="6">
+                  <c:v>Week 7</c:v>
+                </c:pt>
+                <c:pt idx="7">
+                  <c:v>Week 8</c:v>
+                </c:pt>
+                <c:pt idx="8">
+                  <c:v>Week 9</c:v>
+                </c:pt>
+                <c:pt idx="9">
+                  <c:v>Week 10</c:v>
+                </c:pt>
+              </c:strCache>
+            </c:strRef>
+          </c:cat>
+          <c:val>
+            <c:numRef>
+              <c:f>Sheet1!$N$3:$N$12</c:f>
+              <c:numCache>
+                <c:formatCode>General</c:formatCode>
+                <c:ptCount val="10"/>
+                <c:pt idx="0">
+                  <c:v>3</c:v>
+                </c:pt>
+                <c:pt idx="1">
+                  <c:v>1</c:v>
+                </c:pt>
+                <c:pt idx="2">
+                  <c:v>5.25</c:v>
+                </c:pt>
+                <c:pt idx="3">
+                  <c:v>3.5</c:v>
+                </c:pt>
+                <c:pt idx="4">
+                  <c:v>6.5</c:v>
+                </c:pt>
+                <c:pt idx="5">
+                  <c:v>0</c:v>
+                </c:pt>
+                <c:pt idx="6">
+                  <c:v>1</c:v>
+                </c:pt>
+                <c:pt idx="7">
+                  <c:v>8</c:v>
+                </c:pt>
+                <c:pt idx="8">
+                  <c:v>16.25</c:v>
+                </c:pt>
+                <c:pt idx="9">
+                  <c:v>12.25</c:v>
+                </c:pt>
+              </c:numCache>
+            </c:numRef>
+          </c:val>
+        </c:ser>
+        <c:marker val="1"/>
+        <c:axId val="143910400"/>
+        <c:axId val="143911936"/>
+      </c:lineChart>
+      <c:catAx>
+        <c:axId val="143910400"/>
+        <c:scaling>
+          <c:orientation val="minMax"/>
+        </c:scaling>
+        <c:axPos val="b"/>
+        <c:tickLblPos val="nextTo"/>
+        <c:crossAx val="143911936"/>
+        <c:crosses val="autoZero"/>
+        <c:auto val="1"/>
+        <c:lblAlgn val="ctr"/>
+        <c:lblOffset val="100"/>
+      </c:catAx>
+      <c:valAx>
+        <c:axId val="143911936"/>
+        <c:scaling>
+          <c:orientation val="minMax"/>
+        </c:scaling>
+        <c:axPos val="l"/>
+        <c:majorGridlines/>
+        <c:numFmt formatCode="#,##0_);\(#,##0\)" sourceLinked="0"/>
+        <c:tickLblPos val="nextTo"/>
+        <c:crossAx val="143910400"/>
+        <c:crosses val="autoZero"/>
+        <c:crossBetween val="between"/>
+      </c:valAx>
+    </c:plotArea>
+    <c:legend>
+      <c:legendPos val="r"/>
+    </c:legend>
+    <c:plotVisOnly val="1"/>
+  </c:chart>
+  <c:externalData r:id="rId1"/>
+</c:chartSpace>
+</file>
+
+<file path=word/charts/chart3.xml><?xml version="1.0" encoding="utf-8"?>
+<c:chartSpace xmlns:c="http://schemas.openxmlformats.org/drawingml/2006/chart" xmlns:a="http://schemas.openxmlformats.org/drawingml/2006/main" xmlns:r="http://schemas.openxmlformats.org/officeDocument/2006/relationships">
+  <c:date1904 val="1"/>
+  <c:lang val="zh-TW"/>
+  <c:chart>
+    <c:title>
+      <c:tx>
+        <c:rich>
+          <a:bodyPr/>
+          <a:lstStyle/>
+          <a:p>
+            <a:pPr>
+              <a:defRPr/>
+            </a:pPr>
+            <a:r>
+              <a:rPr lang="en-GB" altLang="zh-TW" sz="1800" b="1" i="0" baseline="0"/>
+              <a:t>Actual time spent against expected time spent</a:t>
+            </a:r>
+            <a:endParaRPr lang="zh-TW" altLang="zh-TW" sz="1800" b="1" i="0" baseline="0"/>
+          </a:p>
+        </c:rich>
+      </c:tx>
+    </c:title>
+    <c:plotArea>
+      <c:layout>
+        <c:manualLayout>
+          <c:layoutTarget val="inner"/>
+          <c:xMode val="edge"/>
+          <c:yMode val="edge"/>
+          <c:x val="4.4664249736624854E-2"/>
+          <c:y val="0.10486619079157168"/>
+          <c:w val="0.79970100132467781"/>
+          <c:h val="0.80228243432187851"/>
+        </c:manualLayout>
+      </c:layout>
+      <c:lineChart>
+        <c:grouping val="standard"/>
+        <c:ser>
+          <c:idx val="0"/>
+          <c:order val="0"/>
+          <c:tx>
+            <c:strRef>
+              <c:f>Sheet1!$I$38</c:f>
+              <c:strCache>
+                <c:ptCount val="1"/>
+                <c:pt idx="0">
+                  <c:v>Actual time spent</c:v>
+                </c:pt>
+              </c:strCache>
+            </c:strRef>
+          </c:tx>
+          <c:marker>
+            <c:symbol val="none"/>
+          </c:marker>
+          <c:dLbls>
+            <c:dLbl>
+              <c:idx val="0"/>
+              <c:layout>
+                <c:manualLayout>
+                  <c:x val="-1.6994978756276563E-2"/>
+                  <c:y val="2.2429906542056094E-2"/>
+                </c:manualLayout>
+              </c:layout>
+              <c:showVal val="1"/>
+            </c:dLbl>
+            <c:dLbl>
+              <c:idx val="1"/>
+              <c:layout>
+                <c:manualLayout>
+                  <c:x val="-3.0899961375048281E-3"/>
+                  <c:y val="-3.7383177570093511E-2"/>
+                </c:manualLayout>
+              </c:layout>
+              <c:showVal val="1"/>
+            </c:dLbl>
+            <c:dLbl>
+              <c:idx val="2"/>
+              <c:layout>
+                <c:manualLayout>
+                  <c:x val="-3.0899961375048584E-3"/>
+                  <c:y val="-3.4890965732087144E-2"/>
+                </c:manualLayout>
+              </c:layout>
+              <c:showVal val="1"/>
+            </c:dLbl>
+            <c:dLbl>
+              <c:idx val="3"/>
+              <c:layout>
+                <c:manualLayout>
+                  <c:x val="-2.1629972962533824E-2"/>
+                  <c:y val="-4.7352024922118485E-2"/>
+                </c:manualLayout>
+              </c:layout>
+              <c:showVal val="1"/>
+            </c:dLbl>
+            <c:dLbl>
+              <c:idx val="4"/>
+              <c:layout>
+                <c:manualLayout>
+                  <c:x val="-4.3117433276745581E-2"/>
+                  <c:y val="-3.7383203870981548E-2"/>
+                </c:manualLayout>
+              </c:layout>
+              <c:showVal val="1"/>
+            </c:dLbl>
+            <c:dLbl>
+              <c:idx val="5"/>
+              <c:layout>
+                <c:manualLayout>
+                  <c:x val="0"/>
+                  <c:y val="2.2429906542056094E-2"/>
+                </c:manualLayout>
+              </c:layout>
+              <c:showVal val="1"/>
+            </c:dLbl>
+            <c:dLbl>
+              <c:idx val="6"/>
+              <c:layout>
+                <c:manualLayout>
+                  <c:x val="4.6349942062572369E-3"/>
+                  <c:y val="2.2429906542056094E-2"/>
+                </c:manualLayout>
+              </c:layout>
+              <c:showVal val="1"/>
+            </c:dLbl>
+            <c:dLbl>
+              <c:idx val="7"/>
+              <c:layout>
+                <c:manualLayout>
+                  <c:x val="9.2699884125144842E-3"/>
+                  <c:y val="-1.4953271028037392E-2"/>
+                </c:manualLayout>
+              </c:layout>
+              <c:showVal val="1"/>
+            </c:dLbl>
+            <c:showVal val="1"/>
+          </c:dLbls>
+          <c:cat>
+            <c:strRef>
+              <c:f>Sheet1!$J$37:$S$37</c:f>
+              <c:strCache>
+                <c:ptCount val="10"/>
+                <c:pt idx="0">
+                  <c:v>Week 1</c:v>
+                </c:pt>
+                <c:pt idx="1">
+                  <c:v>Week 2</c:v>
+                </c:pt>
+                <c:pt idx="2">
+                  <c:v>Week 3</c:v>
+                </c:pt>
+                <c:pt idx="3">
+                  <c:v>Week 4</c:v>
+                </c:pt>
+                <c:pt idx="4">
+                  <c:v>Week 5</c:v>
+                </c:pt>
+                <c:pt idx="5">
+                  <c:v>Week 6</c:v>
+                </c:pt>
+                <c:pt idx="6">
+                  <c:v>Week 7 (11)</c:v>
+                </c:pt>
+                <c:pt idx="7">
+                  <c:v>Week 8 (12)</c:v>
+                </c:pt>
+                <c:pt idx="8">
+                  <c:v>Week 9 (13)</c:v>
+                </c:pt>
+                <c:pt idx="9">
+                  <c:v>Week 10 (14)</c:v>
+                </c:pt>
+              </c:strCache>
+            </c:strRef>
+          </c:cat>
+          <c:val>
+            <c:numRef>
+              <c:f>Sheet1!$J$38:$S$38</c:f>
+              <c:numCache>
+                <c:formatCode>General</c:formatCode>
+                <c:ptCount val="10"/>
+                <c:pt idx="0">
+                  <c:v>19.5</c:v>
+                </c:pt>
+                <c:pt idx="1">
+                  <c:v>26</c:v>
+                </c:pt>
+                <c:pt idx="2">
+                  <c:v>53.5</c:v>
+                </c:pt>
+                <c:pt idx="3">
+                  <c:v>69</c:v>
+                </c:pt>
+                <c:pt idx="4">
+                  <c:v>107.25</c:v>
+                </c:pt>
+                <c:pt idx="5">
+                  <c:v>113.25</c:v>
+                </c:pt>
+                <c:pt idx="6">
+                  <c:v>123.75</c:v>
+                </c:pt>
+                <c:pt idx="7">
+                  <c:v>151</c:v>
+                </c:pt>
+                <c:pt idx="8">
+                  <c:v>225.75</c:v>
+                </c:pt>
+                <c:pt idx="9">
+                  <c:v>316</c:v>
+                </c:pt>
+              </c:numCache>
+            </c:numRef>
+          </c:val>
+        </c:ser>
+        <c:ser>
+          <c:idx val="1"/>
+          <c:order val="1"/>
+          <c:tx>
+            <c:strRef>
+              <c:f>Sheet1!$I$39</c:f>
+              <c:strCache>
+                <c:ptCount val="1"/>
+                <c:pt idx="0">
+                  <c:v>Expected time spent</c:v>
+                </c:pt>
+              </c:strCache>
+            </c:strRef>
+          </c:tx>
+          <c:marker>
+            <c:symbol val="none"/>
+          </c:marker>
+          <c:dLbls>
+            <c:dLbl>
+              <c:idx val="0"/>
+              <c:layout>
+                <c:manualLayout>
+                  <c:x val="-1.3904982618771737E-2"/>
+                  <c:y val="-2.9906542056074799E-2"/>
+                </c:manualLayout>
+              </c:layout>
+              <c:showVal val="1"/>
+            </c:dLbl>
+            <c:dLbl>
+              <c:idx val="1"/>
+              <c:layout>
+                <c:manualLayout>
+                  <c:x val="-3.0899961375048281E-3"/>
+                  <c:y val="1.7445482866043617E-2"/>
+                </c:manualLayout>
+              </c:layout>
+              <c:showVal val="1"/>
+            </c:dLbl>
+            <c:dLbl>
+              <c:idx val="3"/>
+              <c:layout>
+                <c:manualLayout>
+                  <c:x val="1.544998068752414E-3"/>
+                  <c:y val="9.9688473520249295E-3"/>
+                </c:manualLayout>
+              </c:layout>
+              <c:showVal val="1"/>
+            </c:dLbl>
+            <c:dLbl>
+              <c:idx val="4"/>
+              <c:layout>
+                <c:manualLayout>
+                  <c:x val="4.634994206257236E-3"/>
+                  <c:y val="1.4953271028037396E-2"/>
+                </c:manualLayout>
+              </c:layout>
+              <c:showVal val="1"/>
+            </c:dLbl>
+            <c:dLbl>
+              <c:idx val="5"/>
+              <c:layout>
+                <c:manualLayout>
+                  <c:x val="-4.4804946689441363E-2"/>
+                  <c:y val="-4.5613035801626289E-2"/>
+                </c:manualLayout>
+              </c:layout>
+              <c:showVal val="1"/>
+            </c:dLbl>
+            <c:dLbl>
+              <c:idx val="6"/>
+              <c:layout>
+                <c:manualLayout>
+                  <c:x val="1.544998068752414E-3"/>
+                  <c:y val="1.4953271028037396E-2"/>
+                </c:manualLayout>
+              </c:layout>
+              <c:showVal val="1"/>
+            </c:dLbl>
+            <c:dLbl>
+              <c:idx val="7"/>
+              <c:layout>
+                <c:manualLayout>
+                  <c:x val="6.1799922750096605E-3"/>
+                  <c:y val="7.4766355140187006E-3"/>
+                </c:manualLayout>
+              </c:layout>
+              <c:showVal val="1"/>
+            </c:dLbl>
+            <c:dLbl>
+              <c:idx val="8"/>
+              <c:layout>
+                <c:manualLayout>
+                  <c:x val="4.634994206257236E-3"/>
+                  <c:y val="2.2429906542056097E-2"/>
+                </c:manualLayout>
+              </c:layout>
+              <c:showVal val="1"/>
+            </c:dLbl>
+            <c:showVal val="1"/>
+          </c:dLbls>
+          <c:cat>
+            <c:strRef>
+              <c:f>Sheet1!$J$37:$S$37</c:f>
+              <c:strCache>
+                <c:ptCount val="10"/>
+                <c:pt idx="0">
+                  <c:v>Week 1</c:v>
+                </c:pt>
+                <c:pt idx="1">
+                  <c:v>Week 2</c:v>
+                </c:pt>
+                <c:pt idx="2">
+                  <c:v>Week 3</c:v>
+                </c:pt>
+                <c:pt idx="3">
+                  <c:v>Week 4</c:v>
+                </c:pt>
+                <c:pt idx="4">
+                  <c:v>Week 5</c:v>
+                </c:pt>
+                <c:pt idx="5">
+                  <c:v>Week 6</c:v>
+                </c:pt>
+                <c:pt idx="6">
+                  <c:v>Week 7 (11)</c:v>
+                </c:pt>
+                <c:pt idx="7">
+                  <c:v>Week 8 (12)</c:v>
+                </c:pt>
+                <c:pt idx="8">
+                  <c:v>Week 9 (13)</c:v>
+                </c:pt>
+                <c:pt idx="9">
+                  <c:v>Week 10 (14)</c:v>
+                </c:pt>
+              </c:strCache>
+            </c:strRef>
+          </c:cat>
+          <c:val>
+            <c:numRef>
+              <c:f>Sheet1!$J$39:$S$39</c:f>
+              <c:numCache>
+                <c:formatCode>General</c:formatCode>
+                <c:ptCount val="10"/>
+                <c:pt idx="0">
+                  <c:v>21</c:v>
+                </c:pt>
+                <c:pt idx="1">
+                  <c:v>21.5</c:v>
+                </c:pt>
+                <c:pt idx="2">
+                  <c:v>33</c:v>
+                </c:pt>
+                <c:pt idx="3">
+                  <c:v>66</c:v>
+                </c:pt>
+                <c:pt idx="4">
+                  <c:v>97</c:v>
+                </c:pt>
+                <c:pt idx="5">
+                  <c:v>119</c:v>
+                </c:pt>
+                <c:pt idx="6">
+                  <c:v>276</c:v>
+                </c:pt>
+                <c:pt idx="7">
+                  <c:v>314</c:v>
+                </c:pt>
+                <c:pt idx="8">
+                  <c:v>347</c:v>
+                </c:pt>
+                <c:pt idx="9">
+                  <c:v>356</c:v>
+                </c:pt>
+              </c:numCache>
+            </c:numRef>
+          </c:val>
+        </c:ser>
+        <c:marker val="1"/>
+        <c:axId val="144336384"/>
+        <c:axId val="145965056"/>
+      </c:lineChart>
+      <c:catAx>
+        <c:axId val="144336384"/>
+        <c:scaling>
+          <c:orientation val="minMax"/>
+        </c:scaling>
+        <c:axPos val="b"/>
+        <c:tickLblPos val="nextTo"/>
+        <c:crossAx val="145965056"/>
+        <c:crosses val="autoZero"/>
+        <c:auto val="1"/>
+        <c:lblAlgn val="ctr"/>
+        <c:lblOffset val="100"/>
+      </c:catAx>
+      <c:valAx>
+        <c:axId val="145965056"/>
+        <c:scaling>
+          <c:orientation val="minMax"/>
+        </c:scaling>
+        <c:axPos val="l"/>
+        <c:majorGridlines/>
+        <c:numFmt formatCode="General" sourceLinked="1"/>
+        <c:tickLblPos val="nextTo"/>
+        <c:crossAx val="144336384"/>
+        <c:crosses val="autoZero"/>
+        <c:crossBetween val="between"/>
+      </c:valAx>
+    </c:plotArea>
+    <c:legend>
+      <c:legendPos val="r"/>
+      <c:layout>
+        <c:manualLayout>
+          <c:xMode val="edge"/>
+          <c:yMode val="edge"/>
+          <c:x val="0.84662881873308182"/>
+          <c:y val="0.42374979763043641"/>
+          <c:w val="0.14111371658479993"/>
+          <c:h val="0.31848480072943008"/>
+        </c:manualLayout>
+      </c:layout>
+    </c:legend>
+    <c:plotVisOnly val="1"/>
+  </c:chart>
+  <c:externalData r:id="rId1"/>
+</c:chartSpace>
+</file>
+
 <file path=word/theme/theme1.xml><?xml version="1.0" encoding="utf-8"?>
 <a:theme xmlns:a="http://schemas.openxmlformats.org/drawingml/2006/main" name="Office 佈景主題">
   <a:themeElements>

</xml_diff>

<commit_message>
* Updated Graphs.xlsx, Time Management Account.docx and Time spent per member per week and activity_2PageVersion.docx
</commit_message>
<xml_diff>
--- a/doc/End of Project Report/Time Management Account.docx
+++ b/doc/End of Project Report/Time Management Account.docx
@@ -449,21 +449,427 @@
         <w:tc>
           <w:tcPr>
             <w:tcW w:w="887" w:type="dxa"/>
+          </w:tcPr>
+          <w:p>
+            <w:pPr>
+              <w:jc w:val="center"/>
+              <w:rPr>
+                <w:shd w:val="clear" w:color="auto" w:fill="FFFFFF"/>
+              </w:rPr>
+            </w:pPr>
+            <w:r>
+              <w:rPr>
+                <w:shd w:val="clear" w:color="auto" w:fill="FFFFFF"/>
+              </w:rPr>
+              <w:t>5</w:t>
+            </w:r>
+          </w:p>
+        </w:tc>
+        <w:tc>
+          <w:tcPr>
+            <w:tcW w:w="989" w:type="dxa"/>
+          </w:tcPr>
+          <w:p>
+            <w:pPr>
+              <w:jc w:val="center"/>
+              <w:rPr>
+                <w:shd w:val="clear" w:color="auto" w:fill="FFFFFF"/>
+              </w:rPr>
+            </w:pPr>
+            <w:r>
+              <w:rPr>
+                <w:shd w:val="clear" w:color="auto" w:fill="FFFFFF"/>
+              </w:rPr>
+              <w:t>5</w:t>
+            </w:r>
+          </w:p>
+        </w:tc>
+        <w:tc>
+          <w:tcPr>
+            <w:tcW w:w="688" w:type="dxa"/>
+          </w:tcPr>
+          <w:p>
+            <w:pPr>
+              <w:jc w:val="center"/>
+              <w:rPr>
+                <w:shd w:val="clear" w:color="auto" w:fill="FFFFFF"/>
+              </w:rPr>
+            </w:pPr>
+            <w:r>
+              <w:rPr>
+                <w:shd w:val="clear" w:color="auto" w:fill="FFFFFF"/>
+              </w:rPr>
+              <w:t>3.5</w:t>
+            </w:r>
+          </w:p>
+        </w:tc>
+        <w:tc>
+          <w:tcPr>
+            <w:tcW w:w="756" w:type="dxa"/>
+          </w:tcPr>
+          <w:p>
+            <w:pPr>
+              <w:jc w:val="center"/>
+              <w:rPr>
+                <w:shd w:val="clear" w:color="auto" w:fill="FFFFFF"/>
+              </w:rPr>
+            </w:pPr>
+            <w:r>
+              <w:rPr>
+                <w:shd w:val="clear" w:color="auto" w:fill="FFFFFF"/>
+              </w:rPr>
+              <w:t>3</w:t>
+            </w:r>
+          </w:p>
+        </w:tc>
+        <w:tc>
+          <w:tcPr>
+            <w:tcW w:w="799" w:type="dxa"/>
+          </w:tcPr>
+          <w:p>
+            <w:pPr>
+              <w:jc w:val="center"/>
+              <w:rPr>
+                <w:shd w:val="clear" w:color="auto" w:fill="FFFFFF"/>
+              </w:rPr>
+            </w:pPr>
+            <w:r>
+              <w:rPr>
+                <w:shd w:val="clear" w:color="auto" w:fill="FFFFFF"/>
+              </w:rPr>
+              <w:t>3</w:t>
+            </w:r>
+          </w:p>
+        </w:tc>
+      </w:tr>
+      <w:tr>
+        <w:tc>
+          <w:tcPr>
+            <w:tcW w:w="548" w:type="dxa"/>
             <w:vAlign w:val="center"/>
           </w:tcPr>
           <w:p>
             <w:pPr>
-              <w:spacing w:after="0"/>
-              <w:jc w:val="center"/>
-              <w:rPr>
-                <w:shd w:val="clear" w:color="auto" w:fill="FFFFFF"/>
-              </w:rPr>
-            </w:pPr>
-            <w:r>
-              <w:rPr>
-                <w:shd w:val="clear" w:color="auto" w:fill="FFFFFF"/>
-              </w:rPr>
-              <w:t>5</w:t>
+              <w:spacing w:after="0" w:line="240" w:lineRule="auto"/>
+              <w:rPr>
+                <w:rFonts w:ascii="Verdana" w:eastAsiaTheme="minorEastAsia" w:hAnsi="Verdana"/>
+                <w:sz w:val="18"/>
+                <w:shd w:val="clear" w:color="auto" w:fill="FFFFFF"/>
+                <w:lang w:eastAsia="zh-TW"/>
+              </w:rPr>
+            </w:pPr>
+            <w:r>
+              <w:rPr>
+                <w:rFonts w:ascii="Verdana" w:eastAsiaTheme="minorEastAsia" w:hAnsi="Verdana" w:hint="eastAsia"/>
+                <w:sz w:val="18"/>
+                <w:shd w:val="clear" w:color="auto" w:fill="FFFFFF"/>
+                <w:lang w:eastAsia="zh-TW"/>
+              </w:rPr>
+              <w:t>7</w:t>
+            </w:r>
+          </w:p>
+        </w:tc>
+        <w:tc>
+          <w:tcPr>
+            <w:tcW w:w="1614" w:type="dxa"/>
+          </w:tcPr>
+          <w:p>
+            <w:pPr>
+              <w:spacing w:after="0" w:line="240" w:lineRule="auto"/>
+              <w:rPr>
+                <w:rFonts w:ascii="Verdana" w:eastAsiaTheme="minorEastAsia" w:hAnsi="Verdana"/>
+                <w:sz w:val="18"/>
+                <w:shd w:val="clear" w:color="auto" w:fill="FFFFFF"/>
+                <w:lang w:eastAsia="zh-TW"/>
+              </w:rPr>
+            </w:pPr>
+            <w:r>
+              <w:rPr>
+                <w:rFonts w:ascii="Verdana" w:eastAsiaTheme="minorEastAsia" w:hAnsi="Verdana" w:hint="eastAsia"/>
+                <w:sz w:val="18"/>
+                <w:shd w:val="clear" w:color="auto" w:fill="FFFFFF"/>
+                <w:lang w:eastAsia="zh-TW"/>
+              </w:rPr>
+              <w:t>Analysis, Design and Testing</w:t>
+            </w:r>
+          </w:p>
+        </w:tc>
+        <w:tc>
+          <w:tcPr>
+            <w:tcW w:w="1280" w:type="dxa"/>
+            <w:vAlign w:val="center"/>
+          </w:tcPr>
+          <w:p>
+            <w:pPr>
+              <w:spacing w:after="0" w:line="240" w:lineRule="auto"/>
+              <w:jc w:val="center"/>
+              <w:rPr>
+                <w:rFonts w:eastAsiaTheme="minorEastAsia"/>
+                <w:shd w:val="clear" w:color="auto" w:fill="FFFFFF"/>
+                <w:lang w:eastAsia="zh-TW"/>
+              </w:rPr>
+            </w:pPr>
+            <w:r>
+              <w:rPr>
+                <w:rFonts w:eastAsiaTheme="minorEastAsia"/>
+                <w:shd w:val="clear" w:color="auto" w:fill="FFFFFF"/>
+                <w:lang w:eastAsia="zh-TW"/>
+              </w:rPr>
+              <w:t>38</w:t>
+            </w:r>
+          </w:p>
+        </w:tc>
+        <w:tc>
+          <w:tcPr>
+            <w:tcW w:w="1711" w:type="dxa"/>
+            <w:vAlign w:val="center"/>
+          </w:tcPr>
+          <w:p>
+            <w:pPr>
+              <w:spacing w:after="0" w:line="240" w:lineRule="auto"/>
+              <w:jc w:val="center"/>
+              <w:rPr>
+                <w:rFonts w:eastAsiaTheme="minorEastAsia"/>
+                <w:shd w:val="clear" w:color="auto" w:fill="FFFFFF"/>
+                <w:lang w:eastAsia="zh-TW"/>
+              </w:rPr>
+            </w:pPr>
+            <w:r>
+              <w:rPr>
+                <w:rFonts w:eastAsiaTheme="minorEastAsia" w:hint="eastAsia"/>
+                <w:shd w:val="clear" w:color="auto" w:fill="FFFFFF"/>
+                <w:lang w:eastAsia="zh-TW"/>
+              </w:rPr>
+              <w:t>45.5</w:t>
+            </w:r>
+          </w:p>
+        </w:tc>
+        <w:tc>
+          <w:tcPr>
+            <w:tcW w:w="887" w:type="dxa"/>
+          </w:tcPr>
+          <w:p>
+            <w:pPr>
+              <w:jc w:val="center"/>
+              <w:rPr>
+                <w:shd w:val="clear" w:color="auto" w:fill="FFFFFF"/>
+              </w:rPr>
+            </w:pPr>
+            <w:r>
+              <w:rPr>
+                <w:shd w:val="clear" w:color="auto" w:fill="FFFFFF"/>
+              </w:rPr>
+              <w:t>1</w:t>
+            </w:r>
+            <w:r>
+              <w:rPr>
+                <w:rFonts w:hint="eastAsia"/>
+                <w:shd w:val="clear" w:color="auto" w:fill="FFFFFF"/>
+              </w:rPr>
+              <w:t>8</w:t>
+            </w:r>
+          </w:p>
+        </w:tc>
+        <w:tc>
+          <w:tcPr>
+            <w:tcW w:w="989" w:type="dxa"/>
+          </w:tcPr>
+          <w:p>
+            <w:pPr>
+              <w:jc w:val="center"/>
+              <w:rPr>
+                <w:shd w:val="clear" w:color="auto" w:fill="FFFFFF"/>
+              </w:rPr>
+            </w:pPr>
+            <w:r>
+              <w:rPr>
+                <w:rFonts w:hint="eastAsia"/>
+                <w:shd w:val="clear" w:color="auto" w:fill="FFFFFF"/>
+              </w:rPr>
+              <w:t>7</w:t>
+            </w:r>
+          </w:p>
+        </w:tc>
+        <w:tc>
+          <w:tcPr>
+            <w:tcW w:w="688" w:type="dxa"/>
+          </w:tcPr>
+          <w:p>
+            <w:pPr>
+              <w:jc w:val="center"/>
+              <w:rPr>
+                <w:shd w:val="clear" w:color="auto" w:fill="FFFFFF"/>
+              </w:rPr>
+            </w:pPr>
+            <w:r>
+              <w:rPr>
+                <w:rFonts w:hint="eastAsia"/>
+                <w:shd w:val="clear" w:color="auto" w:fill="FFFFFF"/>
+              </w:rPr>
+              <w:t>8.75</w:t>
+            </w:r>
+          </w:p>
+        </w:tc>
+        <w:tc>
+          <w:tcPr>
+            <w:tcW w:w="756" w:type="dxa"/>
+          </w:tcPr>
+          <w:p>
+            <w:pPr>
+              <w:jc w:val="center"/>
+              <w:rPr>
+                <w:shd w:val="clear" w:color="auto" w:fill="FFFFFF"/>
+              </w:rPr>
+            </w:pPr>
+            <w:r>
+              <w:rPr>
+                <w:rFonts w:hint="eastAsia"/>
+                <w:shd w:val="clear" w:color="auto" w:fill="FFFFFF"/>
+              </w:rPr>
+              <w:t>8.5</w:t>
+            </w:r>
+          </w:p>
+        </w:tc>
+        <w:tc>
+          <w:tcPr>
+            <w:tcW w:w="799" w:type="dxa"/>
+          </w:tcPr>
+          <w:p>
+            <w:pPr>
+              <w:jc w:val="center"/>
+              <w:rPr>
+                <w:shd w:val="clear" w:color="auto" w:fill="FFFFFF"/>
+              </w:rPr>
+            </w:pPr>
+            <w:r>
+              <w:rPr>
+                <w:rFonts w:hint="eastAsia"/>
+                <w:shd w:val="clear" w:color="auto" w:fill="FFFFFF"/>
+              </w:rPr>
+              <w:t>3.25</w:t>
+            </w:r>
+          </w:p>
+        </w:tc>
+      </w:tr>
+      <w:tr>
+        <w:tc>
+          <w:tcPr>
+            <w:tcW w:w="548" w:type="dxa"/>
+            <w:vAlign w:val="center"/>
+          </w:tcPr>
+          <w:p>
+            <w:pPr>
+              <w:spacing w:after="0" w:line="240" w:lineRule="auto"/>
+              <w:rPr>
+                <w:rFonts w:ascii="Verdana" w:eastAsiaTheme="minorEastAsia" w:hAnsi="Verdana"/>
+                <w:sz w:val="18"/>
+                <w:shd w:val="clear" w:color="auto" w:fill="FFFFFF"/>
+                <w:lang w:eastAsia="zh-TW"/>
+              </w:rPr>
+            </w:pPr>
+            <w:r>
+              <w:rPr>
+                <w:rFonts w:ascii="Verdana" w:eastAsiaTheme="minorEastAsia" w:hAnsi="Verdana" w:hint="eastAsia"/>
+                <w:sz w:val="18"/>
+                <w:shd w:val="clear" w:color="auto" w:fill="FFFFFF"/>
+                <w:lang w:eastAsia="zh-TW"/>
+              </w:rPr>
+              <w:t>16</w:t>
+            </w:r>
+          </w:p>
+        </w:tc>
+        <w:tc>
+          <w:tcPr>
+            <w:tcW w:w="1614" w:type="dxa"/>
+          </w:tcPr>
+          <w:p>
+            <w:pPr>
+              <w:spacing w:after="0" w:line="240" w:lineRule="auto"/>
+              <w:rPr>
+                <w:rFonts w:ascii="Verdana" w:eastAsiaTheme="minorEastAsia" w:hAnsi="Verdana"/>
+                <w:sz w:val="18"/>
+                <w:shd w:val="clear" w:color="auto" w:fill="FFFFFF"/>
+                <w:lang w:eastAsia="zh-TW"/>
+              </w:rPr>
+            </w:pPr>
+            <w:r>
+              <w:rPr>
+                <w:rFonts w:ascii="Verdana" w:eastAsiaTheme="minorEastAsia" w:hAnsi="Verdana" w:hint="eastAsia"/>
+                <w:sz w:val="18"/>
+                <w:shd w:val="clear" w:color="auto" w:fill="FFFFFF"/>
+                <w:lang w:eastAsia="zh-TW"/>
+              </w:rPr>
+              <w:t>Programming</w:t>
+            </w:r>
+          </w:p>
+        </w:tc>
+        <w:tc>
+          <w:tcPr>
+            <w:tcW w:w="1280" w:type="dxa"/>
+            <w:vAlign w:val="center"/>
+          </w:tcPr>
+          <w:p>
+            <w:pPr>
+              <w:spacing w:after="0" w:line="240" w:lineRule="auto"/>
+              <w:jc w:val="center"/>
+              <w:rPr>
+                <w:rFonts w:eastAsiaTheme="minorEastAsia"/>
+                <w:shd w:val="clear" w:color="auto" w:fill="FFFFFF"/>
+                <w:lang w:eastAsia="zh-TW"/>
+              </w:rPr>
+            </w:pPr>
+            <w:r>
+              <w:rPr>
+                <w:rFonts w:eastAsiaTheme="minorEastAsia"/>
+                <w:shd w:val="clear" w:color="auto" w:fill="FFFFFF"/>
+                <w:lang w:eastAsia="zh-TW"/>
+              </w:rPr>
+              <w:t>180</w:t>
+            </w:r>
+          </w:p>
+        </w:tc>
+        <w:tc>
+          <w:tcPr>
+            <w:tcW w:w="1711" w:type="dxa"/>
+            <w:vAlign w:val="center"/>
+          </w:tcPr>
+          <w:p>
+            <w:pPr>
+              <w:spacing w:after="0" w:line="240" w:lineRule="auto"/>
+              <w:jc w:val="center"/>
+              <w:rPr>
+                <w:rFonts w:eastAsiaTheme="minorEastAsia"/>
+                <w:shd w:val="clear" w:color="auto" w:fill="FFFFFF"/>
+                <w:lang w:eastAsia="zh-TW"/>
+              </w:rPr>
+            </w:pPr>
+            <w:r>
+              <w:rPr>
+                <w:rFonts w:eastAsiaTheme="minorEastAsia" w:hint="eastAsia"/>
+                <w:shd w:val="clear" w:color="auto" w:fill="FFFFFF"/>
+                <w:lang w:eastAsia="zh-TW"/>
+              </w:rPr>
+              <w:t>122.75</w:t>
+            </w:r>
+          </w:p>
+        </w:tc>
+        <w:tc>
+          <w:tcPr>
+            <w:tcW w:w="887" w:type="dxa"/>
+            <w:vAlign w:val="center"/>
+          </w:tcPr>
+          <w:p>
+            <w:pPr>
+              <w:jc w:val="center"/>
+              <w:rPr>
+                <w:rFonts w:eastAsia="PMingLiU"/>
+              </w:rPr>
+            </w:pPr>
+            <w:r>
+              <w:rPr>
+                <w:rFonts w:eastAsia="PMingLiU" w:hint="eastAsia"/>
+              </w:rPr>
+              <w:t>36.25</w:t>
             </w:r>
           </w:p>
         </w:tc>
@@ -474,17 +880,16 @@
           </w:tcPr>
           <w:p>
             <w:pPr>
-              <w:spacing w:after="0"/>
-              <w:jc w:val="center"/>
-              <w:rPr>
-                <w:shd w:val="clear" w:color="auto" w:fill="FFFFFF"/>
-              </w:rPr>
-            </w:pPr>
-            <w:r>
-              <w:rPr>
-                <w:shd w:val="clear" w:color="auto" w:fill="FFFFFF"/>
-              </w:rPr>
-              <w:t>5</w:t>
+              <w:jc w:val="center"/>
+              <w:rPr>
+                <w:rFonts w:eastAsia="PMingLiU"/>
+              </w:rPr>
+            </w:pPr>
+            <w:r>
+              <w:rPr>
+                <w:rFonts w:eastAsia="PMingLiU" w:hint="eastAsia"/>
+              </w:rPr>
+              <w:t>24</w:t>
             </w:r>
           </w:p>
         </w:tc>
@@ -495,17 +900,16 @@
           </w:tcPr>
           <w:p>
             <w:pPr>
-              <w:spacing w:after="0"/>
-              <w:jc w:val="center"/>
-              <w:rPr>
-                <w:shd w:val="clear" w:color="auto" w:fill="FFFFFF"/>
-              </w:rPr>
-            </w:pPr>
-            <w:r>
-              <w:rPr>
-                <w:shd w:val="clear" w:color="auto" w:fill="FFFFFF"/>
-              </w:rPr>
-              <w:t>3.5</w:t>
+              <w:jc w:val="center"/>
+              <w:rPr>
+                <w:rFonts w:eastAsia="PMingLiU"/>
+              </w:rPr>
+            </w:pPr>
+            <w:r>
+              <w:rPr>
+                <w:rFonts w:eastAsia="PMingLiU" w:hint="eastAsia"/>
+              </w:rPr>
+              <w:t>24.5</w:t>
             </w:r>
           </w:p>
         </w:tc>
@@ -516,17 +920,16 @@
           </w:tcPr>
           <w:p>
             <w:pPr>
-              <w:spacing w:after="0"/>
-              <w:jc w:val="center"/>
-              <w:rPr>
-                <w:shd w:val="clear" w:color="auto" w:fill="FFFFFF"/>
-              </w:rPr>
-            </w:pPr>
-            <w:r>
-              <w:rPr>
-                <w:shd w:val="clear" w:color="auto" w:fill="FFFFFF"/>
-              </w:rPr>
-              <w:t>3</w:t>
+              <w:jc w:val="center"/>
+              <w:rPr>
+                <w:rFonts w:eastAsia="PMingLiU"/>
+              </w:rPr>
+            </w:pPr>
+            <w:r>
+              <w:rPr>
+                <w:rFonts w:eastAsia="PMingLiU" w:hint="eastAsia"/>
+              </w:rPr>
+              <w:t>19.5</w:t>
             </w:r>
           </w:p>
         </w:tc>
@@ -537,17 +940,16 @@
           </w:tcPr>
           <w:p>
             <w:pPr>
-              <w:spacing w:after="0"/>
-              <w:jc w:val="center"/>
-              <w:rPr>
-                <w:shd w:val="clear" w:color="auto" w:fill="FFFFFF"/>
-              </w:rPr>
-            </w:pPr>
-            <w:r>
-              <w:rPr>
-                <w:shd w:val="clear" w:color="auto" w:fill="FFFFFF"/>
-              </w:rPr>
-              <w:t>3</w:t>
+              <w:jc w:val="center"/>
+              <w:rPr>
+                <w:rFonts w:eastAsia="PMingLiU"/>
+              </w:rPr>
+            </w:pPr>
+            <w:r>
+              <w:rPr>
+                <w:rFonts w:eastAsia="PMingLiU" w:hint="eastAsia"/>
+              </w:rPr>
+              <w:t>18.5</w:t>
             </w:r>
           </w:p>
         </w:tc>
@@ -575,7 +977,7 @@
                 <w:shd w:val="clear" w:color="auto" w:fill="FFFFFF"/>
                 <w:lang w:eastAsia="zh-TW"/>
               </w:rPr>
-              <w:t>7</w:t>
+              <w:t>21</w:t>
             </w:r>
           </w:p>
         </w:tc>
@@ -600,8 +1002,185 @@
                 <w:shd w:val="clear" w:color="auto" w:fill="FFFFFF"/>
                 <w:lang w:eastAsia="zh-TW"/>
               </w:rPr>
-              <w:t xml:space="preserve">Analysis, Design </w:t>
-            </w:r>
+              <w:t>Testing</w:t>
+            </w:r>
+          </w:p>
+        </w:tc>
+        <w:tc>
+          <w:tcPr>
+            <w:tcW w:w="1280" w:type="dxa"/>
+            <w:vAlign w:val="center"/>
+          </w:tcPr>
+          <w:p>
+            <w:pPr>
+              <w:spacing w:after="0" w:line="240" w:lineRule="auto"/>
+              <w:jc w:val="center"/>
+              <w:rPr>
+                <w:rFonts w:eastAsiaTheme="minorEastAsia"/>
+                <w:shd w:val="clear" w:color="auto" w:fill="FFFFFF"/>
+                <w:lang w:eastAsia="zh-TW"/>
+              </w:rPr>
+            </w:pPr>
+            <w:r>
+              <w:rPr>
+                <w:rFonts w:eastAsiaTheme="minorEastAsia"/>
+                <w:shd w:val="clear" w:color="auto" w:fill="FFFFFF"/>
+                <w:lang w:eastAsia="zh-TW"/>
+              </w:rPr>
+              <w:t>40</w:t>
+            </w:r>
+          </w:p>
+        </w:tc>
+        <w:tc>
+          <w:tcPr>
+            <w:tcW w:w="1711" w:type="dxa"/>
+            <w:vAlign w:val="center"/>
+          </w:tcPr>
+          <w:p>
+            <w:pPr>
+              <w:spacing w:after="0" w:line="240" w:lineRule="auto"/>
+              <w:jc w:val="center"/>
+              <w:rPr>
+                <w:rFonts w:eastAsiaTheme="minorEastAsia"/>
+                <w:shd w:val="clear" w:color="auto" w:fill="FFFFFF"/>
+                <w:lang w:eastAsia="zh-TW"/>
+              </w:rPr>
+            </w:pPr>
+            <w:r>
+              <w:rPr>
+                <w:rFonts w:eastAsiaTheme="minorEastAsia" w:hint="eastAsia"/>
+                <w:shd w:val="clear" w:color="auto" w:fill="FFFFFF"/>
+                <w:lang w:eastAsia="zh-TW"/>
+              </w:rPr>
+              <w:t>35</w:t>
+            </w:r>
+            <w:r>
+              <w:rPr>
+                <w:rFonts w:eastAsiaTheme="minorEastAsia" w:hint="eastAsia"/>
+                <w:shd w:val="clear" w:color="auto" w:fill="FFFFFF"/>
+                <w:lang w:eastAsia="zh-TW"/>
+              </w:rPr>
+              <w:t>.75</w:t>
+            </w:r>
+          </w:p>
+        </w:tc>
+        <w:tc>
+          <w:tcPr>
+            <w:tcW w:w="887" w:type="dxa"/>
+            <w:vAlign w:val="center"/>
+          </w:tcPr>
+          <w:p>
+            <w:pPr>
+              <w:jc w:val="center"/>
+              <w:rPr>
+                <w:rFonts w:eastAsia="PMingLiU"/>
+              </w:rPr>
+            </w:pPr>
+            <w:r>
+              <w:rPr>
+                <w:rFonts w:eastAsia="PMingLiU" w:hint="eastAsia"/>
+              </w:rPr>
+              <w:t>6</w:t>
+            </w:r>
+          </w:p>
+        </w:tc>
+        <w:tc>
+          <w:tcPr>
+            <w:tcW w:w="989" w:type="dxa"/>
+            <w:vAlign w:val="center"/>
+          </w:tcPr>
+          <w:p>
+            <w:pPr>
+              <w:jc w:val="center"/>
+              <w:rPr>
+                <w:rFonts w:eastAsia="PMingLiU"/>
+              </w:rPr>
+            </w:pPr>
+            <w:r>
+              <w:rPr>
+                <w:rFonts w:eastAsia="PMingLiU" w:hint="eastAsia"/>
+              </w:rPr>
+              <w:t>7</w:t>
+            </w:r>
+          </w:p>
+        </w:tc>
+        <w:tc>
+          <w:tcPr>
+            <w:tcW w:w="688" w:type="dxa"/>
+            <w:vAlign w:val="center"/>
+          </w:tcPr>
+          <w:p>
+            <w:pPr>
+              <w:jc w:val="center"/>
+              <w:rPr>
+                <w:rFonts w:eastAsia="PMingLiU"/>
+              </w:rPr>
+            </w:pPr>
+            <w:r>
+              <w:rPr>
+                <w:rFonts w:eastAsia="PMingLiU" w:hint="eastAsia"/>
+              </w:rPr>
+              <w:t>4.75</w:t>
+            </w:r>
+          </w:p>
+        </w:tc>
+        <w:tc>
+          <w:tcPr>
+            <w:tcW w:w="756" w:type="dxa"/>
+            <w:vAlign w:val="center"/>
+          </w:tcPr>
+          <w:p>
+            <w:pPr>
+              <w:jc w:val="center"/>
+              <w:rPr>
+                <w:rFonts w:eastAsia="PMingLiU"/>
+              </w:rPr>
+            </w:pPr>
+            <w:r>
+              <w:rPr>
+                <w:rFonts w:eastAsia="PMingLiU" w:hint="eastAsia"/>
+              </w:rPr>
+              <w:t>9</w:t>
+            </w:r>
+          </w:p>
+        </w:tc>
+        <w:tc>
+          <w:tcPr>
+            <w:tcW w:w="799" w:type="dxa"/>
+            <w:vAlign w:val="center"/>
+          </w:tcPr>
+          <w:p>
+            <w:pPr>
+              <w:jc w:val="center"/>
+              <w:rPr>
+                <w:rFonts w:eastAsia="PMingLiU"/>
+              </w:rPr>
+            </w:pPr>
+            <w:r>
+              <w:rPr>
+                <w:rFonts w:eastAsia="PMingLiU" w:hint="eastAsia"/>
+              </w:rPr>
+              <w:t>9</w:t>
+            </w:r>
+          </w:p>
+        </w:tc>
+      </w:tr>
+      <w:tr>
+        <w:tc>
+          <w:tcPr>
+            <w:tcW w:w="548" w:type="dxa"/>
+            <w:vAlign w:val="center"/>
+          </w:tcPr>
+          <w:p>
+            <w:pPr>
+              <w:spacing w:after="0" w:line="240" w:lineRule="auto"/>
+              <w:rPr>
+                <w:rFonts w:ascii="Verdana" w:eastAsiaTheme="minorEastAsia" w:hAnsi="Verdana"/>
+                <w:sz w:val="18"/>
+                <w:shd w:val="clear" w:color="auto" w:fill="FFFFFF"/>
+                <w:lang w:eastAsia="zh-TW"/>
+              </w:rPr>
+            </w:pPr>
             <w:r>
               <w:rPr>
                 <w:rFonts w:ascii="Verdana" w:eastAsiaTheme="minorEastAsia" w:hAnsi="Verdana" w:hint="eastAsia"/>
@@ -609,7 +1188,32 @@
                 <w:shd w:val="clear" w:color="auto" w:fill="FFFFFF"/>
                 <w:lang w:eastAsia="zh-TW"/>
               </w:rPr>
-              <w:t>and Testing</w:t>
+              <w:t>24</w:t>
+            </w:r>
+          </w:p>
+        </w:tc>
+        <w:tc>
+          <w:tcPr>
+            <w:tcW w:w="1614" w:type="dxa"/>
+          </w:tcPr>
+          <w:p>
+            <w:pPr>
+              <w:spacing w:after="0" w:line="240" w:lineRule="auto"/>
+              <w:rPr>
+                <w:rFonts w:ascii="Verdana" w:eastAsiaTheme="minorEastAsia" w:hAnsi="Verdana"/>
+                <w:sz w:val="18"/>
+                <w:shd w:val="clear" w:color="auto" w:fill="FFFFFF"/>
+                <w:lang w:eastAsia="zh-TW"/>
+              </w:rPr>
+            </w:pPr>
+            <w:r>
+              <w:rPr>
+                <w:rFonts w:ascii="Verdana" w:eastAsiaTheme="minorEastAsia" w:hAnsi="Verdana" w:hint="eastAsia"/>
+                <w:sz w:val="18"/>
+                <w:shd w:val="clear" w:color="auto" w:fill="FFFFFF"/>
+                <w:lang w:eastAsia="zh-TW"/>
+              </w:rPr>
+              <w:t>First Presentation</w:t>
             </w:r>
           </w:p>
         </w:tc>
@@ -634,7 +1238,7 @@
                 <w:shd w:val="clear" w:color="auto" w:fill="FFFFFF"/>
                 <w:lang w:eastAsia="zh-TW"/>
               </w:rPr>
-              <w:t>38</w:t>
+              <w:t>30</w:t>
             </w:r>
           </w:p>
         </w:tc>
@@ -655,11 +1259,11 @@
             </w:pPr>
             <w:r>
               <w:rPr>
-                <w:rFonts w:eastAsiaTheme="minorEastAsia" w:hint="eastAsia"/>
-                <w:shd w:val="clear" w:color="auto" w:fill="FFFFFF"/>
-                <w:lang w:eastAsia="zh-TW"/>
-              </w:rPr>
-              <w:t>43</w:t>
+                <w:rFonts w:eastAsiaTheme="minorEastAsia"/>
+                <w:shd w:val="clear" w:color="auto" w:fill="FFFFFF"/>
+                <w:lang w:eastAsia="zh-TW"/>
+              </w:rPr>
+              <w:t>30</w:t>
             </w:r>
           </w:p>
         </w:tc>
@@ -670,24 +1274,16 @@
           </w:tcPr>
           <w:p>
             <w:pPr>
-              <w:spacing w:after="0"/>
-              <w:jc w:val="center"/>
-              <w:rPr>
-                <w:shd w:val="clear" w:color="auto" w:fill="FFFFFF"/>
-              </w:rPr>
-            </w:pPr>
-            <w:r>
-              <w:rPr>
-                <w:shd w:val="clear" w:color="auto" w:fill="FFFFFF"/>
-              </w:rPr>
-              <w:t>1</w:t>
-            </w:r>
-            <w:r>
-              <w:rPr>
-                <w:rFonts w:hint="eastAsia"/>
-                <w:shd w:val="clear" w:color="auto" w:fill="FFFFFF"/>
-              </w:rPr>
-              <w:t>8</w:t>
+              <w:jc w:val="center"/>
+              <w:rPr>
+                <w:rFonts w:eastAsia="PMingLiU"/>
+              </w:rPr>
+            </w:pPr>
+            <w:r>
+              <w:rPr>
+                <w:rFonts w:eastAsia="PMingLiU" w:hint="eastAsia"/>
+              </w:rPr>
+              <w:t>6</w:t>
             </w:r>
           </w:p>
         </w:tc>
@@ -698,18 +1294,16 @@
           </w:tcPr>
           <w:p>
             <w:pPr>
-              <w:spacing w:after="0"/>
-              <w:jc w:val="center"/>
-              <w:rPr>
-                <w:shd w:val="clear" w:color="auto" w:fill="FFFFFF"/>
-              </w:rPr>
-            </w:pPr>
-            <w:r>
-              <w:rPr>
-                <w:rFonts w:hint="eastAsia"/>
-                <w:shd w:val="clear" w:color="auto" w:fill="FFFFFF"/>
-              </w:rPr>
-              <w:t>4.5</w:t>
+              <w:jc w:val="center"/>
+              <w:rPr>
+                <w:rFonts w:eastAsia="PMingLiU"/>
+              </w:rPr>
+            </w:pPr>
+            <w:r>
+              <w:rPr>
+                <w:rFonts w:eastAsia="PMingLiU" w:hint="eastAsia"/>
+              </w:rPr>
+              <w:t>6</w:t>
             </w:r>
           </w:p>
         </w:tc>
@@ -720,18 +1314,16 @@
           </w:tcPr>
           <w:p>
             <w:pPr>
-              <w:spacing w:after="0"/>
-              <w:jc w:val="center"/>
-              <w:rPr>
-                <w:shd w:val="clear" w:color="auto" w:fill="FFFFFF"/>
-              </w:rPr>
-            </w:pPr>
-            <w:r>
-              <w:rPr>
-                <w:rFonts w:hint="eastAsia"/>
-                <w:shd w:val="clear" w:color="auto" w:fill="FFFFFF"/>
-              </w:rPr>
-              <w:t>8.75</w:t>
+              <w:jc w:val="center"/>
+              <w:rPr>
+                <w:rFonts w:eastAsia="PMingLiU"/>
+              </w:rPr>
+            </w:pPr>
+            <w:r>
+              <w:rPr>
+                <w:rFonts w:eastAsia="PMingLiU" w:hint="eastAsia"/>
+              </w:rPr>
+              <w:t>6</w:t>
             </w:r>
           </w:p>
         </w:tc>
@@ -742,18 +1334,16 @@
           </w:tcPr>
           <w:p>
             <w:pPr>
-              <w:spacing w:after="0"/>
-              <w:jc w:val="center"/>
-              <w:rPr>
-                <w:shd w:val="clear" w:color="auto" w:fill="FFFFFF"/>
-              </w:rPr>
-            </w:pPr>
-            <w:r>
-              <w:rPr>
-                <w:rFonts w:hint="eastAsia"/>
-                <w:shd w:val="clear" w:color="auto" w:fill="FFFFFF"/>
-              </w:rPr>
-              <w:t>8.5</w:t>
+              <w:jc w:val="center"/>
+              <w:rPr>
+                <w:rFonts w:eastAsia="PMingLiU"/>
+              </w:rPr>
+            </w:pPr>
+            <w:r>
+              <w:rPr>
+                <w:rFonts w:eastAsia="PMingLiU" w:hint="eastAsia"/>
+              </w:rPr>
+              <w:t>6</w:t>
             </w:r>
           </w:p>
         </w:tc>
@@ -764,18 +1354,16 @@
           </w:tcPr>
           <w:p>
             <w:pPr>
-              <w:spacing w:after="0"/>
-              <w:jc w:val="center"/>
-              <w:rPr>
-                <w:shd w:val="clear" w:color="auto" w:fill="FFFFFF"/>
-              </w:rPr>
-            </w:pPr>
-            <w:r>
-              <w:rPr>
-                <w:rFonts w:hint="eastAsia"/>
-                <w:shd w:val="clear" w:color="auto" w:fill="FFFFFF"/>
-              </w:rPr>
-              <w:t>3.25</w:t>
+              <w:jc w:val="center"/>
+              <w:rPr>
+                <w:rFonts w:eastAsia="PMingLiU"/>
+              </w:rPr>
+            </w:pPr>
+            <w:r>
+              <w:rPr>
+                <w:rFonts w:eastAsia="PMingLiU" w:hint="eastAsia"/>
+              </w:rPr>
+              <w:t>6</w:t>
             </w:r>
           </w:p>
         </w:tc>
@@ -803,7 +1391,7 @@
                 <w:shd w:val="clear" w:color="auto" w:fill="FFFFFF"/>
                 <w:lang w:eastAsia="zh-TW"/>
               </w:rPr>
-              <w:t>16</w:t>
+              <w:t>28</w:t>
             </w:r>
           </w:p>
         </w:tc>
@@ -828,7 +1416,7 @@
                 <w:shd w:val="clear" w:color="auto" w:fill="FFFFFF"/>
                 <w:lang w:eastAsia="zh-TW"/>
               </w:rPr>
-              <w:t>Programming</w:t>
+              <w:t>Second Presentation</w:t>
             </w:r>
           </w:p>
         </w:tc>
@@ -853,7 +1441,7 @@
                 <w:shd w:val="clear" w:color="auto" w:fill="FFFFFF"/>
                 <w:lang w:eastAsia="zh-TW"/>
               </w:rPr>
-              <w:t>180</w:t>
+              <w:t>30</w:t>
             </w:r>
           </w:p>
         </w:tc>
@@ -874,11 +1462,11 @@
             </w:pPr>
             <w:r>
               <w:rPr>
-                <w:rFonts w:eastAsiaTheme="minorEastAsia" w:hint="eastAsia"/>
-                <w:shd w:val="clear" w:color="auto" w:fill="FFFFFF"/>
-                <w:lang w:eastAsia="zh-TW"/>
-              </w:rPr>
-              <w:t>122.75</w:t>
+                <w:rFonts w:eastAsiaTheme="minorEastAsia"/>
+                <w:shd w:val="clear" w:color="auto" w:fill="FFFFFF"/>
+                <w:lang w:eastAsia="zh-TW"/>
+              </w:rPr>
+              <w:t>30</w:t>
             </w:r>
           </w:p>
         </w:tc>
@@ -889,7 +1477,6 @@
           </w:tcPr>
           <w:p>
             <w:pPr>
-              <w:spacing w:after="0"/>
               <w:jc w:val="center"/>
               <w:rPr>
                 <w:rFonts w:eastAsia="PMingLiU"/>
@@ -899,7 +1486,7 @@
               <w:rPr>
                 <w:rFonts w:eastAsia="PMingLiU" w:hint="eastAsia"/>
               </w:rPr>
-              <w:t>36.25</w:t>
+              <w:t>6</w:t>
             </w:r>
           </w:p>
         </w:tc>
@@ -910,7 +1497,6 @@
           </w:tcPr>
           <w:p>
             <w:pPr>
-              <w:spacing w:after="0"/>
               <w:jc w:val="center"/>
               <w:rPr>
                 <w:rFonts w:eastAsia="PMingLiU"/>
@@ -920,7 +1506,7 @@
               <w:rPr>
                 <w:rFonts w:eastAsia="PMingLiU" w:hint="eastAsia"/>
               </w:rPr>
-              <w:t>24</w:t>
+              <w:t>6</w:t>
             </w:r>
           </w:p>
         </w:tc>
@@ -931,7 +1517,6 @@
           </w:tcPr>
           <w:p>
             <w:pPr>
-              <w:spacing w:after="0"/>
               <w:jc w:val="center"/>
               <w:rPr>
                 <w:rFonts w:eastAsia="PMingLiU"/>
@@ -941,7 +1526,7 @@
               <w:rPr>
                 <w:rFonts w:eastAsia="PMingLiU" w:hint="eastAsia"/>
               </w:rPr>
-              <w:t>24.5</w:t>
+              <w:t>6</w:t>
             </w:r>
           </w:p>
         </w:tc>
@@ -952,7 +1537,6 @@
           </w:tcPr>
           <w:p>
             <w:pPr>
-              <w:spacing w:after="0"/>
               <w:jc w:val="center"/>
               <w:rPr>
                 <w:rFonts w:eastAsia="PMingLiU"/>
@@ -962,7 +1546,7 @@
               <w:rPr>
                 <w:rFonts w:eastAsia="PMingLiU" w:hint="eastAsia"/>
               </w:rPr>
-              <w:t>19.5</w:t>
+              <w:t>6</w:t>
             </w:r>
           </w:p>
         </w:tc>
@@ -973,7 +1557,6 @@
           </w:tcPr>
           <w:p>
             <w:pPr>
-              <w:spacing w:after="0"/>
               <w:jc w:val="center"/>
               <w:rPr>
                 <w:rFonts w:eastAsia="PMingLiU"/>
@@ -983,7 +1566,7 @@
               <w:rPr>
                 <w:rFonts w:eastAsia="PMingLiU" w:hint="eastAsia"/>
               </w:rPr>
-              <w:t>18.5</w:t>
+              <w:t>6</w:t>
             </w:r>
           </w:p>
         </w:tc>
@@ -1011,7 +1594,7 @@
                 <w:shd w:val="clear" w:color="auto" w:fill="FFFFFF"/>
                 <w:lang w:eastAsia="zh-TW"/>
               </w:rPr>
-              <w:t>21</w:t>
+              <w:t>32</w:t>
             </w:r>
           </w:p>
         </w:tc>
@@ -1036,7 +1619,7 @@
                 <w:shd w:val="clear" w:color="auto" w:fill="FFFFFF"/>
                 <w:lang w:eastAsia="zh-TW"/>
               </w:rPr>
-              <w:t>Testing</w:t>
+              <w:t>Final Report</w:t>
             </w:r>
           </w:p>
         </w:tc>
@@ -1061,7 +1644,7 @@
                 <w:shd w:val="clear" w:color="auto" w:fill="FFFFFF"/>
                 <w:lang w:eastAsia="zh-TW"/>
               </w:rPr>
-              <w:t>40</w:t>
+              <w:t>50</w:t>
             </w:r>
           </w:p>
         </w:tc>
@@ -1086,7 +1669,7 @@
                 <w:shd w:val="clear" w:color="auto" w:fill="FFFFFF"/>
                 <w:lang w:eastAsia="zh-TW"/>
               </w:rPr>
-              <w:t>20.75</w:t>
+              <w:t>53</w:t>
             </w:r>
           </w:p>
         </w:tc>
@@ -1097,7 +1680,6 @@
           </w:tcPr>
           <w:p>
             <w:pPr>
-              <w:spacing w:after="0"/>
               <w:jc w:val="center"/>
               <w:rPr>
                 <w:rFonts w:eastAsia="PMingLiU"/>
@@ -1107,7 +1689,7 @@
               <w:rPr>
                 <w:rFonts w:eastAsia="PMingLiU" w:hint="eastAsia"/>
               </w:rPr>
-              <w:t>3</w:t>
+              <w:t>7.75</w:t>
             </w:r>
           </w:p>
         </w:tc>
@@ -1118,7 +1700,6 @@
           </w:tcPr>
           <w:p>
             <w:pPr>
-              <w:spacing w:after="0"/>
               <w:jc w:val="center"/>
               <w:rPr>
                 <w:rFonts w:eastAsia="PMingLiU"/>
@@ -1128,7 +1709,7 @@
               <w:rPr>
                 <w:rFonts w:eastAsia="PMingLiU" w:hint="eastAsia"/>
               </w:rPr>
-              <w:t>4</w:t>
+              <w:t>0</w:t>
             </w:r>
           </w:p>
         </w:tc>
@@ -1139,7 +1720,6 @@
           </w:tcPr>
           <w:p>
             <w:pPr>
-              <w:spacing w:after="0"/>
               <w:jc w:val="center"/>
               <w:rPr>
                 <w:rFonts w:eastAsia="PMingLiU"/>
@@ -1149,7 +1729,7 @@
               <w:rPr>
                 <w:rFonts w:eastAsia="PMingLiU" w:hint="eastAsia"/>
               </w:rPr>
-              <w:t>1.75</w:t>
+              <w:t>8.5</w:t>
             </w:r>
           </w:p>
         </w:tc>
@@ -1160,7 +1740,6 @@
           </w:tcPr>
           <w:p>
             <w:pPr>
-              <w:spacing w:after="0"/>
               <w:jc w:val="center"/>
               <w:rPr>
                 <w:rFonts w:eastAsia="PMingLiU"/>
@@ -1170,7 +1749,7 @@
               <w:rPr>
                 <w:rFonts w:eastAsia="PMingLiU" w:hint="eastAsia"/>
               </w:rPr>
-              <w:t>6</w:t>
+              <w:t>19.75</w:t>
             </w:r>
           </w:p>
         </w:tc>
@@ -1181,7 +1760,6 @@
           </w:tcPr>
           <w:p>
             <w:pPr>
-              <w:spacing w:after="0"/>
               <w:jc w:val="center"/>
               <w:rPr>
                 <w:rFonts w:eastAsia="PMingLiU"/>
@@ -1191,7 +1769,7 @@
               <w:rPr>
                 <w:rFonts w:eastAsia="PMingLiU" w:hint="eastAsia"/>
               </w:rPr>
-              <w:t>6</w:t>
+              <w:t>17</w:t>
             </w:r>
           </w:p>
         </w:tc>
@@ -1212,6 +1790,22 @@
                 <w:lang w:eastAsia="zh-TW"/>
               </w:rPr>
             </w:pPr>
+          </w:p>
+        </w:tc>
+        <w:tc>
+          <w:tcPr>
+            <w:tcW w:w="1614" w:type="dxa"/>
+          </w:tcPr>
+          <w:p>
+            <w:pPr>
+              <w:spacing w:after="0" w:line="240" w:lineRule="auto"/>
+              <w:rPr>
+                <w:rFonts w:ascii="Verdana" w:eastAsiaTheme="minorEastAsia" w:hAnsi="Verdana"/>
+                <w:sz w:val="18"/>
+                <w:shd w:val="clear" w:color="auto" w:fill="FFFFFF"/>
+                <w:lang w:eastAsia="zh-TW"/>
+              </w:rPr>
+            </w:pPr>
             <w:r>
               <w:rPr>
                 <w:rFonts w:ascii="Verdana" w:eastAsiaTheme="minorEastAsia" w:hAnsi="Verdana" w:hint="eastAsia"/>
@@ -1219,32 +1813,7 @@
                 <w:shd w:val="clear" w:color="auto" w:fill="FFFFFF"/>
                 <w:lang w:eastAsia="zh-TW"/>
               </w:rPr>
-              <w:t>24</w:t>
-            </w:r>
-          </w:p>
-        </w:tc>
-        <w:tc>
-          <w:tcPr>
-            <w:tcW w:w="1614" w:type="dxa"/>
-          </w:tcPr>
-          <w:p>
-            <w:pPr>
-              <w:spacing w:after="0" w:line="240" w:lineRule="auto"/>
-              <w:rPr>
-                <w:rFonts w:ascii="Verdana" w:eastAsiaTheme="minorEastAsia" w:hAnsi="Verdana"/>
-                <w:sz w:val="18"/>
-                <w:shd w:val="clear" w:color="auto" w:fill="FFFFFF"/>
-                <w:lang w:eastAsia="zh-TW"/>
-              </w:rPr>
-            </w:pPr>
-            <w:r>
-              <w:rPr>
-                <w:rFonts w:ascii="Verdana" w:eastAsiaTheme="minorEastAsia" w:hAnsi="Verdana" w:hint="eastAsia"/>
-                <w:sz w:val="18"/>
-                <w:shd w:val="clear" w:color="auto" w:fill="FFFFFF"/>
-                <w:lang w:eastAsia="zh-TW"/>
-              </w:rPr>
-              <w:t>First Presentation</w:t>
+              <w:t>Formal &amp; informal meeting</w:t>
             </w:r>
           </w:p>
         </w:tc>
@@ -1269,7 +1838,7 @@
                 <w:shd w:val="clear" w:color="auto" w:fill="FFFFFF"/>
                 <w:lang w:eastAsia="zh-TW"/>
               </w:rPr>
-              <w:t>30</w:t>
+              <w:t>Missed</w:t>
             </w:r>
           </w:p>
         </w:tc>
@@ -1294,717 +1863,92 @@
                 <w:shd w:val="clear" w:color="auto" w:fill="FFFFFF"/>
                 <w:lang w:eastAsia="zh-TW"/>
               </w:rPr>
-              <w:t>30</w:t>
+              <w:t>70</w:t>
             </w:r>
           </w:p>
         </w:tc>
         <w:tc>
           <w:tcPr>
             <w:tcW w:w="887" w:type="dxa"/>
-            <w:vAlign w:val="center"/>
-          </w:tcPr>
-          <w:p>
-            <w:pPr>
-              <w:spacing w:after="0"/>
-              <w:jc w:val="center"/>
-              <w:rPr>
-                <w:rFonts w:eastAsia="PMingLiU"/>
-              </w:rPr>
-            </w:pPr>
-            <w:r>
-              <w:rPr>
-                <w:rFonts w:eastAsia="PMingLiU" w:hint="eastAsia"/>
-              </w:rPr>
-              <w:t>6</w:t>
+          </w:tcPr>
+          <w:p>
+            <w:pPr>
+              <w:jc w:val="center"/>
+              <w:rPr>
+                <w:shd w:val="clear" w:color="auto" w:fill="FFFFFF"/>
+              </w:rPr>
+            </w:pPr>
+            <w:r>
+              <w:rPr>
+                <w:shd w:val="clear" w:color="auto" w:fill="FFFFFF"/>
+              </w:rPr>
+              <w:t>5</w:t>
             </w:r>
           </w:p>
         </w:tc>
         <w:tc>
           <w:tcPr>
             <w:tcW w:w="989" w:type="dxa"/>
-            <w:vAlign w:val="center"/>
-          </w:tcPr>
-          <w:p>
-            <w:pPr>
-              <w:spacing w:after="0"/>
-              <w:jc w:val="center"/>
-              <w:rPr>
-                <w:rFonts w:eastAsia="PMingLiU"/>
-              </w:rPr>
-            </w:pPr>
-            <w:r>
-              <w:rPr>
-                <w:rFonts w:eastAsia="PMingLiU" w:hint="eastAsia"/>
-              </w:rPr>
-              <w:t>6</w:t>
+          </w:tcPr>
+          <w:p>
+            <w:pPr>
+              <w:jc w:val="center"/>
+              <w:rPr>
+                <w:shd w:val="clear" w:color="auto" w:fill="FFFFFF"/>
+              </w:rPr>
+            </w:pPr>
+            <w:r>
+              <w:rPr>
+                <w:shd w:val="clear" w:color="auto" w:fill="FFFFFF"/>
+              </w:rPr>
+              <w:t>5</w:t>
             </w:r>
           </w:p>
         </w:tc>
         <w:tc>
           <w:tcPr>
             <w:tcW w:w="688" w:type="dxa"/>
-            <w:vAlign w:val="center"/>
-          </w:tcPr>
-          <w:p>
-            <w:pPr>
-              <w:spacing w:after="0"/>
-              <w:jc w:val="center"/>
-              <w:rPr>
-                <w:rFonts w:eastAsia="PMingLiU"/>
-              </w:rPr>
-            </w:pPr>
-            <w:r>
-              <w:rPr>
-                <w:rFonts w:eastAsia="PMingLiU" w:hint="eastAsia"/>
-              </w:rPr>
-              <w:t>6</w:t>
+          </w:tcPr>
+          <w:p>
+            <w:pPr>
+              <w:jc w:val="center"/>
+              <w:rPr>
+                <w:shd w:val="clear" w:color="auto" w:fill="FFFFFF"/>
+              </w:rPr>
+            </w:pPr>
+            <w:r>
+              <w:rPr>
+                <w:shd w:val="clear" w:color="auto" w:fill="FFFFFF"/>
+              </w:rPr>
+              <w:t>3.5</w:t>
             </w:r>
           </w:p>
         </w:tc>
         <w:tc>
           <w:tcPr>
             <w:tcW w:w="756" w:type="dxa"/>
-            <w:vAlign w:val="center"/>
-          </w:tcPr>
-          <w:p>
-            <w:pPr>
-              <w:spacing w:after="0"/>
-              <w:jc w:val="center"/>
-              <w:rPr>
-                <w:rFonts w:eastAsia="PMingLiU"/>
-              </w:rPr>
-            </w:pPr>
-            <w:r>
-              <w:rPr>
-                <w:rFonts w:eastAsia="PMingLiU" w:hint="eastAsia"/>
-              </w:rPr>
-              <w:t>6</w:t>
+          </w:tcPr>
+          <w:p>
+            <w:pPr>
+              <w:jc w:val="center"/>
+              <w:rPr>
+                <w:shd w:val="clear" w:color="auto" w:fill="FFFFFF"/>
+              </w:rPr>
+            </w:pPr>
+            <w:r>
+              <w:rPr>
+                <w:shd w:val="clear" w:color="auto" w:fill="FFFFFF"/>
+              </w:rPr>
+              <w:t>3</w:t>
             </w:r>
           </w:p>
         </w:tc>
         <w:tc>
           <w:tcPr>
             <w:tcW w:w="799" w:type="dxa"/>
-            <w:vAlign w:val="center"/>
-          </w:tcPr>
-          <w:p>
-            <w:pPr>
-              <w:spacing w:after="0"/>
-              <w:jc w:val="center"/>
-              <w:rPr>
-                <w:rFonts w:eastAsia="PMingLiU"/>
-              </w:rPr>
-            </w:pPr>
-            <w:r>
-              <w:rPr>
-                <w:rFonts w:eastAsia="PMingLiU" w:hint="eastAsia"/>
-              </w:rPr>
-              <w:t>6</w:t>
-            </w:r>
-          </w:p>
-        </w:tc>
-      </w:tr>
-      <w:tr>
-        <w:tc>
-          <w:tcPr>
-            <w:tcW w:w="548" w:type="dxa"/>
-            <w:vAlign w:val="center"/>
-          </w:tcPr>
-          <w:p>
-            <w:pPr>
-              <w:spacing w:after="0" w:line="240" w:lineRule="auto"/>
-              <w:rPr>
-                <w:rFonts w:ascii="Verdana" w:eastAsiaTheme="minorEastAsia" w:hAnsi="Verdana" w:hint="eastAsia"/>
-                <w:sz w:val="18"/>
-                <w:shd w:val="clear" w:color="auto" w:fill="FFFFFF"/>
-                <w:lang w:eastAsia="zh-TW"/>
-              </w:rPr>
-            </w:pPr>
-            <w:r>
-              <w:rPr>
-                <w:rFonts w:ascii="Verdana" w:eastAsiaTheme="minorEastAsia" w:hAnsi="Verdana" w:hint="eastAsia"/>
-                <w:sz w:val="18"/>
-                <w:shd w:val="clear" w:color="auto" w:fill="FFFFFF"/>
-                <w:lang w:eastAsia="zh-TW"/>
-              </w:rPr>
-              <w:t>28</w:t>
-            </w:r>
-          </w:p>
-        </w:tc>
-        <w:tc>
-          <w:tcPr>
-            <w:tcW w:w="1614" w:type="dxa"/>
-          </w:tcPr>
-          <w:p>
-            <w:pPr>
-              <w:spacing w:after="0" w:line="240" w:lineRule="auto"/>
-              <w:rPr>
-                <w:rFonts w:ascii="Verdana" w:eastAsiaTheme="minorEastAsia" w:hAnsi="Verdana" w:hint="eastAsia"/>
-                <w:sz w:val="18"/>
-                <w:shd w:val="clear" w:color="auto" w:fill="FFFFFF"/>
-                <w:lang w:eastAsia="zh-TW"/>
-              </w:rPr>
-            </w:pPr>
-            <w:r>
-              <w:rPr>
-                <w:rFonts w:ascii="Verdana" w:eastAsiaTheme="minorEastAsia" w:hAnsi="Verdana" w:hint="eastAsia"/>
-                <w:sz w:val="18"/>
-                <w:shd w:val="clear" w:color="auto" w:fill="FFFFFF"/>
-                <w:lang w:eastAsia="zh-TW"/>
-              </w:rPr>
-              <w:t>Second Presentation</w:t>
-            </w:r>
-          </w:p>
-        </w:tc>
-        <w:tc>
-          <w:tcPr>
-            <w:tcW w:w="1280" w:type="dxa"/>
-            <w:vAlign w:val="center"/>
-          </w:tcPr>
-          <w:p>
-            <w:pPr>
-              <w:spacing w:after="0" w:line="240" w:lineRule="auto"/>
-              <w:jc w:val="center"/>
-              <w:rPr>
-                <w:rFonts w:eastAsiaTheme="minorEastAsia"/>
-                <w:shd w:val="clear" w:color="auto" w:fill="FFFFFF"/>
-                <w:lang w:eastAsia="zh-TW"/>
-              </w:rPr>
-            </w:pPr>
-            <w:r>
-              <w:rPr>
-                <w:rFonts w:eastAsiaTheme="minorEastAsia"/>
-                <w:shd w:val="clear" w:color="auto" w:fill="FFFFFF"/>
-                <w:lang w:eastAsia="zh-TW"/>
-              </w:rPr>
-              <w:t>30</w:t>
-            </w:r>
-          </w:p>
-        </w:tc>
-        <w:tc>
-          <w:tcPr>
-            <w:tcW w:w="1711" w:type="dxa"/>
-            <w:vAlign w:val="center"/>
-          </w:tcPr>
-          <w:p>
-            <w:pPr>
-              <w:spacing w:after="0" w:line="240" w:lineRule="auto"/>
-              <w:jc w:val="center"/>
-              <w:rPr>
-                <w:rFonts w:eastAsiaTheme="minorEastAsia"/>
-                <w:shd w:val="clear" w:color="auto" w:fill="FFFFFF"/>
-                <w:lang w:eastAsia="zh-TW"/>
-              </w:rPr>
-            </w:pPr>
-            <w:r>
-              <w:rPr>
-                <w:rFonts w:eastAsiaTheme="minorEastAsia"/>
-                <w:shd w:val="clear" w:color="auto" w:fill="FFFFFF"/>
-                <w:lang w:eastAsia="zh-TW"/>
-              </w:rPr>
-              <w:t>30</w:t>
-            </w:r>
-          </w:p>
-        </w:tc>
-        <w:tc>
-          <w:tcPr>
-            <w:tcW w:w="887" w:type="dxa"/>
-            <w:vAlign w:val="center"/>
-          </w:tcPr>
-          <w:p>
-            <w:pPr>
-              <w:spacing w:after="0"/>
-              <w:jc w:val="center"/>
-              <w:rPr>
-                <w:rFonts w:eastAsia="PMingLiU"/>
-              </w:rPr>
-            </w:pPr>
-            <w:r>
-              <w:rPr>
-                <w:rFonts w:eastAsia="PMingLiU" w:hint="eastAsia"/>
-              </w:rPr>
-              <w:t>6</w:t>
-            </w:r>
-          </w:p>
-        </w:tc>
-        <w:tc>
-          <w:tcPr>
-            <w:tcW w:w="989" w:type="dxa"/>
-            <w:vAlign w:val="center"/>
-          </w:tcPr>
-          <w:p>
-            <w:pPr>
-              <w:spacing w:after="0"/>
-              <w:jc w:val="center"/>
-              <w:rPr>
-                <w:rFonts w:eastAsia="PMingLiU"/>
-              </w:rPr>
-            </w:pPr>
-            <w:r>
-              <w:rPr>
-                <w:rFonts w:eastAsia="PMingLiU" w:hint="eastAsia"/>
-              </w:rPr>
-              <w:t>6</w:t>
-            </w:r>
-          </w:p>
-        </w:tc>
-        <w:tc>
-          <w:tcPr>
-            <w:tcW w:w="688" w:type="dxa"/>
-            <w:vAlign w:val="center"/>
-          </w:tcPr>
-          <w:p>
-            <w:pPr>
-              <w:spacing w:after="0"/>
-              <w:jc w:val="center"/>
-              <w:rPr>
-                <w:rFonts w:eastAsia="PMingLiU"/>
-              </w:rPr>
-            </w:pPr>
-            <w:r>
-              <w:rPr>
-                <w:rFonts w:eastAsia="PMingLiU" w:hint="eastAsia"/>
-              </w:rPr>
-              <w:t>6</w:t>
-            </w:r>
-          </w:p>
-        </w:tc>
-        <w:tc>
-          <w:tcPr>
-            <w:tcW w:w="756" w:type="dxa"/>
-            <w:vAlign w:val="center"/>
-          </w:tcPr>
-          <w:p>
-            <w:pPr>
-              <w:spacing w:after="0"/>
-              <w:jc w:val="center"/>
-              <w:rPr>
-                <w:rFonts w:eastAsia="PMingLiU"/>
-              </w:rPr>
-            </w:pPr>
-            <w:r>
-              <w:rPr>
-                <w:rFonts w:eastAsia="PMingLiU" w:hint="eastAsia"/>
-              </w:rPr>
-              <w:t>6</w:t>
-            </w:r>
-          </w:p>
-        </w:tc>
-        <w:tc>
-          <w:tcPr>
-            <w:tcW w:w="799" w:type="dxa"/>
-            <w:vAlign w:val="center"/>
-          </w:tcPr>
-          <w:p>
-            <w:pPr>
-              <w:spacing w:after="0"/>
-              <w:jc w:val="center"/>
-              <w:rPr>
-                <w:rFonts w:eastAsia="PMingLiU"/>
-              </w:rPr>
-            </w:pPr>
-            <w:r>
-              <w:rPr>
-                <w:rFonts w:eastAsia="PMingLiU" w:hint="eastAsia"/>
-              </w:rPr>
-              <w:t>6</w:t>
-            </w:r>
-          </w:p>
-        </w:tc>
-      </w:tr>
-      <w:tr>
-        <w:tc>
-          <w:tcPr>
-            <w:tcW w:w="548" w:type="dxa"/>
-            <w:vAlign w:val="center"/>
-          </w:tcPr>
-          <w:p>
-            <w:pPr>
-              <w:spacing w:after="0" w:line="240" w:lineRule="auto"/>
-              <w:rPr>
-                <w:rFonts w:ascii="Verdana" w:eastAsiaTheme="minorEastAsia" w:hAnsi="Verdana"/>
-                <w:sz w:val="18"/>
-                <w:shd w:val="clear" w:color="auto" w:fill="FFFFFF"/>
-                <w:lang w:eastAsia="zh-TW"/>
-              </w:rPr>
-            </w:pPr>
-            <w:r>
-              <w:rPr>
-                <w:rFonts w:ascii="Verdana" w:eastAsiaTheme="minorEastAsia" w:hAnsi="Verdana" w:hint="eastAsia"/>
-                <w:sz w:val="18"/>
-                <w:shd w:val="clear" w:color="auto" w:fill="FFFFFF"/>
-                <w:lang w:eastAsia="zh-TW"/>
-              </w:rPr>
-              <w:t>32</w:t>
-            </w:r>
-          </w:p>
-        </w:tc>
-        <w:tc>
-          <w:tcPr>
-            <w:tcW w:w="1614" w:type="dxa"/>
-          </w:tcPr>
-          <w:p>
-            <w:pPr>
-              <w:spacing w:after="0" w:line="240" w:lineRule="auto"/>
-              <w:rPr>
-                <w:rFonts w:ascii="Verdana" w:eastAsiaTheme="minorEastAsia" w:hAnsi="Verdana"/>
-                <w:sz w:val="18"/>
-                <w:shd w:val="clear" w:color="auto" w:fill="FFFFFF"/>
-                <w:lang w:eastAsia="zh-TW"/>
-              </w:rPr>
-            </w:pPr>
-            <w:r>
-              <w:rPr>
-                <w:rFonts w:ascii="Verdana" w:eastAsiaTheme="minorEastAsia" w:hAnsi="Verdana" w:hint="eastAsia"/>
-                <w:sz w:val="18"/>
-                <w:shd w:val="clear" w:color="auto" w:fill="FFFFFF"/>
-                <w:lang w:eastAsia="zh-TW"/>
-              </w:rPr>
-              <w:t>Final Report</w:t>
-            </w:r>
-          </w:p>
-        </w:tc>
-        <w:tc>
-          <w:tcPr>
-            <w:tcW w:w="1280" w:type="dxa"/>
-            <w:vAlign w:val="center"/>
-          </w:tcPr>
-          <w:p>
-            <w:pPr>
-              <w:spacing w:after="0" w:line="240" w:lineRule="auto"/>
-              <w:jc w:val="center"/>
-              <w:rPr>
-                <w:rFonts w:eastAsiaTheme="minorEastAsia"/>
-                <w:shd w:val="clear" w:color="auto" w:fill="FFFFFF"/>
-                <w:lang w:eastAsia="zh-TW"/>
-              </w:rPr>
-            </w:pPr>
-            <w:r>
-              <w:rPr>
-                <w:rFonts w:eastAsiaTheme="minorEastAsia"/>
-                <w:shd w:val="clear" w:color="auto" w:fill="FFFFFF"/>
-                <w:lang w:eastAsia="zh-TW"/>
-              </w:rPr>
-              <w:t>50</w:t>
-            </w:r>
-          </w:p>
-        </w:tc>
-        <w:tc>
-          <w:tcPr>
-            <w:tcW w:w="1711" w:type="dxa"/>
-            <w:vAlign w:val="center"/>
-          </w:tcPr>
-          <w:p>
-            <w:pPr>
-              <w:spacing w:after="0" w:line="240" w:lineRule="auto"/>
-              <w:jc w:val="center"/>
-              <w:rPr>
-                <w:rFonts w:eastAsiaTheme="minorEastAsia"/>
-                <w:shd w:val="clear" w:color="auto" w:fill="FFFFFF"/>
-                <w:lang w:eastAsia="zh-TW"/>
-              </w:rPr>
-            </w:pPr>
-            <w:r>
-              <w:rPr>
-                <w:rFonts w:eastAsiaTheme="minorEastAsia" w:hint="eastAsia"/>
-                <w:shd w:val="clear" w:color="auto" w:fill="FFFFFF"/>
-                <w:lang w:eastAsia="zh-TW"/>
-              </w:rPr>
-              <w:t>53</w:t>
-            </w:r>
-          </w:p>
-        </w:tc>
-        <w:tc>
-          <w:tcPr>
-            <w:tcW w:w="887" w:type="dxa"/>
-            <w:vAlign w:val="center"/>
-          </w:tcPr>
-          <w:p>
-            <w:pPr>
-              <w:spacing w:after="0"/>
-              <w:jc w:val="center"/>
-              <w:rPr>
-                <w:rFonts w:eastAsia="PMingLiU"/>
-              </w:rPr>
-            </w:pPr>
-            <w:r>
-              <w:rPr>
-                <w:rFonts w:eastAsia="PMingLiU" w:hint="eastAsia"/>
-              </w:rPr>
-              <w:t>7.75</w:t>
-            </w:r>
-          </w:p>
-        </w:tc>
-        <w:tc>
-          <w:tcPr>
-            <w:tcW w:w="989" w:type="dxa"/>
-            <w:vAlign w:val="center"/>
-          </w:tcPr>
-          <w:p>
-            <w:pPr>
-              <w:spacing w:after="0"/>
-              <w:jc w:val="center"/>
-              <w:rPr>
-                <w:rFonts w:eastAsia="PMingLiU"/>
-              </w:rPr>
-            </w:pPr>
-            <w:r>
-              <w:rPr>
-                <w:rFonts w:eastAsia="PMingLiU" w:hint="eastAsia"/>
-              </w:rPr>
-              <w:t>0</w:t>
-            </w:r>
-          </w:p>
-        </w:tc>
-        <w:tc>
-          <w:tcPr>
-            <w:tcW w:w="688" w:type="dxa"/>
-            <w:vAlign w:val="center"/>
-          </w:tcPr>
-          <w:p>
-            <w:pPr>
-              <w:spacing w:after="0"/>
-              <w:jc w:val="center"/>
-              <w:rPr>
-                <w:rFonts w:eastAsia="PMingLiU"/>
-              </w:rPr>
-            </w:pPr>
-            <w:r>
-              <w:rPr>
-                <w:rFonts w:eastAsia="PMingLiU" w:hint="eastAsia"/>
-              </w:rPr>
-              <w:t>8.5</w:t>
-            </w:r>
-          </w:p>
-        </w:tc>
-        <w:tc>
-          <w:tcPr>
-            <w:tcW w:w="756" w:type="dxa"/>
-            <w:vAlign w:val="center"/>
-          </w:tcPr>
-          <w:p>
-            <w:pPr>
-              <w:spacing w:after="0"/>
-              <w:jc w:val="center"/>
-              <w:rPr>
-                <w:rFonts w:eastAsia="PMingLiU"/>
-              </w:rPr>
-            </w:pPr>
-            <w:r>
-              <w:rPr>
-                <w:rFonts w:eastAsia="PMingLiU" w:hint="eastAsia"/>
-              </w:rPr>
-              <w:t>19.75</w:t>
-            </w:r>
-          </w:p>
-        </w:tc>
-        <w:tc>
-          <w:tcPr>
-            <w:tcW w:w="799" w:type="dxa"/>
-            <w:vAlign w:val="center"/>
-          </w:tcPr>
-          <w:p>
-            <w:pPr>
-              <w:spacing w:after="0"/>
-              <w:jc w:val="center"/>
-              <w:rPr>
-                <w:rFonts w:eastAsia="PMingLiU"/>
-              </w:rPr>
-            </w:pPr>
-            <w:r>
-              <w:rPr>
-                <w:rFonts w:eastAsia="PMingLiU" w:hint="eastAsia"/>
-              </w:rPr>
-              <w:t>17</w:t>
-            </w:r>
-          </w:p>
-        </w:tc>
-      </w:tr>
-      <w:tr>
-        <w:tc>
-          <w:tcPr>
-            <w:tcW w:w="548" w:type="dxa"/>
-            <w:vAlign w:val="center"/>
-          </w:tcPr>
-          <w:p>
-            <w:pPr>
-              <w:spacing w:after="0" w:line="240" w:lineRule="auto"/>
-              <w:rPr>
-                <w:rFonts w:ascii="Verdana" w:eastAsiaTheme="minorEastAsia" w:hAnsi="Verdana"/>
-                <w:sz w:val="18"/>
-                <w:shd w:val="clear" w:color="auto" w:fill="FFFFFF"/>
-                <w:lang w:eastAsia="zh-TW"/>
-              </w:rPr>
-            </w:pPr>
-          </w:p>
-        </w:tc>
-        <w:tc>
-          <w:tcPr>
-            <w:tcW w:w="1614" w:type="dxa"/>
-          </w:tcPr>
-          <w:p>
-            <w:pPr>
-              <w:spacing w:after="0" w:line="240" w:lineRule="auto"/>
-              <w:rPr>
-                <w:rFonts w:ascii="Verdana" w:eastAsiaTheme="minorEastAsia" w:hAnsi="Verdana"/>
-                <w:sz w:val="18"/>
-                <w:shd w:val="clear" w:color="auto" w:fill="FFFFFF"/>
-                <w:lang w:eastAsia="zh-TW"/>
-              </w:rPr>
-            </w:pPr>
-            <w:r>
-              <w:rPr>
-                <w:rFonts w:ascii="Verdana" w:eastAsiaTheme="minorEastAsia" w:hAnsi="Verdana" w:hint="eastAsia"/>
-                <w:sz w:val="18"/>
-                <w:shd w:val="clear" w:color="auto" w:fill="FFFFFF"/>
-                <w:lang w:eastAsia="zh-TW"/>
-              </w:rPr>
-              <w:t>Formal &amp; informal meeting</w:t>
-            </w:r>
-          </w:p>
-        </w:tc>
-        <w:tc>
-          <w:tcPr>
-            <w:tcW w:w="1280" w:type="dxa"/>
-            <w:vAlign w:val="center"/>
-          </w:tcPr>
-          <w:p>
-            <w:pPr>
-              <w:spacing w:after="0" w:line="240" w:lineRule="auto"/>
-              <w:jc w:val="center"/>
-              <w:rPr>
-                <w:rFonts w:eastAsiaTheme="minorEastAsia"/>
-                <w:shd w:val="clear" w:color="auto" w:fill="FFFFFF"/>
-                <w:lang w:eastAsia="zh-TW"/>
-              </w:rPr>
-            </w:pPr>
-            <w:r>
-              <w:rPr>
-                <w:rFonts w:eastAsiaTheme="minorEastAsia"/>
-                <w:shd w:val="clear" w:color="auto" w:fill="FFFFFF"/>
-                <w:lang w:eastAsia="zh-TW"/>
-              </w:rPr>
-              <w:t>Missed</w:t>
-            </w:r>
-          </w:p>
-        </w:tc>
-        <w:tc>
-          <w:tcPr>
-            <w:tcW w:w="1711" w:type="dxa"/>
-            <w:vAlign w:val="center"/>
-          </w:tcPr>
-          <w:p>
-            <w:pPr>
-              <w:spacing w:after="0" w:line="240" w:lineRule="auto"/>
-              <w:jc w:val="center"/>
-              <w:rPr>
-                <w:rFonts w:eastAsiaTheme="minorEastAsia"/>
-                <w:shd w:val="clear" w:color="auto" w:fill="FFFFFF"/>
-                <w:lang w:eastAsia="zh-TW"/>
-              </w:rPr>
-            </w:pPr>
-            <w:r>
-              <w:rPr>
-                <w:rFonts w:eastAsiaTheme="minorEastAsia"/>
-                <w:shd w:val="clear" w:color="auto" w:fill="FFFFFF"/>
-                <w:lang w:eastAsia="zh-TW"/>
-              </w:rPr>
-              <w:t>70</w:t>
-            </w:r>
-          </w:p>
-        </w:tc>
-        <w:tc>
-          <w:tcPr>
-            <w:tcW w:w="887" w:type="dxa"/>
-            <w:vAlign w:val="center"/>
-          </w:tcPr>
-          <w:p>
-            <w:pPr>
-              <w:spacing w:after="0"/>
-              <w:jc w:val="center"/>
-              <w:rPr>
-                <w:shd w:val="clear" w:color="auto" w:fill="FFFFFF"/>
-              </w:rPr>
-            </w:pPr>
-            <w:r>
-              <w:rPr>
-                <w:shd w:val="clear" w:color="auto" w:fill="FFFFFF"/>
-              </w:rPr>
-              <w:t>5</w:t>
-            </w:r>
-          </w:p>
-        </w:tc>
-        <w:tc>
-          <w:tcPr>
-            <w:tcW w:w="989" w:type="dxa"/>
-            <w:vAlign w:val="center"/>
-          </w:tcPr>
-          <w:p>
-            <w:pPr>
-              <w:spacing w:after="0"/>
-              <w:jc w:val="center"/>
-              <w:rPr>
-                <w:shd w:val="clear" w:color="auto" w:fill="FFFFFF"/>
-              </w:rPr>
-            </w:pPr>
-            <w:r>
-              <w:rPr>
-                <w:shd w:val="clear" w:color="auto" w:fill="FFFFFF"/>
-              </w:rPr>
-              <w:t>5</w:t>
-            </w:r>
-          </w:p>
-        </w:tc>
-        <w:tc>
-          <w:tcPr>
-            <w:tcW w:w="688" w:type="dxa"/>
-            <w:vAlign w:val="center"/>
-          </w:tcPr>
-          <w:p>
-            <w:pPr>
-              <w:spacing w:after="0"/>
-              <w:jc w:val="center"/>
-              <w:rPr>
-                <w:shd w:val="clear" w:color="auto" w:fill="FFFFFF"/>
-              </w:rPr>
-            </w:pPr>
-            <w:r>
-              <w:rPr>
-                <w:shd w:val="clear" w:color="auto" w:fill="FFFFFF"/>
-              </w:rPr>
-              <w:t>3.5</w:t>
-            </w:r>
-          </w:p>
-        </w:tc>
-        <w:tc>
-          <w:tcPr>
-            <w:tcW w:w="756" w:type="dxa"/>
-            <w:vAlign w:val="center"/>
-          </w:tcPr>
-          <w:p>
-            <w:pPr>
-              <w:spacing w:after="0"/>
-              <w:jc w:val="center"/>
-              <w:rPr>
-                <w:shd w:val="clear" w:color="auto" w:fill="FFFFFF"/>
-              </w:rPr>
-            </w:pPr>
-            <w:r>
-              <w:rPr>
-                <w:shd w:val="clear" w:color="auto" w:fill="FFFFFF"/>
-              </w:rPr>
-              <w:t>3</w:t>
-            </w:r>
-          </w:p>
-        </w:tc>
-        <w:tc>
-          <w:tcPr>
-            <w:tcW w:w="799" w:type="dxa"/>
-            <w:vAlign w:val="center"/>
-          </w:tcPr>
-          <w:p>
-            <w:pPr>
-              <w:spacing w:after="0"/>
+          </w:tcPr>
+          <w:p>
+            <w:pPr>
               <w:jc w:val="center"/>
               <w:rPr>
                 <w:shd w:val="clear" w:color="auto" w:fill="FFFFFF"/>
@@ -2378,7 +2322,6 @@
           <w:shd w:val="clear" w:color="auto" w:fill="FFFFFF"/>
           <w:lang w:eastAsia="zh-TW"/>
         </w:rPr>
-        <w:lastRenderedPageBreak/>
         <w:t xml:space="preserve">On the other hand, the </w:t>
       </w:r>
       <w:r>
@@ -2828,7 +2771,7 @@
     <w:p>
       <w:pPr>
         <w:rPr>
-          <w:rFonts w:eastAsiaTheme="minorEastAsia" w:hint="eastAsia"/>
+          <w:rFonts w:eastAsiaTheme="minorEastAsia"/>
           <w:color w:val="FF0000"/>
           <w:shd w:val="clear" w:color="auto" w:fill="FFFFFF"/>
           <w:lang w:eastAsia="zh-TW"/>
@@ -2845,7 +2788,7 @@
           <wp:inline distT="0" distB="0" distL="0" distR="0">
             <wp:extent cx="5731510" cy="3626282"/>
             <wp:effectExtent l="19050" t="0" r="21590" b="0"/>
-            <wp:docPr id="2" name="圖表 2"/>
+            <wp:docPr id="1" name="圖表 1"/>
             <wp:cNvGraphicFramePr/>
             <a:graphic xmlns:a="http://schemas.openxmlformats.org/drawingml/2006/main">
               <a:graphicData uri="http://schemas.openxmlformats.org/drawingml/2006/chart">
@@ -2918,7 +2861,7 @@
     <w:p>
       <w:pPr>
         <w:rPr>
-          <w:rFonts w:eastAsiaTheme="minorEastAsia" w:hint="eastAsia"/>
+          <w:rFonts w:eastAsiaTheme="minorEastAsia"/>
           <w:shd w:val="clear" w:color="auto" w:fill="FFFFFF"/>
           <w:lang w:eastAsia="zh-TW"/>
         </w:rPr>
@@ -3033,7 +2976,6 @@
       <w:r>
         <w:rPr>
           <w:rFonts w:eastAsiaTheme="minorEastAsia"/>
-          <w:color w:val="FF0000"/>
           <w:shd w:val="clear" w:color="auto" w:fill="FFFFFF"/>
           <w:lang w:eastAsia="zh-TW"/>
         </w:rPr>
@@ -3041,7 +2983,7 @@
           <wp:inline distT="0" distB="0" distL="0" distR="0">
             <wp:extent cx="5731510" cy="3076400"/>
             <wp:effectExtent l="19050" t="0" r="21590" b="0"/>
-            <wp:docPr id="4" name="圖表 3"/>
+            <wp:docPr id="3" name="圖表 2"/>
             <wp:cNvGraphicFramePr/>
             <a:graphic xmlns:a="http://schemas.openxmlformats.org/drawingml/2006/main">
               <a:graphicData uri="http://schemas.openxmlformats.org/drawingml/2006/chart">
@@ -3051,132 +2993,10 @@
           </wp:inline>
         </w:drawing>
       </w:r>
-      <w:r>
-        <w:rPr>
-          <w:rFonts w:eastAsiaTheme="minorEastAsia" w:hint="eastAsia"/>
-          <w:shd w:val="clear" w:color="auto" w:fill="FFFFFF"/>
-          <w:lang w:eastAsia="zh-TW"/>
-        </w:rPr>
-        <w:t>By comparing the charts above, chart 4.2.2 and chart 4.2.3, the number of commits to the SVN</w:t>
-      </w:r>
-      <w:r>
-        <w:rPr>
-          <w:rFonts w:eastAsiaTheme="minorEastAsia" w:hint="eastAsia"/>
-          <w:shd w:val="clear" w:color="auto" w:fill="FFFFFF"/>
-          <w:lang w:eastAsia="zh-TW"/>
-        </w:rPr>
-        <w:t xml:space="preserve"> is in proportion with</w:t>
-      </w:r>
-      <w:r>
-        <w:rPr>
-          <w:rFonts w:eastAsiaTheme="minorEastAsia" w:hint="eastAsia"/>
-          <w:shd w:val="clear" w:color="auto" w:fill="FFFFFF"/>
-          <w:lang w:eastAsia="zh-TW"/>
-        </w:rPr>
-        <w:t xml:space="preserve"> workin</w:t>
-      </w:r>
-      <w:r>
-        <w:rPr>
-          <w:rFonts w:eastAsiaTheme="minorEastAsia" w:hint="eastAsia"/>
-          <w:shd w:val="clear" w:color="auto" w:fill="FFFFFF"/>
-          <w:lang w:eastAsia="zh-TW"/>
-        </w:rPr>
-        <w:t xml:space="preserve">g hours as the shape of the charts are quite similar which is quite delightful that the whole group pay </w:t>
-      </w:r>
-      <w:r>
-        <w:rPr>
-          <w:rFonts w:eastAsiaTheme="minorEastAsia" w:hint="eastAsia"/>
-          <w:shd w:val="clear" w:color="auto" w:fill="FFFFFF"/>
-          <w:lang w:eastAsia="zh-TW"/>
-        </w:rPr>
-        <w:t>around the same range of time</w:t>
-      </w:r>
-      <w:r>
-        <w:rPr>
-          <w:rFonts w:eastAsiaTheme="minorEastAsia" w:hint="eastAsia"/>
-          <w:shd w:val="clear" w:color="auto" w:fill="FFFFFF"/>
-          <w:lang w:eastAsia="zh-TW"/>
-        </w:rPr>
-        <w:t xml:space="preserve"> before each commits. </w:t>
-      </w:r>
-      <w:r>
-        <w:rPr>
-          <w:rFonts w:eastAsiaTheme="minorEastAsia" w:hint="eastAsia"/>
-          <w:shd w:val="clear" w:color="auto" w:fill="FFFFFF"/>
-          <w:lang w:eastAsia="zh-TW"/>
-        </w:rPr>
-        <w:t xml:space="preserve">From the first few weeks we work on </w:t>
-      </w:r>
-      <w:proofErr w:type="gramStart"/>
-      <w:r>
-        <w:rPr>
-          <w:rFonts w:eastAsiaTheme="minorEastAsia" w:hint="eastAsia"/>
-          <w:shd w:val="clear" w:color="auto" w:fill="FFFFFF"/>
-          <w:lang w:eastAsia="zh-TW"/>
-        </w:rPr>
-        <w:t>a</w:t>
-      </w:r>
-      <w:proofErr w:type="gramEnd"/>
-      <w:r>
-        <w:rPr>
-          <w:rFonts w:eastAsiaTheme="minorEastAsia" w:hint="eastAsia"/>
-          <w:shd w:val="clear" w:color="auto" w:fill="FFFFFF"/>
-          <w:lang w:eastAsia="zh-TW"/>
-        </w:rPr>
-        <w:t xml:space="preserve"> </w:t>
-      </w:r>
-      <w:r>
-        <w:rPr>
-          <w:rFonts w:eastAsiaTheme="minorEastAsia"/>
-          <w:shd w:val="clear" w:color="auto" w:fill="FFFFFF"/>
-          <w:lang w:eastAsia="zh-TW"/>
-        </w:rPr>
-        <w:t>average</w:t>
-      </w:r>
-      <w:r>
-        <w:rPr>
-          <w:rFonts w:eastAsiaTheme="minorEastAsia" w:hint="eastAsia"/>
-          <w:shd w:val="clear" w:color="auto" w:fill="FFFFFF"/>
-          <w:lang w:eastAsia="zh-TW"/>
-        </w:rPr>
-        <w:t xml:space="preserve"> time of five hours and do six commits per week and we reach to a small peak on the fourth and fifth week as we are going to do the first </w:t>
-      </w:r>
-      <w:r>
-        <w:rPr>
-          <w:rFonts w:eastAsiaTheme="minorEastAsia"/>
-          <w:shd w:val="clear" w:color="auto" w:fill="FFFFFF"/>
-          <w:lang w:eastAsia="zh-TW"/>
-        </w:rPr>
-        <w:t>demonstration</w:t>
-      </w:r>
-      <w:r>
-        <w:rPr>
-          <w:rFonts w:eastAsiaTheme="minorEastAsia" w:hint="eastAsia"/>
-          <w:shd w:val="clear" w:color="auto" w:fill="FFFFFF"/>
-          <w:lang w:eastAsia="zh-TW"/>
-        </w:rPr>
-        <w:t xml:space="preserve"> so we make frequent changes and more effort within week four and five. After the motivation for the first demonstration we fail to keep it as Easter comes the work rate of the whole group drops gradually until the Easter finishes. </w:t>
-      </w:r>
-      <w:r>
-        <w:rPr>
-          <w:rFonts w:eastAsiaTheme="minorEastAsia" w:hint="eastAsia"/>
-          <w:shd w:val="clear" w:color="auto" w:fill="FFFFFF"/>
-          <w:lang w:eastAsia="zh-TW"/>
-        </w:rPr>
-        <w:t xml:space="preserve">After Easter finishes we try to get back on track with a slow start then a blast to the maximum of work rate in the last two weeks of the project schedule. But then the project deadline is postponed so we can still make some </w:t>
-      </w:r>
-      <w:r>
-        <w:rPr>
-          <w:rFonts w:eastAsiaTheme="minorEastAsia" w:hint="eastAsia"/>
-          <w:shd w:val="clear" w:color="auto" w:fill="FFFFFF"/>
-          <w:lang w:eastAsia="zh-TW"/>
-        </w:rPr>
-        <w:lastRenderedPageBreak/>
-        <w:t>fine tunes on both our systems and documents so the work rate drops gradually in the last week of the schedule.</w:t>
-      </w:r>
     </w:p>
     <w:p>
       <w:pPr>
+        <w:spacing w:after="0"/>
         <w:rPr>
           <w:rFonts w:eastAsiaTheme="minorEastAsia"/>
           <w:shd w:val="clear" w:color="auto" w:fill="FFFFFF"/>
@@ -3189,15 +3009,7 @@
           <w:shd w:val="clear" w:color="auto" w:fill="FFFFFF"/>
           <w:lang w:eastAsia="zh-TW"/>
         </w:rPr>
-        <w:t xml:space="preserve">Again, </w:t>
-      </w:r>
-      <w:r>
-        <w:rPr>
-          <w:rFonts w:eastAsiaTheme="minorEastAsia"/>
-          <w:shd w:val="clear" w:color="auto" w:fill="FFFFFF"/>
-          <w:lang w:eastAsia="zh-TW"/>
-        </w:rPr>
-        <w:t>obviously</w:t>
+        <w:t>By comparing the charts above, chart 4.2.2 and chart 4.2.3, the number of commits to the SVN</w:t>
       </w:r>
       <w:r>
         <w:rPr>
@@ -3205,15 +3017,7 @@
           <w:shd w:val="clear" w:color="auto" w:fill="FFFFFF"/>
           <w:lang w:eastAsia="zh-TW"/>
         </w:rPr>
-        <w:t xml:space="preserve"> Edward has paid more effort and time on the project that is why his lines on both graphs are on top of other member</w:t>
-      </w:r>
-      <w:r>
-        <w:rPr>
-          <w:rFonts w:eastAsiaTheme="minorEastAsia"/>
-          <w:shd w:val="clear" w:color="auto" w:fill="FFFFFF"/>
-          <w:lang w:eastAsia="zh-TW"/>
-        </w:rPr>
-        <w:t>’</w:t>
+        <w:t xml:space="preserve"> is in proportion with</w:t>
       </w:r>
       <w:r>
         <w:rPr>
@@ -3221,7 +3025,7 @@
           <w:shd w:val="clear" w:color="auto" w:fill="FFFFFF"/>
           <w:lang w:eastAsia="zh-TW"/>
         </w:rPr>
-        <w:t>s line for most of the time.</w:t>
+        <w:t xml:space="preserve"> workin</w:t>
       </w:r>
       <w:r>
         <w:rPr>
@@ -3229,21 +3033,169 @@
           <w:shd w:val="clear" w:color="auto" w:fill="FFFFFF"/>
           <w:lang w:eastAsia="zh-TW"/>
         </w:rPr>
+        <w:t xml:space="preserve">g hours as the shape of the charts are quite similar which is quite delightful that the whole group pay </w:t>
+      </w:r>
+      <w:r>
+        <w:rPr>
+          <w:rFonts w:eastAsiaTheme="minorEastAsia" w:hint="eastAsia"/>
+          <w:shd w:val="clear" w:color="auto" w:fill="FFFFFF"/>
+          <w:lang w:eastAsia="zh-TW"/>
+        </w:rPr>
+        <w:t>around the same range of time</w:t>
+      </w:r>
+      <w:r>
+        <w:rPr>
+          <w:rFonts w:eastAsiaTheme="minorEastAsia" w:hint="eastAsia"/>
+          <w:shd w:val="clear" w:color="auto" w:fill="FFFFFF"/>
+          <w:lang w:eastAsia="zh-TW"/>
+        </w:rPr>
+        <w:t xml:space="preserve"> before each commits. </w:t>
+      </w:r>
+      <w:r>
+        <w:rPr>
+          <w:rFonts w:eastAsiaTheme="minorEastAsia" w:hint="eastAsia"/>
+          <w:shd w:val="clear" w:color="auto" w:fill="FFFFFF"/>
+          <w:lang w:eastAsia="zh-TW"/>
+        </w:rPr>
+        <w:t xml:space="preserve">From the first few weeks we work on </w:t>
+      </w:r>
+      <w:proofErr w:type="gramStart"/>
+      <w:r>
+        <w:rPr>
+          <w:rFonts w:eastAsiaTheme="minorEastAsia" w:hint="eastAsia"/>
+          <w:shd w:val="clear" w:color="auto" w:fill="FFFFFF"/>
+          <w:lang w:eastAsia="zh-TW"/>
+        </w:rPr>
+        <w:t>a</w:t>
+      </w:r>
+      <w:proofErr w:type="gramEnd"/>
+      <w:r>
+        <w:rPr>
+          <w:rFonts w:eastAsiaTheme="minorEastAsia" w:hint="eastAsia"/>
+          <w:shd w:val="clear" w:color="auto" w:fill="FFFFFF"/>
+          <w:lang w:eastAsia="zh-TW"/>
+        </w:rPr>
         <w:t xml:space="preserve"> </w:t>
       </w:r>
       <w:r>
         <w:rPr>
+          <w:rFonts w:eastAsiaTheme="minorEastAsia"/>
+          <w:shd w:val="clear" w:color="auto" w:fill="FFFFFF"/>
+          <w:lang w:eastAsia="zh-TW"/>
+        </w:rPr>
+        <w:t>average</w:t>
+      </w:r>
+      <w:r>
+        <w:rPr>
           <w:rFonts w:eastAsiaTheme="minorEastAsia" w:hint="eastAsia"/>
           <w:shd w:val="clear" w:color="auto" w:fill="FFFFFF"/>
           <w:lang w:eastAsia="zh-TW"/>
         </w:rPr>
-        <w:t>In the chart 4.2.2 shows Brian and Kelvin do not commit as much as the other members but when compare to chart 4.2.3 they actually pay decent time on each tasks which shows they try to do a bit more work before doing a commit to the SVN.</w:t>
+        <w:t xml:space="preserve"> time of five hours and do six commits per week and we reach to a small peak on the fourth and fifth week as we are going to do the first </w:t>
+      </w:r>
+      <w:r>
+        <w:rPr>
+          <w:rFonts w:eastAsiaTheme="minorEastAsia"/>
+          <w:shd w:val="clear" w:color="auto" w:fill="FFFFFF"/>
+          <w:lang w:eastAsia="zh-TW"/>
+        </w:rPr>
+        <w:t>demonstration</w:t>
+      </w:r>
+      <w:r>
+        <w:rPr>
+          <w:rFonts w:eastAsiaTheme="minorEastAsia" w:hint="eastAsia"/>
+          <w:shd w:val="clear" w:color="auto" w:fill="FFFFFF"/>
+          <w:lang w:eastAsia="zh-TW"/>
+        </w:rPr>
+        <w:t xml:space="preserve"> so we make frequent changes and more effort within week four and five. After the motivation for the first demonstration we fail to keep it as Easter comes the work rate of the whole group drops gradually until the Easter finishes. </w:t>
+      </w:r>
+      <w:r>
+        <w:rPr>
+          <w:rFonts w:eastAsiaTheme="minorEastAsia" w:hint="eastAsia"/>
+          <w:shd w:val="clear" w:color="auto" w:fill="FFFFFF"/>
+          <w:lang w:eastAsia="zh-TW"/>
+        </w:rPr>
+        <w:t xml:space="preserve">After Easter finishes we try to get back on track with a slow start then a blast to the maximum of work rate in the last two weeks of the project schedule. But then the project deadline is postponed so we can still make some </w:t>
+      </w:r>
+      <w:r>
+        <w:rPr>
+          <w:rFonts w:eastAsiaTheme="minorEastAsia" w:hint="eastAsia"/>
+          <w:shd w:val="clear" w:color="auto" w:fill="FFFFFF"/>
+          <w:lang w:eastAsia="zh-TW"/>
+        </w:rPr>
+        <w:lastRenderedPageBreak/>
+        <w:t>fine tunes on both our systems and documents so the work rate drops gradually in the last week of the schedule.</w:t>
       </w:r>
     </w:p>
     <w:p>
       <w:pPr>
         <w:rPr>
           <w:rFonts w:eastAsiaTheme="minorEastAsia"/>
+          <w:shd w:val="clear" w:color="auto" w:fill="FFFFFF"/>
+          <w:lang w:eastAsia="zh-TW"/>
+        </w:rPr>
+      </w:pPr>
+      <w:r>
+        <w:rPr>
+          <w:rFonts w:eastAsiaTheme="minorEastAsia" w:hint="eastAsia"/>
+          <w:shd w:val="clear" w:color="auto" w:fill="FFFFFF"/>
+          <w:lang w:eastAsia="zh-TW"/>
+        </w:rPr>
+        <w:t xml:space="preserve">Again, </w:t>
+      </w:r>
+      <w:r>
+        <w:rPr>
+          <w:rFonts w:eastAsiaTheme="minorEastAsia"/>
+          <w:shd w:val="clear" w:color="auto" w:fill="FFFFFF"/>
+          <w:lang w:eastAsia="zh-TW"/>
+        </w:rPr>
+        <w:t>obviously</w:t>
+      </w:r>
+      <w:r>
+        <w:rPr>
+          <w:rFonts w:eastAsiaTheme="minorEastAsia" w:hint="eastAsia"/>
+          <w:shd w:val="clear" w:color="auto" w:fill="FFFFFF"/>
+          <w:lang w:eastAsia="zh-TW"/>
+        </w:rPr>
+        <w:t xml:space="preserve"> Edward has paid more effort and time on the project that is why his lines on both graphs are on top of other member</w:t>
+      </w:r>
+      <w:r>
+        <w:rPr>
+          <w:rFonts w:eastAsiaTheme="minorEastAsia"/>
+          <w:shd w:val="clear" w:color="auto" w:fill="FFFFFF"/>
+          <w:lang w:eastAsia="zh-TW"/>
+        </w:rPr>
+        <w:t>’</w:t>
+      </w:r>
+      <w:r>
+        <w:rPr>
+          <w:rFonts w:eastAsiaTheme="minorEastAsia" w:hint="eastAsia"/>
+          <w:shd w:val="clear" w:color="auto" w:fill="FFFFFF"/>
+          <w:lang w:eastAsia="zh-TW"/>
+        </w:rPr>
+        <w:t>s line for most of the time.</w:t>
+      </w:r>
+      <w:r>
+        <w:rPr>
+          <w:rFonts w:eastAsiaTheme="minorEastAsia" w:hint="eastAsia"/>
+          <w:shd w:val="clear" w:color="auto" w:fill="FFFFFF"/>
+          <w:lang w:eastAsia="zh-TW"/>
+        </w:rPr>
+        <w:t xml:space="preserve"> </w:t>
+      </w:r>
+      <w:r>
+        <w:rPr>
+          <w:rFonts w:eastAsiaTheme="minorEastAsia" w:hint="eastAsia"/>
+          <w:shd w:val="clear" w:color="auto" w:fill="FFFFFF"/>
+          <w:lang w:eastAsia="zh-TW"/>
+        </w:rPr>
+        <w:t>In the chart 4.2.2 shows Brian and Kelvin do not commit as much as the other members but when compare to chart 4.2.3 they actually pay decent time on each tasks which shows they try to do a bit more work before doing a commit to the SVN.</w:t>
+      </w:r>
+    </w:p>
+    <w:p>
+      <w:pPr>
+        <w:rPr>
+          <w:rFonts w:eastAsiaTheme="minorEastAsia"/>
           <w:color w:val="FF0000"/>
           <w:shd w:val="clear" w:color="auto" w:fill="FFFFFF"/>
           <w:lang w:eastAsia="zh-TW"/>
@@ -3258,9 +3210,9 @@
         </w:rPr>
         <w:drawing>
           <wp:inline distT="0" distB="0" distL="0" distR="0">
-            <wp:extent cx="6076950" cy="3553460"/>
-            <wp:effectExtent l="19050" t="0" r="19050" b="8890"/>
-            <wp:docPr id="6" name="圖表 4"/>
+            <wp:extent cx="5731510" cy="3553414"/>
+            <wp:effectExtent l="19050" t="0" r="21590" b="8936"/>
+            <wp:docPr id="7" name="圖表 3"/>
             <wp:cNvGraphicFramePr/>
             <a:graphic xmlns:a="http://schemas.openxmlformats.org/drawingml/2006/main">
               <a:graphicData uri="http://schemas.openxmlformats.org/drawingml/2006/chart">
@@ -3892,7 +3844,7 @@
                   <c:v>36.25</c:v>
                 </c:pt>
                 <c:pt idx="3">
-                  <c:v>3</c:v>
+                  <c:v>6</c:v>
                 </c:pt>
                 <c:pt idx="4">
                   <c:v>6</c:v>
@@ -3960,13 +3912,13 @@
                   <c:v>5</c:v>
                 </c:pt>
                 <c:pt idx="1">
-                  <c:v>4.5</c:v>
+                  <c:v>7</c:v>
                 </c:pt>
                 <c:pt idx="2">
                   <c:v>24</c:v>
                 </c:pt>
                 <c:pt idx="3">
-                  <c:v>4</c:v>
+                  <c:v>7</c:v>
                 </c:pt>
                 <c:pt idx="4">
                   <c:v>6</c:v>
@@ -4040,7 +3992,7 @@
                   <c:v>24.5</c:v>
                 </c:pt>
                 <c:pt idx="3">
-                  <c:v>1.75</c:v>
+                  <c:v>4.75</c:v>
                 </c:pt>
                 <c:pt idx="4">
                   <c:v>6</c:v>
@@ -4114,7 +4066,7 @@
                   <c:v>19.5</c:v>
                 </c:pt>
                 <c:pt idx="3">
-                  <c:v>6</c:v>
+                  <c:v>9</c:v>
                 </c:pt>
                 <c:pt idx="4">
                   <c:v>6</c:v>
@@ -4188,7 +4140,7 @@
                   <c:v>18.5</c:v>
                 </c:pt>
                 <c:pt idx="3">
-                  <c:v>6</c:v>
+                  <c:v>9</c:v>
                 </c:pt>
                 <c:pt idx="4">
                   <c:v>6</c:v>
@@ -4197,32 +4149,32 @@
                   <c:v>6</c:v>
                 </c:pt>
                 <c:pt idx="6">
-                  <c:v>17</c:v>
+                  <c:v>18</c:v>
                 </c:pt>
               </c:numCache>
             </c:numRef>
           </c:val>
         </c:ser>
         <c:shape val="box"/>
-        <c:axId val="141964416"/>
-        <c:axId val="143298560"/>
+        <c:axId val="104341888"/>
+        <c:axId val="104344576"/>
         <c:axId val="0"/>
       </c:bar3DChart>
       <c:catAx>
-        <c:axId val="141964416"/>
+        <c:axId val="104341888"/>
         <c:scaling>
           <c:orientation val="minMax"/>
         </c:scaling>
         <c:axPos val="b"/>
         <c:tickLblPos val="nextTo"/>
-        <c:crossAx val="143298560"/>
+        <c:crossAx val="104344576"/>
         <c:crosses val="autoZero"/>
         <c:auto val="1"/>
         <c:lblAlgn val="ctr"/>
         <c:lblOffset val="100"/>
       </c:catAx>
       <c:valAx>
-        <c:axId val="143298560"/>
+        <c:axId val="104344576"/>
         <c:scaling>
           <c:orientation val="minMax"/>
         </c:scaling>
@@ -4230,13 +4182,23 @@
         <c:majorGridlines/>
         <c:numFmt formatCode="0%" sourceLinked="1"/>
         <c:tickLblPos val="nextTo"/>
-        <c:crossAx val="141964416"/>
+        <c:crossAx val="104341888"/>
         <c:crosses val="autoZero"/>
         <c:crossBetween val="between"/>
       </c:valAx>
     </c:plotArea>
     <c:legend>
       <c:legendPos val="r"/>
+      <c:layout>
+        <c:manualLayout>
+          <c:xMode val="edge"/>
+          <c:yMode val="edge"/>
+          <c:x val="0.88077888723913955"/>
+          <c:y val="0.325827114383272"/>
+          <c:w val="0.10592618699086279"/>
+          <c:h val="0.31665077343681497"/>
+        </c:manualLayout>
+      </c:layout>
     </c:legend>
     <c:plotVisOnly val="1"/>
   </c:chart>
@@ -4357,13 +4319,13 @@
                   <c:v>0</c:v>
                 </c:pt>
                 <c:pt idx="7">
-                  <c:v>12.25</c:v>
+                  <c:v>13.25</c:v>
                 </c:pt>
                 <c:pt idx="8">
                   <c:v>22</c:v>
                 </c:pt>
                 <c:pt idx="9">
-                  <c:v>22.75</c:v>
+                  <c:v>24.75</c:v>
                 </c:pt>
               </c:numCache>
             </c:numRef>
@@ -4452,13 +4414,13 @@
                   <c:v>0</c:v>
                 </c:pt>
                 <c:pt idx="7">
-                  <c:v>0</c:v>
+                  <c:v>1</c:v>
                 </c:pt>
                 <c:pt idx="8">
                   <c:v>15</c:v>
                 </c:pt>
                 <c:pt idx="9">
-                  <c:v>11</c:v>
+                  <c:v>15.5</c:v>
                 </c:pt>
               </c:numCache>
             </c:numRef>
@@ -4547,13 +4509,13 @@
                   <c:v>6</c:v>
                 </c:pt>
                 <c:pt idx="7">
-                  <c:v>2</c:v>
+                  <c:v>3</c:v>
                 </c:pt>
                 <c:pt idx="8">
                   <c:v>12.5</c:v>
                 </c:pt>
                 <c:pt idx="9">
-                  <c:v>18.5</c:v>
+                  <c:v>20.5</c:v>
                 </c:pt>
               </c:numCache>
             </c:numRef>
@@ -4642,13 +4604,13 @@
                   <c:v>3.5</c:v>
                 </c:pt>
                 <c:pt idx="7">
-                  <c:v>5</c:v>
+                  <c:v>6</c:v>
                 </c:pt>
                 <c:pt idx="8">
                   <c:v>9</c:v>
                 </c:pt>
                 <c:pt idx="9">
-                  <c:v>25.75</c:v>
+                  <c:v>27.75</c:v>
                 </c:pt>
               </c:numCache>
             </c:numRef>
@@ -4748,37 +4710,37 @@
                   <c:v>1</c:v>
                 </c:pt>
                 <c:pt idx="7">
-                  <c:v>8</c:v>
+                  <c:v>9</c:v>
                 </c:pt>
                 <c:pt idx="8">
                   <c:v>16.25</c:v>
                 </c:pt>
                 <c:pt idx="9">
-                  <c:v>12.25</c:v>
+                  <c:v>15.25</c:v>
                 </c:pt>
               </c:numCache>
             </c:numRef>
           </c:val>
         </c:ser>
         <c:marker val="1"/>
-        <c:axId val="143910400"/>
-        <c:axId val="143911936"/>
+        <c:axId val="104388480"/>
+        <c:axId val="104390016"/>
       </c:lineChart>
       <c:catAx>
-        <c:axId val="143910400"/>
+        <c:axId val="104388480"/>
         <c:scaling>
           <c:orientation val="minMax"/>
         </c:scaling>
         <c:axPos val="b"/>
         <c:tickLblPos val="nextTo"/>
-        <c:crossAx val="143911936"/>
+        <c:crossAx val="104390016"/>
         <c:crosses val="autoZero"/>
         <c:auto val="1"/>
         <c:lblAlgn val="ctr"/>
         <c:lblOffset val="100"/>
       </c:catAx>
       <c:valAx>
-        <c:axId val="143911936"/>
+        <c:axId val="104390016"/>
         <c:scaling>
           <c:orientation val="minMax"/>
         </c:scaling>
@@ -4786,7 +4748,7 @@
         <c:majorGridlines/>
         <c:numFmt formatCode="#,##0_);\(#,##0\)" sourceLinked="0"/>
         <c:tickLblPos val="nextTo"/>
-        <c:crossAx val="143910400"/>
+        <c:crossAx val="104388480"/>
         <c:crosses val="autoZero"/>
         <c:crossBetween val="between"/>
       </c:valAx>
@@ -4802,7 +4764,6 @@
 
 <file path=word/charts/chart3.xml><?xml version="1.0" encoding="utf-8"?>
 <c:chartSpace xmlns:c="http://schemas.openxmlformats.org/drawingml/2006/chart" xmlns:a="http://schemas.openxmlformats.org/drawingml/2006/main" xmlns:r="http://schemas.openxmlformats.org/officeDocument/2006/relationships">
-  <c:date1904 val="1"/>
   <c:lang val="zh-TW"/>
   <c:chart>
     <c:title>
@@ -4830,9 +4791,9 @@
           <c:xMode val="edge"/>
           <c:yMode val="edge"/>
           <c:x val="4.4664249736624854E-2"/>
-          <c:y val="0.10486619079157168"/>
-          <c:w val="0.79970100132467781"/>
-          <c:h val="0.80228243432187851"/>
+          <c:y val="0.1048661907915717"/>
+          <c:w val="0.79675268820956435"/>
+          <c:h val="0.80228243432187862"/>
         </c:manualLayout>
       </c:layout>
       <c:lineChart>
@@ -4860,7 +4821,7 @@
               <c:layout>
                 <c:manualLayout>
                   <c:x val="-1.6994978756276563E-2"/>
-                  <c:y val="2.2429906542056094E-2"/>
+                  <c:y val="2.2429906542056097E-2"/>
                 </c:manualLayout>
               </c:layout>
               <c:showVal val="1"/>
@@ -4870,7 +4831,7 @@
               <c:layout>
                 <c:manualLayout>
                   <c:x val="-3.0899961375048281E-3"/>
-                  <c:y val="-3.7383177570093511E-2"/>
+                  <c:y val="-3.7383177570093525E-2"/>
                 </c:manualLayout>
               </c:layout>
               <c:showVal val="1"/>
@@ -4879,7 +4840,7 @@
               <c:idx val="2"/>
               <c:layout>
                 <c:manualLayout>
-                  <c:x val="-3.0899961375048584E-3"/>
+                  <c:x val="-3.0899961375048589E-3"/>
                   <c:y val="-3.4890965732087144E-2"/>
                 </c:manualLayout>
               </c:layout>
@@ -4889,8 +4850,8 @@
               <c:idx val="3"/>
               <c:layout>
                 <c:manualLayout>
-                  <c:x val="-2.1629972962533824E-2"/>
-                  <c:y val="-4.7352024922118485E-2"/>
+                  <c:x val="-2.1629972962533831E-2"/>
+                  <c:y val="-4.7352024922118513E-2"/>
                 </c:manualLayout>
               </c:layout>
               <c:showVal val="1"/>
@@ -4899,8 +4860,8 @@
               <c:idx val="4"/>
               <c:layout>
                 <c:manualLayout>
-                  <c:x val="-4.3117433276745581E-2"/>
-                  <c:y val="-3.7383203870981548E-2"/>
+                  <c:x val="-2.3174971031286188E-2"/>
+                  <c:y val="-3.7383177570093622E-2"/>
                 </c:manualLayout>
               </c:layout>
               <c:showVal val="1"/>
@@ -4909,8 +4870,8 @@
               <c:idx val="5"/>
               <c:layout>
                 <c:manualLayout>
-                  <c:x val="0"/>
-                  <c:y val="2.2429906542056094E-2"/>
+                  <c:x val="-1.994238865499668E-2"/>
+                  <c:y val="5.4596227740420916E-2"/>
                 </c:manualLayout>
               </c:layout>
               <c:showVal val="1"/>
@@ -4919,8 +4880,8 @@
               <c:idx val="6"/>
               <c:layout>
                 <c:manualLayout>
-                  <c:x val="4.6349942062572369E-3"/>
-                  <c:y val="2.2429906542056094E-2"/>
+                  <c:x val="4.634994206257236E-3"/>
+                  <c:y val="2.2429906542056097E-2"/>
                 </c:manualLayout>
               </c:layout>
               <c:showVal val="1"/>
@@ -4930,7 +4891,17 @@
               <c:layout>
                 <c:manualLayout>
                   <c:x val="9.2699884125144842E-3"/>
-                  <c:y val="-1.4953271028037392E-2"/>
+                  <c:y val="-1.4953271028037396E-2"/>
+                </c:manualLayout>
+              </c:layout>
+              <c:showVal val="1"/>
+            </c:dLbl>
+            <c:dLbl>
+              <c:idx val="9"/>
+              <c:layout>
+                <c:manualLayout>
+                  <c:x val="-6.6474628849988934E-3"/>
+                  <c:y val="1.7870138407739714E-2"/>
                 </c:manualLayout>
               </c:layout>
               <c:showVal val="1"/>
@@ -5003,13 +4974,13 @@
                   <c:v>123.75</c:v>
                 </c:pt>
                 <c:pt idx="7">
-                  <c:v>151</c:v>
+                  <c:v>156</c:v>
                 </c:pt>
                 <c:pt idx="8">
-                  <c:v>225.75</c:v>
+                  <c:v>230.75</c:v>
                 </c:pt>
                 <c:pt idx="9">
-                  <c:v>316</c:v>
+                  <c:v>334.5</c:v>
                 </c:pt>
               </c:numCache>
             </c:numRef>
@@ -5037,8 +5008,8 @@
               <c:idx val="0"/>
               <c:layout>
                 <c:manualLayout>
-                  <c:x val="-1.3904982618771737E-2"/>
-                  <c:y val="-2.9906542056074799E-2"/>
+                  <c:x val="-1.3904982618771738E-2"/>
+                  <c:y val="-2.9906542056074806E-2"/>
                 </c:manualLayout>
               </c:layout>
               <c:showVal val="1"/>
@@ -5058,7 +5029,7 @@
               <c:layout>
                 <c:manualLayout>
                   <c:x val="1.544998068752414E-3"/>
-                  <c:y val="9.9688473520249295E-3"/>
+                  <c:y val="9.9688473520249312E-3"/>
                 </c:manualLayout>
               </c:layout>
               <c:showVal val="1"/>
@@ -5067,8 +5038,8 @@
               <c:idx val="4"/>
               <c:layout>
                 <c:manualLayout>
-                  <c:x val="4.634994206257236E-3"/>
-                  <c:y val="1.4953271028037396E-2"/>
+                  <c:x val="4.6349942062572352E-3"/>
+                  <c:y val="1.4953271028037399E-2"/>
                 </c:manualLayout>
               </c:layout>
               <c:showVal val="1"/>
@@ -5077,8 +5048,8 @@
               <c:idx val="5"/>
               <c:layout>
                 <c:manualLayout>
-                  <c:x val="-4.4804946689441363E-2"/>
-                  <c:y val="-4.5613035801626289E-2"/>
+                  <c:x val="-3.5941662842776168E-2"/>
+                  <c:y val="-9.5649423343297499E-2"/>
                 </c:manualLayout>
               </c:layout>
               <c:showVal val="1"/>
@@ -5088,7 +5059,7 @@
               <c:layout>
                 <c:manualLayout>
                   <c:x val="1.544998068752414E-3"/>
-                  <c:y val="1.4953271028037396E-2"/>
+                  <c:y val="1.4953271028037399E-2"/>
                 </c:manualLayout>
               </c:layout>
               <c:showVal val="1"/>
@@ -5097,8 +5068,8 @@
               <c:idx val="7"/>
               <c:layout>
                 <c:manualLayout>
-                  <c:x val="6.1799922750096605E-3"/>
-                  <c:y val="7.4766355140187006E-3"/>
+                  <c:x val="6.1799922750096631E-3"/>
+                  <c:y val="7.4766355140187023E-3"/>
                 </c:manualLayout>
               </c:layout>
               <c:showVal val="1"/>
@@ -5107,8 +5078,18 @@
               <c:idx val="8"/>
               <c:layout>
                 <c:manualLayout>
-                  <c:x val="4.634994206257236E-3"/>
-                  <c:y val="2.2429906542056097E-2"/>
+                  <c:x val="4.6349942062572352E-3"/>
+                  <c:y val="2.2429906542056101E-2"/>
+                </c:manualLayout>
+              </c:layout>
+              <c:showVal val="1"/>
+            </c:dLbl>
+            <c:dLbl>
+              <c:idx val="9"/>
+              <c:layout>
+                <c:manualLayout>
+                  <c:x val="-1.3294925769997785E-2"/>
+                  <c:y val="-3.5740276815479428E-2"/>
                 </c:manualLayout>
               </c:layout>
               <c:showVal val="1"/>
@@ -5194,24 +5175,24 @@
           </c:val>
         </c:ser>
         <c:marker val="1"/>
-        <c:axId val="144336384"/>
-        <c:axId val="145965056"/>
+        <c:axId val="104497536"/>
+        <c:axId val="104499072"/>
       </c:lineChart>
       <c:catAx>
-        <c:axId val="144336384"/>
+        <c:axId val="104497536"/>
         <c:scaling>
           <c:orientation val="minMax"/>
         </c:scaling>
         <c:axPos val="b"/>
         <c:tickLblPos val="nextTo"/>
-        <c:crossAx val="145965056"/>
+        <c:crossAx val="104499072"/>
         <c:crosses val="autoZero"/>
         <c:auto val="1"/>
         <c:lblAlgn val="ctr"/>
         <c:lblOffset val="100"/>
       </c:catAx>
       <c:valAx>
-        <c:axId val="145965056"/>
+        <c:axId val="104499072"/>
         <c:scaling>
           <c:orientation val="minMax"/>
         </c:scaling>
@@ -5219,7 +5200,7 @@
         <c:majorGridlines/>
         <c:numFmt formatCode="General" sourceLinked="1"/>
         <c:tickLblPos val="nextTo"/>
-        <c:crossAx val="144336384"/>
+        <c:crossAx val="104497536"/>
         <c:crosses val="autoZero"/>
         <c:crossBetween val="between"/>
       </c:valAx>
@@ -5230,10 +5211,10 @@
         <c:manualLayout>
           <c:xMode val="edge"/>
           <c:yMode val="edge"/>
-          <c:x val="0.84662881873308182"/>
-          <c:y val="0.42374979763043641"/>
-          <c:w val="0.14111371658479993"/>
-          <c:h val="0.31848480072943008"/>
+          <c:x val="0.84708131016084764"/>
+          <c:y val="0.40587952881369865"/>
+          <c:w val="0.14952464533779058"/>
+          <c:h val="0.33635652924201925"/>
         </c:manualLayout>
       </c:layout>
     </c:legend>

</xml_diff>

<commit_message>
* Updatd Time Management Account.docx : Added explanation on the hours we've spent for meetings, informal meetings and presentation preparation * Updated Time spent per member per week and activity_2PageVersion.docx
</commit_message>
<xml_diff>
--- a/doc/End of Project Report/Time Management Account.docx
+++ b/doc/End of Project Report/Time Management Account.docx
@@ -252,7 +252,6 @@
                 <w:lang w:eastAsia="zh-TW"/>
               </w:rPr>
             </w:pPr>
-            <w:proofErr w:type="spellStart"/>
             <w:r>
               <w:rPr>
                 <w:rFonts w:ascii="Verdana" w:eastAsiaTheme="minorEastAsia" w:hAnsi="Verdana" w:hint="eastAsia"/>
@@ -262,7 +261,6 @@
               </w:rPr>
               <w:t>Kristian</w:t>
             </w:r>
-            <w:proofErr w:type="spellEnd"/>
           </w:p>
         </w:tc>
         <w:tc>
@@ -2586,25 +2584,7 @@
           <w:shd w:val="clear" w:color="auto" w:fill="FFFFFF"/>
           <w:lang w:eastAsia="zh-TW"/>
         </w:rPr>
-        <w:t xml:space="preserve">After finishing most of the implementation, progressing in testing we started to review the whole project and writing for this final report. Most of us spend decent time and effort on this final report in order to get a higher mark so the difference between the actual </w:t>
-      </w:r>
-      <w:proofErr w:type="gramStart"/>
-      <w:r>
-        <w:rPr>
-          <w:rFonts w:eastAsiaTheme="minorEastAsia"/>
-          <w:shd w:val="clear" w:color="auto" w:fill="FFFFFF"/>
-          <w:lang w:eastAsia="zh-TW"/>
-        </w:rPr>
-        <w:t>time</w:t>
-      </w:r>
-      <w:proofErr w:type="gramEnd"/>
-      <w:r>
-        <w:rPr>
-          <w:rFonts w:eastAsiaTheme="minorEastAsia"/>
-          <w:shd w:val="clear" w:color="auto" w:fill="FFFFFF"/>
-          <w:lang w:eastAsia="zh-TW"/>
-        </w:rPr>
-        <w:t xml:space="preserve"> spent and the initial</w:t>
+        <w:t>After finishing most of the implementation, progressing in testing we started to review the whole project and writing for this final report. Most of us spend decent time and effort on this final report in order to get a higher mark so the difference between the actual time spent and the initial</w:t>
       </w:r>
       <w:r>
         <w:rPr>
@@ -2637,7 +2617,7 @@
       <w:pPr>
         <w:spacing w:after="0" w:line="240" w:lineRule="auto"/>
         <w:rPr>
-          <w:rFonts w:eastAsiaTheme="minorEastAsia"/>
+          <w:rFonts w:eastAsiaTheme="minorEastAsia" w:hint="eastAsia"/>
           <w:shd w:val="clear" w:color="auto" w:fill="FFFFFF"/>
           <w:lang w:eastAsia="zh-TW"/>
         </w:rPr>
@@ -2667,6 +2647,56 @@
       <w:pPr>
         <w:spacing w:after="0" w:line="240" w:lineRule="auto"/>
         <w:rPr>
+          <w:rFonts w:eastAsiaTheme="minorEastAsia"/>
+          <w:shd w:val="clear" w:color="auto" w:fill="FFFFFF"/>
+          <w:lang w:eastAsia="zh-TW"/>
+        </w:rPr>
+      </w:pPr>
+      <w:r>
+        <w:rPr>
+          <w:rFonts w:eastAsiaTheme="minorEastAsia" w:hint="eastAsia"/>
+          <w:shd w:val="clear" w:color="auto" w:fill="FFFFFF"/>
+          <w:lang w:eastAsia="zh-TW"/>
+        </w:rPr>
+        <w:t xml:space="preserve">While for the hours we have spent in meetings, informal meetings and presentation are the same for all of the members, it is because we have agreed to arrange weekly meetings, informal meetings, both within an hour, and prepare our </w:t>
+      </w:r>
+      <w:r>
+        <w:rPr>
+          <w:rFonts w:eastAsiaTheme="minorEastAsia"/>
+          <w:shd w:val="clear" w:color="auto" w:fill="FFFFFF"/>
+          <w:lang w:eastAsia="zh-TW"/>
+        </w:rPr>
+        <w:t>presentation</w:t>
+      </w:r>
+      <w:r>
+        <w:rPr>
+          <w:rFonts w:eastAsiaTheme="minorEastAsia" w:hint="eastAsia"/>
+          <w:shd w:val="clear" w:color="auto" w:fill="FFFFFF"/>
+          <w:lang w:eastAsia="zh-TW"/>
+        </w:rPr>
+        <w:t xml:space="preserve">s together in a meeting room in order to prepare the materials </w:t>
+      </w:r>
+      <w:r>
+        <w:rPr>
+          <w:rFonts w:eastAsiaTheme="minorEastAsia"/>
+          <w:shd w:val="clear" w:color="auto" w:fill="FFFFFF"/>
+          <w:lang w:eastAsia="zh-TW"/>
+        </w:rPr>
+        <w:t>efficiently</w:t>
+      </w:r>
+      <w:r>
+        <w:rPr>
+          <w:rFonts w:eastAsiaTheme="minorEastAsia" w:hint="eastAsia"/>
+          <w:shd w:val="clear" w:color="auto" w:fill="FFFFFF"/>
+          <w:lang w:eastAsia="zh-TW"/>
+        </w:rPr>
+        <w:t xml:space="preserve"> like the slides, speech and the order of demonstration.</w:t>
+      </w:r>
+    </w:p>
+    <w:p>
+      <w:pPr>
+        <w:spacing w:after="0" w:line="240" w:lineRule="auto"/>
+        <w:rPr>
           <w:rFonts w:ascii="Arial Bold" w:hAnsi="Arial Bold"/>
           <w:b/>
           <w:sz w:val="28"/>
@@ -2780,9 +2810,10 @@
       <w:r>
         <w:rPr>
           <w:rFonts w:eastAsiaTheme="minorEastAsia"/>
+          <w:noProof/>
           <w:color w:val="FF0000"/>
           <w:shd w:val="clear" w:color="auto" w:fill="FFFFFF"/>
-          <w:lang w:eastAsia="zh-TW"/>
+          <w:lang w:val="en-US" w:eastAsia="zh-TW"/>
         </w:rPr>
         <w:drawing>
           <wp:inline distT="0" distB="0" distL="0" distR="0">
@@ -2829,25 +2860,7 @@
           <w:shd w:val="clear" w:color="auto" w:fill="FFFFFF"/>
           <w:lang w:eastAsia="zh-TW"/>
         </w:rPr>
-        <w:t xml:space="preserve"> more unit testing than the other classes so they paid most of the effort on testing. For </w:t>
-      </w:r>
-      <w:proofErr w:type="spellStart"/>
-      <w:r>
-        <w:rPr>
-          <w:rFonts w:eastAsiaTheme="minorEastAsia" w:hint="eastAsia"/>
-          <w:shd w:val="clear" w:color="auto" w:fill="FFFFFF"/>
-          <w:lang w:eastAsia="zh-TW"/>
-        </w:rPr>
-        <w:t>Kristian</w:t>
-      </w:r>
-      <w:proofErr w:type="spellEnd"/>
-      <w:r>
-        <w:rPr>
-          <w:rFonts w:eastAsiaTheme="minorEastAsia" w:hint="eastAsia"/>
-          <w:shd w:val="clear" w:color="auto" w:fill="FFFFFF"/>
-          <w:lang w:eastAsia="zh-TW"/>
-        </w:rPr>
-        <w:t>, he paid a lot of effort on visualization of the system so he did not have much time to write for the final report and we decided to distribute most of the task in final project to the other group members.</w:t>
+        <w:t xml:space="preserve"> more unit testing than the other classes so they paid most of the effort on testing. For Kristian, he paid a lot of effort on visualization of the system so he did not have much time to write for the final report and we decided to distribute most of the task in final project to the other group members.</w:t>
       </w:r>
       <w:r>
         <w:rPr>
@@ -2968,7 +2981,7 @@
       <w:pPr>
         <w:spacing w:after="0"/>
         <w:rPr>
-          <w:rFonts w:eastAsiaTheme="minorEastAsia" w:hint="eastAsia"/>
+          <w:rFonts w:eastAsiaTheme="minorEastAsia"/>
           <w:shd w:val="clear" w:color="auto" w:fill="FFFFFF"/>
           <w:lang w:eastAsia="zh-TW"/>
         </w:rPr>
@@ -2976,8 +2989,9 @@
       <w:r>
         <w:rPr>
           <w:rFonts w:eastAsiaTheme="minorEastAsia"/>
-          <w:shd w:val="clear" w:color="auto" w:fill="FFFFFF"/>
-          <w:lang w:eastAsia="zh-TW"/>
+          <w:noProof/>
+          <w:shd w:val="clear" w:color="auto" w:fill="FFFFFF"/>
+          <w:lang w:val="en-US" w:eastAsia="zh-TW"/>
         </w:rPr>
         <w:drawing>
           <wp:inline distT="0" distB="0" distL="0" distR="0">
@@ -3057,25 +3071,7 @@
           <w:shd w:val="clear" w:color="auto" w:fill="FFFFFF"/>
           <w:lang w:eastAsia="zh-TW"/>
         </w:rPr>
-        <w:t xml:space="preserve">From the first few weeks we work on </w:t>
-      </w:r>
-      <w:proofErr w:type="gramStart"/>
-      <w:r>
-        <w:rPr>
-          <w:rFonts w:eastAsiaTheme="minorEastAsia" w:hint="eastAsia"/>
-          <w:shd w:val="clear" w:color="auto" w:fill="FFFFFF"/>
-          <w:lang w:eastAsia="zh-TW"/>
-        </w:rPr>
-        <w:t>a</w:t>
-      </w:r>
-      <w:proofErr w:type="gramEnd"/>
-      <w:r>
-        <w:rPr>
-          <w:rFonts w:eastAsiaTheme="minorEastAsia" w:hint="eastAsia"/>
-          <w:shd w:val="clear" w:color="auto" w:fill="FFFFFF"/>
-          <w:lang w:eastAsia="zh-TW"/>
-        </w:rPr>
-        <w:t xml:space="preserve"> </w:t>
+        <w:t xml:space="preserve">From the first few weeks we work on a </w:t>
       </w:r>
       <w:r>
         <w:rPr>
@@ -3204,9 +3200,10 @@
       <w:r>
         <w:rPr>
           <w:rFonts w:eastAsiaTheme="minorEastAsia"/>
+          <w:noProof/>
           <w:color w:val="FF0000"/>
           <w:shd w:val="clear" w:color="auto" w:fill="FFFFFF"/>
-          <w:lang w:eastAsia="zh-TW"/>
+          <w:lang w:val="en-US" w:eastAsia="zh-TW"/>
         </w:rPr>
         <w:drawing>
           <wp:inline distT="0" distB="0" distL="0" distR="0">
@@ -4156,25 +4153,25 @@
           </c:val>
         </c:ser>
         <c:shape val="box"/>
-        <c:axId val="104341888"/>
-        <c:axId val="104344576"/>
+        <c:axId val="68949504"/>
+        <c:axId val="68951040"/>
         <c:axId val="0"/>
       </c:bar3DChart>
       <c:catAx>
-        <c:axId val="104341888"/>
+        <c:axId val="68949504"/>
         <c:scaling>
           <c:orientation val="minMax"/>
         </c:scaling>
         <c:axPos val="b"/>
         <c:tickLblPos val="nextTo"/>
-        <c:crossAx val="104344576"/>
+        <c:crossAx val="68951040"/>
         <c:crosses val="autoZero"/>
         <c:auto val="1"/>
         <c:lblAlgn val="ctr"/>
         <c:lblOffset val="100"/>
       </c:catAx>
       <c:valAx>
-        <c:axId val="104344576"/>
+        <c:axId val="68951040"/>
         <c:scaling>
           <c:orientation val="minMax"/>
         </c:scaling>
@@ -4182,7 +4179,7 @@
         <c:majorGridlines/>
         <c:numFmt formatCode="0%" sourceLinked="1"/>
         <c:tickLblPos val="nextTo"/>
-        <c:crossAx val="104341888"/>
+        <c:crossAx val="68949504"/>
         <c:crosses val="autoZero"/>
         <c:crossBetween val="between"/>
       </c:valAx>
@@ -4193,10 +4190,10 @@
         <c:manualLayout>
           <c:xMode val="edge"/>
           <c:yMode val="edge"/>
-          <c:x val="0.88077888723913955"/>
-          <c:y val="0.325827114383272"/>
+          <c:x val="0.88077888723913977"/>
+          <c:y val="0.32582711438327222"/>
           <c:w val="0.10592618699086279"/>
-          <c:h val="0.31665077343681497"/>
+          <c:h val="0.31665077343681514"/>
         </c:manualLayout>
       </c:layout>
     </c:legend>
@@ -4723,24 +4720,24 @@
           </c:val>
         </c:ser>
         <c:marker val="1"/>
-        <c:axId val="104388480"/>
-        <c:axId val="104390016"/>
+        <c:axId val="68966272"/>
+        <c:axId val="68967808"/>
       </c:lineChart>
       <c:catAx>
-        <c:axId val="104388480"/>
+        <c:axId val="68966272"/>
         <c:scaling>
           <c:orientation val="minMax"/>
         </c:scaling>
         <c:axPos val="b"/>
         <c:tickLblPos val="nextTo"/>
-        <c:crossAx val="104390016"/>
+        <c:crossAx val="68967808"/>
         <c:crosses val="autoZero"/>
         <c:auto val="1"/>
         <c:lblAlgn val="ctr"/>
         <c:lblOffset val="100"/>
       </c:catAx>
       <c:valAx>
-        <c:axId val="104390016"/>
+        <c:axId val="68967808"/>
         <c:scaling>
           <c:orientation val="minMax"/>
         </c:scaling>
@@ -4748,7 +4745,7 @@
         <c:majorGridlines/>
         <c:numFmt formatCode="#,##0_);\(#,##0\)" sourceLinked="0"/>
         <c:tickLblPos val="nextTo"/>
-        <c:crossAx val="104388480"/>
+        <c:crossAx val="68966272"/>
         <c:crosses val="autoZero"/>
         <c:crossBetween val="between"/>
       </c:valAx>
@@ -4791,7 +4788,7 @@
           <c:xMode val="edge"/>
           <c:yMode val="edge"/>
           <c:x val="4.4664249736624854E-2"/>
-          <c:y val="0.1048661907915717"/>
+          <c:y val="0.10486619079157172"/>
           <c:w val="0.79675268820956435"/>
           <c:h val="0.80228243432187862"/>
         </c:manualLayout>
@@ -4821,7 +4818,7 @@
               <c:layout>
                 <c:manualLayout>
                   <c:x val="-1.6994978756276563E-2"/>
-                  <c:y val="2.2429906542056097E-2"/>
+                  <c:y val="2.2429906542056108E-2"/>
                 </c:manualLayout>
               </c:layout>
               <c:showVal val="1"/>
@@ -4831,7 +4828,7 @@
               <c:layout>
                 <c:manualLayout>
                   <c:x val="-3.0899961375048281E-3"/>
-                  <c:y val="-3.7383177570093525E-2"/>
+                  <c:y val="-3.7383177570093552E-2"/>
                 </c:manualLayout>
               </c:layout>
               <c:showVal val="1"/>
@@ -4840,7 +4837,7 @@
               <c:idx val="2"/>
               <c:layout>
                 <c:manualLayout>
-                  <c:x val="-3.0899961375048589E-3"/>
+                  <c:x val="-3.0899961375048597E-3"/>
                   <c:y val="-3.4890965732087144E-2"/>
                 </c:manualLayout>
               </c:layout>
@@ -4850,8 +4847,8 @@
               <c:idx val="3"/>
               <c:layout>
                 <c:manualLayout>
-                  <c:x val="-2.1629972962533831E-2"/>
-                  <c:y val="-4.7352024922118513E-2"/>
+                  <c:x val="-2.1629972962533845E-2"/>
+                  <c:y val="-4.7352024922118548E-2"/>
                 </c:manualLayout>
               </c:layout>
               <c:showVal val="1"/>
@@ -4861,7 +4858,7 @@
               <c:layout>
                 <c:manualLayout>
                   <c:x val="-2.3174971031286188E-2"/>
-                  <c:y val="-3.7383177570093622E-2"/>
+                  <c:y val="-3.7383177570093649E-2"/>
                 </c:manualLayout>
               </c:layout>
               <c:showVal val="1"/>
@@ -4870,8 +4867,8 @@
               <c:idx val="5"/>
               <c:layout>
                 <c:manualLayout>
-                  <c:x val="-1.994238865499668E-2"/>
-                  <c:y val="5.4596227740420916E-2"/>
+                  <c:x val="-1.9942388654996687E-2"/>
+                  <c:y val="5.4596227740420958E-2"/>
                 </c:manualLayout>
               </c:layout>
               <c:showVal val="1"/>
@@ -4880,8 +4877,8 @@
               <c:idx val="6"/>
               <c:layout>
                 <c:manualLayout>
-                  <c:x val="4.634994206257236E-3"/>
-                  <c:y val="2.2429906542056097E-2"/>
+                  <c:x val="4.6349942062572343E-3"/>
+                  <c:y val="2.2429906542056108E-2"/>
                 </c:manualLayout>
               </c:layout>
               <c:showVal val="1"/>
@@ -4891,7 +4888,7 @@
               <c:layout>
                 <c:manualLayout>
                   <c:x val="9.2699884125144842E-3"/>
-                  <c:y val="-1.4953271028037396E-2"/>
+                  <c:y val="-1.4953271028037403E-2"/>
                 </c:manualLayout>
               </c:layout>
               <c:showVal val="1"/>
@@ -4900,8 +4897,8 @@
               <c:idx val="9"/>
               <c:layout>
                 <c:manualLayout>
-                  <c:x val="-6.6474628849988934E-3"/>
-                  <c:y val="1.7870138407739714E-2"/>
+                  <c:x val="-6.647462884998896E-3"/>
+                  <c:y val="1.7870138407739721E-2"/>
                 </c:manualLayout>
               </c:layout>
               <c:showVal val="1"/>
@@ -5008,8 +5005,8 @@
               <c:idx val="0"/>
               <c:layout>
                 <c:manualLayout>
-                  <c:x val="-1.3904982618771738E-2"/>
-                  <c:y val="-2.9906542056074806E-2"/>
+                  <c:x val="-1.3904982618771744E-2"/>
+                  <c:y val="-2.9906542056074813E-2"/>
                 </c:manualLayout>
               </c:layout>
               <c:showVal val="1"/>
@@ -5029,7 +5026,7 @@
               <c:layout>
                 <c:manualLayout>
                   <c:x val="1.544998068752414E-3"/>
-                  <c:y val="9.9688473520249312E-3"/>
+                  <c:y val="9.9688473520249399E-3"/>
                 </c:manualLayout>
               </c:layout>
               <c:showVal val="1"/>
@@ -5038,8 +5035,8 @@
               <c:idx val="4"/>
               <c:layout>
                 <c:manualLayout>
-                  <c:x val="4.6349942062572352E-3"/>
-                  <c:y val="1.4953271028037399E-2"/>
+                  <c:x val="4.6349942062572334E-3"/>
+                  <c:y val="1.4953271028037405E-2"/>
                 </c:manualLayout>
               </c:layout>
               <c:showVal val="1"/>
@@ -5048,8 +5045,8 @@
               <c:idx val="5"/>
               <c:layout>
                 <c:manualLayout>
-                  <c:x val="-3.5941662842776168E-2"/>
-                  <c:y val="-9.5649423343297499E-2"/>
+                  <c:x val="-3.5941662842776188E-2"/>
+                  <c:y val="-9.5649423343297568E-2"/>
                 </c:manualLayout>
               </c:layout>
               <c:showVal val="1"/>
@@ -5059,7 +5056,7 @@
               <c:layout>
                 <c:manualLayout>
                   <c:x val="1.544998068752414E-3"/>
-                  <c:y val="1.4953271028037399E-2"/>
+                  <c:y val="1.4953271028037405E-2"/>
                 </c:manualLayout>
               </c:layout>
               <c:showVal val="1"/>
@@ -5068,8 +5065,8 @@
               <c:idx val="7"/>
               <c:layout>
                 <c:manualLayout>
-                  <c:x val="6.1799922750096631E-3"/>
-                  <c:y val="7.4766355140187023E-3"/>
+                  <c:x val="6.1799922750096674E-3"/>
+                  <c:y val="7.476635514018704E-3"/>
                 </c:manualLayout>
               </c:layout>
               <c:showVal val="1"/>
@@ -5078,8 +5075,8 @@
               <c:idx val="8"/>
               <c:layout>
                 <c:manualLayout>
-                  <c:x val="4.6349942062572352E-3"/>
-                  <c:y val="2.2429906542056101E-2"/>
+                  <c:x val="4.6349942062572334E-3"/>
+                  <c:y val="2.2429906542056115E-2"/>
                 </c:manualLayout>
               </c:layout>
               <c:showVal val="1"/>
@@ -5088,8 +5085,8 @@
               <c:idx val="9"/>
               <c:layout>
                 <c:manualLayout>
-                  <c:x val="-1.3294925769997785E-2"/>
-                  <c:y val="-3.5740276815479428E-2"/>
+                  <c:x val="-1.3294925769997789E-2"/>
+                  <c:y val="-3.5740276815479442E-2"/>
                 </c:manualLayout>
               </c:layout>
               <c:showVal val="1"/>
@@ -5175,24 +5172,24 @@
           </c:val>
         </c:ser>
         <c:marker val="1"/>
-        <c:axId val="104497536"/>
-        <c:axId val="104499072"/>
+        <c:axId val="69001984"/>
+        <c:axId val="69003520"/>
       </c:lineChart>
       <c:catAx>
-        <c:axId val="104497536"/>
+        <c:axId val="69001984"/>
         <c:scaling>
           <c:orientation val="minMax"/>
         </c:scaling>
         <c:axPos val="b"/>
         <c:tickLblPos val="nextTo"/>
-        <c:crossAx val="104499072"/>
+        <c:crossAx val="69003520"/>
         <c:crosses val="autoZero"/>
         <c:auto val="1"/>
         <c:lblAlgn val="ctr"/>
         <c:lblOffset val="100"/>
       </c:catAx>
       <c:valAx>
-        <c:axId val="104499072"/>
+        <c:axId val="69003520"/>
         <c:scaling>
           <c:orientation val="minMax"/>
         </c:scaling>
@@ -5200,7 +5197,7 @@
         <c:majorGridlines/>
         <c:numFmt formatCode="General" sourceLinked="1"/>
         <c:tickLblPos val="nextTo"/>
-        <c:crossAx val="104497536"/>
+        <c:crossAx val="69001984"/>
         <c:crosses val="autoZero"/>
         <c:crossBetween val="between"/>
       </c:valAx>
@@ -5212,9 +5209,9 @@
           <c:xMode val="edge"/>
           <c:yMode val="edge"/>
           <c:x val="0.84708131016084764"/>
-          <c:y val="0.40587952881369865"/>
-          <c:w val="0.14952464533779058"/>
-          <c:h val="0.33635652924201925"/>
+          <c:y val="0.40587952881369876"/>
+          <c:w val="0.14952464533779064"/>
+          <c:h val="0.33635652924201953"/>
         </c:manualLayout>
       </c:layout>
     </c:legend>

</xml_diff>

<commit_message>
* Updated Time Management Account.docx : Minor change on the total hours we've spent in the part 4.2
</commit_message>
<xml_diff>
--- a/doc/End of Project Report/Time Management Account.docx
+++ b/doc/End of Project Report/Time Management Account.docx
@@ -2617,7 +2617,7 @@
       <w:pPr>
         <w:spacing w:after="0" w:line="240" w:lineRule="auto"/>
         <w:rPr>
-          <w:rFonts w:eastAsiaTheme="minorEastAsia" w:hint="eastAsia"/>
+          <w:rFonts w:eastAsiaTheme="minorEastAsia"/>
           <w:shd w:val="clear" w:color="auto" w:fill="FFFFFF"/>
           <w:lang w:eastAsia="zh-TW"/>
         </w:rPr>
@@ -2787,7 +2787,16 @@
           <w:shd w:val="clear" w:color="auto" w:fill="FFFFFF"/>
           <w:lang w:eastAsia="zh-TW"/>
         </w:rPr>
-        <w:t>316</w:t>
+        <w:t>3</w:t>
+      </w:r>
+      <w:r>
+        <w:rPr>
+          <w:rFonts w:eastAsiaTheme="minorEastAsia" w:hint="eastAsia"/>
+          <w:color w:val="auto"/>
+          <w:shd w:val="clear" w:color="auto" w:fill="FFFFFF"/>
+          <w:lang w:eastAsia="zh-TW"/>
+        </w:rPr>
+        <w:t>34.5</w:t>
       </w:r>
       <w:r>
         <w:rPr>
@@ -4153,25 +4162,25 @@
           </c:val>
         </c:ser>
         <c:shape val="box"/>
-        <c:axId val="68949504"/>
-        <c:axId val="68951040"/>
+        <c:axId val="77853440"/>
+        <c:axId val="77854976"/>
         <c:axId val="0"/>
       </c:bar3DChart>
       <c:catAx>
-        <c:axId val="68949504"/>
+        <c:axId val="77853440"/>
         <c:scaling>
           <c:orientation val="minMax"/>
         </c:scaling>
         <c:axPos val="b"/>
         <c:tickLblPos val="nextTo"/>
-        <c:crossAx val="68951040"/>
+        <c:crossAx val="77854976"/>
         <c:crosses val="autoZero"/>
         <c:auto val="1"/>
         <c:lblAlgn val="ctr"/>
         <c:lblOffset val="100"/>
       </c:catAx>
       <c:valAx>
-        <c:axId val="68951040"/>
+        <c:axId val="77854976"/>
         <c:scaling>
           <c:orientation val="minMax"/>
         </c:scaling>
@@ -4179,7 +4188,7 @@
         <c:majorGridlines/>
         <c:numFmt formatCode="0%" sourceLinked="1"/>
         <c:tickLblPos val="nextTo"/>
-        <c:crossAx val="68949504"/>
+        <c:crossAx val="77853440"/>
         <c:crosses val="autoZero"/>
         <c:crossBetween val="between"/>
       </c:valAx>
@@ -4190,10 +4199,10 @@
         <c:manualLayout>
           <c:xMode val="edge"/>
           <c:yMode val="edge"/>
-          <c:x val="0.88077888723913977"/>
-          <c:y val="0.32582711438327222"/>
+          <c:x val="0.88077888723914"/>
+          <c:y val="0.32582711438327244"/>
           <c:w val="0.10592618699086279"/>
-          <c:h val="0.31665077343681514"/>
+          <c:h val="0.31665077343681536"/>
         </c:manualLayout>
       </c:layout>
     </c:legend>
@@ -4205,6 +4214,7 @@
 
 <file path=word/charts/chart2.xml><?xml version="1.0" encoding="utf-8"?>
 <c:chartSpace xmlns:c="http://schemas.openxmlformats.org/drawingml/2006/chart" xmlns:a="http://schemas.openxmlformats.org/drawingml/2006/main" xmlns:r="http://schemas.openxmlformats.org/officeDocument/2006/relationships">
+  <c:date1904 val="1"/>
   <c:lang val="zh-TW"/>
   <c:chart>
     <c:title>
@@ -4720,24 +4730,24 @@
           </c:val>
         </c:ser>
         <c:marker val="1"/>
-        <c:axId val="68966272"/>
-        <c:axId val="68967808"/>
+        <c:axId val="80264576"/>
+        <c:axId val="80695296"/>
       </c:lineChart>
       <c:catAx>
-        <c:axId val="68966272"/>
+        <c:axId val="80264576"/>
         <c:scaling>
           <c:orientation val="minMax"/>
         </c:scaling>
         <c:axPos val="b"/>
         <c:tickLblPos val="nextTo"/>
-        <c:crossAx val="68967808"/>
+        <c:crossAx val="80695296"/>
         <c:crosses val="autoZero"/>
         <c:auto val="1"/>
         <c:lblAlgn val="ctr"/>
         <c:lblOffset val="100"/>
       </c:catAx>
       <c:valAx>
-        <c:axId val="68967808"/>
+        <c:axId val="80695296"/>
         <c:scaling>
           <c:orientation val="minMax"/>
         </c:scaling>
@@ -4745,7 +4755,7 @@
         <c:majorGridlines/>
         <c:numFmt formatCode="#,##0_);\(#,##0\)" sourceLinked="0"/>
         <c:tickLblPos val="nextTo"/>
-        <c:crossAx val="68966272"/>
+        <c:crossAx val="80264576"/>
         <c:crosses val="autoZero"/>
         <c:crossBetween val="between"/>
       </c:valAx>
@@ -4818,7 +4828,7 @@
               <c:layout>
                 <c:manualLayout>
                   <c:x val="-1.6994978756276563E-2"/>
-                  <c:y val="2.2429906542056108E-2"/>
+                  <c:y val="2.2429906542056118E-2"/>
                 </c:manualLayout>
               </c:layout>
               <c:showVal val="1"/>
@@ -4828,7 +4838,7 @@
               <c:layout>
                 <c:manualLayout>
                   <c:x val="-3.0899961375048281E-3"/>
-                  <c:y val="-3.7383177570093552E-2"/>
+                  <c:y val="-3.738317757009358E-2"/>
                 </c:manualLayout>
               </c:layout>
               <c:showVal val="1"/>
@@ -4837,7 +4847,7 @@
               <c:idx val="2"/>
               <c:layout>
                 <c:manualLayout>
-                  <c:x val="-3.0899961375048597E-3"/>
+                  <c:x val="-3.0899961375048602E-3"/>
                   <c:y val="-3.4890965732087144E-2"/>
                 </c:manualLayout>
               </c:layout>
@@ -4847,8 +4857,8 @@
               <c:idx val="3"/>
               <c:layout>
                 <c:manualLayout>
-                  <c:x val="-2.1629972962533845E-2"/>
-                  <c:y val="-4.7352024922118548E-2"/>
+                  <c:x val="-2.1629972962533855E-2"/>
+                  <c:y val="-4.7352024922118603E-2"/>
                 </c:manualLayout>
               </c:layout>
               <c:showVal val="1"/>
@@ -4858,7 +4868,7 @@
               <c:layout>
                 <c:manualLayout>
                   <c:x val="-2.3174971031286188E-2"/>
-                  <c:y val="-3.7383177570093649E-2"/>
+                  <c:y val="-3.7383177570093677E-2"/>
                 </c:manualLayout>
               </c:layout>
               <c:showVal val="1"/>
@@ -4867,8 +4877,8 @@
               <c:idx val="5"/>
               <c:layout>
                 <c:manualLayout>
-                  <c:x val="-1.9942388654996687E-2"/>
-                  <c:y val="5.4596227740420958E-2"/>
+                  <c:x val="-1.9942388654996694E-2"/>
+                  <c:y val="5.4596227740420999E-2"/>
                 </c:manualLayout>
               </c:layout>
               <c:showVal val="1"/>
@@ -4877,8 +4887,8 @@
               <c:idx val="6"/>
               <c:layout>
                 <c:manualLayout>
-                  <c:x val="4.6349942062572343E-3"/>
-                  <c:y val="2.2429906542056108E-2"/>
+                  <c:x val="4.6349942062572317E-3"/>
+                  <c:y val="2.2429906542056118E-2"/>
                 </c:manualLayout>
               </c:layout>
               <c:showVal val="1"/>
@@ -4888,7 +4898,7 @@
               <c:layout>
                 <c:manualLayout>
                   <c:x val="9.2699884125144842E-3"/>
-                  <c:y val="-1.4953271028037403E-2"/>
+                  <c:y val="-1.4953271028037406E-2"/>
                 </c:manualLayout>
               </c:layout>
               <c:showVal val="1"/>
@@ -4897,7 +4907,7 @@
               <c:idx val="9"/>
               <c:layout>
                 <c:manualLayout>
-                  <c:x val="-6.647462884998896E-3"/>
+                  <c:x val="-6.6474628849988995E-3"/>
                   <c:y val="1.7870138407739721E-2"/>
                 </c:manualLayout>
               </c:layout>
@@ -5005,8 +5015,8 @@
               <c:idx val="0"/>
               <c:layout>
                 <c:manualLayout>
-                  <c:x val="-1.3904982618771744E-2"/>
-                  <c:y val="-2.9906542056074813E-2"/>
+                  <c:x val="-1.3904982618771745E-2"/>
+                  <c:y val="-2.9906542056074816E-2"/>
                 </c:manualLayout>
               </c:layout>
               <c:showVal val="1"/>
@@ -5026,7 +5036,7 @@
               <c:layout>
                 <c:manualLayout>
                   <c:x val="1.544998068752414E-3"/>
-                  <c:y val="9.9688473520249399E-3"/>
+                  <c:y val="9.9688473520249503E-3"/>
                 </c:manualLayout>
               </c:layout>
               <c:showVal val="1"/>
@@ -5035,8 +5045,8 @@
               <c:idx val="4"/>
               <c:layout>
                 <c:manualLayout>
-                  <c:x val="4.6349942062572334E-3"/>
-                  <c:y val="1.4953271028037405E-2"/>
+                  <c:x val="4.6349942062572308E-3"/>
+                  <c:y val="1.4953271028037408E-2"/>
                 </c:manualLayout>
               </c:layout>
               <c:showVal val="1"/>
@@ -5045,8 +5055,8 @@
               <c:idx val="5"/>
               <c:layout>
                 <c:manualLayout>
-                  <c:x val="-3.5941662842776188E-2"/>
-                  <c:y val="-9.5649423343297568E-2"/>
+                  <c:x val="-3.5941662842776202E-2"/>
+                  <c:y val="-9.564942334329761E-2"/>
                 </c:manualLayout>
               </c:layout>
               <c:showVal val="1"/>
@@ -5056,7 +5066,7 @@
               <c:layout>
                 <c:manualLayout>
                   <c:x val="1.544998068752414E-3"/>
-                  <c:y val="1.4953271028037405E-2"/>
+                  <c:y val="1.4953271028037408E-2"/>
                 </c:manualLayout>
               </c:layout>
               <c:showVal val="1"/>
@@ -5065,8 +5075,8 @@
               <c:idx val="7"/>
               <c:layout>
                 <c:manualLayout>
-                  <c:x val="6.1799922750096674E-3"/>
-                  <c:y val="7.476635514018704E-3"/>
+                  <c:x val="6.1799922750096709E-3"/>
+                  <c:y val="7.4766355140187075E-3"/>
                 </c:manualLayout>
               </c:layout>
               <c:showVal val="1"/>
@@ -5075,8 +5085,8 @@
               <c:idx val="8"/>
               <c:layout>
                 <c:manualLayout>
-                  <c:x val="4.6349942062572334E-3"/>
-                  <c:y val="2.2429906542056115E-2"/>
+                  <c:x val="4.6349942062572308E-3"/>
+                  <c:y val="2.2429906542056125E-2"/>
                 </c:manualLayout>
               </c:layout>
               <c:showVal val="1"/>
@@ -5085,8 +5095,8 @@
               <c:idx val="9"/>
               <c:layout>
                 <c:manualLayout>
-                  <c:x val="-1.3294925769997789E-2"/>
-                  <c:y val="-3.5740276815479442E-2"/>
+                  <c:x val="-1.3294925769997794E-2"/>
+                  <c:y val="-3.5740276815479456E-2"/>
                 </c:manualLayout>
               </c:layout>
               <c:showVal val="1"/>
@@ -5172,24 +5182,24 @@
           </c:val>
         </c:ser>
         <c:marker val="1"/>
-        <c:axId val="69001984"/>
-        <c:axId val="69003520"/>
+        <c:axId val="80454400"/>
+        <c:axId val="80455936"/>
       </c:lineChart>
       <c:catAx>
-        <c:axId val="69001984"/>
+        <c:axId val="80454400"/>
         <c:scaling>
           <c:orientation val="minMax"/>
         </c:scaling>
         <c:axPos val="b"/>
         <c:tickLblPos val="nextTo"/>
-        <c:crossAx val="69003520"/>
+        <c:crossAx val="80455936"/>
         <c:crosses val="autoZero"/>
         <c:auto val="1"/>
         <c:lblAlgn val="ctr"/>
         <c:lblOffset val="100"/>
       </c:catAx>
       <c:valAx>
-        <c:axId val="69003520"/>
+        <c:axId val="80455936"/>
         <c:scaling>
           <c:orientation val="minMax"/>
         </c:scaling>
@@ -5197,7 +5207,7 @@
         <c:majorGridlines/>
         <c:numFmt formatCode="General" sourceLinked="1"/>
         <c:tickLblPos val="nextTo"/>
-        <c:crossAx val="69001984"/>
+        <c:crossAx val="80454400"/>
         <c:crosses val="autoZero"/>
         <c:crossBetween val="between"/>
       </c:valAx>
@@ -5209,9 +5219,9 @@
           <c:xMode val="edge"/>
           <c:yMode val="edge"/>
           <c:x val="0.84708131016084764"/>
-          <c:y val="0.40587952881369876"/>
-          <c:w val="0.14952464533779064"/>
-          <c:h val="0.33635652924201953"/>
+          <c:y val="0.40587952881369882"/>
+          <c:w val="0.14952464533779072"/>
+          <c:h val="0.33635652924201986"/>
         </c:manualLayout>
       </c:layout>
     </c:legend>

</xml_diff>

<commit_message>
*Compiled the End of Project Report
</commit_message>
<xml_diff>
--- a/doc/End of Project Report/Time Management Account.docx
+++ b/doc/End of Project Report/Time Management Account.docx
@@ -1,6 +1,6 @@
 
 <file path=word/document.xml><?xml version="1.0" encoding="utf-8"?>
-<w:document xmlns:ve="http://schemas.openxmlformats.org/markup-compatibility/2006" xmlns:o="urn:schemas-microsoft-com:office:office" xmlns:r="http://schemas.openxmlformats.org/officeDocument/2006/relationships" xmlns:m="http://schemas.openxmlformats.org/officeDocument/2006/math" xmlns:v="urn:schemas-microsoft-com:vml" xmlns:wp="http://schemas.openxmlformats.org/drawingml/2006/wordprocessingDrawing" xmlns:w10="urn:schemas-microsoft-com:office:word" xmlns:w="http://schemas.openxmlformats.org/wordprocessingml/2006/main" xmlns:wne="http://schemas.microsoft.com/office/word/2006/wordml">
+<w:document xmlns:wpc="http://schemas.microsoft.com/office/word/2010/wordprocessingCanvas" xmlns:mc="http://schemas.openxmlformats.org/markup-compatibility/2006" xmlns:o="urn:schemas-microsoft-com:office:office" xmlns:r="http://schemas.openxmlformats.org/officeDocument/2006/relationships" xmlns:m="http://schemas.openxmlformats.org/officeDocument/2006/math" xmlns:v="urn:schemas-microsoft-com:vml" xmlns:wp14="http://schemas.microsoft.com/office/word/2010/wordprocessingDrawing" xmlns:wp="http://schemas.openxmlformats.org/drawingml/2006/wordprocessingDrawing" xmlns:w10="urn:schemas-microsoft-com:office:word" xmlns:w="http://schemas.openxmlformats.org/wordprocessingml/2006/main" xmlns:w14="http://schemas.microsoft.com/office/word/2010/wordml" xmlns:wpg="http://schemas.microsoft.com/office/word/2010/wordprocessingGroup" xmlns:wpi="http://schemas.microsoft.com/office/word/2010/wordprocessingInk" xmlns:wne="http://schemas.microsoft.com/office/word/2006/wordml" xmlns:wps="http://schemas.microsoft.com/office/word/2010/wordprocessingShape" mc:Ignorable="w14 wp14">
   <w:body>
     <w:p>
       <w:pPr>
@@ -9,6 +9,7 @@
           <w:lang w:val="en-US"/>
         </w:rPr>
       </w:pPr>
+      <w:bookmarkStart w:id="0" w:name="_GoBack"/>
       <w:r>
         <w:rPr>
           <w:lang w:val="en-US"/>
@@ -23,8 +24,8 @@
           <w:shd w:val="clear" w:color="auto" w:fill="FFFFFF"/>
         </w:rPr>
       </w:pPr>
-      <w:bookmarkStart w:id="0" w:name="_TOC4180"/>
-      <w:bookmarkEnd w:id="0"/>
+      <w:bookmarkStart w:id="1" w:name="_TOC4180"/>
+      <w:bookmarkEnd w:id="1"/>
       <w:r>
         <w:rPr>
           <w:shd w:val="clear" w:color="auto" w:fill="FFFFFF"/>
@@ -34,7 +35,7 @@
     </w:p>
     <w:p>
       <w:pPr>
-        <w:pStyle w:val="a4"/>
+        <w:pStyle w:val="Subtitle"/>
         <w:jc w:val="left"/>
         <w:rPr>
           <w:shd w:val="clear" w:color="auto" w:fill="FFFFFF"/>
@@ -92,9 +93,9 @@
     </w:p>
     <w:tbl>
       <w:tblPr>
-        <w:tblStyle w:val="a3"/>
+        <w:tblStyle w:val="TableGrid"/>
         <w:tblW w:w="9272" w:type="dxa"/>
-        <w:tblLook w:val="04A0"/>
+        <w:tblLook w:val="04A0" w:firstRow="1" w:lastRow="0" w:firstColumn="1" w:lastColumn="0" w:noHBand="0" w:noVBand="1"/>
       </w:tblPr>
       <w:tblGrid>
         <w:gridCol w:w="548"/>
@@ -252,6 +253,7 @@
                 <w:lang w:eastAsia="zh-TW"/>
               </w:rPr>
             </w:pPr>
+            <w:proofErr w:type="spellStart"/>
             <w:r>
               <w:rPr>
                 <w:rFonts w:ascii="Verdana" w:eastAsiaTheme="minorEastAsia" w:hAnsi="Verdana" w:hint="eastAsia"/>
@@ -261,6 +263,7 @@
               </w:rPr>
               <w:t>Kristian</w:t>
             </w:r>
+            <w:proofErr w:type="spellEnd"/>
           </w:p>
         </w:tc>
         <w:tc>
@@ -638,7 +641,23 @@
                 <w:shd w:val="clear" w:color="auto" w:fill="FFFFFF"/>
                 <w:lang w:eastAsia="zh-TW"/>
               </w:rPr>
-              <w:t>45.5</w:t>
+              <w:t>4</w:t>
+            </w:r>
+            <w:r>
+              <w:rPr>
+                <w:rFonts w:eastAsiaTheme="minorEastAsia"/>
+                <w:shd w:val="clear" w:color="auto" w:fill="FFFFFF"/>
+                <w:lang w:eastAsia="zh-TW"/>
+              </w:rPr>
+              <w:t>6</w:t>
+            </w:r>
+            <w:r>
+              <w:rPr>
+                <w:rFonts w:eastAsiaTheme="minorEastAsia" w:hint="eastAsia"/>
+                <w:shd w:val="clear" w:color="auto" w:fill="FFFFFF"/>
+                <w:lang w:eastAsia="zh-TW"/>
+              </w:rPr>
+              <w:t>.5</w:t>
             </w:r>
           </w:p>
         </w:tc>
@@ -657,14 +676,7 @@
               <w:rPr>
                 <w:shd w:val="clear" w:color="auto" w:fill="FFFFFF"/>
               </w:rPr>
-              <w:t>1</w:t>
-            </w:r>
-            <w:r>
-              <w:rPr>
-                <w:rFonts w:hint="eastAsia"/>
-                <w:shd w:val="clear" w:color="auto" w:fill="FFFFFF"/>
-              </w:rPr>
-              <w:t>8</w:t>
+              <w:t>19</w:t>
             </w:r>
           </w:p>
         </w:tc>
@@ -1050,7 +1062,15 @@
                 <w:shd w:val="clear" w:color="auto" w:fill="FFFFFF"/>
                 <w:lang w:eastAsia="zh-TW"/>
               </w:rPr>
-              <w:t>35</w:t>
+              <w:t>3</w:t>
+            </w:r>
+            <w:r>
+              <w:rPr>
+                <w:rFonts w:eastAsiaTheme="minorEastAsia"/>
+                <w:shd w:val="clear" w:color="auto" w:fill="FFFFFF"/>
+                <w:lang w:eastAsia="zh-TW"/>
+              </w:rPr>
+              <w:t>6</w:t>
             </w:r>
             <w:r>
               <w:rPr>
@@ -1076,9 +1096,9 @@
             </w:pPr>
             <w:r>
               <w:rPr>
-                <w:rFonts w:eastAsia="PMingLiU" w:hint="eastAsia"/>
-              </w:rPr>
-              <w:t>6</w:t>
+                <w:rFonts w:eastAsia="PMingLiU"/>
+              </w:rPr>
+              <w:t>7</w:t>
             </w:r>
           </w:p>
         </w:tc>
@@ -2000,7 +2020,25 @@
           <w:shd w:val="clear" w:color="auto" w:fill="FFFFFF"/>
           <w:lang w:eastAsia="zh-TW"/>
         </w:rPr>
-        <w:t xml:space="preserve">At the beginning we have spend a little bit more than expect for the </w:t>
+        <w:t xml:space="preserve">At the beginning we have </w:t>
+      </w:r>
+      <w:proofErr w:type="spellStart"/>
+      <w:r>
+        <w:rPr>
+          <w:rFonts w:eastAsiaTheme="minorEastAsia"/>
+          <w:shd w:val="clear" w:color="auto" w:fill="FFFFFF"/>
+          <w:lang w:eastAsia="zh-TW"/>
+        </w:rPr>
+        <w:t>spend</w:t>
+      </w:r>
+      <w:proofErr w:type="spellEnd"/>
+      <w:r>
+        <w:rPr>
+          <w:rFonts w:eastAsiaTheme="minorEastAsia"/>
+          <w:shd w:val="clear" w:color="auto" w:fill="FFFFFF"/>
+          <w:lang w:eastAsia="zh-TW"/>
+        </w:rPr>
+        <w:t xml:space="preserve"> a little bit more than expect for the </w:t>
       </w:r>
       <w:r>
         <w:rPr>
@@ -2584,7 +2622,25 @@
           <w:shd w:val="clear" w:color="auto" w:fill="FFFFFF"/>
           <w:lang w:eastAsia="zh-TW"/>
         </w:rPr>
-        <w:t>After finishing most of the implementation, progressing in testing we started to review the whole project and writing for this final report. Most of us spend decent time and effort on this final report in order to get a higher mark so the difference between the actual time spent and the initial</w:t>
+        <w:t xml:space="preserve">After finishing most of the implementation, progressing in testing we started to review the whole project and writing for this final report. Most of us spend decent time and effort on this final report in order to get a higher mark so the difference between the actual </w:t>
+      </w:r>
+      <w:proofErr w:type="gramStart"/>
+      <w:r>
+        <w:rPr>
+          <w:rFonts w:eastAsiaTheme="minorEastAsia"/>
+          <w:shd w:val="clear" w:color="auto" w:fill="FFFFFF"/>
+          <w:lang w:eastAsia="zh-TW"/>
+        </w:rPr>
+        <w:t>time</w:t>
+      </w:r>
+      <w:proofErr w:type="gramEnd"/>
+      <w:r>
+        <w:rPr>
+          <w:rFonts w:eastAsiaTheme="minorEastAsia"/>
+          <w:shd w:val="clear" w:color="auto" w:fill="FFFFFF"/>
+          <w:lang w:eastAsia="zh-TW"/>
+        </w:rPr>
+        <w:t xml:space="preserve"> spent and the initial</w:t>
       </w:r>
       <w:r>
         <w:rPr>
@@ -2622,8 +2678,8 @@
           <w:lang w:eastAsia="zh-TW"/>
         </w:rPr>
       </w:pPr>
-      <w:bookmarkStart w:id="1" w:name="_TOC4369"/>
-      <w:bookmarkEnd w:id="1"/>
+      <w:bookmarkStart w:id="2" w:name="_TOC4369"/>
+      <w:bookmarkEnd w:id="2"/>
       <w:r>
         <w:rPr>
           <w:rFonts w:eastAsiaTheme="minorEastAsia"/>
@@ -2818,21 +2874,18 @@
       </w:pPr>
       <w:r>
         <w:rPr>
-          <w:rFonts w:eastAsiaTheme="minorEastAsia"/>
           <w:noProof/>
-          <w:color w:val="FF0000"/>
-          <w:shd w:val="clear" w:color="auto" w:fill="FFFFFF"/>
-          <w:lang w:val="en-US" w:eastAsia="zh-TW"/>
+          <w:lang w:eastAsia="en-GB"/>
         </w:rPr>
         <w:drawing>
-          <wp:inline distT="0" distB="0" distL="0" distR="0">
-            <wp:extent cx="5731510" cy="3626282"/>
-            <wp:effectExtent l="19050" t="0" r="21590" b="0"/>
-            <wp:docPr id="1" name="圖表 1"/>
+          <wp:inline distT="0" distB="0" distL="0" distR="0" wp14:anchorId="67ACAD2C" wp14:editId="436DF40A">
+            <wp:extent cx="5731510" cy="3462787"/>
+            <wp:effectExtent l="0" t="0" r="2540" b="4445"/>
+            <wp:docPr id="1" name="Chart 1"/>
             <wp:cNvGraphicFramePr/>
             <a:graphic xmlns:a="http://schemas.openxmlformats.org/drawingml/2006/main">
               <a:graphicData uri="http://schemas.openxmlformats.org/drawingml/2006/chart">
-                <c:chart xmlns:c="http://schemas.openxmlformats.org/drawingml/2006/chart" xmlns:r="http://schemas.openxmlformats.org/officeDocument/2006/relationships" r:id="rId6"/>
+                <c:chart xmlns:c="http://schemas.openxmlformats.org/drawingml/2006/chart" xmlns:r="http://schemas.openxmlformats.org/officeDocument/2006/relationships" r:id="rId7"/>
               </a:graphicData>
             </a:graphic>
           </wp:inline>
@@ -2869,7 +2922,25 @@
           <w:shd w:val="clear" w:color="auto" w:fill="FFFFFF"/>
           <w:lang w:eastAsia="zh-TW"/>
         </w:rPr>
-        <w:t xml:space="preserve"> more unit testing than the other classes so they paid most of the effort on testing. For Kristian, he paid a lot of effort on visualization of the system so he did not have much time to write for the final report and we decided to distribute most of the task in final project to the other group members.</w:t>
+        <w:t xml:space="preserve"> more unit testing than the other classes so they paid most of the effort on testing. For </w:t>
+      </w:r>
+      <w:proofErr w:type="spellStart"/>
+      <w:r>
+        <w:rPr>
+          <w:rFonts w:eastAsiaTheme="minorEastAsia" w:hint="eastAsia"/>
+          <w:shd w:val="clear" w:color="auto" w:fill="FFFFFF"/>
+          <w:lang w:eastAsia="zh-TW"/>
+        </w:rPr>
+        <w:t>Kristian</w:t>
+      </w:r>
+      <w:proofErr w:type="spellEnd"/>
+      <w:r>
+        <w:rPr>
+          <w:rFonts w:eastAsiaTheme="minorEastAsia" w:hint="eastAsia"/>
+          <w:shd w:val="clear" w:color="auto" w:fill="FFFFFF"/>
+          <w:lang w:eastAsia="zh-TW"/>
+        </w:rPr>
+        <w:t>, he paid a lot of effort on visualization of the system so he did not have much time to write for the final report and we decided to distribute most of the task in final project to the other group members.</w:t>
       </w:r>
       <w:r>
         <w:rPr>
@@ -2903,7 +2974,7 @@
             <v:path gradientshapeok="t" o:connecttype="rect"/>
           </v:shapetype>
           <v:shape id="_x0000_s1026" type="#_x0000_t202" style="position:absolute;margin-left:129pt;margin-top:-3.75pt;width:54.75pt;height:44.25pt;z-index:251660288;mso-width-relative:margin;mso-height-relative:margin" stroked="f">
-            <v:textbox>
+            <v:textbox style="mso-next-textbox:#_x0000_s1026">
               <w:txbxContent>
                 <w:p>
                   <w:pPr>
@@ -2937,7 +3008,7 @@
           <w:rFonts w:eastAsiaTheme="minorEastAsia" w:hint="eastAsia"/>
           <w:noProof/>
           <w:shd w:val="clear" w:color="auto" w:fill="FFFFFF"/>
-          <w:lang w:val="en-US" w:eastAsia="zh-TW"/>
+          <w:lang w:eastAsia="en-GB"/>
         </w:rPr>
         <w:drawing>
           <wp:inline distT="0" distB="0" distL="0" distR="0">
@@ -2957,7 +3028,7 @@
                     </pic:cNvPicPr>
                   </pic:nvPicPr>
                   <pic:blipFill>
-                    <a:blip r:embed="rId7" cstate="print"/>
+                    <a:blip r:embed="rId8" cstate="print"/>
                     <a:srcRect/>
                     <a:stretch>
                       <a:fillRect/>
@@ -2997,228 +3068,14 @@
       </w:pPr>
       <w:r>
         <w:rPr>
-          <w:rFonts w:eastAsiaTheme="minorEastAsia"/>
           <w:noProof/>
-          <w:shd w:val="clear" w:color="auto" w:fill="FFFFFF"/>
-          <w:lang w:val="en-US" w:eastAsia="zh-TW"/>
+          <w:lang w:eastAsia="en-GB"/>
         </w:rPr>
         <w:drawing>
-          <wp:inline distT="0" distB="0" distL="0" distR="0">
-            <wp:extent cx="5731510" cy="3076400"/>
-            <wp:effectExtent l="19050" t="0" r="21590" b="0"/>
-            <wp:docPr id="3" name="圖表 2"/>
-            <wp:cNvGraphicFramePr/>
-            <a:graphic xmlns:a="http://schemas.openxmlformats.org/drawingml/2006/main">
-              <a:graphicData uri="http://schemas.openxmlformats.org/drawingml/2006/chart">
-                <c:chart xmlns:c="http://schemas.openxmlformats.org/drawingml/2006/chart" xmlns:r="http://schemas.openxmlformats.org/officeDocument/2006/relationships" r:id="rId8"/>
-              </a:graphicData>
-            </a:graphic>
-          </wp:inline>
-        </w:drawing>
-      </w:r>
-    </w:p>
-    <w:p>
-      <w:pPr>
-        <w:spacing w:after="0"/>
-        <w:rPr>
-          <w:rFonts w:eastAsiaTheme="minorEastAsia"/>
-          <w:shd w:val="clear" w:color="auto" w:fill="FFFFFF"/>
-          <w:lang w:eastAsia="zh-TW"/>
-        </w:rPr>
-      </w:pPr>
-      <w:r>
-        <w:rPr>
-          <w:rFonts w:eastAsiaTheme="minorEastAsia" w:hint="eastAsia"/>
-          <w:shd w:val="clear" w:color="auto" w:fill="FFFFFF"/>
-          <w:lang w:eastAsia="zh-TW"/>
-        </w:rPr>
-        <w:t>By comparing the charts above, chart 4.2.2 and chart 4.2.3, the number of commits to the SVN</w:t>
-      </w:r>
-      <w:r>
-        <w:rPr>
-          <w:rFonts w:eastAsiaTheme="minorEastAsia" w:hint="eastAsia"/>
-          <w:shd w:val="clear" w:color="auto" w:fill="FFFFFF"/>
-          <w:lang w:eastAsia="zh-TW"/>
-        </w:rPr>
-        <w:t xml:space="preserve"> is in proportion with</w:t>
-      </w:r>
-      <w:r>
-        <w:rPr>
-          <w:rFonts w:eastAsiaTheme="minorEastAsia" w:hint="eastAsia"/>
-          <w:shd w:val="clear" w:color="auto" w:fill="FFFFFF"/>
-          <w:lang w:eastAsia="zh-TW"/>
-        </w:rPr>
-        <w:t xml:space="preserve"> workin</w:t>
-      </w:r>
-      <w:r>
-        <w:rPr>
-          <w:rFonts w:eastAsiaTheme="minorEastAsia" w:hint="eastAsia"/>
-          <w:shd w:val="clear" w:color="auto" w:fill="FFFFFF"/>
-          <w:lang w:eastAsia="zh-TW"/>
-        </w:rPr>
-        <w:t xml:space="preserve">g hours as the shape of the charts are quite similar which is quite delightful that the whole group pay </w:t>
-      </w:r>
-      <w:r>
-        <w:rPr>
-          <w:rFonts w:eastAsiaTheme="minorEastAsia" w:hint="eastAsia"/>
-          <w:shd w:val="clear" w:color="auto" w:fill="FFFFFF"/>
-          <w:lang w:eastAsia="zh-TW"/>
-        </w:rPr>
-        <w:t>around the same range of time</w:t>
-      </w:r>
-      <w:r>
-        <w:rPr>
-          <w:rFonts w:eastAsiaTheme="minorEastAsia" w:hint="eastAsia"/>
-          <w:shd w:val="clear" w:color="auto" w:fill="FFFFFF"/>
-          <w:lang w:eastAsia="zh-TW"/>
-        </w:rPr>
-        <w:t xml:space="preserve"> before each commits. </w:t>
-      </w:r>
-      <w:r>
-        <w:rPr>
-          <w:rFonts w:eastAsiaTheme="minorEastAsia" w:hint="eastAsia"/>
-          <w:shd w:val="clear" w:color="auto" w:fill="FFFFFF"/>
-          <w:lang w:eastAsia="zh-TW"/>
-        </w:rPr>
-        <w:t xml:space="preserve">From the first few weeks we work on a </w:t>
-      </w:r>
-      <w:r>
-        <w:rPr>
-          <w:rFonts w:eastAsiaTheme="minorEastAsia"/>
-          <w:shd w:val="clear" w:color="auto" w:fill="FFFFFF"/>
-          <w:lang w:eastAsia="zh-TW"/>
-        </w:rPr>
-        <w:t>average</w:t>
-      </w:r>
-      <w:r>
-        <w:rPr>
-          <w:rFonts w:eastAsiaTheme="minorEastAsia" w:hint="eastAsia"/>
-          <w:shd w:val="clear" w:color="auto" w:fill="FFFFFF"/>
-          <w:lang w:eastAsia="zh-TW"/>
-        </w:rPr>
-        <w:t xml:space="preserve"> time of five hours and do six commits per week and we reach to a small peak on the fourth and fifth week as we are going to do the first </w:t>
-      </w:r>
-      <w:r>
-        <w:rPr>
-          <w:rFonts w:eastAsiaTheme="minorEastAsia"/>
-          <w:shd w:val="clear" w:color="auto" w:fill="FFFFFF"/>
-          <w:lang w:eastAsia="zh-TW"/>
-        </w:rPr>
-        <w:t>demonstration</w:t>
-      </w:r>
-      <w:r>
-        <w:rPr>
-          <w:rFonts w:eastAsiaTheme="minorEastAsia" w:hint="eastAsia"/>
-          <w:shd w:val="clear" w:color="auto" w:fill="FFFFFF"/>
-          <w:lang w:eastAsia="zh-TW"/>
-        </w:rPr>
-        <w:t xml:space="preserve"> so we make frequent changes and more effort within week four and five. After the motivation for the first demonstration we fail to keep it as Easter comes the work rate of the whole group drops gradually until the Easter finishes. </w:t>
-      </w:r>
-      <w:r>
-        <w:rPr>
-          <w:rFonts w:eastAsiaTheme="minorEastAsia" w:hint="eastAsia"/>
-          <w:shd w:val="clear" w:color="auto" w:fill="FFFFFF"/>
-          <w:lang w:eastAsia="zh-TW"/>
-        </w:rPr>
-        <w:t xml:space="preserve">After Easter finishes we try to get back on track with a slow start then a blast to the maximum of work rate in the last two weeks of the project schedule. But then the project deadline is postponed so we can still make some </w:t>
-      </w:r>
-      <w:r>
-        <w:rPr>
-          <w:rFonts w:eastAsiaTheme="minorEastAsia" w:hint="eastAsia"/>
-          <w:shd w:val="clear" w:color="auto" w:fill="FFFFFF"/>
-          <w:lang w:eastAsia="zh-TW"/>
-        </w:rPr>
-        <w:lastRenderedPageBreak/>
-        <w:t>fine tunes on both our systems and documents so the work rate drops gradually in the last week of the schedule.</w:t>
-      </w:r>
-    </w:p>
-    <w:p>
-      <w:pPr>
-        <w:rPr>
-          <w:rFonts w:eastAsiaTheme="minorEastAsia"/>
-          <w:shd w:val="clear" w:color="auto" w:fill="FFFFFF"/>
-          <w:lang w:eastAsia="zh-TW"/>
-        </w:rPr>
-      </w:pPr>
-      <w:r>
-        <w:rPr>
-          <w:rFonts w:eastAsiaTheme="minorEastAsia" w:hint="eastAsia"/>
-          <w:shd w:val="clear" w:color="auto" w:fill="FFFFFF"/>
-          <w:lang w:eastAsia="zh-TW"/>
-        </w:rPr>
-        <w:t xml:space="preserve">Again, </w:t>
-      </w:r>
-      <w:r>
-        <w:rPr>
-          <w:rFonts w:eastAsiaTheme="minorEastAsia"/>
-          <w:shd w:val="clear" w:color="auto" w:fill="FFFFFF"/>
-          <w:lang w:eastAsia="zh-TW"/>
-        </w:rPr>
-        <w:t>obviously</w:t>
-      </w:r>
-      <w:r>
-        <w:rPr>
-          <w:rFonts w:eastAsiaTheme="minorEastAsia" w:hint="eastAsia"/>
-          <w:shd w:val="clear" w:color="auto" w:fill="FFFFFF"/>
-          <w:lang w:eastAsia="zh-TW"/>
-        </w:rPr>
-        <w:t xml:space="preserve"> Edward has paid more effort and time on the project that is why his lines on both graphs are on top of other member</w:t>
-      </w:r>
-      <w:r>
-        <w:rPr>
-          <w:rFonts w:eastAsiaTheme="minorEastAsia"/>
-          <w:shd w:val="clear" w:color="auto" w:fill="FFFFFF"/>
-          <w:lang w:eastAsia="zh-TW"/>
-        </w:rPr>
-        <w:t>’</w:t>
-      </w:r>
-      <w:r>
-        <w:rPr>
-          <w:rFonts w:eastAsiaTheme="minorEastAsia" w:hint="eastAsia"/>
-          <w:shd w:val="clear" w:color="auto" w:fill="FFFFFF"/>
-          <w:lang w:eastAsia="zh-TW"/>
-        </w:rPr>
-        <w:t>s line for most of the time.</w:t>
-      </w:r>
-      <w:r>
-        <w:rPr>
-          <w:rFonts w:eastAsiaTheme="minorEastAsia" w:hint="eastAsia"/>
-          <w:shd w:val="clear" w:color="auto" w:fill="FFFFFF"/>
-          <w:lang w:eastAsia="zh-TW"/>
-        </w:rPr>
-        <w:t xml:space="preserve"> </w:t>
-      </w:r>
-      <w:r>
-        <w:rPr>
-          <w:rFonts w:eastAsiaTheme="minorEastAsia" w:hint="eastAsia"/>
-          <w:shd w:val="clear" w:color="auto" w:fill="FFFFFF"/>
-          <w:lang w:eastAsia="zh-TW"/>
-        </w:rPr>
-        <w:t>In the chart 4.2.2 shows Brian and Kelvin do not commit as much as the other members but when compare to chart 4.2.3 they actually pay decent time on each tasks which shows they try to do a bit more work before doing a commit to the SVN.</w:t>
-      </w:r>
-    </w:p>
-    <w:p>
-      <w:pPr>
-        <w:rPr>
-          <w:rFonts w:eastAsiaTheme="minorEastAsia"/>
-          <w:color w:val="FF0000"/>
-          <w:shd w:val="clear" w:color="auto" w:fill="FFFFFF"/>
-          <w:lang w:eastAsia="zh-TW"/>
-        </w:rPr>
-      </w:pPr>
-      <w:r>
-        <w:rPr>
-          <w:rFonts w:eastAsiaTheme="minorEastAsia"/>
-          <w:noProof/>
-          <w:color w:val="FF0000"/>
-          <w:shd w:val="clear" w:color="auto" w:fill="FFFFFF"/>
-          <w:lang w:val="en-US" w:eastAsia="zh-TW"/>
-        </w:rPr>
-        <w:drawing>
-          <wp:inline distT="0" distB="0" distL="0" distR="0">
-            <wp:extent cx="5731510" cy="3553414"/>
-            <wp:effectExtent l="19050" t="0" r="21590" b="8936"/>
-            <wp:docPr id="7" name="圖表 3"/>
+          <wp:inline distT="0" distB="0" distL="0" distR="0" wp14:anchorId="49E8B08A" wp14:editId="7B1357D2">
+            <wp:extent cx="5731510" cy="2940461"/>
+            <wp:effectExtent l="0" t="0" r="2540" b="0"/>
+            <wp:docPr id="2" name="Chart 2"/>
             <wp:cNvGraphicFramePr/>
             <a:graphic xmlns:a="http://schemas.openxmlformats.org/drawingml/2006/main">
               <a:graphicData uri="http://schemas.openxmlformats.org/drawingml/2006/chart">
@@ -3231,6 +3088,7 @@
     </w:p>
     <w:p>
       <w:pPr>
+        <w:spacing w:after="0"/>
         <w:rPr>
           <w:rFonts w:eastAsiaTheme="minorEastAsia"/>
           <w:shd w:val="clear" w:color="auto" w:fill="FFFFFF"/>
@@ -3243,6 +3101,234 @@
           <w:shd w:val="clear" w:color="auto" w:fill="FFFFFF"/>
           <w:lang w:eastAsia="zh-TW"/>
         </w:rPr>
+        <w:t>By comparing the charts above, chart 4.2.2 and chart 4.2.3, the number of commits to the SVN</w:t>
+      </w:r>
+      <w:r>
+        <w:rPr>
+          <w:rFonts w:eastAsiaTheme="minorEastAsia" w:hint="eastAsia"/>
+          <w:shd w:val="clear" w:color="auto" w:fill="FFFFFF"/>
+          <w:lang w:eastAsia="zh-TW"/>
+        </w:rPr>
+        <w:t xml:space="preserve"> is in proportion with</w:t>
+      </w:r>
+      <w:r>
+        <w:rPr>
+          <w:rFonts w:eastAsiaTheme="minorEastAsia" w:hint="eastAsia"/>
+          <w:shd w:val="clear" w:color="auto" w:fill="FFFFFF"/>
+          <w:lang w:eastAsia="zh-TW"/>
+        </w:rPr>
+        <w:t xml:space="preserve"> workin</w:t>
+      </w:r>
+      <w:r>
+        <w:rPr>
+          <w:rFonts w:eastAsiaTheme="minorEastAsia" w:hint="eastAsia"/>
+          <w:shd w:val="clear" w:color="auto" w:fill="FFFFFF"/>
+          <w:lang w:eastAsia="zh-TW"/>
+        </w:rPr>
+        <w:t xml:space="preserve">g hours as the shape of the charts are quite similar which is quite delightful that the whole group pay </w:t>
+      </w:r>
+      <w:r>
+        <w:rPr>
+          <w:rFonts w:eastAsiaTheme="minorEastAsia" w:hint="eastAsia"/>
+          <w:shd w:val="clear" w:color="auto" w:fill="FFFFFF"/>
+          <w:lang w:eastAsia="zh-TW"/>
+        </w:rPr>
+        <w:t>around the same range of time</w:t>
+      </w:r>
+      <w:r>
+        <w:rPr>
+          <w:rFonts w:eastAsiaTheme="minorEastAsia" w:hint="eastAsia"/>
+          <w:shd w:val="clear" w:color="auto" w:fill="FFFFFF"/>
+          <w:lang w:eastAsia="zh-TW"/>
+        </w:rPr>
+        <w:t xml:space="preserve"> before each commits. </w:t>
+      </w:r>
+      <w:r>
+        <w:rPr>
+          <w:rFonts w:eastAsiaTheme="minorEastAsia" w:hint="eastAsia"/>
+          <w:shd w:val="clear" w:color="auto" w:fill="FFFFFF"/>
+          <w:lang w:eastAsia="zh-TW"/>
+        </w:rPr>
+        <w:t xml:space="preserve">From the first few weeks we work on </w:t>
+      </w:r>
+      <w:proofErr w:type="spellStart"/>
+      <w:proofErr w:type="gramStart"/>
+      <w:r>
+        <w:rPr>
+          <w:rFonts w:eastAsiaTheme="minorEastAsia" w:hint="eastAsia"/>
+          <w:shd w:val="clear" w:color="auto" w:fill="FFFFFF"/>
+          <w:lang w:eastAsia="zh-TW"/>
+        </w:rPr>
+        <w:t>a</w:t>
+      </w:r>
+      <w:proofErr w:type="spellEnd"/>
+      <w:proofErr w:type="gramEnd"/>
+      <w:r>
+        <w:rPr>
+          <w:rFonts w:eastAsiaTheme="minorEastAsia" w:hint="eastAsia"/>
+          <w:shd w:val="clear" w:color="auto" w:fill="FFFFFF"/>
+          <w:lang w:eastAsia="zh-TW"/>
+        </w:rPr>
+        <w:t xml:space="preserve"> </w:t>
+      </w:r>
+      <w:r>
+        <w:rPr>
+          <w:rFonts w:eastAsiaTheme="minorEastAsia"/>
+          <w:shd w:val="clear" w:color="auto" w:fill="FFFFFF"/>
+          <w:lang w:eastAsia="zh-TW"/>
+        </w:rPr>
+        <w:t>average</w:t>
+      </w:r>
+      <w:r>
+        <w:rPr>
+          <w:rFonts w:eastAsiaTheme="minorEastAsia" w:hint="eastAsia"/>
+          <w:shd w:val="clear" w:color="auto" w:fill="FFFFFF"/>
+          <w:lang w:eastAsia="zh-TW"/>
+        </w:rPr>
+        <w:t xml:space="preserve"> time of five hours and do six commits per week and we reach to a small peak on the fourth and fifth week as we are going to do the first </w:t>
+      </w:r>
+      <w:r>
+        <w:rPr>
+          <w:rFonts w:eastAsiaTheme="minorEastAsia"/>
+          <w:shd w:val="clear" w:color="auto" w:fill="FFFFFF"/>
+          <w:lang w:eastAsia="zh-TW"/>
+        </w:rPr>
+        <w:t>demonstration</w:t>
+      </w:r>
+      <w:r>
+        <w:rPr>
+          <w:rFonts w:eastAsiaTheme="minorEastAsia" w:hint="eastAsia"/>
+          <w:shd w:val="clear" w:color="auto" w:fill="FFFFFF"/>
+          <w:lang w:eastAsia="zh-TW"/>
+        </w:rPr>
+        <w:t xml:space="preserve"> so we make frequent changes and more effort within week four and five. After the motivation for the first demonstration we fail to keep it as Easter comes the work rate of the whole group drops gradually until the Easter finishes. </w:t>
+      </w:r>
+      <w:r>
+        <w:rPr>
+          <w:rFonts w:eastAsiaTheme="minorEastAsia" w:hint="eastAsia"/>
+          <w:shd w:val="clear" w:color="auto" w:fill="FFFFFF"/>
+          <w:lang w:eastAsia="zh-TW"/>
+        </w:rPr>
+        <w:t xml:space="preserve">After Easter finishes we try to get back on track with a slow start then a blast to the maximum of work rate in the last two weeks of the project schedule. But then the project deadline is postponed so we can still make some </w:t>
+      </w:r>
+      <w:r>
+        <w:rPr>
+          <w:rFonts w:eastAsiaTheme="minorEastAsia" w:hint="eastAsia"/>
+          <w:shd w:val="clear" w:color="auto" w:fill="FFFFFF"/>
+          <w:lang w:eastAsia="zh-TW"/>
+        </w:rPr>
+        <w:lastRenderedPageBreak/>
+        <w:t>fine tunes on both our systems and documents so the work rate drops gradually in the last week of the schedule.</w:t>
+      </w:r>
+    </w:p>
+    <w:p>
+      <w:pPr>
+        <w:rPr>
+          <w:rFonts w:eastAsiaTheme="minorEastAsia"/>
+          <w:shd w:val="clear" w:color="auto" w:fill="FFFFFF"/>
+          <w:lang w:eastAsia="zh-TW"/>
+        </w:rPr>
+      </w:pPr>
+      <w:r>
+        <w:rPr>
+          <w:rFonts w:eastAsiaTheme="minorEastAsia" w:hint="eastAsia"/>
+          <w:shd w:val="clear" w:color="auto" w:fill="FFFFFF"/>
+          <w:lang w:eastAsia="zh-TW"/>
+        </w:rPr>
+        <w:t xml:space="preserve">Again, </w:t>
+      </w:r>
+      <w:r>
+        <w:rPr>
+          <w:rFonts w:eastAsiaTheme="minorEastAsia"/>
+          <w:shd w:val="clear" w:color="auto" w:fill="FFFFFF"/>
+          <w:lang w:eastAsia="zh-TW"/>
+        </w:rPr>
+        <w:t>obviously</w:t>
+      </w:r>
+      <w:r>
+        <w:rPr>
+          <w:rFonts w:eastAsiaTheme="minorEastAsia" w:hint="eastAsia"/>
+          <w:shd w:val="clear" w:color="auto" w:fill="FFFFFF"/>
+          <w:lang w:eastAsia="zh-TW"/>
+        </w:rPr>
+        <w:t xml:space="preserve"> Edward has paid more effort and time on the project that is why his lines on both graphs are on top of other member</w:t>
+      </w:r>
+      <w:r>
+        <w:rPr>
+          <w:rFonts w:eastAsiaTheme="minorEastAsia"/>
+          <w:shd w:val="clear" w:color="auto" w:fill="FFFFFF"/>
+          <w:lang w:eastAsia="zh-TW"/>
+        </w:rPr>
+        <w:t>’</w:t>
+      </w:r>
+      <w:r>
+        <w:rPr>
+          <w:rFonts w:eastAsiaTheme="minorEastAsia" w:hint="eastAsia"/>
+          <w:shd w:val="clear" w:color="auto" w:fill="FFFFFF"/>
+          <w:lang w:eastAsia="zh-TW"/>
+        </w:rPr>
+        <w:t>s line for most of the time.</w:t>
+      </w:r>
+      <w:r>
+        <w:rPr>
+          <w:rFonts w:eastAsiaTheme="minorEastAsia" w:hint="eastAsia"/>
+          <w:shd w:val="clear" w:color="auto" w:fill="FFFFFF"/>
+          <w:lang w:eastAsia="zh-TW"/>
+        </w:rPr>
+        <w:t xml:space="preserve"> </w:t>
+      </w:r>
+      <w:r>
+        <w:rPr>
+          <w:rFonts w:eastAsiaTheme="minorEastAsia" w:hint="eastAsia"/>
+          <w:shd w:val="clear" w:color="auto" w:fill="FFFFFF"/>
+          <w:lang w:eastAsia="zh-TW"/>
+        </w:rPr>
+        <w:t>In the chart 4.2.2 shows Brian and Kelvin do not commit as much as the other members but when compare to chart 4.2.3 they actually pay decent time on each tasks which shows they try to do a bit more work before doing a commit to the SVN.</w:t>
+      </w:r>
+    </w:p>
+    <w:p>
+      <w:pPr>
+        <w:rPr>
+          <w:rFonts w:eastAsiaTheme="minorEastAsia"/>
+          <w:color w:val="FF0000"/>
+          <w:shd w:val="clear" w:color="auto" w:fill="FFFFFF"/>
+          <w:lang w:eastAsia="zh-TW"/>
+        </w:rPr>
+      </w:pPr>
+      <w:r>
+        <w:rPr>
+          <w:noProof/>
+          <w:lang w:eastAsia="en-GB"/>
+        </w:rPr>
+        <w:drawing>
+          <wp:inline distT="0" distB="0" distL="0" distR="0" wp14:anchorId="02D9CCFD" wp14:editId="59AA8AA9">
+            <wp:extent cx="5731510" cy="2940461"/>
+            <wp:effectExtent l="0" t="0" r="2540" b="0"/>
+            <wp:docPr id="4" name="Chart 4"/>
+            <wp:cNvGraphicFramePr/>
+            <a:graphic xmlns:a="http://schemas.openxmlformats.org/drawingml/2006/main">
+              <a:graphicData uri="http://schemas.openxmlformats.org/drawingml/2006/chart">
+                <c:chart xmlns:c="http://schemas.openxmlformats.org/drawingml/2006/chart" xmlns:r="http://schemas.openxmlformats.org/officeDocument/2006/relationships" r:id="rId10"/>
+              </a:graphicData>
+            </a:graphic>
+          </wp:inline>
+        </w:drawing>
+      </w:r>
+    </w:p>
+    <w:p>
+      <w:pPr>
+        <w:rPr>
+          <w:rFonts w:eastAsiaTheme="minorEastAsia"/>
+          <w:shd w:val="clear" w:color="auto" w:fill="FFFFFF"/>
+          <w:lang w:eastAsia="zh-TW"/>
+        </w:rPr>
+      </w:pPr>
+      <w:r>
+        <w:rPr>
+          <w:rFonts w:eastAsiaTheme="minorEastAsia" w:hint="eastAsia"/>
+          <w:shd w:val="clear" w:color="auto" w:fill="FFFFFF"/>
+          <w:lang w:eastAsia="zh-TW"/>
+        </w:rPr>
         <w:t>The last graph, chart 4.2.3, is showing the comparison between the actual time the whole group have spent throughout the project and the initial estimation of the time spending. Our group have tried to work above the expectation in order to finish as much as we can before Easter holiday. But after week 5, which is the start of Easter, we have stopped working at all and focus on other course works. We have nearly spent zero effort during Easter which cost us the result of the second half of the graph which is we can</w:t>
       </w:r>
       <w:r>
@@ -3261,6 +3347,7 @@
         </w:rPr>
         <w:t xml:space="preserve"> As we did not spent any time for the project in the Easter holiday, the week 7 in the graph is actually week 11 which is the first week after Easter holiday. After coming back from the Easter holiday we start getting back on track and make our last effort on the project in the last two weeks of the project schedule so we have spent nearly 80 hours in week 9, actually week 13, to get our system ready for the demonstration and well prepared for the documents that we are going to hand in. </w:t>
       </w:r>
+      <w:bookmarkEnd w:id="0"/>
     </w:p>
     <w:sectPr>
       <w:pgSz w:w="11906" w:h="16838"/>
@@ -3273,7 +3360,7 @@
 </file>
 
 <file path=word/endnotes.xml><?xml version="1.0" encoding="utf-8"?>
-<w:endnotes xmlns:ve="http://schemas.openxmlformats.org/markup-compatibility/2006" xmlns:o="urn:schemas-microsoft-com:office:office" xmlns:r="http://schemas.openxmlformats.org/officeDocument/2006/relationships" xmlns:m="http://schemas.openxmlformats.org/officeDocument/2006/math" xmlns:v="urn:schemas-microsoft-com:vml" xmlns:wp="http://schemas.openxmlformats.org/drawingml/2006/wordprocessingDrawing" xmlns:w10="urn:schemas-microsoft-com:office:word" xmlns:w="http://schemas.openxmlformats.org/wordprocessingml/2006/main" xmlns:wne="http://schemas.microsoft.com/office/word/2006/wordml">
+<w:endnotes xmlns:wpc="http://schemas.microsoft.com/office/word/2010/wordprocessingCanvas" xmlns:mc="http://schemas.openxmlformats.org/markup-compatibility/2006" xmlns:o="urn:schemas-microsoft-com:office:office" xmlns:r="http://schemas.openxmlformats.org/officeDocument/2006/relationships" xmlns:m="http://schemas.openxmlformats.org/officeDocument/2006/math" xmlns:v="urn:schemas-microsoft-com:vml" xmlns:wp14="http://schemas.microsoft.com/office/word/2010/wordprocessingDrawing" xmlns:wp="http://schemas.openxmlformats.org/drawingml/2006/wordprocessingDrawing" xmlns:w10="urn:schemas-microsoft-com:office:word" xmlns:w="http://schemas.openxmlformats.org/wordprocessingml/2006/main" xmlns:w14="http://schemas.microsoft.com/office/word/2010/wordml" xmlns:wpg="http://schemas.microsoft.com/office/word/2010/wordprocessingGroup" xmlns:wpi="http://schemas.microsoft.com/office/word/2010/wordprocessingInk" xmlns:wne="http://schemas.microsoft.com/office/word/2006/wordml" xmlns:wps="http://schemas.microsoft.com/office/word/2010/wordprocessingShape" mc:Ignorable="w14 wp14">
   <w:endnote w:type="separator" w:id="-1">
     <w:p>
       <w:pPr>
@@ -3298,7 +3385,7 @@
 </file>
 
 <file path=word/footnotes.xml><?xml version="1.0" encoding="utf-8"?>
-<w:footnotes xmlns:ve="http://schemas.openxmlformats.org/markup-compatibility/2006" xmlns:o="urn:schemas-microsoft-com:office:office" xmlns:r="http://schemas.openxmlformats.org/officeDocument/2006/relationships" xmlns:m="http://schemas.openxmlformats.org/officeDocument/2006/math" xmlns:v="urn:schemas-microsoft-com:vml" xmlns:wp="http://schemas.openxmlformats.org/drawingml/2006/wordprocessingDrawing" xmlns:w10="urn:schemas-microsoft-com:office:word" xmlns:w="http://schemas.openxmlformats.org/wordprocessingml/2006/main" xmlns:wne="http://schemas.microsoft.com/office/word/2006/wordml">
+<w:footnotes xmlns:wpc="http://schemas.microsoft.com/office/word/2010/wordprocessingCanvas" xmlns:mc="http://schemas.openxmlformats.org/markup-compatibility/2006" xmlns:o="urn:schemas-microsoft-com:office:office" xmlns:r="http://schemas.openxmlformats.org/officeDocument/2006/relationships" xmlns:m="http://schemas.openxmlformats.org/officeDocument/2006/math" xmlns:v="urn:schemas-microsoft-com:vml" xmlns:wp14="http://schemas.microsoft.com/office/word/2010/wordprocessingDrawing" xmlns:wp="http://schemas.openxmlformats.org/drawingml/2006/wordprocessingDrawing" xmlns:w10="urn:schemas-microsoft-com:office:word" xmlns:w="http://schemas.openxmlformats.org/wordprocessingml/2006/main" xmlns:w14="http://schemas.microsoft.com/office/word/2010/wordml" xmlns:wpg="http://schemas.microsoft.com/office/word/2010/wordprocessingGroup" xmlns:wpi="http://schemas.microsoft.com/office/word/2010/wordprocessingInk" xmlns:wne="http://schemas.microsoft.com/office/word/2006/wordml" xmlns:wps="http://schemas.microsoft.com/office/word/2010/wordprocessingShape" mc:Ignorable="w14 wp14">
   <w:footnote w:type="separator" w:id="-1">
     <w:p>
       <w:pPr>
@@ -3323,7 +3410,7 @@
 </file>
 
 <file path=word/styles.xml><?xml version="1.0" encoding="utf-8"?>
-<w:styles xmlns:r="http://schemas.openxmlformats.org/officeDocument/2006/relationships" xmlns:w="http://schemas.openxmlformats.org/wordprocessingml/2006/main">
+<w:styles xmlns:mc="http://schemas.openxmlformats.org/markup-compatibility/2006" xmlns:r="http://schemas.openxmlformats.org/officeDocument/2006/relationships" xmlns:w="http://schemas.openxmlformats.org/wordprocessingml/2006/main" xmlns:w14="http://schemas.microsoft.com/office/word/2010/wordml" mc:Ignorable="w14">
   <w:docDefaults>
     <w:rPrDefault>
       <w:rPr>
@@ -3475,7 +3562,7 @@
     <w:lsdException w:name="Bibliography" w:uiPriority="37"/>
     <w:lsdException w:name="TOC Heading" w:uiPriority="39" w:qFormat="1"/>
   </w:latentStyles>
-  <w:style w:type="paragraph" w:default="1" w:styleId="a">
+  <w:style w:type="paragraph" w:default="1" w:styleId="Normal">
     <w:name w:val="Normal"/>
     <w:qFormat/>
     <w:rsid w:val="00BA0B3F"/>
@@ -3490,18 +3577,17 @@
       <w:lang w:val="en-GB" w:eastAsia="en-US"/>
     </w:rPr>
   </w:style>
-  <w:style w:type="character" w:default="1" w:styleId="a0">
+  <w:style w:type="character" w:default="1" w:styleId="DefaultParagraphFont">
     <w:name w:val="Default Paragraph Font"/>
     <w:uiPriority w:val="1"/>
     <w:semiHidden/>
     <w:unhideWhenUsed/>
   </w:style>
-  <w:style w:type="table" w:default="1" w:styleId="a1">
+  <w:style w:type="table" w:default="1" w:styleId="TableNormal">
     <w:name w:val="Normal Table"/>
     <w:uiPriority w:val="99"/>
     <w:semiHidden/>
     <w:unhideWhenUsed/>
-    <w:qFormat/>
     <w:tblPr>
       <w:tblInd w:w="0" w:type="dxa"/>
       <w:tblCellMar>
@@ -3512,7 +3598,7 @@
       </w:tblCellMar>
     </w:tblPr>
   </w:style>
-  <w:style w:type="numbering" w:default="1" w:styleId="a2">
+  <w:style w:type="numbering" w:default="1" w:styleId="NoList">
     <w:name w:val="No List"/>
     <w:uiPriority w:val="99"/>
     <w:semiHidden/>
@@ -3520,7 +3606,7 @@
   </w:style>
   <w:style w:type="paragraph" w:customStyle="1" w:styleId="11">
     <w:name w:val="標題 11"/>
-    <w:next w:val="a"/>
+    <w:next w:val="Normal"/>
     <w:rsid w:val="00BA0B3F"/>
     <w:pPr>
       <w:spacing w:before="480" w:line="276" w:lineRule="auto"/>
@@ -3537,7 +3623,7 @@
   </w:style>
   <w:style w:type="paragraph" w:customStyle="1" w:styleId="21">
     <w:name w:val="標題 21"/>
-    <w:next w:val="a"/>
+    <w:next w:val="Normal"/>
     <w:rsid w:val="00BA0B3F"/>
     <w:pPr>
       <w:spacing w:before="200" w:line="276" w:lineRule="auto"/>
@@ -3552,9 +3638,9 @@
       <w:lang w:val="en-GB"/>
     </w:rPr>
   </w:style>
-  <w:style w:type="table" w:styleId="a3">
+  <w:style w:type="table" w:styleId="TableGrid">
     <w:name w:val="Table Grid"/>
-    <w:basedOn w:val="a1"/>
+    <w:basedOn w:val="TableNormal"/>
     <w:uiPriority w:val="59"/>
     <w:rsid w:val="00271DAB"/>
     <w:tblPr>
@@ -3575,11 +3661,11 @@
       </w:tblCellMar>
     </w:tblPr>
   </w:style>
-  <w:style w:type="paragraph" w:styleId="a4">
+  <w:style w:type="paragraph" w:styleId="Subtitle">
     <w:name w:val="Subtitle"/>
-    <w:basedOn w:val="a"/>
-    <w:next w:val="a"/>
-    <w:link w:val="a5"/>
+    <w:basedOn w:val="Normal"/>
+    <w:next w:val="Normal"/>
+    <w:link w:val="SubtitleChar"/>
     <w:uiPriority w:val="11"/>
     <w:qFormat/>
     <w:rsid w:val="00271DAB"/>
@@ -3594,10 +3680,10 @@
       <w:iCs/>
     </w:rPr>
   </w:style>
-  <w:style w:type="character" w:customStyle="1" w:styleId="a5">
-    <w:name w:val="副標題 字元"/>
-    <w:basedOn w:val="a0"/>
-    <w:link w:val="a4"/>
+  <w:style w:type="character" w:customStyle="1" w:styleId="SubtitleChar">
+    <w:name w:val="Subtitle Char"/>
+    <w:basedOn w:val="DefaultParagraphFont"/>
+    <w:link w:val="Subtitle"/>
     <w:uiPriority w:val="11"/>
     <w:rsid w:val="00271DAB"/>
     <w:rPr>
@@ -3610,10 +3696,10 @@
       <w:lang w:val="en-GB" w:eastAsia="en-US"/>
     </w:rPr>
   </w:style>
-  <w:style w:type="paragraph" w:styleId="a6">
+  <w:style w:type="paragraph" w:styleId="BalloonText">
     <w:name w:val="Balloon Text"/>
-    <w:basedOn w:val="a"/>
-    <w:link w:val="a7"/>
+    <w:basedOn w:val="Normal"/>
+    <w:link w:val="BalloonTextChar"/>
     <w:uiPriority w:val="99"/>
     <w:semiHidden/>
     <w:unhideWhenUsed/>
@@ -3627,10 +3713,10 @@
       <w:szCs w:val="18"/>
     </w:rPr>
   </w:style>
-  <w:style w:type="character" w:customStyle="1" w:styleId="a7">
-    <w:name w:val="註解方塊文字 字元"/>
-    <w:basedOn w:val="a0"/>
-    <w:link w:val="a6"/>
+  <w:style w:type="character" w:customStyle="1" w:styleId="BalloonTextChar">
+    <w:name w:val="Balloon Text Char"/>
+    <w:basedOn w:val="DefaultParagraphFont"/>
+    <w:link w:val="BalloonText"/>
     <w:uiPriority w:val="99"/>
     <w:semiHidden/>
     <w:rsid w:val="00DD4D4D"/>
@@ -3643,10 +3729,10 @@
       <w:lang w:val="en-GB" w:eastAsia="en-US"/>
     </w:rPr>
   </w:style>
-  <w:style w:type="paragraph" w:styleId="a8">
+  <w:style w:type="paragraph" w:styleId="Header">
     <w:name w:val="header"/>
-    <w:basedOn w:val="a"/>
-    <w:link w:val="a9"/>
+    <w:basedOn w:val="Normal"/>
+    <w:link w:val="HeaderChar"/>
     <w:uiPriority w:val="99"/>
     <w:semiHidden/>
     <w:unhideWhenUsed/>
@@ -3663,10 +3749,10 @@
       <w:szCs w:val="20"/>
     </w:rPr>
   </w:style>
-  <w:style w:type="character" w:customStyle="1" w:styleId="a9">
-    <w:name w:val="頁首 字元"/>
-    <w:basedOn w:val="a0"/>
-    <w:link w:val="a8"/>
+  <w:style w:type="character" w:customStyle="1" w:styleId="HeaderChar">
+    <w:name w:val="Header Char"/>
+    <w:basedOn w:val="DefaultParagraphFont"/>
+    <w:link w:val="Header"/>
     <w:uiPriority w:val="99"/>
     <w:semiHidden/>
     <w:rsid w:val="00553CED"/>
@@ -3679,10 +3765,10 @@
       <w:lang w:val="en-GB" w:eastAsia="en-US"/>
     </w:rPr>
   </w:style>
-  <w:style w:type="paragraph" w:styleId="aa">
+  <w:style w:type="paragraph" w:styleId="Footer">
     <w:name w:val="footer"/>
-    <w:basedOn w:val="a"/>
-    <w:link w:val="ab"/>
+    <w:basedOn w:val="Normal"/>
+    <w:link w:val="FooterChar"/>
     <w:uiPriority w:val="99"/>
     <w:semiHidden/>
     <w:unhideWhenUsed/>
@@ -3699,10 +3785,10 @@
       <w:szCs w:val="20"/>
     </w:rPr>
   </w:style>
-  <w:style w:type="character" w:customStyle="1" w:styleId="ab">
-    <w:name w:val="頁尾 字元"/>
-    <w:basedOn w:val="a0"/>
-    <w:link w:val="aa"/>
+  <w:style w:type="character" w:customStyle="1" w:styleId="FooterChar">
+    <w:name w:val="Footer Char"/>
+    <w:basedOn w:val="DefaultParagraphFont"/>
+    <w:link w:val="Footer"/>
     <w:uiPriority w:val="99"/>
     <w:semiHidden/>
     <w:rsid w:val="00553CED"/>
@@ -3715,11 +3801,11 @@
       <w:lang w:val="en-GB" w:eastAsia="en-US"/>
     </w:rPr>
   </w:style>
-  <w:style w:type="paragraph" w:styleId="ac">
+  <w:style w:type="paragraph" w:styleId="Title">
     <w:name w:val="Title"/>
-    <w:basedOn w:val="a"/>
-    <w:next w:val="a"/>
-    <w:link w:val="ad"/>
+    <w:basedOn w:val="Normal"/>
+    <w:next w:val="Normal"/>
+    <w:link w:val="TitleChar"/>
     <w:uiPriority w:val="10"/>
     <w:qFormat/>
     <w:rsid w:val="00D026DA"/>
@@ -3740,10 +3826,10 @@
       <w:lang w:val="en-US" w:eastAsia="zh-TW"/>
     </w:rPr>
   </w:style>
-  <w:style w:type="character" w:customStyle="1" w:styleId="ad">
-    <w:name w:val="標題 字元"/>
-    <w:basedOn w:val="a0"/>
-    <w:link w:val="ac"/>
+  <w:style w:type="character" w:customStyle="1" w:styleId="TitleChar">
+    <w:name w:val="Title Char"/>
+    <w:basedOn w:val="DefaultParagraphFont"/>
+    <w:link w:val="Title"/>
     <w:uiPriority w:val="10"/>
     <w:rsid w:val="00D026DA"/>
     <w:rPr>
@@ -3757,10 +3843,209 @@
 </w:styles>
 </file>
 
+<file path=word/stylesWithEffects.xml><?xml version="1.0" encoding="utf-8"?>
+<w:styles xmlns:wpc="http://schemas.microsoft.com/office/word/2010/wordprocessingCanvas" xmlns:mc="http://schemas.openxmlformats.org/markup-compatibility/2006" xmlns:o="urn:schemas-microsoft-com:office:office" xmlns:r="http://schemas.openxmlformats.org/officeDocument/2006/relationships" xmlns:m="http://schemas.openxmlformats.org/officeDocument/2006/math" xmlns:v="urn:schemas-microsoft-com:vml" xmlns:wp14="http://schemas.microsoft.com/office/word/2010/wordprocessingDrawing" xmlns:wp="http://schemas.openxmlformats.org/drawingml/2006/wordprocessingDrawing" xmlns:w10="urn:schemas-microsoft-com:office:word" xmlns:w="http://schemas.openxmlformats.org/wordprocessingml/2006/main" xmlns:w14="http://schemas.microsoft.com/office/word/2010/wordml" xmlns:wpg="http://schemas.microsoft.com/office/word/2010/wordprocessingGroup" xmlns:wpi="http://schemas.microsoft.com/office/word/2010/wordprocessingInk" xmlns:wne="http://schemas.microsoft.com/office/word/2006/wordml" xmlns:wps="http://schemas.microsoft.com/office/word/2010/wordprocessingShape" mc:Ignorable="w14 wp14">
+  <w:docDefaults>
+    <w:rPrDefault>
+      <w:rPr>
+        <w:rFonts w:asciiTheme="minorHAnsi" w:eastAsiaTheme="minorEastAsia" w:hAnsiTheme="minorHAnsi" w:cstheme="minorBidi"/>
+        <w:sz w:val="22"/>
+        <w:szCs w:val="22"/>
+        <w:lang w:val="en-GB" w:eastAsia="en-GB" w:bidi="ar-SA"/>
+      </w:rPr>
+    </w:rPrDefault>
+    <w:pPrDefault>
+      <w:pPr>
+        <w:spacing w:after="200" w:line="276" w:lineRule="auto"/>
+      </w:pPr>
+    </w:pPrDefault>
+  </w:docDefaults>
+  <w:latentStyles w:defLockedState="0" w:defUIPriority="99" w:defSemiHidden="1" w:defUnhideWhenUsed="1" w:defQFormat="0" w:count="267">
+    <w:lsdException w:name="Normal" w:semiHidden="0" w:uiPriority="0" w:unhideWhenUsed="0" w:qFormat="1"/>
+    <w:lsdException w:name="heading 1" w:semiHidden="0" w:uiPriority="9" w:unhideWhenUsed="0" w:qFormat="1"/>
+    <w:lsdException w:name="heading 2" w:uiPriority="9" w:qFormat="1"/>
+    <w:lsdException w:name="heading 3" w:uiPriority="9" w:qFormat="1"/>
+    <w:lsdException w:name="heading 4" w:uiPriority="9" w:qFormat="1"/>
+    <w:lsdException w:name="heading 5" w:uiPriority="9" w:qFormat="1"/>
+    <w:lsdException w:name="heading 6" w:uiPriority="9" w:qFormat="1"/>
+    <w:lsdException w:name="heading 7" w:uiPriority="9" w:qFormat="1"/>
+    <w:lsdException w:name="heading 8" w:uiPriority="9" w:qFormat="1"/>
+    <w:lsdException w:name="heading 9" w:uiPriority="9" w:qFormat="1"/>
+    <w:lsdException w:name="toc 1" w:uiPriority="39"/>
+    <w:lsdException w:name="toc 2" w:uiPriority="39"/>
+    <w:lsdException w:name="toc 3" w:uiPriority="39"/>
+    <w:lsdException w:name="toc 4" w:uiPriority="39"/>
+    <w:lsdException w:name="toc 5" w:uiPriority="39"/>
+    <w:lsdException w:name="toc 6" w:uiPriority="39"/>
+    <w:lsdException w:name="toc 7" w:uiPriority="39"/>
+    <w:lsdException w:name="toc 8" w:uiPriority="39"/>
+    <w:lsdException w:name="toc 9" w:uiPriority="39"/>
+    <w:lsdException w:name="caption" w:uiPriority="35" w:qFormat="1"/>
+    <w:lsdException w:name="Title" w:semiHidden="0" w:uiPriority="10" w:unhideWhenUsed="0" w:qFormat="1"/>
+    <w:lsdException w:name="Default Paragraph Font" w:uiPriority="1"/>
+    <w:lsdException w:name="Subtitle" w:semiHidden="0" w:uiPriority="11" w:unhideWhenUsed="0" w:qFormat="1"/>
+    <w:lsdException w:name="Strong" w:semiHidden="0" w:uiPriority="22" w:unhideWhenUsed="0" w:qFormat="1"/>
+    <w:lsdException w:name="Emphasis" w:semiHidden="0" w:uiPriority="20" w:unhideWhenUsed="0" w:qFormat="1"/>
+    <w:lsdException w:name="Table Grid" w:semiHidden="0" w:uiPriority="59" w:unhideWhenUsed="0"/>
+    <w:lsdException w:name="Placeholder Text" w:unhideWhenUsed="0"/>
+    <w:lsdException w:name="No Spacing" w:semiHidden="0" w:uiPriority="1" w:unhideWhenUsed="0" w:qFormat="1"/>
+    <w:lsdException w:name="Light Shading" w:semiHidden="0" w:uiPriority="60" w:unhideWhenUsed="0"/>
+    <w:lsdException w:name="Light List" w:semiHidden="0" w:uiPriority="61" w:unhideWhenUsed="0"/>
+    <w:lsdException w:name="Light Grid" w:semiHidden="0" w:uiPriority="62" w:unhideWhenUsed="0"/>
+    <w:lsdException w:name="Medium Shading 1" w:semiHidden="0" w:uiPriority="63" w:unhideWhenUsed="0"/>
+    <w:lsdException w:name="Medium Shading 2" w:semiHidden="0" w:uiPriority="64" w:unhideWhenUsed="0"/>
+    <w:lsdException w:name="Medium List 1" w:semiHidden="0" w:uiPriority="65" w:unhideWhenUsed="0"/>
+    <w:lsdException w:name="Medium List 2" w:semiHidden="0" w:uiPriority="66" w:unhideWhenUsed="0"/>
+    <w:lsdException w:name="Medium Grid 1" w:semiHidden="0" w:uiPriority="67" w:unhideWhenUsed="0"/>
+    <w:lsdException w:name="Medium Grid 2" w:semiHidden="0" w:uiPriority="68" w:unhideWhenUsed="0"/>
+    <w:lsdException w:name="Medium Grid 3" w:semiHidden="0" w:uiPriority="69" w:unhideWhenUsed="0"/>
+    <w:lsdException w:name="Dark List" w:semiHidden="0" w:uiPriority="70" w:unhideWhenUsed="0"/>
+    <w:lsdException w:name="Colorful Shading" w:semiHidden="0" w:uiPriority="71" w:unhideWhenUsed="0"/>
+    <w:lsdException w:name="Colorful List" w:semiHidden="0" w:uiPriority="72" w:unhideWhenUsed="0"/>
+    <w:lsdException w:name="Colorful Grid" w:semiHidden="0" w:uiPriority="73" w:unhideWhenUsed="0"/>
+    <w:lsdException w:name="Light Shading Accent 1" w:semiHidden="0" w:uiPriority="60" w:unhideWhenUsed="0"/>
+    <w:lsdException w:name="Light List Accent 1" w:semiHidden="0" w:uiPriority="61" w:unhideWhenUsed="0"/>
+    <w:lsdException w:name="Light Grid Accent 1" w:semiHidden="0" w:uiPriority="62" w:unhideWhenUsed="0"/>
+    <w:lsdException w:name="Medium Shading 1 Accent 1" w:semiHidden="0" w:uiPriority="63" w:unhideWhenUsed="0"/>
+    <w:lsdException w:name="Medium Shading 2 Accent 1" w:semiHidden="0" w:uiPriority="64" w:unhideWhenUsed="0"/>
+    <w:lsdException w:name="Medium List 1 Accent 1" w:semiHidden="0" w:uiPriority="65" w:unhideWhenUsed="0"/>
+    <w:lsdException w:name="Revision" w:unhideWhenUsed="0"/>
+    <w:lsdException w:name="List Paragraph" w:semiHidden="0" w:uiPriority="34" w:unhideWhenUsed="0" w:qFormat="1"/>
+    <w:lsdException w:name="Quote" w:semiHidden="0" w:uiPriority="29" w:unhideWhenUsed="0" w:qFormat="1"/>
+    <w:lsdException w:name="Intense Quote" w:semiHidden="0" w:uiPriority="30" w:unhideWhenUsed="0" w:qFormat="1"/>
+    <w:lsdException w:name="Medium List 2 Accent 1" w:semiHidden="0" w:uiPriority="66" w:unhideWhenUsed="0"/>
+    <w:lsdException w:name="Medium Grid 1 Accent 1" w:semiHidden="0" w:uiPriority="67" w:unhideWhenUsed="0"/>
+    <w:lsdException w:name="Medium Grid 2 Accent 1" w:semiHidden="0" w:uiPriority="68" w:unhideWhenUsed="0"/>
+    <w:lsdException w:name="Medium Grid 3 Accent 1" w:semiHidden="0" w:uiPriority="69" w:unhideWhenUsed="0"/>
+    <w:lsdException w:name="Dark List Accent 1" w:semiHidden="0" w:uiPriority="70" w:unhideWhenUsed="0"/>
+    <w:lsdException w:name="Colorful Shading Accent 1" w:semiHidden="0" w:uiPriority="71" w:unhideWhenUsed="0"/>
+    <w:lsdException w:name="Colorful List Accent 1" w:semiHidden="0" w:uiPriority="72" w:unhideWhenUsed="0"/>
+    <w:lsdException w:name="Colorful Grid Accent 1" w:semiHidden="0" w:uiPriority="73" w:unhideWhenUsed="0"/>
+    <w:lsdException w:name="Light Shading Accent 2" w:semiHidden="0" w:uiPriority="60" w:unhideWhenUsed="0"/>
+    <w:lsdException w:name="Light List Accent 2" w:semiHidden="0" w:uiPriority="61" w:unhideWhenUsed="0"/>
+    <w:lsdException w:name="Light Grid Accent 2" w:semiHidden="0" w:uiPriority="62" w:unhideWhenUsed="0"/>
+    <w:lsdException w:name="Medium Shading 1 Accent 2" w:semiHidden="0" w:uiPriority="63" w:unhideWhenUsed="0"/>
+    <w:lsdException w:name="Medium Shading 2 Accent 2" w:semiHidden="0" w:uiPriority="64" w:unhideWhenUsed="0"/>
+    <w:lsdException w:name="Medium List 1 Accent 2" w:semiHidden="0" w:uiPriority="65" w:unhideWhenUsed="0"/>
+    <w:lsdException w:name="Medium List 2 Accent 2" w:semiHidden="0" w:uiPriority="66" w:unhideWhenUsed="0"/>
+    <w:lsdException w:name="Medium Grid 1 Accent 2" w:semiHidden="0" w:uiPriority="67" w:unhideWhenUsed="0"/>
+    <w:lsdException w:name="Medium Grid 2 Accent 2" w:semiHidden="0" w:uiPriority="68" w:unhideWhenUsed="0"/>
+    <w:lsdException w:name="Medium Grid 3 Accent 2" w:semiHidden="0" w:uiPriority="69" w:unhideWhenUsed="0"/>
+    <w:lsdException w:name="Dark List Accent 2" w:semiHidden="0" w:uiPriority="70" w:unhideWhenUsed="0"/>
+    <w:lsdException w:name="Colorful Shading Accent 2" w:semiHidden="0" w:uiPriority="71" w:unhideWhenUsed="0"/>
+    <w:lsdException w:name="Colorful List Accent 2" w:semiHidden="0" w:uiPriority="72" w:unhideWhenUsed="0"/>
+    <w:lsdException w:name="Colorful Grid Accent 2" w:semiHidden="0" w:uiPriority="73" w:unhideWhenUsed="0"/>
+    <w:lsdException w:name="Light Shading Accent 3" w:semiHidden="0" w:uiPriority="60" w:unhideWhenUsed="0"/>
+    <w:lsdException w:name="Light List Accent 3" w:semiHidden="0" w:uiPriority="61" w:unhideWhenUsed="0"/>
+    <w:lsdException w:name="Light Grid Accent 3" w:semiHidden="0" w:uiPriority="62" w:unhideWhenUsed="0"/>
+    <w:lsdException w:name="Medium Shading 1 Accent 3" w:semiHidden="0" w:uiPriority="63" w:unhideWhenUsed="0"/>
+    <w:lsdException w:name="Medium Shading 2 Accent 3" w:semiHidden="0" w:uiPriority="64" w:unhideWhenUsed="0"/>
+    <w:lsdException w:name="Medium List 1 Accent 3" w:semiHidden="0" w:uiPriority="65" w:unhideWhenUsed="0"/>
+    <w:lsdException w:name="Medium List 2 Accent 3" w:semiHidden="0" w:uiPriority="66" w:unhideWhenUsed="0"/>
+    <w:lsdException w:name="Medium Grid 1 Accent 3" w:semiHidden="0" w:uiPriority="67" w:unhideWhenUsed="0"/>
+    <w:lsdException w:name="Medium Grid 2 Accent 3" w:semiHidden="0" w:uiPriority="68" w:unhideWhenUsed="0"/>
+    <w:lsdException w:name="Medium Grid 3 Accent 3" w:semiHidden="0" w:uiPriority="69" w:unhideWhenUsed="0"/>
+    <w:lsdException w:name="Dark List Accent 3" w:semiHidden="0" w:uiPriority="70" w:unhideWhenUsed="0"/>
+    <w:lsdException w:name="Colorful Shading Accent 3" w:semiHidden="0" w:uiPriority="71" w:unhideWhenUsed="0"/>
+    <w:lsdException w:name="Colorful List Accent 3" w:semiHidden="0" w:uiPriority="72" w:unhideWhenUsed="0"/>
+    <w:lsdException w:name="Colorful Grid Accent 3" w:semiHidden="0" w:uiPriority="73" w:unhideWhenUsed="0"/>
+    <w:lsdException w:name="Light Shading Accent 4" w:semiHidden="0" w:uiPriority="60" w:unhideWhenUsed="0"/>
+    <w:lsdException w:name="Light List Accent 4" w:semiHidden="0" w:uiPriority="61" w:unhideWhenUsed="0"/>
+    <w:lsdException w:name="Light Grid Accent 4" w:semiHidden="0" w:uiPriority="62" w:unhideWhenUsed="0"/>
+    <w:lsdException w:name="Medium Shading 1 Accent 4" w:semiHidden="0" w:uiPriority="63" w:unhideWhenUsed="0"/>
+    <w:lsdException w:name="Medium Shading 2 Accent 4" w:semiHidden="0" w:uiPriority="64" w:unhideWhenUsed="0"/>
+    <w:lsdException w:name="Medium List 1 Accent 4" w:semiHidden="0" w:uiPriority="65" w:unhideWhenUsed="0"/>
+    <w:lsdException w:name="Medium List 2 Accent 4" w:semiHidden="0" w:uiPriority="66" w:unhideWhenUsed="0"/>
+    <w:lsdException w:name="Medium Grid 1 Accent 4" w:semiHidden="0" w:uiPriority="67" w:unhideWhenUsed="0"/>
+    <w:lsdException w:name="Medium Grid 2 Accent 4" w:semiHidden="0" w:uiPriority="68" w:unhideWhenUsed="0"/>
+    <w:lsdException w:name="Medium Grid 3 Accent 4" w:semiHidden="0" w:uiPriority="69" w:unhideWhenUsed="0"/>
+    <w:lsdException w:name="Dark List Accent 4" w:semiHidden="0" w:uiPriority="70" w:unhideWhenUsed="0"/>
+    <w:lsdException w:name="Colorful Shading Accent 4" w:semiHidden="0" w:uiPriority="71" w:unhideWhenUsed="0"/>
+    <w:lsdException w:name="Colorful List Accent 4" w:semiHidden="0" w:uiPriority="72" w:unhideWhenUsed="0"/>
+    <w:lsdException w:name="Colorful Grid Accent 4" w:semiHidden="0" w:uiPriority="73" w:unhideWhenUsed="0"/>
+    <w:lsdException w:name="Light Shading Accent 5" w:semiHidden="0" w:uiPriority="60" w:unhideWhenUsed="0"/>
+    <w:lsdException w:name="Light List Accent 5" w:semiHidden="0" w:uiPriority="61" w:unhideWhenUsed="0"/>
+    <w:lsdException w:name="Light Grid Accent 5" w:semiHidden="0" w:uiPriority="62" w:unhideWhenUsed="0"/>
+    <w:lsdException w:name="Medium Shading 1 Accent 5" w:semiHidden="0" w:uiPriority="63" w:unhideWhenUsed="0"/>
+    <w:lsdException w:name="Medium Shading 2 Accent 5" w:semiHidden="0" w:uiPriority="64" w:unhideWhenUsed="0"/>
+    <w:lsdException w:name="Medium List 1 Accent 5" w:semiHidden="0" w:uiPriority="65" w:unhideWhenUsed="0"/>
+    <w:lsdException w:name="Medium List 2 Accent 5" w:semiHidden="0" w:uiPriority="66" w:unhideWhenUsed="0"/>
+    <w:lsdException w:name="Medium Grid 1 Accent 5" w:semiHidden="0" w:uiPriority="67" w:unhideWhenUsed="0"/>
+    <w:lsdException w:name="Medium Grid 2 Accent 5" w:semiHidden="0" w:uiPriority="68" w:unhideWhenUsed="0"/>
+    <w:lsdException w:name="Medium Grid 3 Accent 5" w:semiHidden="0" w:uiPriority="69" w:unhideWhenUsed="0"/>
+    <w:lsdException w:name="Dark List Accent 5" w:semiHidden="0" w:uiPriority="70" w:unhideWhenUsed="0"/>
+    <w:lsdException w:name="Colorful Shading Accent 5" w:semiHidden="0" w:uiPriority="71" w:unhideWhenUsed="0"/>
+    <w:lsdException w:name="Colorful List Accent 5" w:semiHidden="0" w:uiPriority="72" w:unhideWhenUsed="0"/>
+    <w:lsdException w:name="Colorful Grid Accent 5" w:semiHidden="0" w:uiPriority="73" w:unhideWhenUsed="0"/>
+    <w:lsdException w:name="Light Shading Accent 6" w:semiHidden="0" w:uiPriority="60" w:unhideWhenUsed="0"/>
+    <w:lsdException w:name="Light List Accent 6" w:semiHidden="0" w:uiPriority="61" w:unhideWhenUsed="0"/>
+    <w:lsdException w:name="Light Grid Accent 6" w:semiHidden="0" w:uiPriority="62" w:unhideWhenUsed="0"/>
+    <w:lsdException w:name="Medium Shading 1 Accent 6" w:semiHidden="0" w:uiPriority="63" w:unhideWhenUsed="0"/>
+    <w:lsdException w:name="Medium Shading 2 Accent 6" w:semiHidden="0" w:uiPriority="64" w:unhideWhenUsed="0"/>
+    <w:lsdException w:name="Medium List 1 Accent 6" w:semiHidden="0" w:uiPriority="65" w:unhideWhenUsed="0"/>
+    <w:lsdException w:name="Medium List 2 Accent 6" w:semiHidden="0" w:uiPriority="66" w:unhideWhenUsed="0"/>
+    <w:lsdException w:name="Medium Grid 1 Accent 6" w:semiHidden="0" w:uiPriority="67" w:unhideWhenUsed="0"/>
+    <w:lsdException w:name="Medium Grid 2 Accent 6" w:semiHidden="0" w:uiPriority="68" w:unhideWhenUsed="0"/>
+    <w:lsdException w:name="Medium Grid 3 Accent 6" w:semiHidden="0" w:uiPriority="69" w:unhideWhenUsed="0"/>
+    <w:lsdException w:name="Dark List Accent 6" w:semiHidden="0" w:uiPriority="70" w:unhideWhenUsed="0"/>
+    <w:lsdException w:name="Colorful Shading Accent 6" w:semiHidden="0" w:uiPriority="71" w:unhideWhenUsed="0"/>
+    <w:lsdException w:name="Colorful List Accent 6" w:semiHidden="0" w:uiPriority="72" w:unhideWhenUsed="0"/>
+    <w:lsdException w:name="Colorful Grid Accent 6" w:semiHidden="0" w:uiPriority="73" w:unhideWhenUsed="0"/>
+    <w:lsdException w:name="Subtle Emphasis" w:semiHidden="0" w:uiPriority="19" w:unhideWhenUsed="0" w:qFormat="1"/>
+    <w:lsdException w:name="Intense Emphasis" w:semiHidden="0" w:uiPriority="21" w:unhideWhenUsed="0" w:qFormat="1"/>
+    <w:lsdException w:name="Subtle Reference" w:semiHidden="0" w:uiPriority="31" w:unhideWhenUsed="0" w:qFormat="1"/>
+    <w:lsdException w:name="Intense Reference" w:semiHidden="0" w:uiPriority="32" w:unhideWhenUsed="0" w:qFormat="1"/>
+    <w:lsdException w:name="Book Title" w:semiHidden="0" w:uiPriority="33" w:unhideWhenUsed="0" w:qFormat="1"/>
+    <w:lsdException w:name="Bibliography" w:uiPriority="37"/>
+    <w:lsdException w:name="TOC Heading" w:uiPriority="39" w:qFormat="1"/>
+  </w:latentStyles>
+  <w:style w:type="paragraph" w:default="1" w:styleId="Normal">
+    <w:name w:val="Normal"/>
+    <w:qFormat/>
+  </w:style>
+  <w:style w:type="character" w:default="1" w:styleId="DefaultParagraphFont">
+    <w:name w:val="Default Paragraph Font"/>
+    <w:uiPriority w:val="1"/>
+    <w:semiHidden/>
+    <w:unhideWhenUsed/>
+  </w:style>
+  <w:style w:type="table" w:default="1" w:styleId="TableNormal">
+    <w:name w:val="Normal Table"/>
+    <w:uiPriority w:val="99"/>
+    <w:semiHidden/>
+    <w:unhideWhenUsed/>
+    <w:tblPr>
+      <w:tblInd w:w="0" w:type="dxa"/>
+      <w:tblCellMar>
+        <w:top w:w="0" w:type="dxa"/>
+        <w:left w:w="108" w:type="dxa"/>
+        <w:bottom w:w="0" w:type="dxa"/>
+        <w:right w:w="108" w:type="dxa"/>
+      </w:tblCellMar>
+    </w:tblPr>
+  </w:style>
+  <w:style w:type="numbering" w:default="1" w:styleId="NoList">
+    <w:name w:val="No List"/>
+    <w:uiPriority w:val="99"/>
+    <w:semiHidden/>
+    <w:unhideWhenUsed/>
+  </w:style>
+</w:styles>
+</file>
+
 <file path=word/charts/chart1.xml><?xml version="1.0" encoding="utf-8"?>
 <c:chartSpace xmlns:c="http://schemas.openxmlformats.org/drawingml/2006/chart" xmlns:a="http://schemas.openxmlformats.org/drawingml/2006/main" xmlns:r="http://schemas.openxmlformats.org/officeDocument/2006/relationships">
-  <c:date1904 val="1"/>
-  <c:lang val="zh-TW"/>
+  <c:date1904 val="0"/>
+  <c:lang val="en-GB"/>
+  <c:roundedCorners val="0"/>
+  <mc:AlternateContent xmlns:mc="http://schemas.openxmlformats.org/markup-compatibility/2006">
+    <mc:Choice xmlns:c14="http://schemas.microsoft.com/office/drawing/2007/8/2/chart" Requires="c14">
+      <c14:style val="102"/>
+    </mc:Choice>
+    <mc:Fallback>
+      <c:style val="2"/>
+    </mc:Fallback>
+  </mc:AlternateContent>
   <c:chart>
     <c:title>
       <c:tx>
@@ -3782,15 +4067,29 @@
           </a:p>
         </c:rich>
       </c:tx>
+      <c:overlay val="0"/>
     </c:title>
+    <c:autoTitleDeleted val="0"/>
     <c:view3D>
+      <c:rotX val="15"/>
+      <c:rotY val="20"/>
       <c:rAngAx val="1"/>
     </c:view3D>
+    <c:floor>
+      <c:thickness val="0"/>
+    </c:floor>
+    <c:sideWall>
+      <c:thickness val="0"/>
+    </c:sideWall>
+    <c:backWall>
+      <c:thickness val="0"/>
+    </c:backWall>
     <c:plotArea>
       <c:layout/>
       <c:bar3DChart>
         <c:barDir val="col"/>
         <c:grouping val="percentStacked"/>
+        <c:varyColors val="0"/>
         <c:ser>
           <c:idx val="0"/>
           <c:order val="0"/>
@@ -3805,6 +4104,7 @@
               </c:strCache>
             </c:strRef>
           </c:tx>
+          <c:invertIfNegative val="0"/>
           <c:cat>
             <c:strRef>
               <c:f>Sheet1!$P$3:$P$9</c:f>
@@ -3844,13 +4144,13 @@
                   <c:v>5</c:v>
                 </c:pt>
                 <c:pt idx="1">
-                  <c:v>18</c:v>
+                  <c:v>19</c:v>
                 </c:pt>
                 <c:pt idx="2">
                   <c:v>36.25</c:v>
                 </c:pt>
                 <c:pt idx="3">
-                  <c:v>6</c:v>
+                  <c:v>7</c:v>
                 </c:pt>
                 <c:pt idx="4">
                   <c:v>6</c:v>
@@ -3859,7 +4159,7 @@
                   <c:v>6</c:v>
                 </c:pt>
                 <c:pt idx="6">
-                  <c:v>7.75</c:v>
+                  <c:v>9.25</c:v>
                 </c:pt>
               </c:numCache>
             </c:numRef>
@@ -3879,6 +4179,7 @@
               </c:strCache>
             </c:strRef>
           </c:tx>
+          <c:invertIfNegative val="0"/>
           <c:cat>
             <c:strRef>
               <c:f>Sheet1!$P$3:$P$9</c:f>
@@ -3953,6 +4254,7 @@
               </c:strCache>
             </c:strRef>
           </c:tx>
+          <c:invertIfNegative val="0"/>
           <c:cat>
             <c:strRef>
               <c:f>Sheet1!$P$3:$P$9</c:f>
@@ -4027,6 +4329,7 @@
               </c:strCache>
             </c:strRef>
           </c:tx>
+          <c:invertIfNegative val="0"/>
           <c:cat>
             <c:strRef>
               <c:f>Sheet1!$P$3:$P$9</c:f>
@@ -4101,6 +4404,7 @@
               </c:strCache>
             </c:strRef>
           </c:tx>
+          <c:invertIfNegative val="0"/>
           <c:cat>
             <c:strRef>
               <c:f>Sheet1!$P$3:$P$9</c:f>
@@ -4161,61 +4465,81 @@
             </c:numRef>
           </c:val>
         </c:ser>
+        <c:dLbls>
+          <c:showLegendKey val="0"/>
+          <c:showVal val="0"/>
+          <c:showCatName val="0"/>
+          <c:showSerName val="0"/>
+          <c:showPercent val="0"/>
+          <c:showBubbleSize val="0"/>
+        </c:dLbls>
+        <c:gapWidth val="150"/>
         <c:shape val="box"/>
-        <c:axId val="77853440"/>
-        <c:axId val="77854976"/>
+        <c:axId val="114415488"/>
+        <c:axId val="114417024"/>
         <c:axId val="0"/>
       </c:bar3DChart>
       <c:catAx>
-        <c:axId val="77853440"/>
+        <c:axId val="114415488"/>
         <c:scaling>
           <c:orientation val="minMax"/>
         </c:scaling>
+        <c:delete val="0"/>
         <c:axPos val="b"/>
+        <c:majorTickMark val="out"/>
+        <c:minorTickMark val="none"/>
         <c:tickLblPos val="nextTo"/>
-        <c:crossAx val="77854976"/>
+        <c:crossAx val="114417024"/>
         <c:crosses val="autoZero"/>
         <c:auto val="1"/>
         <c:lblAlgn val="ctr"/>
         <c:lblOffset val="100"/>
+        <c:noMultiLvlLbl val="0"/>
       </c:catAx>
       <c:valAx>
-        <c:axId val="77854976"/>
+        <c:axId val="114417024"/>
         <c:scaling>
           <c:orientation val="minMax"/>
         </c:scaling>
+        <c:delete val="0"/>
         <c:axPos val="l"/>
         <c:majorGridlines/>
         <c:numFmt formatCode="0%" sourceLinked="1"/>
+        <c:majorTickMark val="out"/>
+        <c:minorTickMark val="none"/>
         <c:tickLblPos val="nextTo"/>
-        <c:crossAx val="77853440"/>
+        <c:crossAx val="114415488"/>
         <c:crosses val="autoZero"/>
         <c:crossBetween val="between"/>
       </c:valAx>
     </c:plotArea>
     <c:legend>
       <c:legendPos val="r"/>
-      <c:layout>
-        <c:manualLayout>
-          <c:xMode val="edge"/>
-          <c:yMode val="edge"/>
-          <c:x val="0.88077888723914"/>
-          <c:y val="0.32582711438327244"/>
-          <c:w val="0.10592618699086279"/>
-          <c:h val="0.31665077343681536"/>
-        </c:manualLayout>
-      </c:layout>
+      <c:overlay val="0"/>
     </c:legend>
     <c:plotVisOnly val="1"/>
+    <c:dispBlanksAs val="gap"/>
+    <c:showDLblsOverMax val="0"/>
   </c:chart>
-  <c:externalData r:id="rId1"/>
+  <c:externalData r:id="rId1">
+    <c:autoUpdate val="0"/>
+  </c:externalData>
 </c:chartSpace>
 </file>
 
 <file path=word/charts/chart2.xml><?xml version="1.0" encoding="utf-8"?>
 <c:chartSpace xmlns:c="http://schemas.openxmlformats.org/drawingml/2006/chart" xmlns:a="http://schemas.openxmlformats.org/drawingml/2006/main" xmlns:r="http://schemas.openxmlformats.org/officeDocument/2006/relationships">
-  <c:date1904 val="1"/>
-  <c:lang val="zh-TW"/>
+  <c:date1904 val="0"/>
+  <c:lang val="en-GB"/>
+  <c:roundedCorners val="0"/>
+  <mc:AlternateContent xmlns:mc="http://schemas.openxmlformats.org/markup-compatibility/2006">
+    <mc:Choice xmlns:c14="http://schemas.microsoft.com/office/drawing/2007/8/2/chart" Requires="c14">
+      <c14:style val="102"/>
+    </mc:Choice>
+    <mc:Fallback>
+      <c:style val="2"/>
+    </mc:Fallback>
+  </mc:AlternateContent>
   <c:chart>
     <c:title>
       <c:tx>
@@ -4238,11 +4562,14 @@
           </a:p>
         </c:rich>
       </c:tx>
+      <c:overlay val="0"/>
     </c:title>
+    <c:autoTitleDeleted val="0"/>
     <c:plotArea>
       <c:layout/>
       <c:lineChart>
         <c:grouping val="standard"/>
+        <c:varyColors val="0"/>
         <c:ser>
           <c:idx val="0"/>
           <c:order val="0"/>
@@ -4326,17 +4653,18 @@
                   <c:v>0</c:v>
                 </c:pt>
                 <c:pt idx="7">
-                  <c:v>13.25</c:v>
+                  <c:v>14.25</c:v>
                 </c:pt>
                 <c:pt idx="8">
                   <c:v>22</c:v>
                 </c:pt>
                 <c:pt idx="9">
-                  <c:v>24.75</c:v>
+                  <c:v>27.25</c:v>
                 </c:pt>
               </c:numCache>
             </c:numRef>
           </c:val>
+          <c:smooth val="0"/>
         </c:ser>
         <c:ser>
           <c:idx val="1"/>
@@ -4432,6 +4760,7 @@
               </c:numCache>
             </c:numRef>
           </c:val>
+          <c:smooth val="0"/>
         </c:ser>
         <c:ser>
           <c:idx val="2"/>
@@ -4527,6 +4856,7 @@
               </c:numCache>
             </c:numRef>
           </c:val>
+          <c:smooth val="0"/>
         </c:ser>
         <c:ser>
           <c:idx val="3"/>
@@ -4622,6 +4952,7 @@
               </c:numCache>
             </c:numRef>
           </c:val>
+          <c:smooth val="0"/>
         </c:ser>
         <c:ser>
           <c:idx val="4"/>
@@ -4728,50 +5059,82 @@
               </c:numCache>
             </c:numRef>
           </c:val>
+          <c:smooth val="0"/>
         </c:ser>
+        <c:dLbls>
+          <c:showLegendKey val="0"/>
+          <c:showVal val="0"/>
+          <c:showCatName val="0"/>
+          <c:showSerName val="0"/>
+          <c:showPercent val="0"/>
+          <c:showBubbleSize val="0"/>
+        </c:dLbls>
         <c:marker val="1"/>
-        <c:axId val="80264576"/>
-        <c:axId val="80695296"/>
+        <c:smooth val="0"/>
+        <c:axId val="116734592"/>
+        <c:axId val="118768000"/>
       </c:lineChart>
       <c:catAx>
-        <c:axId val="80264576"/>
+        <c:axId val="116734592"/>
         <c:scaling>
           <c:orientation val="minMax"/>
         </c:scaling>
+        <c:delete val="0"/>
         <c:axPos val="b"/>
+        <c:majorTickMark val="out"/>
+        <c:minorTickMark val="none"/>
         <c:tickLblPos val="nextTo"/>
-        <c:crossAx val="80695296"/>
+        <c:crossAx val="118768000"/>
         <c:crosses val="autoZero"/>
         <c:auto val="1"/>
         <c:lblAlgn val="ctr"/>
         <c:lblOffset val="100"/>
+        <c:noMultiLvlLbl val="0"/>
       </c:catAx>
       <c:valAx>
-        <c:axId val="80695296"/>
+        <c:axId val="118768000"/>
         <c:scaling>
           <c:orientation val="minMax"/>
         </c:scaling>
+        <c:delete val="0"/>
         <c:axPos val="l"/>
         <c:majorGridlines/>
         <c:numFmt formatCode="#,##0_);\(#,##0\)" sourceLinked="0"/>
+        <c:majorTickMark val="out"/>
+        <c:minorTickMark val="none"/>
         <c:tickLblPos val="nextTo"/>
-        <c:crossAx val="80264576"/>
+        <c:crossAx val="116734592"/>
         <c:crosses val="autoZero"/>
         <c:crossBetween val="between"/>
       </c:valAx>
     </c:plotArea>
     <c:legend>
       <c:legendPos val="r"/>
+      <c:overlay val="0"/>
     </c:legend>
     <c:plotVisOnly val="1"/>
+    <c:dispBlanksAs val="gap"/>
+    <c:showDLblsOverMax val="0"/>
   </c:chart>
-  <c:externalData r:id="rId1"/>
+  <c:externalData r:id="rId1">
+    <c:autoUpdate val="0"/>
+  </c:externalData>
 </c:chartSpace>
 </file>
 
 <file path=word/charts/chart3.xml><?xml version="1.0" encoding="utf-8"?>
 <c:chartSpace xmlns:c="http://schemas.openxmlformats.org/drawingml/2006/chart" xmlns:a="http://schemas.openxmlformats.org/drawingml/2006/main" xmlns:r="http://schemas.openxmlformats.org/officeDocument/2006/relationships">
-  <c:lang val="zh-TW"/>
+  <c:date1904 val="0"/>
+  <c:lang val="en-GB"/>
+  <c:roundedCorners val="0"/>
+  <mc:AlternateContent xmlns:mc="http://schemas.openxmlformats.org/markup-compatibility/2006">
+    <mc:Choice xmlns:c14="http://schemas.microsoft.com/office/drawing/2007/8/2/chart" Requires="c14">
+      <c14:style val="102"/>
+    </mc:Choice>
+    <mc:Fallback>
+      <c:style val="2"/>
+    </mc:Fallback>
+  </mc:AlternateContent>
   <c:chart>
     <c:title>
       <c:tx>
@@ -4783,38 +5146,35 @@
               <a:defRPr/>
             </a:pPr>
             <a:r>
-              <a:rPr lang="en-GB" altLang="zh-TW" sz="1800" b="1" i="0" baseline="0"/>
-              <a:t>Actual time spent against expected time spent</a:t>
+              <a:rPr lang="en-US" altLang="zh-TW"/>
+              <a:t>4.2.3 Working</a:t>
             </a:r>
-            <a:endParaRPr lang="zh-TW" altLang="zh-TW" sz="1800" b="1" i="0" baseline="0"/>
+            <a:r>
+              <a:rPr lang="en-US" altLang="zh-TW" baseline="0"/>
+              <a:t> hours per week per member</a:t>
+            </a:r>
+            <a:endParaRPr lang="zh-TW" altLang="en-US"/>
           </a:p>
         </c:rich>
       </c:tx>
+      <c:overlay val="0"/>
     </c:title>
+    <c:autoTitleDeleted val="0"/>
     <c:plotArea>
-      <c:layout>
-        <c:manualLayout>
-          <c:layoutTarget val="inner"/>
-          <c:xMode val="edge"/>
-          <c:yMode val="edge"/>
-          <c:x val="4.4664249736624854E-2"/>
-          <c:y val="0.10486619079157172"/>
-          <c:w val="0.79675268820956435"/>
-          <c:h val="0.80228243432187862"/>
-        </c:manualLayout>
-      </c:layout>
+      <c:layout/>
       <c:lineChart>
         <c:grouping val="standard"/>
+        <c:varyColors val="0"/>
         <c:ser>
           <c:idx val="0"/>
           <c:order val="0"/>
           <c:tx>
             <c:strRef>
-              <c:f>Sheet1!$I$38</c:f>
+              <c:f>Sheet1!$J$2</c:f>
               <c:strCache>
                 <c:ptCount val="1"/>
                 <c:pt idx="0">
-                  <c:v>Actual time spent</c:v>
+                  <c:v>Edward</c:v>
                 </c:pt>
               </c:strCache>
             </c:strRef>
@@ -4822,102 +5182,9 @@
           <c:marker>
             <c:symbol val="none"/>
           </c:marker>
-          <c:dLbls>
-            <c:dLbl>
-              <c:idx val="0"/>
-              <c:layout>
-                <c:manualLayout>
-                  <c:x val="-1.6994978756276563E-2"/>
-                  <c:y val="2.2429906542056118E-2"/>
-                </c:manualLayout>
-              </c:layout>
-              <c:showVal val="1"/>
-            </c:dLbl>
-            <c:dLbl>
-              <c:idx val="1"/>
-              <c:layout>
-                <c:manualLayout>
-                  <c:x val="-3.0899961375048281E-3"/>
-                  <c:y val="-3.738317757009358E-2"/>
-                </c:manualLayout>
-              </c:layout>
-              <c:showVal val="1"/>
-            </c:dLbl>
-            <c:dLbl>
-              <c:idx val="2"/>
-              <c:layout>
-                <c:manualLayout>
-                  <c:x val="-3.0899961375048602E-3"/>
-                  <c:y val="-3.4890965732087144E-2"/>
-                </c:manualLayout>
-              </c:layout>
-              <c:showVal val="1"/>
-            </c:dLbl>
-            <c:dLbl>
-              <c:idx val="3"/>
-              <c:layout>
-                <c:manualLayout>
-                  <c:x val="-2.1629972962533855E-2"/>
-                  <c:y val="-4.7352024922118603E-2"/>
-                </c:manualLayout>
-              </c:layout>
-              <c:showVal val="1"/>
-            </c:dLbl>
-            <c:dLbl>
-              <c:idx val="4"/>
-              <c:layout>
-                <c:manualLayout>
-                  <c:x val="-2.3174971031286188E-2"/>
-                  <c:y val="-3.7383177570093677E-2"/>
-                </c:manualLayout>
-              </c:layout>
-              <c:showVal val="1"/>
-            </c:dLbl>
-            <c:dLbl>
-              <c:idx val="5"/>
-              <c:layout>
-                <c:manualLayout>
-                  <c:x val="-1.9942388654996694E-2"/>
-                  <c:y val="5.4596227740420999E-2"/>
-                </c:manualLayout>
-              </c:layout>
-              <c:showVal val="1"/>
-            </c:dLbl>
-            <c:dLbl>
-              <c:idx val="6"/>
-              <c:layout>
-                <c:manualLayout>
-                  <c:x val="4.6349942062572317E-3"/>
-                  <c:y val="2.2429906542056118E-2"/>
-                </c:manualLayout>
-              </c:layout>
-              <c:showVal val="1"/>
-            </c:dLbl>
-            <c:dLbl>
-              <c:idx val="7"/>
-              <c:layout>
-                <c:manualLayout>
-                  <c:x val="9.2699884125144842E-3"/>
-                  <c:y val="-1.4953271028037406E-2"/>
-                </c:manualLayout>
-              </c:layout>
-              <c:showVal val="1"/>
-            </c:dLbl>
-            <c:dLbl>
-              <c:idx val="9"/>
-              <c:layout>
-                <c:manualLayout>
-                  <c:x val="-6.6474628849988995E-3"/>
-                  <c:y val="1.7870138407739721E-2"/>
-                </c:manualLayout>
-              </c:layout>
-              <c:showVal val="1"/>
-            </c:dLbl>
-            <c:showVal val="1"/>
-          </c:dLbls>
           <c:cat>
             <c:strRef>
-              <c:f>Sheet1!$J$37:$S$37</c:f>
+              <c:f>Sheet1!$I$3:$I$12</c:f>
               <c:strCache>
                 <c:ptCount val="10"/>
                 <c:pt idx="0">
@@ -4939,70 +5206,71 @@
                   <c:v>Week 6</c:v>
                 </c:pt>
                 <c:pt idx="6">
-                  <c:v>Week 7 (11)</c:v>
+                  <c:v>Week 7</c:v>
                 </c:pt>
                 <c:pt idx="7">
-                  <c:v>Week 8 (12)</c:v>
+                  <c:v>Week 8</c:v>
                 </c:pt>
                 <c:pt idx="8">
-                  <c:v>Week 9 (13)</c:v>
+                  <c:v>Week 9</c:v>
                 </c:pt>
                 <c:pt idx="9">
-                  <c:v>Week 10 (14)</c:v>
+                  <c:v>Week 10</c:v>
                 </c:pt>
               </c:strCache>
             </c:strRef>
           </c:cat>
           <c:val>
             <c:numRef>
-              <c:f>Sheet1!$J$38:$S$38</c:f>
+              <c:f>Sheet1!$J$3:$J$12</c:f>
               <c:numCache>
                 <c:formatCode>General</c:formatCode>
                 <c:ptCount val="10"/>
                 <c:pt idx="0">
-                  <c:v>19.5</c:v>
+                  <c:v>5</c:v>
                 </c:pt>
                 <c:pt idx="1">
-                  <c:v>26</c:v>
+                  <c:v>1</c:v>
                 </c:pt>
                 <c:pt idx="2">
-                  <c:v>53.5</c:v>
+                  <c:v>7</c:v>
                 </c:pt>
                 <c:pt idx="3">
-                  <c:v>69</c:v>
+                  <c:v>1</c:v>
                 </c:pt>
                 <c:pt idx="4">
-                  <c:v>107.25</c:v>
+                  <c:v>11</c:v>
                 </c:pt>
                 <c:pt idx="5">
-                  <c:v>113.25</c:v>
+                  <c:v>0</c:v>
                 </c:pt>
                 <c:pt idx="6">
-                  <c:v>123.75</c:v>
+                  <c:v>0</c:v>
                 </c:pt>
                 <c:pt idx="7">
-                  <c:v>156</c:v>
+                  <c:v>14.25</c:v>
                 </c:pt>
                 <c:pt idx="8">
-                  <c:v>230.75</c:v>
+                  <c:v>22</c:v>
                 </c:pt>
                 <c:pt idx="9">
-                  <c:v>334.5</c:v>
+                  <c:v>27.25</c:v>
                 </c:pt>
               </c:numCache>
             </c:numRef>
           </c:val>
+          <c:smooth val="0"/>
         </c:ser>
         <c:ser>
           <c:idx val="1"/>
           <c:order val="1"/>
           <c:tx>
             <c:strRef>
-              <c:f>Sheet1!$I$39</c:f>
+              <c:f>Sheet1!$K$2</c:f>
               <c:strCache>
                 <c:ptCount val="1"/>
                 <c:pt idx="0">
-                  <c:v>Expected time spent</c:v>
+                  <c:v>Kristian</c:v>
                 </c:pt>
               </c:strCache>
             </c:strRef>
@@ -5010,102 +5278,9 @@
           <c:marker>
             <c:symbol val="none"/>
           </c:marker>
-          <c:dLbls>
-            <c:dLbl>
-              <c:idx val="0"/>
-              <c:layout>
-                <c:manualLayout>
-                  <c:x val="-1.3904982618771745E-2"/>
-                  <c:y val="-2.9906542056074816E-2"/>
-                </c:manualLayout>
-              </c:layout>
-              <c:showVal val="1"/>
-            </c:dLbl>
-            <c:dLbl>
-              <c:idx val="1"/>
-              <c:layout>
-                <c:manualLayout>
-                  <c:x val="-3.0899961375048281E-3"/>
-                  <c:y val="1.7445482866043617E-2"/>
-                </c:manualLayout>
-              </c:layout>
-              <c:showVal val="1"/>
-            </c:dLbl>
-            <c:dLbl>
-              <c:idx val="3"/>
-              <c:layout>
-                <c:manualLayout>
-                  <c:x val="1.544998068752414E-3"/>
-                  <c:y val="9.9688473520249503E-3"/>
-                </c:manualLayout>
-              </c:layout>
-              <c:showVal val="1"/>
-            </c:dLbl>
-            <c:dLbl>
-              <c:idx val="4"/>
-              <c:layout>
-                <c:manualLayout>
-                  <c:x val="4.6349942062572308E-3"/>
-                  <c:y val="1.4953271028037408E-2"/>
-                </c:manualLayout>
-              </c:layout>
-              <c:showVal val="1"/>
-            </c:dLbl>
-            <c:dLbl>
-              <c:idx val="5"/>
-              <c:layout>
-                <c:manualLayout>
-                  <c:x val="-3.5941662842776202E-2"/>
-                  <c:y val="-9.564942334329761E-2"/>
-                </c:manualLayout>
-              </c:layout>
-              <c:showVal val="1"/>
-            </c:dLbl>
-            <c:dLbl>
-              <c:idx val="6"/>
-              <c:layout>
-                <c:manualLayout>
-                  <c:x val="1.544998068752414E-3"/>
-                  <c:y val="1.4953271028037408E-2"/>
-                </c:manualLayout>
-              </c:layout>
-              <c:showVal val="1"/>
-            </c:dLbl>
-            <c:dLbl>
-              <c:idx val="7"/>
-              <c:layout>
-                <c:manualLayout>
-                  <c:x val="6.1799922750096709E-3"/>
-                  <c:y val="7.4766355140187075E-3"/>
-                </c:manualLayout>
-              </c:layout>
-              <c:showVal val="1"/>
-            </c:dLbl>
-            <c:dLbl>
-              <c:idx val="8"/>
-              <c:layout>
-                <c:manualLayout>
-                  <c:x val="4.6349942062572308E-3"/>
-                  <c:y val="2.2429906542056125E-2"/>
-                </c:manualLayout>
-              </c:layout>
-              <c:showVal val="1"/>
-            </c:dLbl>
-            <c:dLbl>
-              <c:idx val="9"/>
-              <c:layout>
-                <c:manualLayout>
-                  <c:x val="-1.3294925769997794E-2"/>
-                  <c:y val="-3.5740276815479456E-2"/>
-                </c:manualLayout>
-              </c:layout>
-              <c:showVal val="1"/>
-            </c:dLbl>
-            <c:showVal val="1"/>
-          </c:dLbls>
           <c:cat>
             <c:strRef>
-              <c:f>Sheet1!$J$37:$S$37</c:f>
+              <c:f>Sheet1!$I$3:$I$12</c:f>
               <c:strCache>
                 <c:ptCount val="10"/>
                 <c:pt idx="0">
@@ -5127,107 +5302,418 @@
                   <c:v>Week 6</c:v>
                 </c:pt>
                 <c:pt idx="6">
-                  <c:v>Week 7 (11)</c:v>
+                  <c:v>Week 7</c:v>
                 </c:pt>
                 <c:pt idx="7">
-                  <c:v>Week 8 (12)</c:v>
+                  <c:v>Week 8</c:v>
                 </c:pt>
                 <c:pt idx="8">
-                  <c:v>Week 9 (13)</c:v>
+                  <c:v>Week 9</c:v>
                 </c:pt>
                 <c:pt idx="9">
-                  <c:v>Week 10 (14)</c:v>
+                  <c:v>Week 10</c:v>
                 </c:pt>
               </c:strCache>
             </c:strRef>
           </c:cat>
           <c:val>
             <c:numRef>
-              <c:f>Sheet1!$J$39:$S$39</c:f>
+              <c:f>Sheet1!$K$3:$K$12</c:f>
               <c:numCache>
                 <c:formatCode>General</c:formatCode>
                 <c:ptCount val="10"/>
                 <c:pt idx="0">
-                  <c:v>21</c:v>
+                  <c:v>5</c:v>
                 </c:pt>
                 <c:pt idx="1">
-                  <c:v>21.5</c:v>
+                  <c:v>1.5</c:v>
                 </c:pt>
                 <c:pt idx="2">
-                  <c:v>33</c:v>
+                  <c:v>3</c:v>
                 </c:pt>
                 <c:pt idx="3">
-                  <c:v>66</c:v>
+                  <c:v>7</c:v>
                 </c:pt>
                 <c:pt idx="4">
-                  <c:v>97</c:v>
+                  <c:v>7</c:v>
                 </c:pt>
                 <c:pt idx="5">
-                  <c:v>119</c:v>
+                  <c:v>0</c:v>
                 </c:pt>
                 <c:pt idx="6">
-                  <c:v>276</c:v>
+                  <c:v>0</c:v>
                 </c:pt>
                 <c:pt idx="7">
-                  <c:v>314</c:v>
+                  <c:v>1</c:v>
                 </c:pt>
                 <c:pt idx="8">
-                  <c:v>347</c:v>
+                  <c:v>15</c:v>
                 </c:pt>
                 <c:pt idx="9">
-                  <c:v>356</c:v>
+                  <c:v>15.5</c:v>
                 </c:pt>
               </c:numCache>
             </c:numRef>
           </c:val>
+          <c:smooth val="0"/>
         </c:ser>
+        <c:ser>
+          <c:idx val="2"/>
+          <c:order val="2"/>
+          <c:tx>
+            <c:strRef>
+              <c:f>Sheet1!$L$2</c:f>
+              <c:strCache>
+                <c:ptCount val="1"/>
+                <c:pt idx="0">
+                  <c:v>Brian</c:v>
+                </c:pt>
+              </c:strCache>
+            </c:strRef>
+          </c:tx>
+          <c:marker>
+            <c:symbol val="none"/>
+          </c:marker>
+          <c:cat>
+            <c:strRef>
+              <c:f>Sheet1!$I$3:$I$12</c:f>
+              <c:strCache>
+                <c:ptCount val="10"/>
+                <c:pt idx="0">
+                  <c:v>Week 1</c:v>
+                </c:pt>
+                <c:pt idx="1">
+                  <c:v>Week 2</c:v>
+                </c:pt>
+                <c:pt idx="2">
+                  <c:v>Week 3</c:v>
+                </c:pt>
+                <c:pt idx="3">
+                  <c:v>Week 4</c:v>
+                </c:pt>
+                <c:pt idx="4">
+                  <c:v>Week 5</c:v>
+                </c:pt>
+                <c:pt idx="5">
+                  <c:v>Week 6</c:v>
+                </c:pt>
+                <c:pt idx="6">
+                  <c:v>Week 7</c:v>
+                </c:pt>
+                <c:pt idx="7">
+                  <c:v>Week 8</c:v>
+                </c:pt>
+                <c:pt idx="8">
+                  <c:v>Week 9</c:v>
+                </c:pt>
+                <c:pt idx="9">
+                  <c:v>Week 10</c:v>
+                </c:pt>
+              </c:strCache>
+            </c:strRef>
+          </c:cat>
+          <c:val>
+            <c:numRef>
+              <c:f>Sheet1!$L$3:$L$12</c:f>
+              <c:numCache>
+                <c:formatCode>General</c:formatCode>
+                <c:ptCount val="10"/>
+                <c:pt idx="0">
+                  <c:v>3.5</c:v>
+                </c:pt>
+                <c:pt idx="1">
+                  <c:v>1</c:v>
+                </c:pt>
+                <c:pt idx="2">
+                  <c:v>2</c:v>
+                </c:pt>
+                <c:pt idx="3">
+                  <c:v>1.5</c:v>
+                </c:pt>
+                <c:pt idx="4">
+                  <c:v>6</c:v>
+                </c:pt>
+                <c:pt idx="5">
+                  <c:v>6</c:v>
+                </c:pt>
+                <c:pt idx="6">
+                  <c:v>6</c:v>
+                </c:pt>
+                <c:pt idx="7">
+                  <c:v>3</c:v>
+                </c:pt>
+                <c:pt idx="8">
+                  <c:v>12.5</c:v>
+                </c:pt>
+                <c:pt idx="9">
+                  <c:v>20.5</c:v>
+                </c:pt>
+              </c:numCache>
+            </c:numRef>
+          </c:val>
+          <c:smooth val="0"/>
+        </c:ser>
+        <c:ser>
+          <c:idx val="3"/>
+          <c:order val="3"/>
+          <c:tx>
+            <c:strRef>
+              <c:f>Sheet1!$M$2</c:f>
+              <c:strCache>
+                <c:ptCount val="1"/>
+                <c:pt idx="0">
+                  <c:v>Oscar</c:v>
+                </c:pt>
+              </c:strCache>
+            </c:strRef>
+          </c:tx>
+          <c:marker>
+            <c:symbol val="none"/>
+          </c:marker>
+          <c:cat>
+            <c:strRef>
+              <c:f>Sheet1!$I$3:$I$12</c:f>
+              <c:strCache>
+                <c:ptCount val="10"/>
+                <c:pt idx="0">
+                  <c:v>Week 1</c:v>
+                </c:pt>
+                <c:pt idx="1">
+                  <c:v>Week 2</c:v>
+                </c:pt>
+                <c:pt idx="2">
+                  <c:v>Week 3</c:v>
+                </c:pt>
+                <c:pt idx="3">
+                  <c:v>Week 4</c:v>
+                </c:pt>
+                <c:pt idx="4">
+                  <c:v>Week 5</c:v>
+                </c:pt>
+                <c:pt idx="5">
+                  <c:v>Week 6</c:v>
+                </c:pt>
+                <c:pt idx="6">
+                  <c:v>Week 7</c:v>
+                </c:pt>
+                <c:pt idx="7">
+                  <c:v>Week 8</c:v>
+                </c:pt>
+                <c:pt idx="8">
+                  <c:v>Week 9</c:v>
+                </c:pt>
+                <c:pt idx="9">
+                  <c:v>Week 10</c:v>
+                </c:pt>
+              </c:strCache>
+            </c:strRef>
+          </c:cat>
+          <c:val>
+            <c:numRef>
+              <c:f>Sheet1!$M$3:$M$12</c:f>
+              <c:numCache>
+                <c:formatCode>General</c:formatCode>
+                <c:ptCount val="10"/>
+                <c:pt idx="0">
+                  <c:v>3</c:v>
+                </c:pt>
+                <c:pt idx="1">
+                  <c:v>2</c:v>
+                </c:pt>
+                <c:pt idx="2">
+                  <c:v>10.25</c:v>
+                </c:pt>
+                <c:pt idx="3">
+                  <c:v>2.5</c:v>
+                </c:pt>
+                <c:pt idx="4">
+                  <c:v>7.75</c:v>
+                </c:pt>
+                <c:pt idx="5">
+                  <c:v>0</c:v>
+                </c:pt>
+                <c:pt idx="6">
+                  <c:v>3.5</c:v>
+                </c:pt>
+                <c:pt idx="7">
+                  <c:v>6</c:v>
+                </c:pt>
+                <c:pt idx="8">
+                  <c:v>9</c:v>
+                </c:pt>
+                <c:pt idx="9">
+                  <c:v>27.75</c:v>
+                </c:pt>
+              </c:numCache>
+            </c:numRef>
+          </c:val>
+          <c:smooth val="0"/>
+        </c:ser>
+        <c:ser>
+          <c:idx val="4"/>
+          <c:order val="4"/>
+          <c:tx>
+            <c:strRef>
+              <c:f>Sheet1!$N$2</c:f>
+              <c:strCache>
+                <c:ptCount val="1"/>
+                <c:pt idx="0">
+                  <c:v>Kelvin</c:v>
+                </c:pt>
+              </c:strCache>
+            </c:strRef>
+          </c:tx>
+          <c:spPr>
+            <a:ln w="25400" cap="flat" cmpd="sng" algn="ctr">
+              <a:solidFill>
+                <a:schemeClr val="accent6">
+                  <a:shade val="50000"/>
+                </a:schemeClr>
+              </a:solidFill>
+              <a:prstDash val="solid"/>
+            </a:ln>
+            <a:effectLst/>
+          </c:spPr>
+          <c:marker>
+            <c:symbol val="none"/>
+          </c:marker>
+          <c:cat>
+            <c:strRef>
+              <c:f>Sheet1!$I$3:$I$12</c:f>
+              <c:strCache>
+                <c:ptCount val="10"/>
+                <c:pt idx="0">
+                  <c:v>Week 1</c:v>
+                </c:pt>
+                <c:pt idx="1">
+                  <c:v>Week 2</c:v>
+                </c:pt>
+                <c:pt idx="2">
+                  <c:v>Week 3</c:v>
+                </c:pt>
+                <c:pt idx="3">
+                  <c:v>Week 4</c:v>
+                </c:pt>
+                <c:pt idx="4">
+                  <c:v>Week 5</c:v>
+                </c:pt>
+                <c:pt idx="5">
+                  <c:v>Week 6</c:v>
+                </c:pt>
+                <c:pt idx="6">
+                  <c:v>Week 7</c:v>
+                </c:pt>
+                <c:pt idx="7">
+                  <c:v>Week 8</c:v>
+                </c:pt>
+                <c:pt idx="8">
+                  <c:v>Week 9</c:v>
+                </c:pt>
+                <c:pt idx="9">
+                  <c:v>Week 10</c:v>
+                </c:pt>
+              </c:strCache>
+            </c:strRef>
+          </c:cat>
+          <c:val>
+            <c:numRef>
+              <c:f>Sheet1!$N$3:$N$12</c:f>
+              <c:numCache>
+                <c:formatCode>General</c:formatCode>
+                <c:ptCount val="10"/>
+                <c:pt idx="0">
+                  <c:v>3</c:v>
+                </c:pt>
+                <c:pt idx="1">
+                  <c:v>1</c:v>
+                </c:pt>
+                <c:pt idx="2">
+                  <c:v>5.25</c:v>
+                </c:pt>
+                <c:pt idx="3">
+                  <c:v>3.5</c:v>
+                </c:pt>
+                <c:pt idx="4">
+                  <c:v>6.5</c:v>
+                </c:pt>
+                <c:pt idx="5">
+                  <c:v>0</c:v>
+                </c:pt>
+                <c:pt idx="6">
+                  <c:v>1</c:v>
+                </c:pt>
+                <c:pt idx="7">
+                  <c:v>9</c:v>
+                </c:pt>
+                <c:pt idx="8">
+                  <c:v>16.25</c:v>
+                </c:pt>
+                <c:pt idx="9">
+                  <c:v>15.25</c:v>
+                </c:pt>
+              </c:numCache>
+            </c:numRef>
+          </c:val>
+          <c:smooth val="0"/>
+        </c:ser>
+        <c:dLbls>
+          <c:showLegendKey val="0"/>
+          <c:showVal val="0"/>
+          <c:showCatName val="0"/>
+          <c:showSerName val="0"/>
+          <c:showPercent val="0"/>
+          <c:showBubbleSize val="0"/>
+        </c:dLbls>
         <c:marker val="1"/>
-        <c:axId val="80454400"/>
-        <c:axId val="80455936"/>
+        <c:smooth val="0"/>
+        <c:axId val="118807936"/>
+        <c:axId val="118838400"/>
       </c:lineChart>
       <c:catAx>
-        <c:axId val="80454400"/>
+        <c:axId val="118807936"/>
         <c:scaling>
           <c:orientation val="minMax"/>
         </c:scaling>
+        <c:delete val="0"/>
         <c:axPos val="b"/>
+        <c:majorTickMark val="out"/>
+        <c:minorTickMark val="none"/>
         <c:tickLblPos val="nextTo"/>
-        <c:crossAx val="80455936"/>
+        <c:crossAx val="118838400"/>
         <c:crosses val="autoZero"/>
         <c:auto val="1"/>
         <c:lblAlgn val="ctr"/>
         <c:lblOffset val="100"/>
+        <c:noMultiLvlLbl val="0"/>
       </c:catAx>
       <c:valAx>
-        <c:axId val="80455936"/>
+        <c:axId val="118838400"/>
         <c:scaling>
           <c:orientation val="minMax"/>
         </c:scaling>
+        <c:delete val="0"/>
         <c:axPos val="l"/>
         <c:majorGridlines/>
-        <c:numFmt formatCode="General" sourceLinked="1"/>
+        <c:numFmt formatCode="#,##0_);\(#,##0\)" sourceLinked="0"/>
+        <c:majorTickMark val="out"/>
+        <c:minorTickMark val="none"/>
         <c:tickLblPos val="nextTo"/>
-        <c:crossAx val="80454400"/>
+        <c:crossAx val="118807936"/>
         <c:crosses val="autoZero"/>
         <c:crossBetween val="between"/>
       </c:valAx>
     </c:plotArea>
     <c:legend>
       <c:legendPos val="r"/>
-      <c:layout>
-        <c:manualLayout>
-          <c:xMode val="edge"/>
-          <c:yMode val="edge"/>
-          <c:x val="0.84708131016084764"/>
-          <c:y val="0.40587952881369882"/>
-          <c:w val="0.14952464533779072"/>
-          <c:h val="0.33635652924201986"/>
-        </c:manualLayout>
-      </c:layout>
+      <c:overlay val="0"/>
     </c:legend>
     <c:plotVisOnly val="1"/>
+    <c:dispBlanksAs val="gap"/>
+    <c:showDLblsOverMax val="0"/>
   </c:chart>
-  <c:externalData r:id="rId1"/>
+  <c:externalData r:id="rId1">
+    <c:autoUpdate val="0"/>
+  </c:externalData>
 </c:chartSpace>
 </file>
 

</xml_diff>